<commit_message>
updates to the syllabus short version
</commit_message>
<xml_diff>
--- a/syllabus/rclass1_undergrad_syllabus.docx
+++ b/syllabus/rclass1_undergrad_syllabus.docx
@@ -80,85 +80,12 @@
         </w:p>
       </w:sdtContent>
     </w:sdt>
-    <w:tbl>
-      <w:tblPr>
-        <w:tblStyle w:val="Table"/>
-        <w:tblW w:type="pct" w:w="5000"/>
-        <w:tblLook w:firstRow="0" w:lastRow="0" w:firstColumn="0" w:lastColumn="0" w:noHBand="0" w:noVBand="0" w:val="0000"/>
-        <w:jc w:val="start"/>
-      </w:tblPr>
-      <w:tblGrid>
-        <w:gridCol w:w="7920"/>
-      </w:tblGrid>
-      <w:tr>
-        <w:tc>
-          <w:tcPr/>
-          <w:p>
-            <w:pPr>
-              <w:jc w:val="right"/>
-            </w:pPr>
-            <w:r>
-              <w:drawing>
-                <wp:inline>
-                  <wp:extent cx="1333500" cy="1333500"/>
-                  <wp:effectExtent b="0" l="0" r="0" t="0"/>
-                  <wp:docPr descr="" title="" id="21" name="Picture"/>
-                  <a:graphic>
-                    <a:graphicData uri="http://schemas.openxmlformats.org/drawingml/2006/picture">
-                      <pic:pic>
-                        <pic:nvPicPr>
-                          <pic:cNvPr descr="../web/images/anyone_can_cook.png" id="22" name="Picture"/>
-                          <pic:cNvPicPr>
-                            <a:picLocks noChangeArrowheads="1" noChangeAspect="1"/>
-                          </pic:cNvPicPr>
-                        </pic:nvPicPr>
-                        <pic:blipFill>
-                          <a:blip r:embed="rId20"/>
-                          <a:stretch>
-                            <a:fillRect/>
-                          </a:stretch>
-                        </pic:blipFill>
-                        <pic:spPr bwMode="auto">
-                          <a:xfrm>
-                            <a:off x="0" y="0"/>
-                            <a:ext cx="1333500" cy="1333500"/>
-                          </a:xfrm>
-                          <a:prstGeom prst="rect">
-                            <a:avLst/>
-                          </a:prstGeom>
-                          <a:noFill/>
-                          <a:ln w="9525">
-                            <a:noFill/>
-                            <a:headEnd/>
-                            <a:tailEnd/>
-                          </a:ln>
-                        </pic:spPr>
-                      </pic:pic>
-                    </a:graphicData>
-                  </a:graphic>
-                </wp:inline>
-              </w:drawing>
-            </w:r>
-          </w:p>
-          <w:p>
-            <w:pPr>
-              <w:jc w:val="right"/>
-            </w:pPr>
-            <w:pPr>
-              <w:jc w:val="start"/>
-              <w:spacing w:before="200"/>
-              <w:pStyle w:val="ImageCaption"/>
-            </w:pPr>
-          </w:p>
-        </w:tc>
-      </w:tr>
-    </w:tbl>
     <w:p>
       <w:r>
         <w:br w:type="page"/>
       </w:r>
     </w:p>
-    <w:bookmarkStart w:id="23" w:name="course-information"/>
+    <w:bookmarkStart w:id="20" w:name="course-information"/>
     <w:p>
       <w:pPr>
         <w:pStyle w:val="Heading1"/>
@@ -363,7 +290,7 @@
                 <w:szCs w:val="22"/>
                 <w:color w:val="000000"/>
               </w:rPr>
-              <w:t xml:space="preserve">Fridays 9-11AM Pacific</w:t>
+              <w:t xml:space="preserve">Day(s), Time, Timezone</w:t>
             </w:r>
           </w:p>
         </w:tc>
@@ -458,7 +385,7 @@
                 <w:szCs w:val="22"/>
                 <w:color w:val="000000"/>
               </w:rPr>
-              <w:t xml:space="preserve">https://anyone-can-cook.github.io/rclass1/</w:t>
+              <w:t xml:space="preserve">Link to website here</w:t>
             </w:r>
           </w:p>
         </w:tc>
@@ -553,7 +480,7 @@
                 <w:szCs w:val="22"/>
                 <w:color w:val="000000"/>
               </w:rPr>
-              <w:t xml:space="preserve">https://github.com/anyone-can-cook/rclass1_student_issues_f23</w:t>
+              <w:t xml:space="preserve">Link to class repository for student issues here</w:t>
             </w:r>
           </w:p>
         </w:tc>
@@ -648,14 +575,14 @@
                 <w:szCs w:val="22"/>
                 <w:color w:val="000000"/>
               </w:rPr>
-              <w:t xml:space="preserve">https://ucla.zoom.us/j/99687673673</w:t>
+              <w:t xml:space="preserve">Zoom link here</w:t>
             </w:r>
           </w:p>
         </w:tc>
       </w:tr>
     </w:tbl>
-    <w:bookmarkEnd w:id="23"/>
-    <w:bookmarkStart w:id="25" w:name="course-description"/>
+    <w:bookmarkEnd w:id="20"/>
+    <w:bookmarkStart w:id="22" w:name="course-description"/>
     <w:p>
       <w:pPr>
         <w:pStyle w:val="Heading1"/>
@@ -708,7 +635,7 @@
         <w:t xml:space="preserve">applications (e.g., web-scraping, interactive maps, network analysis). Students will become proficient in data management and R programming through weekly problem sets, which will be completed in groups.</w:t>
       </w:r>
     </w:p>
-    <w:bookmarkStart w:id="24" w:name="extended-description"/>
+    <w:bookmarkStart w:id="21" w:name="extended-description"/>
     <w:p>
       <w:pPr>
         <w:pStyle w:val="Heading2"/>
@@ -800,7 +727,7 @@
         <w:pStyle w:val="BodyText"/>
       </w:pPr>
       <w:r>
-        <w:t xml:space="preserve">The course primarily use data and examples from social sciences research and designed to teach skills that are important for social science research more broadly and also for computational research within the humanities.</w:t>
+        <w:t xml:space="preserve">The course primarily use data and examples from social science research and designed to teach skills that are important for social science research more broadly and also for computational research within the humanities.</w:t>
       </w:r>
       <w:r>
         <w:t xml:space="preserve"> </w:t>
@@ -821,7 +748,20 @@
         <w:pStyle w:val="BodyText"/>
       </w:pPr>
       <w:r>
-        <w:t xml:space="preserve">Recommended prerequisites (encourage, but not required)</w:t>
+        <w:t xml:space="preserve">Recommended prerequisites (encourage,</w:t>
+      </w:r>
+      <w:r>
+        <w:t xml:space="preserve"> </w:t>
+      </w:r>
+      <w:r>
+        <w:rPr>
+          <w:bCs/>
+          <w:b/>
+        </w:rPr>
+        <w:t xml:space="preserve">but not required</w:t>
+      </w:r>
+      <w:r>
+        <w:t xml:space="preserve">)</w:t>
       </w:r>
     </w:p>
     <w:p>
@@ -848,9 +788,9 @@
         <w:t xml:space="preserve">Proficiency in general computer skills is helpful, e.g., downloading files from internet, renaming files, saving them to a folder of your choosing, finding this folder on your computer, etc</w:t>
       </w:r>
     </w:p>
-    <w:bookmarkEnd w:id="24"/>
-    <w:bookmarkEnd w:id="25"/>
-    <w:bookmarkStart w:id="28" w:name="instructor-and-teaching-assistants"/>
+    <w:bookmarkEnd w:id="21"/>
+    <w:bookmarkEnd w:id="22"/>
+    <w:bookmarkStart w:id="25" w:name="instructor-and-teaching-assistants"/>
     <w:p>
       <w:pPr>
         <w:pStyle w:val="Heading1"/>
@@ -859,7 +799,7 @@
         <w:t xml:space="preserve">3. Instructor and teaching assistants</w:t>
       </w:r>
     </w:p>
-    <w:bookmarkStart w:id="26" w:name="instructor"/>
+    <w:bookmarkStart w:id="23" w:name="instructor"/>
     <w:p>
       <w:pPr>
         <w:pStyle w:val="Heading2"/>
@@ -889,7 +829,7 @@
         <w:pStyle w:val="Compact"/>
       </w:pPr>
       <w:r>
-        <w:t xml:space="preserve">Pronouns: he/him/his</w:t>
+        <w:t xml:space="preserve">Pronouns:</w:t>
       </w:r>
     </w:p>
     <w:p>
@@ -901,7 +841,7 @@
         <w:pStyle w:val="Compact"/>
       </w:pPr>
       <w:r>
-        <w:t xml:space="preserve">Office: Moore Hall, Room 3038</w:t>
+        <w:t xml:space="preserve">Office:</w:t>
       </w:r>
     </w:p>
     <w:p>
@@ -937,19 +877,7 @@
         <w:pStyle w:val="Compact"/>
       </w:pPr>
       <w:r>
-        <w:t xml:space="preserve">Zoom office hours: DAY TIME, zoom link</w:t>
-      </w:r>
-    </w:p>
-    <w:p>
-      <w:pPr>
-        <w:numPr>
-          <w:ilvl w:val="2"/>
-          <w:numId w:val="1004"/>
-        </w:numPr>
-        <w:pStyle w:val="Compact"/>
-      </w:pPr>
-      <w:r>
-        <w:t xml:space="preserve">Note: different than class zoom link</w:t>
+        <w:t xml:space="preserve">Zoom office hours: DAY, TIME, zoom link</w:t>
       </w:r>
     </w:p>
     <w:p>
@@ -961,11 +889,11 @@
         <w:pStyle w:val="Compact"/>
       </w:pPr>
       <w:r>
-        <w:t xml:space="preserve">And by appointment (afternoons)</w:t>
-      </w:r>
-    </w:p>
-    <w:bookmarkEnd w:id="26"/>
-    <w:bookmarkStart w:id="27" w:name="teaching-assistants"/>
+        <w:t xml:space="preserve">And by appointment</w:t>
+      </w:r>
+    </w:p>
+    <w:bookmarkEnd w:id="23"/>
+    <w:bookmarkStart w:id="24" w:name="teaching-assistants"/>
     <w:p>
       <w:pPr>
         <w:pStyle w:val="Heading2"/>
@@ -990,55 +918,55 @@
       <w:pPr>
         <w:numPr>
           <w:ilvl w:val="0"/>
+          <w:numId w:val="1004"/>
+        </w:numPr>
+        <w:pStyle w:val="Compact"/>
+      </w:pPr>
+      <w:r>
+        <w:t xml:space="preserve">Pronouns:</w:t>
+      </w:r>
+    </w:p>
+    <w:p>
+      <w:pPr>
+        <w:numPr>
+          <w:ilvl w:val="0"/>
+          <w:numId w:val="1004"/>
+        </w:numPr>
+        <w:pStyle w:val="Compact"/>
+      </w:pPr>
+      <w:r>
+        <w:t xml:space="preserve">Email:</w:t>
+      </w:r>
+    </w:p>
+    <w:p>
+      <w:pPr>
+        <w:numPr>
+          <w:ilvl w:val="0"/>
+          <w:numId w:val="1004"/>
+        </w:numPr>
+        <w:pStyle w:val="Compact"/>
+      </w:pPr>
+      <w:r>
+        <w:t xml:space="preserve">Office hours:</w:t>
+      </w:r>
+    </w:p>
+    <w:p>
+      <w:pPr>
+        <w:numPr>
+          <w:ilvl w:val="1"/>
           <w:numId w:val="1005"/>
         </w:numPr>
         <w:pStyle w:val="Compact"/>
       </w:pPr>
       <w:r>
-        <w:t xml:space="preserve">Pronouns:</w:t>
-      </w:r>
-    </w:p>
-    <w:p>
-      <w:pPr>
-        <w:numPr>
-          <w:ilvl w:val="0"/>
+        <w:t xml:space="preserve">Zoom office hours:</w:t>
+      </w:r>
+    </w:p>
+    <w:p>
+      <w:pPr>
+        <w:numPr>
+          <w:ilvl w:val="1"/>
           <w:numId w:val="1005"/>
-        </w:numPr>
-        <w:pStyle w:val="Compact"/>
-      </w:pPr>
-      <w:r>
-        <w:t xml:space="preserve">Email:</w:t>
-      </w:r>
-    </w:p>
-    <w:p>
-      <w:pPr>
-        <w:numPr>
-          <w:ilvl w:val="0"/>
-          <w:numId w:val="1005"/>
-        </w:numPr>
-        <w:pStyle w:val="Compact"/>
-      </w:pPr>
-      <w:r>
-        <w:t xml:space="preserve">Office hours:</w:t>
-      </w:r>
-    </w:p>
-    <w:p>
-      <w:pPr>
-        <w:numPr>
-          <w:ilvl w:val="1"/>
-          <w:numId w:val="1006"/>
-        </w:numPr>
-        <w:pStyle w:val="Compact"/>
-      </w:pPr>
-      <w:r>
-        <w:t xml:space="preserve">Zoom office hours:</w:t>
-      </w:r>
-    </w:p>
-    <w:p>
-      <w:pPr>
-        <w:numPr>
-          <w:ilvl w:val="1"/>
-          <w:numId w:val="1006"/>
         </w:numPr>
         <w:pStyle w:val="Compact"/>
       </w:pPr>
@@ -1062,83 +990,131 @@
       <w:pPr>
         <w:numPr>
           <w:ilvl w:val="0"/>
+          <w:numId w:val="1006"/>
+        </w:numPr>
+        <w:pStyle w:val="Compact"/>
+      </w:pPr>
+      <w:r>
+        <w:t xml:space="preserve">Pronouns:</w:t>
+      </w:r>
+    </w:p>
+    <w:p>
+      <w:pPr>
+        <w:numPr>
+          <w:ilvl w:val="0"/>
+          <w:numId w:val="1006"/>
+        </w:numPr>
+        <w:pStyle w:val="Compact"/>
+      </w:pPr>
+      <w:r>
+        <w:t xml:space="preserve">Email:</w:t>
+      </w:r>
+    </w:p>
+    <w:p>
+      <w:pPr>
+        <w:numPr>
+          <w:ilvl w:val="0"/>
+          <w:numId w:val="1006"/>
+        </w:numPr>
+        <w:pStyle w:val="Compact"/>
+      </w:pPr>
+      <w:r>
+        <w:t xml:space="preserve">Office hours:</w:t>
+      </w:r>
+    </w:p>
+    <w:p>
+      <w:pPr>
+        <w:numPr>
+          <w:ilvl w:val="1"/>
           <w:numId w:val="1007"/>
         </w:numPr>
         <w:pStyle w:val="Compact"/>
       </w:pPr>
       <w:r>
-        <w:t xml:space="preserve">Pronouns:</w:t>
-      </w:r>
-    </w:p>
-    <w:p>
-      <w:pPr>
-        <w:numPr>
-          <w:ilvl w:val="0"/>
+        <w:t xml:space="preserve">Zoom office hours:</w:t>
+      </w:r>
+    </w:p>
+    <w:p>
+      <w:pPr>
+        <w:numPr>
+          <w:ilvl w:val="1"/>
           <w:numId w:val="1007"/>
         </w:numPr>
         <w:pStyle w:val="Compact"/>
       </w:pPr>
       <w:r>
-        <w:t xml:space="preserve">Email:</w:t>
-      </w:r>
-    </w:p>
-    <w:p>
-      <w:pPr>
-        <w:numPr>
-          <w:ilvl w:val="0"/>
-          <w:numId w:val="1007"/>
-        </w:numPr>
-        <w:pStyle w:val="Compact"/>
-      </w:pPr>
-      <w:r>
-        <w:t xml:space="preserve">Office hours:</w:t>
+        <w:t xml:space="preserve">And by appointment</w:t>
+      </w:r>
+    </w:p>
+    <w:bookmarkEnd w:id="24"/>
+    <w:bookmarkEnd w:id="25"/>
+    <w:bookmarkStart w:id="27" w:name="course-learning-goals"/>
+    <w:p>
+      <w:pPr>
+        <w:pStyle w:val="Heading1"/>
+      </w:pPr>
+      <w:r>
+        <w:t xml:space="preserve">4. Course learning goals</w:t>
+      </w:r>
+    </w:p>
+    <w:p>
+      <w:pPr>
+        <w:numPr>
+          <w:ilvl w:val="0"/>
+          <w:numId w:val="1008"/>
+        </w:numPr>
+        <w:pStyle w:val="Compact"/>
+      </w:pPr>
+      <w:r>
+        <w:t xml:space="preserve">Understand fundamental concepts of object-oriented programming</w:t>
       </w:r>
     </w:p>
     <w:p>
       <w:pPr>
         <w:numPr>
           <w:ilvl w:val="1"/>
+          <w:numId w:val="1009"/>
+        </w:numPr>
+        <w:pStyle w:val="Compact"/>
+      </w:pPr>
+      <w:r>
+        <w:t xml:space="preserve">What are the basic object types and how do they apply to statistical analysis?</w:t>
+      </w:r>
+    </w:p>
+    <w:p>
+      <w:pPr>
+        <w:numPr>
+          <w:ilvl w:val="1"/>
+          <w:numId w:val="1009"/>
+        </w:numPr>
+        <w:pStyle w:val="Compact"/>
+      </w:pPr>
+      <w:r>
+        <w:t xml:space="preserve">What are object attributes and how do they apply to statistical analysis?</w:t>
+      </w:r>
+    </w:p>
+    <w:p>
+      <w:pPr>
+        <w:numPr>
+          <w:ilvl w:val="0"/>
           <w:numId w:val="1008"/>
         </w:numPr>
         <w:pStyle w:val="Compact"/>
       </w:pPr>
       <w:r>
-        <w:t xml:space="preserve">Zoom office hours:</w:t>
-      </w:r>
-    </w:p>
-    <w:p>
-      <w:pPr>
-        <w:numPr>
-          <w:ilvl w:val="1"/>
+        <w:t xml:space="preserve">Become familiar with Base R approach to data manipulation and Tidyverse approach to data manipulation</w:t>
+      </w:r>
+    </w:p>
+    <w:p>
+      <w:pPr>
+        <w:numPr>
+          <w:ilvl w:val="0"/>
           <w:numId w:val="1008"/>
         </w:numPr>
         <w:pStyle w:val="Compact"/>
       </w:pPr>
       <w:r>
-        <w:t xml:space="preserve">And by appointment</w:t>
-      </w:r>
-    </w:p>
-    <w:bookmarkEnd w:id="27"/>
-    <w:bookmarkEnd w:id="28"/>
-    <w:bookmarkStart w:id="31" w:name="course-learning-goals"/>
-    <w:p>
-      <w:pPr>
-        <w:pStyle w:val="Heading1"/>
-      </w:pPr>
-      <w:r>
-        <w:t xml:space="preserve">4. Course learning goals</w:t>
-      </w:r>
-    </w:p>
-    <w:p>
-      <w:pPr>
-        <w:numPr>
-          <w:ilvl w:val="0"/>
-          <w:numId w:val="1009"/>
-        </w:numPr>
-        <w:pStyle w:val="Compact"/>
-      </w:pPr>
-      <w:r>
-        <w:t xml:space="preserve">Understand fundamental concepts of object-oriented programming</w:t>
+        <w:t xml:space="preserve">Investigate data patterns</w:t>
       </w:r>
     </w:p>
     <w:p>
@@ -1150,7 +1126,7 @@
         <w:pStyle w:val="Compact"/>
       </w:pPr>
       <w:r>
-        <w:t xml:space="preserve">What are the basic object types and how do they apply to statistical analysis?</w:t>
+        <w:t xml:space="preserve">Sort datasets in ways that generate insights about data structure</w:t>
       </w:r>
     </w:p>
     <w:p>
@@ -1162,31 +1138,31 @@
         <w:pStyle w:val="Compact"/>
       </w:pPr>
       <w:r>
-        <w:t xml:space="preserve">What are object attributes and how do they apply to statistical analysis?</w:t>
-      </w:r>
-    </w:p>
-    <w:p>
-      <w:pPr>
-        <w:numPr>
-          <w:ilvl w:val="0"/>
-          <w:numId w:val="1009"/>
-        </w:numPr>
-        <w:pStyle w:val="Compact"/>
-      </w:pPr>
-      <w:r>
-        <w:t xml:space="preserve">Become familiar with Base R approach to data manipulation and Tidyverse approach to data manipulation</w:t>
-      </w:r>
-    </w:p>
-    <w:p>
-      <w:pPr>
-        <w:numPr>
-          <w:ilvl w:val="0"/>
-          <w:numId w:val="1009"/>
-        </w:numPr>
-        <w:pStyle w:val="Compact"/>
-      </w:pPr>
-      <w:r>
-        <w:t xml:space="preserve">Investigate data patterns</w:t>
+        <w:t xml:space="preserve">Select specific observations and specific variables in order to identify data structure and to examine whether variables are created correctly</w:t>
+      </w:r>
+    </w:p>
+    <w:p>
+      <w:pPr>
+        <w:numPr>
+          <w:ilvl w:val="1"/>
+          <w:numId w:val="1010"/>
+        </w:numPr>
+        <w:pStyle w:val="Compact"/>
+      </w:pPr>
+      <w:r>
+        <w:t xml:space="preserve">Create summary statistics of particular variables to diagnose errors in data</w:t>
+      </w:r>
+    </w:p>
+    <w:p>
+      <w:pPr>
+        <w:numPr>
+          <w:ilvl w:val="0"/>
+          <w:numId w:val="1008"/>
+        </w:numPr>
+        <w:pStyle w:val="Compact"/>
+      </w:pPr>
+      <w:r>
+        <w:t xml:space="preserve">Create variables</w:t>
       </w:r>
     </w:p>
     <w:p>
@@ -1198,7 +1174,7 @@
         <w:pStyle w:val="Compact"/>
       </w:pPr>
       <w:r>
-        <w:t xml:space="preserve">Sort datasets in ways that generate insights about data structure</w:t>
+        <w:t xml:space="preserve">Create variables that require calculations across columns</w:t>
       </w:r>
     </w:p>
     <w:p>
@@ -1210,31 +1186,19 @@
         <w:pStyle w:val="Compact"/>
       </w:pPr>
       <w:r>
-        <w:t xml:space="preserve">Select specific observations and specific variables in order to identify data structure and to examine whether variables are created correctly</w:t>
-      </w:r>
-    </w:p>
-    <w:p>
-      <w:pPr>
-        <w:numPr>
-          <w:ilvl w:val="1"/>
-          <w:numId w:val="1011"/>
-        </w:numPr>
-        <w:pStyle w:val="Compact"/>
-      </w:pPr>
-      <w:r>
-        <w:t xml:space="preserve">Create summary statistics of particular variables to diagnose errors in data</w:t>
-      </w:r>
-    </w:p>
-    <w:p>
-      <w:pPr>
-        <w:numPr>
-          <w:ilvl w:val="0"/>
-          <w:numId w:val="1009"/>
-        </w:numPr>
-        <w:pStyle w:val="Compact"/>
-      </w:pPr>
-      <w:r>
-        <w:t xml:space="preserve">Create variables</w:t>
+        <w:t xml:space="preserve">Create variables that require processing across rows</w:t>
+      </w:r>
+    </w:p>
+    <w:p>
+      <w:pPr>
+        <w:numPr>
+          <w:ilvl w:val="0"/>
+          <w:numId w:val="1008"/>
+        </w:numPr>
+        <w:pStyle w:val="Compact"/>
+      </w:pPr>
+      <w:r>
+        <w:t xml:space="preserve">Visualize data</w:t>
       </w:r>
     </w:p>
     <w:p>
@@ -1246,7 +1210,7 @@
         <w:pStyle w:val="Compact"/>
       </w:pPr>
       <w:r>
-        <w:t xml:space="preserve">Create variables that require calculations across columns</w:t>
+        <w:t xml:space="preserve">Create plots using the ggplot2 library</w:t>
       </w:r>
     </w:p>
     <w:p>
@@ -1258,14 +1222,14 @@
         <w:pStyle w:val="Compact"/>
       </w:pPr>
       <w:r>
-        <w:t xml:space="preserve">Create variables that require processing across rows</w:t>
-      </w:r>
-    </w:p>
-    <w:p>
-      <w:pPr>
-        <w:numPr>
-          <w:ilvl w:val="0"/>
-          <w:numId w:val="1009"/>
+        <w:t xml:space="preserve">Customize plots through color palettes, labels, line shapes, etc.</w:t>
+      </w:r>
+    </w:p>
+    <w:p>
+      <w:pPr>
+        <w:numPr>
+          <w:ilvl w:val="0"/>
+          <w:numId w:val="1008"/>
         </w:numPr>
         <w:pStyle w:val="Compact"/>
       </w:pPr>
@@ -1301,7 +1265,7 @@
       <w:pPr>
         <w:numPr>
           <w:ilvl w:val="0"/>
-          <w:numId w:val="1009"/>
+          <w:numId w:val="1008"/>
         </w:numPr>
         <w:pStyle w:val="Compact"/>
       </w:pPr>
@@ -1355,7 +1319,7 @@
       <w:pPr>
         <w:numPr>
           <w:ilvl w:val="0"/>
-          <w:numId w:val="1009"/>
+          <w:numId w:val="1008"/>
         </w:numPr>
         <w:pStyle w:val="Compact"/>
       </w:pPr>
@@ -1367,196 +1331,15 @@
       <w:pPr>
         <w:numPr>
           <w:ilvl w:val="0"/>
-          <w:numId w:val="1009"/>
-        </w:numPr>
-        <w:pStyle w:val="Compact"/>
-      </w:pPr>
-      <w:r>
-        <w:t xml:space="preserve">Become proficient at using GitHub – the industry standard platform used by programmers to collaborate on projects – to ask questions about course material and to collaborate with your classmates</w:t>
-      </w:r>
-    </w:p>
-    <w:p>
-      <w:pPr>
-        <w:pStyle w:val="FirstParagraph"/>
-      </w:pPr>
-      <w:r>
-        <w:t xml:space="preserve">Another broad goal of the course is for students to begin developing practical proficiency in</w:t>
-      </w:r>
-      <w:r>
-        <w:t xml:space="preserve"> </w:t>
-      </w:r>
-      <w:r>
-        <w:t xml:space="preserve">“</w:t>
-      </w:r>
-      <w:r>
-        <w:t xml:space="preserve">computational thinking.</w:t>
-      </w:r>
-      <w:r>
-        <w:t xml:space="preserve">”</w:t>
-      </w:r>
-      <w:r>
-        <w:t xml:space="preserve"> </w:t>
-      </w:r>
-      <w:r>
-        <w:t xml:space="preserve">The</w:t>
-      </w:r>
-      <w:r>
-        <w:t xml:space="preserve"> </w:t>
-      </w:r>
-      <w:hyperlink r:id="rId29">
-        <w:r>
-          <w:rPr>
-            <w:rStyle w:val="Hyperlink"/>
-          </w:rPr>
-          <w:t xml:space="preserve">California Computer Science Standards</w:t>
-        </w:r>
-      </w:hyperlink>
-      <w:r>
-        <w:t xml:space="preserve"> </w:t>
-      </w:r>
-      <w:r>
-        <w:t xml:space="preserve">define computational thinking as</w:t>
-      </w:r>
-      <w:r>
-        <w:t xml:space="preserve"> </w:t>
-      </w:r>
-      <w:r>
-        <w:t xml:space="preserve">“</w:t>
-      </w:r>
-      <w:r>
-        <w:t xml:space="preserve">the human ability to formulate problems so that their solutions can be represented as computational steps or algorithms to be executed by a computer.</w:t>
-      </w:r>
-      <w:r>
-        <w:t xml:space="preserve">”</w:t>
-      </w:r>
-      <w:r>
-        <w:t xml:space="preserve"> </w:t>
-      </w:r>
-      <w:r>
-        <w:t xml:space="preserve">This course will encourage students to work on the following elements of computational thinking:</w:t>
-      </w:r>
-    </w:p>
-    <w:p>
-      <w:pPr>
-        <w:numPr>
-          <w:ilvl w:val="0"/>
-          <w:numId w:val="1015"/>
-        </w:numPr>
-        <w:pStyle w:val="Compact"/>
-      </w:pPr>
-      <w:r>
-        <w:t xml:space="preserve">Before you start writing code to accomplish some task, write out the individual steps that must be completed to accomplish the task</w:t>
-      </w:r>
-    </w:p>
-    <w:p>
-      <w:pPr>
-        <w:numPr>
-          <w:ilvl w:val="0"/>
-          <w:numId w:val="1015"/>
-        </w:numPr>
-        <w:pStyle w:val="Compact"/>
-      </w:pPr>
-      <w:r>
-        <w:t xml:space="preserve">When a particular piece of code is not working, develop a problem-solving approach where you change one element of the code at a time in order to systematically isolate and fix the problem</w:t>
-      </w:r>
-    </w:p>
-    <w:p>
-      <w:pPr>
-        <w:numPr>
-          <w:ilvl w:val="0"/>
-          <w:numId w:val="1015"/>
-        </w:numPr>
-        <w:pStyle w:val="Compact"/>
-      </w:pPr>
-      <w:r>
-        <w:t xml:space="preserve">For when you conceptually understand what you need to do but you don’t know the code to accomplish the task, develop a set of</w:t>
-      </w:r>
-      <w:r>
-        <w:t xml:space="preserve"> </w:t>
-      </w:r>
-      <w:r>
-        <w:t xml:space="preserve">“</w:t>
-      </w:r>
-      <w:r>
-        <w:t xml:space="preserve">go to</w:t>
-      </w:r>
-      <w:r>
-        <w:t xml:space="preserve">”</w:t>
-      </w:r>
-      <w:r>
-        <w:t xml:space="preserve"> </w:t>
-      </w:r>
-      <w:r>
-        <w:t xml:space="preserve">practices to help you figure it out, for example:</w:t>
-      </w:r>
-    </w:p>
-    <w:p>
-      <w:pPr>
-        <w:numPr>
-          <w:ilvl w:val="1"/>
-          <w:numId w:val="1016"/>
-        </w:numPr>
-        <w:pStyle w:val="Compact"/>
-      </w:pPr>
-      <w:r>
-        <w:t xml:space="preserve">Ask Google</w:t>
-      </w:r>
-    </w:p>
-    <w:p>
-      <w:pPr>
-        <w:numPr>
-          <w:ilvl w:val="1"/>
-          <w:numId w:val="1016"/>
-        </w:numPr>
-        <w:pStyle w:val="Compact"/>
-      </w:pPr>
-      <w:r>
-        <w:t xml:space="preserve">Post a question on the course GitHub</w:t>
-      </w:r>
-      <w:r>
-        <w:t xml:space="preserve"> </w:t>
-      </w:r>
-      <w:r>
-        <w:t xml:space="preserve">“</w:t>
-      </w:r>
-      <w:r>
-        <w:t xml:space="preserve">issues</w:t>
-      </w:r>
-      <w:r>
-        <w:t xml:space="preserve">”</w:t>
-      </w:r>
-      <w:r>
-        <w:t xml:space="preserve"> </w:t>
-      </w:r>
-      <w:r>
-        <w:t xml:space="preserve">page</w:t>
-      </w:r>
-    </w:p>
-    <w:p>
-      <w:pPr>
-        <w:numPr>
-          <w:ilvl w:val="1"/>
-          <w:numId w:val="1016"/>
-        </w:numPr>
-        <w:pStyle w:val="Compact"/>
-      </w:pPr>
-      <w:r>
-        <w:t xml:space="preserve">Become proficient at searching the course lecture slides and course textbook for answers</w:t>
-      </w:r>
-    </w:p>
-    <w:p>
-      <w:pPr>
-        <w:numPr>
-          <w:ilvl w:val="1"/>
-          <w:numId w:val="1016"/>
-        </w:numPr>
-        <w:pStyle w:val="Compact"/>
-      </w:pPr>
-      <w:r>
-        <w:t xml:space="preserve">When you know the right function, but not how to use it, become proficient at reading function documentation</w:t>
-      </w:r>
-    </w:p>
-    <w:bookmarkStart w:id="30" w:name="course-structure"/>
+          <w:numId w:val="1008"/>
+        </w:numPr>
+        <w:pStyle w:val="Compact"/>
+      </w:pPr>
+      <w:r>
+        <w:t xml:space="preserve">Become proficient at using GitHub issues – the industry standard platform used by programmers to collaborate on projects – to ask questions about course material and to collaborate with your classmates</w:t>
+      </w:r>
+    </w:p>
+    <w:bookmarkStart w:id="26" w:name="course-structure"/>
     <w:p>
       <w:pPr>
         <w:pStyle w:val="Heading2"/>
@@ -1628,19 +1411,19 @@
       <w:pPr>
         <w:numPr>
           <w:ilvl w:val="0"/>
-          <w:numId w:val="1017"/>
-        </w:numPr>
-        <w:pStyle w:val="Compact"/>
-      </w:pPr>
-      <w:r>
-        <w:t xml:space="preserve">Detailed lecture slides (PDF or HTML) with sample code</w:t>
-      </w:r>
-    </w:p>
-    <w:p>
-      <w:pPr>
-        <w:numPr>
-          <w:ilvl w:val="0"/>
-          <w:numId w:val="1017"/>
+          <w:numId w:val="1015"/>
+        </w:numPr>
+        <w:pStyle w:val="Compact"/>
+      </w:pPr>
+      <w:r>
+        <w:t xml:space="preserve">Detailed lecture slides (HTML) with sample code</w:t>
+      </w:r>
+    </w:p>
+    <w:p>
+      <w:pPr>
+        <w:numPr>
+          <w:ilvl w:val="0"/>
+          <w:numId w:val="1015"/>
         </w:numPr>
         <w:pStyle w:val="Compact"/>
       </w:pPr>
@@ -1652,7 +1435,7 @@
       <w:pPr>
         <w:numPr>
           <w:ilvl w:val="0"/>
-          <w:numId w:val="1017"/>
+          <w:numId w:val="1015"/>
         </w:numPr>
         <w:pStyle w:val="Compact"/>
       </w:pPr>
@@ -1666,7 +1449,7 @@
         <w:t xml:space="preserve">“</w:t>
       </w:r>
       <w:r>
-        <w:t xml:space="preserve">.Rmd</w:t>
+        <w:t xml:space="preserve">.qmd</w:t>
       </w:r>
       <w:r>
         <w:t xml:space="preserve">”</w:t>
@@ -1675,19 +1458,19 @@
         <w:t xml:space="preserve"> </w:t>
       </w:r>
       <w:r>
-        <w:t xml:space="preserve">file that created the PDF/HTML lecture slides.</w:t>
+        <w:t xml:space="preserve">file that created the HTML lecture slides.</w:t>
       </w:r>
     </w:p>
     <w:p>
       <w:pPr>
         <w:numPr>
           <w:ilvl w:val="1"/>
-          <w:numId w:val="1018"/>
-        </w:numPr>
-        <w:pStyle w:val="Compact"/>
-      </w:pPr>
-      <w:r>
-        <w:t xml:space="preserve">The .Rmd file will contain all</w:t>
+          <w:numId w:val="1016"/>
+        </w:numPr>
+        <w:pStyle w:val="Compact"/>
+      </w:pPr>
+      <w:r>
+        <w:t xml:space="preserve">The .qmd file will contain all</w:t>
       </w:r>
       <w:r>
         <w:t xml:space="preserve"> </w:t>
@@ -1773,9 +1556,9 @@
         <w:t xml:space="preserve">For students who decide to work in Zoom breakout rooms, you will use this time to work through course materials (e.g., lecture slides, video lectures) and/or the associated problem set as you see fit. The synchronous workshops are also a great time to ask questions about course material or practical applications. TAs will be moving from one breakout room to the next, providing help. Each group can develop their own approach to how they want to use the synchronous workshop time. Some groups may work relatively independently, while others may work collaboratively. Some groups may agree to work through all asynchronous lecture materials beforehand so they can devote all workshop time to making progress on the problem set. The one requirement I make: do not do the problem set before working through the associated lecture material.</w:t>
       </w:r>
     </w:p>
-    <w:bookmarkEnd w:id="30"/>
-    <w:bookmarkEnd w:id="31"/>
-    <w:bookmarkStart w:id="36" w:name="assignments-and-grading"/>
+    <w:bookmarkEnd w:id="26"/>
+    <w:bookmarkEnd w:id="27"/>
+    <w:bookmarkStart w:id="32" w:name="assignments-and-grading"/>
     <w:p>
       <w:pPr>
         <w:pStyle w:val="Heading1"/>
@@ -1796,33 +1579,33 @@
       <w:pPr>
         <w:numPr>
           <w:ilvl w:val="0"/>
-          <w:numId w:val="1019"/>
-        </w:numPr>
-        <w:pStyle w:val="Compact"/>
-      </w:pPr>
-      <w:r>
-        <w:t xml:space="preserve">Weekly problem sets (90 percent of total grade)</w:t>
-      </w:r>
-    </w:p>
-    <w:p>
-      <w:pPr>
-        <w:numPr>
-          <w:ilvl w:val="0"/>
-          <w:numId w:val="1019"/>
-        </w:numPr>
-        <w:pStyle w:val="Compact"/>
-      </w:pPr>
-      <w:r>
-        <w:t xml:space="preserve">Participation (10 percent of total grade)</w:t>
-      </w:r>
-    </w:p>
-    <w:bookmarkStart w:id="33" w:name="problem-sets-90-percent-of-total-grade"/>
+          <w:numId w:val="1017"/>
+        </w:numPr>
+        <w:pStyle w:val="Compact"/>
+      </w:pPr>
+      <w:r>
+        <w:t xml:space="preserve">Weekly problem sets (90% of total grade)</w:t>
+      </w:r>
+    </w:p>
+    <w:p>
+      <w:pPr>
+        <w:numPr>
+          <w:ilvl w:val="0"/>
+          <w:numId w:val="1017"/>
+        </w:numPr>
+        <w:pStyle w:val="Compact"/>
+      </w:pPr>
+      <w:r>
+        <w:t xml:space="preserve">Participation (10% of total grade)</w:t>
+      </w:r>
+    </w:p>
+    <w:bookmarkStart w:id="29" w:name="problem-sets-90-of-total-grade"/>
     <w:p>
       <w:pPr>
         <w:pStyle w:val="Heading2"/>
       </w:pPr>
       <w:r>
-        <w:t xml:space="preserve">5.1 Problem sets (90 percent of total grade)</w:t>
+        <w:t xml:space="preserve">5.1 Problem sets (90% of total grade)</w:t>
       </w:r>
     </w:p>
     <w:p>
@@ -1830,12 +1613,12 @@
         <w:pStyle w:val="FirstParagraph"/>
       </w:pPr>
       <w:r>
-        <w:t xml:space="preserve">Students will complete 10 problem sets (the last one due during finals week). Problem sets are due by 9am each Friday, right before we start class. In general, each problem set will give you practice using the skills and concepts introduced in course materials for thate week. For example, after the lecture on joining (merging) datasets, the problem set for that week will require that students complete several different tasks involving merging data. Additionally, the weekly problem sets will require you to use data manipulation skills you learned in previous weeks. Link to problem set expectations and helpful resources</w:t>
-      </w:r>
-      <w:r>
-        <w:t xml:space="preserve"> </w:t>
-      </w:r>
-      <w:hyperlink r:id="rId32">
+        <w:t xml:space="preserve">Students will complete 10 problem sets (the last one due during finals week). Problem sets are due by [TIME] on [DAY], right before we start class. In general, each problem set will give you practice using the skills and concepts introduced in course materials for that week. For example, after the lecture on joining (merging) datasets, the problem set for that week will require that students complete several different tasks involving merging data. Additionally, the weekly problem sets will require you to use data manipulation skills you learned in previous weeks. Link to problem set expectations and helpful resources</w:t>
+      </w:r>
+      <w:r>
+        <w:t xml:space="preserve"> </w:t>
+      </w:r>
+      <w:hyperlink r:id="rId28">
         <w:r>
           <w:rPr>
             <w:rStyle w:val="Hyperlink"/>
@@ -1863,22 +1646,19 @@
       <w:pPr>
         <w:numPr>
           <w:ilvl w:val="0"/>
-          <w:numId w:val="1020"/>
-        </w:numPr>
-        <w:pStyle w:val="Compact"/>
-      </w:pPr>
-      <w:r>
-        <w:t xml:space="preserve">With the exception of the first problem set, students will complete problem sets in groups of 3. We highly encourage students who are abroad to form their own group to set a time to work on the problem sets together.</w:t>
-      </w:r>
-      <w:r>
-        <w:br/>
-      </w:r>
-    </w:p>
-    <w:p>
-      <w:pPr>
-        <w:numPr>
-          <w:ilvl w:val="0"/>
-          <w:numId w:val="1020"/>
+          <w:numId w:val="1018"/>
+        </w:numPr>
+        <w:pStyle w:val="Compact"/>
+      </w:pPr>
+      <w:r>
+        <w:t xml:space="preserve">Except for the first problem set, students will complete problem sets in groups of 3. We highly encourage students who are abroad to form their own group to set aside time to work on the problem sets together.</w:t>
+      </w:r>
+    </w:p>
+    <w:p>
+      <w:pPr>
+        <w:numPr>
+          <w:ilvl w:val="0"/>
+          <w:numId w:val="1018"/>
         </w:numPr>
         <w:pStyle w:val="Compact"/>
       </w:pPr>
@@ -1890,7 +1670,7 @@
       <w:pPr>
         <w:numPr>
           <w:ilvl w:val="0"/>
-          <w:numId w:val="1020"/>
+          <w:numId w:val="1018"/>
         </w:numPr>
         <w:pStyle w:val="Compact"/>
       </w:pPr>
@@ -1902,7 +1682,7 @@
       <w:pPr>
         <w:numPr>
           <w:ilvl w:val="0"/>
-          <w:numId w:val="1020"/>
+          <w:numId w:val="1018"/>
         </w:numPr>
         <w:pStyle w:val="Compact"/>
       </w:pPr>
@@ -1934,136 +1714,136 @@
       <w:pPr>
         <w:numPr>
           <w:ilvl w:val="0"/>
+          <w:numId w:val="1019"/>
+        </w:numPr>
+        <w:pStyle w:val="Compact"/>
+      </w:pPr>
+      <w:r>
+        <w:t xml:space="preserve">For students working in a problem set group, one submission from each problem set group will be chosen at random. The grade on that problem set submission will be the grade for all members of the group.</w:t>
+      </w:r>
+    </w:p>
+    <w:p>
+      <w:pPr>
+        <w:numPr>
+          <w:ilvl w:val="1"/>
+          <w:numId w:val="1020"/>
+        </w:numPr>
+        <w:pStyle w:val="Compact"/>
+      </w:pPr>
+      <w:r>
+        <w:t xml:space="preserve">If a member of a problem set group has not submitted the problem set by the time the TAs conduct grading, that submission will be grades separately once it is submitted</w:t>
+      </w:r>
+    </w:p>
+    <w:p>
+      <w:pPr>
+        <w:numPr>
+          <w:ilvl w:val="1"/>
+          <w:numId w:val="1020"/>
+        </w:numPr>
+        <w:pStyle w:val="Compact"/>
+      </w:pPr>
+      <w:r>
+        <w:t xml:space="preserve">The lowest problem-set grade will be dropped from the calculation of your final grade.</w:t>
+      </w:r>
+    </w:p>
+    <w:p>
+      <w:pPr>
+        <w:numPr>
+          <w:ilvl w:val="0"/>
+          <w:numId w:val="1019"/>
+        </w:numPr>
+        <w:pStyle w:val="Compact"/>
+      </w:pPr>
+      <w:r>
+        <w:t xml:space="preserve">Students who are not part of a problem set group will have their problem sets graded individually. A random subset of 4 or 5 problem sets will be graded. For students who work individually, the lowest problem set grade will not be dropped from calculation of final grade.</w:t>
+      </w:r>
+    </w:p>
+    <w:p>
+      <w:pPr>
+        <w:numPr>
+          <w:ilvl w:val="0"/>
+          <w:numId w:val="1019"/>
+        </w:numPr>
+        <w:pStyle w:val="Compact"/>
+      </w:pPr>
+      <w:r>
+        <w:t xml:space="preserve">Weekly required participation on github will be part of your problem set grade</w:t>
+      </w:r>
+    </w:p>
+    <w:p>
+      <w:pPr>
+        <w:numPr>
+          <w:ilvl w:val="0"/>
+          <w:numId w:val="1019"/>
+        </w:numPr>
+        <w:pStyle w:val="Compact"/>
+      </w:pPr>
+      <w:r>
+        <w:t xml:space="preserve">Policy on late assignments</w:t>
+      </w:r>
+    </w:p>
+    <w:p>
+      <w:pPr>
+        <w:numPr>
+          <w:ilvl w:val="1"/>
           <w:numId w:val="1021"/>
         </w:numPr>
         <w:pStyle w:val="Compact"/>
       </w:pPr>
       <w:r>
-        <w:t xml:space="preserve">For students working in a problem set group, one submission from each problem set group will be chosen at random. The grade on that problem set submission will be the grade for all members of the group.</w:t>
+        <w:t xml:space="preserve">Problem sets submitted after 11:59PM on [CLASS DATE] will lose one percentage point (e.g., max grade becomes 99% instead of 100%)</w:t>
       </w:r>
     </w:p>
     <w:p>
       <w:pPr>
         <w:numPr>
           <w:ilvl w:val="1"/>
+          <w:numId w:val="1021"/>
+        </w:numPr>
+        <w:pStyle w:val="Compact"/>
+      </w:pPr>
+      <w:r>
+        <w:t xml:space="preserve">Starting at 12AM [THREE DAYS AFTER CLASS SCHEDULED TIME] morning, problem sets will lose an additional percentage point for each week-day it is not submitted</w:t>
+      </w:r>
+    </w:p>
+    <w:p>
+      <w:pPr>
+        <w:numPr>
+          <w:ilvl w:val="2"/>
           <w:numId w:val="1022"/>
         </w:numPr>
         <w:pStyle w:val="Compact"/>
       </w:pPr>
       <w:r>
-        <w:t xml:space="preserve">If a member of a problem set group has not submitted the problem set by the time the TAs conduct grading, that submission will be grades separately once it is submitted</w:t>
+        <w:t xml:space="preserve">e.g., for a problem set submitted at 10AM on Monday, the max grade becomes 98%</w:t>
+      </w:r>
+    </w:p>
+    <w:p>
+      <w:pPr>
+        <w:numPr>
+          <w:ilvl w:val="2"/>
+          <w:numId w:val="1022"/>
+        </w:numPr>
+        <w:pStyle w:val="Compact"/>
+      </w:pPr>
+      <w:r>
+        <w:t xml:space="preserve">e.g., for a problem set submitted at 10AM on Tuesday, the max grade becomes 97%</w:t>
       </w:r>
     </w:p>
     <w:p>
       <w:pPr>
         <w:numPr>
           <w:ilvl w:val="1"/>
-          <w:numId w:val="1022"/>
-        </w:numPr>
-        <w:pStyle w:val="Compact"/>
-      </w:pPr>
-      <w:r>
-        <w:t xml:space="preserve">The lowest problem-set grade will be dropped from the calculation of your final grade.</w:t>
-      </w:r>
-    </w:p>
-    <w:p>
-      <w:pPr>
-        <w:numPr>
-          <w:ilvl w:val="0"/>
           <w:numId w:val="1021"/>
         </w:numPr>
         <w:pStyle w:val="Compact"/>
       </w:pPr>
       <w:r>
-        <w:t xml:space="preserve">Students who are not part of a problem set group will have their problem sets graded individually. A random subset of 4 or 5 problem sets will be graded. For students who work individually, the lowest problem set grade will not be dropped from calculation of final grade.</w:t>
-      </w:r>
-    </w:p>
-    <w:p>
-      <w:pPr>
-        <w:numPr>
-          <w:ilvl w:val="0"/>
-          <w:numId w:val="1021"/>
-        </w:numPr>
-        <w:pStyle w:val="Compact"/>
-      </w:pPr>
-      <w:r>
-        <w:t xml:space="preserve">Weekly required participation on github will be part of your problem set grade</w:t>
-      </w:r>
-    </w:p>
-    <w:p>
-      <w:pPr>
-        <w:numPr>
-          <w:ilvl w:val="0"/>
-          <w:numId w:val="1021"/>
-        </w:numPr>
-        <w:pStyle w:val="Compact"/>
-      </w:pPr>
-      <w:r>
-        <w:t xml:space="preserve">Policy on late assignments</w:t>
-      </w:r>
-    </w:p>
-    <w:p>
-      <w:pPr>
-        <w:numPr>
-          <w:ilvl w:val="1"/>
-          <w:numId w:val="1023"/>
-        </w:numPr>
-        <w:pStyle w:val="Compact"/>
-      </w:pPr>
-      <w:r>
-        <w:t xml:space="preserve">Problem sets submitted after 11:59PM on Friday will lose one percentage point (e.g., max grade becomes 99% instead of 100%)</w:t>
-      </w:r>
-    </w:p>
-    <w:p>
-      <w:pPr>
-        <w:numPr>
-          <w:ilvl w:val="1"/>
-          <w:numId w:val="1023"/>
-        </w:numPr>
-        <w:pStyle w:val="Compact"/>
-      </w:pPr>
-      <w:r>
-        <w:t xml:space="preserve">Starting at 12AM Monday morning, problem sets will lose an additional percentage point for each week-day it is not submitted</w:t>
-      </w:r>
-    </w:p>
-    <w:p>
-      <w:pPr>
-        <w:numPr>
-          <w:ilvl w:val="2"/>
-          <w:numId w:val="1024"/>
-        </w:numPr>
-        <w:pStyle w:val="Compact"/>
-      </w:pPr>
-      <w:r>
-        <w:t xml:space="preserve">e.g., for a problem set submitted at 10AM on Monday, the max grade becomes 98%</w:t>
-      </w:r>
-    </w:p>
-    <w:p>
-      <w:pPr>
-        <w:numPr>
-          <w:ilvl w:val="2"/>
-          <w:numId w:val="1024"/>
-        </w:numPr>
-        <w:pStyle w:val="Compact"/>
-      </w:pPr>
-      <w:r>
-        <w:t xml:space="preserve">e.g., for a problem set submitted at 10AM on Tuesday, the max grade becomes 97%</w:t>
-      </w:r>
-    </w:p>
-    <w:p>
-      <w:pPr>
-        <w:numPr>
-          <w:ilvl w:val="1"/>
-          <w:numId w:val="1023"/>
-        </w:numPr>
-        <w:pStyle w:val="Compact"/>
-      </w:pPr>
-      <w:r>
         <w:t xml:space="preserve">For late submissions due to an unexpected emergency, you will not lose points. Please contact the instructor and/or TAs and we will work it out together.</w:t>
       </w:r>
     </w:p>
-    <w:bookmarkEnd w:id="33"/>
-    <w:bookmarkStart w:id="34" w:name="participation-10-percent-of-total-grade"/>
+    <w:bookmarkEnd w:id="29"/>
+    <w:bookmarkStart w:id="30" w:name="participation-10-percent-of-total-grade"/>
     <w:p>
       <w:pPr>
         <w:pStyle w:val="Heading2"/>
@@ -2114,8 +1894,8 @@
         <w:t xml:space="preserve">In addition, students can work towards an 100% participation grade for the quarter by asking/answering questions during synchronous lecture (e.g., zoom chat) or by consistently being helpful/supportive to your classmates on Github.</w:t>
       </w:r>
     </w:p>
-    <w:bookmarkEnd w:id="34"/>
-    <w:bookmarkStart w:id="35" w:name="grading-scale"/>
+    <w:bookmarkEnd w:id="30"/>
+    <w:bookmarkStart w:id="31" w:name="grading-scale"/>
     <w:p>
       <w:pPr>
         <w:pStyle w:val="Heading2"/>
@@ -2124,15 +1904,1072 @@
         <w:t xml:space="preserve">5.3 Grading scale</w:t>
       </w:r>
     </w:p>
-    <w:bookmarkEnd w:id="35"/>
-    <w:bookmarkEnd w:id="36"/>
-    <w:bookmarkStart w:id="38" w:name="course-topics"/>
+    <w:tbl xmlns:w="http://schemas.openxmlformats.org/wordprocessingml/2006/main" xmlns:r="http://schemas.openxmlformats.org/officeDocument/2006/relationships" xmlns:w14="http://schemas.microsoft.com/office/word/2010/wordml" xmlns:wp="http://schemas.openxmlformats.org/drawingml/2006/wordprocessingDrawing" xmlns:a="http://schemas.openxmlformats.org/drawingml/2006/main" xmlns:pic="http://schemas.openxmlformats.org/drawingml/2006/picture">
+      <w:tblPr>
+        <w:tblLayout w:type="fixed"/>
+        <w:jc w:val="center"/>
+        <w:tblLook w:firstRow="1" w:lastRow="0" w:firstColumn="0" w:lastColumn="0" w:noHBand="0" w:noVBand="1"/>
+      </w:tblPr>
+      <w:tblGrid>
+        <w:gridCol w:w="1080"/>
+        <w:gridCol w:w="1080"/>
+      </w:tblGrid>
+      <w:tr>
+        <w:trPr>
+          <w:cantSplit/>
+          <w:trHeight w:val="360" w:hRule="auto"/>
+          <w:tblHeader/>
+        </w:trPr>
+        header 1
+        <w:tc>
+          <w:tcPr>
+            <w:tcBorders>
+              <w:bottom w:val="single" w:sz="16" w:space="0" w:color="666666"/>
+              <w:top w:val="single" w:sz="16" w:space="0" w:color="666666"/>
+              <w:left w:val="none" w:sz="0" w:space="0" w:color="000000"/>
+              <w:right w:val="none" w:sz="0" w:space="0" w:color="000000"/>
+            </w:tcBorders>
+            <w:shd w:val="clear" w:color="auto" w:fill="FFFFFF"/>
+            <w:tcMar>
+              <w:top w:w="0" w:type="dxa"/>
+              <w:bottom w:w="0" w:type="dxa"/>
+              <w:left w:w="0" w:type="dxa"/>
+              <w:right w:w="0" w:type="dxa"/>
+            </w:tcMar>
+            <w:vAlign w:val="center"/>
+          </w:tcPr>
+          <w:p>
+            <w:pPr>
+              <w:jc w:val="left"/>
+              <w:keepNext/>
+              <w:pBdr>
+                <w:bottom w:val="none" w:sz="0" w:space="0" w:color="000000"/>
+                <w:top w:val="none" w:sz="0" w:space="0" w:color="000000"/>
+                <w:left w:val="none" w:sz="0" w:space="0" w:color="000000"/>
+                <w:right w:val="none" w:sz="0" w:space="0" w:color="000000"/>
+              </w:pBdr>
+              <w:spacing w:after="100" w:before="100" w:line="240"/>
+              <w:ind w:firstLine="0" w:left="100" w:right="100"/>
+            </w:pPr>
+            <w:r xmlns:w="http://schemas.openxmlformats.org/wordprocessingml/2006/main" xmlns:wp="http://schemas.openxmlformats.org/drawingml/2006/wordprocessingDrawing" xmlns:r="http://schemas.openxmlformats.org/officeDocument/2006/relationships" xmlns:w14="http://schemas.microsoft.com/office/word/2010/wordml">
+              <w:rPr>
+                <w:rFonts w:ascii="Helvetica"/>
+                <w:i w:val="false"/>
+                <w:b w:val="false"/>
+                <w:u w:val="none"/>
+                <w:sz w:val="22"/>
+                <w:szCs w:val="22"/>
+                <w:color w:val="000000"/>
+              </w:rPr>
+              <w:t xml:space="preserve">Letter Grade</w:t>
+            </w:r>
+          </w:p>
+        </w:tc>
+        <w:tc>
+          <w:tcPr>
+            <w:tcBorders>
+              <w:bottom w:val="single" w:sz="16" w:space="0" w:color="666666"/>
+              <w:top w:val="single" w:sz="16" w:space="0" w:color="666666"/>
+              <w:left w:val="none" w:sz="0" w:space="0" w:color="000000"/>
+              <w:right w:val="none" w:sz="0" w:space="0" w:color="000000"/>
+            </w:tcBorders>
+            <w:shd w:val="clear" w:color="auto" w:fill="FFFFFF"/>
+            <w:tcMar>
+              <w:top w:w="0" w:type="dxa"/>
+              <w:bottom w:w="0" w:type="dxa"/>
+              <w:left w:w="0" w:type="dxa"/>
+              <w:right w:w="0" w:type="dxa"/>
+            </w:tcMar>
+            <w:vAlign w:val="center"/>
+          </w:tcPr>
+          <w:p>
+            <w:pPr>
+              <w:jc w:val="left"/>
+              <w:keepNext/>
+              <w:pBdr>
+                <w:bottom w:val="none" w:sz="0" w:space="0" w:color="000000"/>
+                <w:top w:val="none" w:sz="0" w:space="0" w:color="000000"/>
+                <w:left w:val="none" w:sz="0" w:space="0" w:color="000000"/>
+                <w:right w:val="none" w:sz="0" w:space="0" w:color="000000"/>
+              </w:pBdr>
+              <w:spacing w:after="100" w:before="100" w:line="240"/>
+              <w:ind w:firstLine="0" w:left="100" w:right="100"/>
+            </w:pPr>
+            <w:r xmlns:w="http://schemas.openxmlformats.org/wordprocessingml/2006/main" xmlns:wp="http://schemas.openxmlformats.org/drawingml/2006/wordprocessingDrawing" xmlns:r="http://schemas.openxmlformats.org/officeDocument/2006/relationships" xmlns:w14="http://schemas.microsoft.com/office/word/2010/wordml">
+              <w:rPr>
+                <w:rFonts w:ascii="Helvetica"/>
+                <w:i w:val="false"/>
+                <w:b w:val="false"/>
+                <w:u w:val="none"/>
+                <w:sz w:val="22"/>
+                <w:szCs w:val="22"/>
+                <w:color w:val="000000"/>
+              </w:rPr>
+              <w:t xml:space="preserve">Percentage</w:t>
+            </w:r>
+          </w:p>
+        </w:tc>
+      </w:tr>
+      <w:tr>
+        <w:trPr>
+          <w:cantSplit/>
+          <w:trHeight w:val="360" w:hRule="auto"/>
+        </w:trPr>
+        body 1
+        <w:tc>
+          <w:tcPr>
+            <w:tcBorders>
+              <w:bottom w:val="none" w:sz="0" w:space="0" w:color="000000"/>
+              <w:top w:val="none" w:sz="0" w:space="0" w:color="000000"/>
+              <w:left w:val="none" w:sz="0" w:space="0" w:color="000000"/>
+              <w:right w:val="none" w:sz="0" w:space="0" w:color="000000"/>
+            </w:tcBorders>
+            <w:shd w:val="clear" w:color="auto" w:fill="FFFFFF"/>
+            <w:tcMar>
+              <w:top w:w="0" w:type="dxa"/>
+              <w:bottom w:w="0" w:type="dxa"/>
+              <w:left w:w="0" w:type="dxa"/>
+              <w:right w:w="0" w:type="dxa"/>
+            </w:tcMar>
+            <w:vAlign w:val="center"/>
+          </w:tcPr>
+          <w:p>
+            <w:pPr>
+              <w:jc w:val="left"/>
+              <w:keepNext/>
+              <w:pBdr>
+                <w:bottom w:val="none" w:sz="0" w:space="0" w:color="000000"/>
+                <w:top w:val="none" w:sz="0" w:space="0" w:color="000000"/>
+                <w:left w:val="none" w:sz="0" w:space="0" w:color="000000"/>
+                <w:right w:val="none" w:sz="0" w:space="0" w:color="000000"/>
+              </w:pBdr>
+              <w:spacing w:after="100" w:before="100" w:line="240"/>
+              <w:ind w:firstLine="0" w:left="100" w:right="100"/>
+            </w:pPr>
+            <w:r xmlns:w="http://schemas.openxmlformats.org/wordprocessingml/2006/main" xmlns:wp="http://schemas.openxmlformats.org/drawingml/2006/wordprocessingDrawing" xmlns:r="http://schemas.openxmlformats.org/officeDocument/2006/relationships" xmlns:w14="http://schemas.microsoft.com/office/word/2010/wordml">
+              <w:rPr>
+                <w:rFonts w:ascii="Helvetica"/>
+                <w:i w:val="false"/>
+                <w:b w:val="false"/>
+                <w:u w:val="none"/>
+                <w:sz w:val="22"/>
+                <w:szCs w:val="22"/>
+                <w:color w:val="000000"/>
+              </w:rPr>
+              <w:t xml:space="preserve">A</w:t>
+            </w:r>
+          </w:p>
+        </w:tc>
+        <w:tc>
+          <w:tcPr>
+            <w:tcBorders>
+              <w:bottom w:val="none" w:sz="0" w:space="0" w:color="000000"/>
+              <w:top w:val="none" w:sz="0" w:space="0" w:color="000000"/>
+              <w:left w:val="none" w:sz="0" w:space="0" w:color="000000"/>
+              <w:right w:val="none" w:sz="0" w:space="0" w:color="000000"/>
+            </w:tcBorders>
+            <w:shd w:val="clear" w:color="auto" w:fill="FFFFFF"/>
+            <w:tcMar>
+              <w:top w:w="0" w:type="dxa"/>
+              <w:bottom w:w="0" w:type="dxa"/>
+              <w:left w:w="0" w:type="dxa"/>
+              <w:right w:w="0" w:type="dxa"/>
+            </w:tcMar>
+            <w:vAlign w:val="center"/>
+          </w:tcPr>
+          <w:p>
+            <w:pPr>
+              <w:jc w:val="left"/>
+              <w:keepNext/>
+              <w:pBdr>
+                <w:bottom w:val="none" w:sz="0" w:space="0" w:color="000000"/>
+                <w:top w:val="none" w:sz="0" w:space="0" w:color="000000"/>
+                <w:left w:val="none" w:sz="0" w:space="0" w:color="000000"/>
+                <w:right w:val="none" w:sz="0" w:space="0" w:color="000000"/>
+              </w:pBdr>
+              <w:spacing w:after="100" w:before="100" w:line="240"/>
+              <w:ind w:firstLine="0" w:left="100" w:right="100"/>
+            </w:pPr>
+            <w:r xmlns:w="http://schemas.openxmlformats.org/wordprocessingml/2006/main" xmlns:wp="http://schemas.openxmlformats.org/drawingml/2006/wordprocessingDrawing" xmlns:r="http://schemas.openxmlformats.org/officeDocument/2006/relationships" xmlns:w14="http://schemas.microsoft.com/office/word/2010/wordml">
+              <w:rPr>
+                <w:rFonts w:ascii="Helvetica"/>
+                <w:i w:val="false"/>
+                <w:b w:val="false"/>
+                <w:u w:val="none"/>
+                <w:sz w:val="22"/>
+                <w:szCs w:val="22"/>
+                <w:color w:val="000000"/>
+              </w:rPr>
+              <w:t xml:space="preserve">93&lt;=100%</w:t>
+            </w:r>
+          </w:p>
+        </w:tc>
+      </w:tr>
+      <w:tr>
+        <w:trPr>
+          <w:cantSplit/>
+          <w:trHeight w:val="360" w:hRule="auto"/>
+        </w:trPr>
+        body 2
+        <w:tc>
+          <w:tcPr>
+            <w:tcBorders>
+              <w:bottom w:val="none" w:sz="0" w:space="0" w:color="000000"/>
+              <w:top w:val="none" w:sz="0" w:space="0" w:color="000000"/>
+              <w:left w:val="none" w:sz="0" w:space="0" w:color="000000"/>
+              <w:right w:val="none" w:sz="0" w:space="0" w:color="000000"/>
+            </w:tcBorders>
+            <w:shd w:val="clear" w:color="auto" w:fill="FFFFFF"/>
+            <w:tcMar>
+              <w:top w:w="0" w:type="dxa"/>
+              <w:bottom w:w="0" w:type="dxa"/>
+              <w:left w:w="0" w:type="dxa"/>
+              <w:right w:w="0" w:type="dxa"/>
+            </w:tcMar>
+            <w:vAlign w:val="center"/>
+          </w:tcPr>
+          <w:p>
+            <w:pPr>
+              <w:jc w:val="left"/>
+              <w:keepNext/>
+              <w:pBdr>
+                <w:bottom w:val="none" w:sz="0" w:space="0" w:color="000000"/>
+                <w:top w:val="none" w:sz="0" w:space="0" w:color="000000"/>
+                <w:left w:val="none" w:sz="0" w:space="0" w:color="000000"/>
+                <w:right w:val="none" w:sz="0" w:space="0" w:color="000000"/>
+              </w:pBdr>
+              <w:spacing w:after="100" w:before="100" w:line="240"/>
+              <w:ind w:firstLine="0" w:left="100" w:right="100"/>
+            </w:pPr>
+            <w:r xmlns:w="http://schemas.openxmlformats.org/wordprocessingml/2006/main" xmlns:wp="http://schemas.openxmlformats.org/drawingml/2006/wordprocessingDrawing" xmlns:r="http://schemas.openxmlformats.org/officeDocument/2006/relationships" xmlns:w14="http://schemas.microsoft.com/office/word/2010/wordml">
+              <w:rPr>
+                <w:rFonts w:ascii="Helvetica"/>
+                <w:i w:val="false"/>
+                <w:b w:val="false"/>
+                <w:u w:val="none"/>
+                <w:sz w:val="22"/>
+                <w:szCs w:val="22"/>
+                <w:color w:val="000000"/>
+              </w:rPr>
+              <w:t xml:space="preserve">A-</w:t>
+            </w:r>
+          </w:p>
+        </w:tc>
+        <w:tc>
+          <w:tcPr>
+            <w:tcBorders>
+              <w:bottom w:val="none" w:sz="0" w:space="0" w:color="000000"/>
+              <w:top w:val="none" w:sz="0" w:space="0" w:color="000000"/>
+              <w:left w:val="none" w:sz="0" w:space="0" w:color="000000"/>
+              <w:right w:val="none" w:sz="0" w:space="0" w:color="000000"/>
+            </w:tcBorders>
+            <w:shd w:val="clear" w:color="auto" w:fill="FFFFFF"/>
+            <w:tcMar>
+              <w:top w:w="0" w:type="dxa"/>
+              <w:bottom w:w="0" w:type="dxa"/>
+              <w:left w:w="0" w:type="dxa"/>
+              <w:right w:w="0" w:type="dxa"/>
+            </w:tcMar>
+            <w:vAlign w:val="center"/>
+          </w:tcPr>
+          <w:p>
+            <w:pPr>
+              <w:jc w:val="left"/>
+              <w:keepNext/>
+              <w:pBdr>
+                <w:bottom w:val="none" w:sz="0" w:space="0" w:color="000000"/>
+                <w:top w:val="none" w:sz="0" w:space="0" w:color="000000"/>
+                <w:left w:val="none" w:sz="0" w:space="0" w:color="000000"/>
+                <w:right w:val="none" w:sz="0" w:space="0" w:color="000000"/>
+              </w:pBdr>
+              <w:spacing w:after="100" w:before="100" w:line="240"/>
+              <w:ind w:firstLine="0" w:left="100" w:right="100"/>
+            </w:pPr>
+            <w:r xmlns:w="http://schemas.openxmlformats.org/wordprocessingml/2006/main" xmlns:wp="http://schemas.openxmlformats.org/drawingml/2006/wordprocessingDrawing" xmlns:r="http://schemas.openxmlformats.org/officeDocument/2006/relationships" xmlns:w14="http://schemas.microsoft.com/office/word/2010/wordml">
+              <w:rPr>
+                <w:rFonts w:ascii="Helvetica"/>
+                <w:i w:val="false"/>
+                <w:b w:val="false"/>
+                <w:u w:val="none"/>
+                <w:sz w:val="22"/>
+                <w:szCs w:val="22"/>
+                <w:color w:val="000000"/>
+              </w:rPr>
+              <w:t xml:space="preserve">90&lt;93%</w:t>
+            </w:r>
+          </w:p>
+        </w:tc>
+      </w:tr>
+      <w:tr>
+        <w:trPr>
+          <w:cantSplit/>
+          <w:trHeight w:val="360" w:hRule="auto"/>
+        </w:trPr>
+        body 3
+        <w:tc>
+          <w:tcPr>
+            <w:tcBorders>
+              <w:bottom w:val="none" w:sz="0" w:space="0" w:color="000000"/>
+              <w:top w:val="none" w:sz="0" w:space="0" w:color="000000"/>
+              <w:left w:val="none" w:sz="0" w:space="0" w:color="000000"/>
+              <w:right w:val="none" w:sz="0" w:space="0" w:color="000000"/>
+            </w:tcBorders>
+            <w:shd w:val="clear" w:color="auto" w:fill="FFFFFF"/>
+            <w:tcMar>
+              <w:top w:w="0" w:type="dxa"/>
+              <w:bottom w:w="0" w:type="dxa"/>
+              <w:left w:w="0" w:type="dxa"/>
+              <w:right w:w="0" w:type="dxa"/>
+            </w:tcMar>
+            <w:vAlign w:val="center"/>
+          </w:tcPr>
+          <w:p>
+            <w:pPr>
+              <w:jc w:val="left"/>
+              <w:keepNext/>
+              <w:pBdr>
+                <w:bottom w:val="none" w:sz="0" w:space="0" w:color="000000"/>
+                <w:top w:val="none" w:sz="0" w:space="0" w:color="000000"/>
+                <w:left w:val="none" w:sz="0" w:space="0" w:color="000000"/>
+                <w:right w:val="none" w:sz="0" w:space="0" w:color="000000"/>
+              </w:pBdr>
+              <w:spacing w:after="100" w:before="100" w:line="240"/>
+              <w:ind w:firstLine="0" w:left="100" w:right="100"/>
+            </w:pPr>
+            <w:r xmlns:w="http://schemas.openxmlformats.org/wordprocessingml/2006/main" xmlns:wp="http://schemas.openxmlformats.org/drawingml/2006/wordprocessingDrawing" xmlns:r="http://schemas.openxmlformats.org/officeDocument/2006/relationships" xmlns:w14="http://schemas.microsoft.com/office/word/2010/wordml">
+              <w:rPr>
+                <w:rFonts w:ascii="Helvetica"/>
+                <w:i w:val="false"/>
+                <w:b w:val="false"/>
+                <w:u w:val="none"/>
+                <w:sz w:val="22"/>
+                <w:szCs w:val="22"/>
+                <w:color w:val="000000"/>
+              </w:rPr>
+              <w:t xml:space="preserve">B+</w:t>
+            </w:r>
+          </w:p>
+        </w:tc>
+        <w:tc>
+          <w:tcPr>
+            <w:tcBorders>
+              <w:bottom w:val="none" w:sz="0" w:space="0" w:color="000000"/>
+              <w:top w:val="none" w:sz="0" w:space="0" w:color="000000"/>
+              <w:left w:val="none" w:sz="0" w:space="0" w:color="000000"/>
+              <w:right w:val="none" w:sz="0" w:space="0" w:color="000000"/>
+            </w:tcBorders>
+            <w:shd w:val="clear" w:color="auto" w:fill="FFFFFF"/>
+            <w:tcMar>
+              <w:top w:w="0" w:type="dxa"/>
+              <w:bottom w:w="0" w:type="dxa"/>
+              <w:left w:w="0" w:type="dxa"/>
+              <w:right w:w="0" w:type="dxa"/>
+            </w:tcMar>
+            <w:vAlign w:val="center"/>
+          </w:tcPr>
+          <w:p>
+            <w:pPr>
+              <w:jc w:val="left"/>
+              <w:keepNext/>
+              <w:pBdr>
+                <w:bottom w:val="none" w:sz="0" w:space="0" w:color="000000"/>
+                <w:top w:val="none" w:sz="0" w:space="0" w:color="000000"/>
+                <w:left w:val="none" w:sz="0" w:space="0" w:color="000000"/>
+                <w:right w:val="none" w:sz="0" w:space="0" w:color="000000"/>
+              </w:pBdr>
+              <w:spacing w:after="100" w:before="100" w:line="240"/>
+              <w:ind w:firstLine="0" w:left="100" w:right="100"/>
+            </w:pPr>
+            <w:r xmlns:w="http://schemas.openxmlformats.org/wordprocessingml/2006/main" xmlns:wp="http://schemas.openxmlformats.org/drawingml/2006/wordprocessingDrawing" xmlns:r="http://schemas.openxmlformats.org/officeDocument/2006/relationships" xmlns:w14="http://schemas.microsoft.com/office/word/2010/wordml">
+              <w:rPr>
+                <w:rFonts w:ascii="Helvetica"/>
+                <w:i w:val="false"/>
+                <w:b w:val="false"/>
+                <w:u w:val="none"/>
+                <w:sz w:val="22"/>
+                <w:szCs w:val="22"/>
+                <w:color w:val="000000"/>
+              </w:rPr>
+              <w:t xml:space="preserve">87&lt;90%</w:t>
+            </w:r>
+          </w:p>
+        </w:tc>
+      </w:tr>
+      <w:tr>
+        <w:trPr>
+          <w:cantSplit/>
+          <w:trHeight w:val="360" w:hRule="auto"/>
+        </w:trPr>
+        body 4
+        <w:tc>
+          <w:tcPr>
+            <w:tcBorders>
+              <w:bottom w:val="none" w:sz="0" w:space="0" w:color="000000"/>
+              <w:top w:val="none" w:sz="0" w:space="0" w:color="000000"/>
+              <w:left w:val="none" w:sz="0" w:space="0" w:color="000000"/>
+              <w:right w:val="none" w:sz="0" w:space="0" w:color="000000"/>
+            </w:tcBorders>
+            <w:shd w:val="clear" w:color="auto" w:fill="FFFFFF"/>
+            <w:tcMar>
+              <w:top w:w="0" w:type="dxa"/>
+              <w:bottom w:w="0" w:type="dxa"/>
+              <w:left w:w="0" w:type="dxa"/>
+              <w:right w:w="0" w:type="dxa"/>
+            </w:tcMar>
+            <w:vAlign w:val="center"/>
+          </w:tcPr>
+          <w:p>
+            <w:pPr>
+              <w:jc w:val="left"/>
+              <w:keepNext/>
+              <w:pBdr>
+                <w:bottom w:val="none" w:sz="0" w:space="0" w:color="000000"/>
+                <w:top w:val="none" w:sz="0" w:space="0" w:color="000000"/>
+                <w:left w:val="none" w:sz="0" w:space="0" w:color="000000"/>
+                <w:right w:val="none" w:sz="0" w:space="0" w:color="000000"/>
+              </w:pBdr>
+              <w:spacing w:after="100" w:before="100" w:line="240"/>
+              <w:ind w:firstLine="0" w:left="100" w:right="100"/>
+            </w:pPr>
+            <w:r xmlns:w="http://schemas.openxmlformats.org/wordprocessingml/2006/main" xmlns:wp="http://schemas.openxmlformats.org/drawingml/2006/wordprocessingDrawing" xmlns:r="http://schemas.openxmlformats.org/officeDocument/2006/relationships" xmlns:w14="http://schemas.microsoft.com/office/word/2010/wordml">
+              <w:rPr>
+                <w:rFonts w:ascii="Helvetica"/>
+                <w:i w:val="false"/>
+                <w:b w:val="false"/>
+                <w:u w:val="none"/>
+                <w:sz w:val="22"/>
+                <w:szCs w:val="22"/>
+                <w:color w:val="000000"/>
+              </w:rPr>
+              <w:t xml:space="preserve">B</w:t>
+            </w:r>
+          </w:p>
+        </w:tc>
+        <w:tc>
+          <w:tcPr>
+            <w:tcBorders>
+              <w:bottom w:val="none" w:sz="0" w:space="0" w:color="000000"/>
+              <w:top w:val="none" w:sz="0" w:space="0" w:color="000000"/>
+              <w:left w:val="none" w:sz="0" w:space="0" w:color="000000"/>
+              <w:right w:val="none" w:sz="0" w:space="0" w:color="000000"/>
+            </w:tcBorders>
+            <w:shd w:val="clear" w:color="auto" w:fill="FFFFFF"/>
+            <w:tcMar>
+              <w:top w:w="0" w:type="dxa"/>
+              <w:bottom w:w="0" w:type="dxa"/>
+              <w:left w:w="0" w:type="dxa"/>
+              <w:right w:w="0" w:type="dxa"/>
+            </w:tcMar>
+            <w:vAlign w:val="center"/>
+          </w:tcPr>
+          <w:p>
+            <w:pPr>
+              <w:jc w:val="left"/>
+              <w:keepNext/>
+              <w:pBdr>
+                <w:bottom w:val="none" w:sz="0" w:space="0" w:color="000000"/>
+                <w:top w:val="none" w:sz="0" w:space="0" w:color="000000"/>
+                <w:left w:val="none" w:sz="0" w:space="0" w:color="000000"/>
+                <w:right w:val="none" w:sz="0" w:space="0" w:color="000000"/>
+              </w:pBdr>
+              <w:spacing w:after="100" w:before="100" w:line="240"/>
+              <w:ind w:firstLine="0" w:left="100" w:right="100"/>
+            </w:pPr>
+            <w:r xmlns:w="http://schemas.openxmlformats.org/wordprocessingml/2006/main" xmlns:wp="http://schemas.openxmlformats.org/drawingml/2006/wordprocessingDrawing" xmlns:r="http://schemas.openxmlformats.org/officeDocument/2006/relationships" xmlns:w14="http://schemas.microsoft.com/office/word/2010/wordml">
+              <w:rPr>
+                <w:rFonts w:ascii="Helvetica"/>
+                <w:i w:val="false"/>
+                <w:b w:val="false"/>
+                <w:u w:val="none"/>
+                <w:sz w:val="22"/>
+                <w:szCs w:val="22"/>
+                <w:color w:val="000000"/>
+              </w:rPr>
+              <w:t xml:space="preserve">83&lt;87%</w:t>
+            </w:r>
+          </w:p>
+        </w:tc>
+      </w:tr>
+      <w:tr>
+        <w:trPr>
+          <w:cantSplit/>
+          <w:trHeight w:val="360" w:hRule="auto"/>
+        </w:trPr>
+        body 5
+        <w:tc>
+          <w:tcPr>
+            <w:tcBorders>
+              <w:bottom w:val="none" w:sz="0" w:space="0" w:color="000000"/>
+              <w:top w:val="none" w:sz="0" w:space="0" w:color="000000"/>
+              <w:left w:val="none" w:sz="0" w:space="0" w:color="000000"/>
+              <w:right w:val="none" w:sz="0" w:space="0" w:color="000000"/>
+            </w:tcBorders>
+            <w:shd w:val="clear" w:color="auto" w:fill="FFFFFF"/>
+            <w:tcMar>
+              <w:top w:w="0" w:type="dxa"/>
+              <w:bottom w:w="0" w:type="dxa"/>
+              <w:left w:w="0" w:type="dxa"/>
+              <w:right w:w="0" w:type="dxa"/>
+            </w:tcMar>
+            <w:vAlign w:val="center"/>
+          </w:tcPr>
+          <w:p>
+            <w:pPr>
+              <w:jc w:val="left"/>
+              <w:keepNext/>
+              <w:pBdr>
+                <w:bottom w:val="none" w:sz="0" w:space="0" w:color="000000"/>
+                <w:top w:val="none" w:sz="0" w:space="0" w:color="000000"/>
+                <w:left w:val="none" w:sz="0" w:space="0" w:color="000000"/>
+                <w:right w:val="none" w:sz="0" w:space="0" w:color="000000"/>
+              </w:pBdr>
+              <w:spacing w:after="100" w:before="100" w:line="240"/>
+              <w:ind w:firstLine="0" w:left="100" w:right="100"/>
+            </w:pPr>
+            <w:r xmlns:w="http://schemas.openxmlformats.org/wordprocessingml/2006/main" xmlns:wp="http://schemas.openxmlformats.org/drawingml/2006/wordprocessingDrawing" xmlns:r="http://schemas.openxmlformats.org/officeDocument/2006/relationships" xmlns:w14="http://schemas.microsoft.com/office/word/2010/wordml">
+              <w:rPr>
+                <w:rFonts w:ascii="Helvetica"/>
+                <w:i w:val="false"/>
+                <w:b w:val="false"/>
+                <w:u w:val="none"/>
+                <w:sz w:val="22"/>
+                <w:szCs w:val="22"/>
+                <w:color w:val="000000"/>
+              </w:rPr>
+              <w:t xml:space="preserve">B-</w:t>
+            </w:r>
+          </w:p>
+        </w:tc>
+        <w:tc>
+          <w:tcPr>
+            <w:tcBorders>
+              <w:bottom w:val="none" w:sz="0" w:space="0" w:color="000000"/>
+              <w:top w:val="none" w:sz="0" w:space="0" w:color="000000"/>
+              <w:left w:val="none" w:sz="0" w:space="0" w:color="000000"/>
+              <w:right w:val="none" w:sz="0" w:space="0" w:color="000000"/>
+            </w:tcBorders>
+            <w:shd w:val="clear" w:color="auto" w:fill="FFFFFF"/>
+            <w:tcMar>
+              <w:top w:w="0" w:type="dxa"/>
+              <w:bottom w:w="0" w:type="dxa"/>
+              <w:left w:w="0" w:type="dxa"/>
+              <w:right w:w="0" w:type="dxa"/>
+            </w:tcMar>
+            <w:vAlign w:val="center"/>
+          </w:tcPr>
+          <w:p>
+            <w:pPr>
+              <w:jc w:val="left"/>
+              <w:keepNext/>
+              <w:pBdr>
+                <w:bottom w:val="none" w:sz="0" w:space="0" w:color="000000"/>
+                <w:top w:val="none" w:sz="0" w:space="0" w:color="000000"/>
+                <w:left w:val="none" w:sz="0" w:space="0" w:color="000000"/>
+                <w:right w:val="none" w:sz="0" w:space="0" w:color="000000"/>
+              </w:pBdr>
+              <w:spacing w:after="100" w:before="100" w:line="240"/>
+              <w:ind w:firstLine="0" w:left="100" w:right="100"/>
+            </w:pPr>
+            <w:r xmlns:w="http://schemas.openxmlformats.org/wordprocessingml/2006/main" xmlns:wp="http://schemas.openxmlformats.org/drawingml/2006/wordprocessingDrawing" xmlns:r="http://schemas.openxmlformats.org/officeDocument/2006/relationships" xmlns:w14="http://schemas.microsoft.com/office/word/2010/wordml">
+              <w:rPr>
+                <w:rFonts w:ascii="Helvetica"/>
+                <w:i w:val="false"/>
+                <w:b w:val="false"/>
+                <w:u w:val="none"/>
+                <w:sz w:val="22"/>
+                <w:szCs w:val="22"/>
+                <w:color w:val="000000"/>
+              </w:rPr>
+              <w:t xml:space="preserve">80&lt;83%</w:t>
+            </w:r>
+          </w:p>
+        </w:tc>
+      </w:tr>
+      <w:tr>
+        <w:trPr>
+          <w:cantSplit/>
+          <w:trHeight w:val="360" w:hRule="auto"/>
+        </w:trPr>
+        body 6
+        <w:tc>
+          <w:tcPr>
+            <w:tcBorders>
+              <w:bottom w:val="none" w:sz="0" w:space="0" w:color="000000"/>
+              <w:top w:val="none" w:sz="0" w:space="0" w:color="000000"/>
+              <w:left w:val="none" w:sz="0" w:space="0" w:color="000000"/>
+              <w:right w:val="none" w:sz="0" w:space="0" w:color="000000"/>
+            </w:tcBorders>
+            <w:shd w:val="clear" w:color="auto" w:fill="FFFFFF"/>
+            <w:tcMar>
+              <w:top w:w="0" w:type="dxa"/>
+              <w:bottom w:w="0" w:type="dxa"/>
+              <w:left w:w="0" w:type="dxa"/>
+              <w:right w:w="0" w:type="dxa"/>
+            </w:tcMar>
+            <w:vAlign w:val="center"/>
+          </w:tcPr>
+          <w:p>
+            <w:pPr>
+              <w:jc w:val="left"/>
+              <w:keepNext/>
+              <w:pBdr>
+                <w:bottom w:val="none" w:sz="0" w:space="0" w:color="000000"/>
+                <w:top w:val="none" w:sz="0" w:space="0" w:color="000000"/>
+                <w:left w:val="none" w:sz="0" w:space="0" w:color="000000"/>
+                <w:right w:val="none" w:sz="0" w:space="0" w:color="000000"/>
+              </w:pBdr>
+              <w:spacing w:after="100" w:before="100" w:line="240"/>
+              <w:ind w:firstLine="0" w:left="100" w:right="100"/>
+            </w:pPr>
+            <w:r xmlns:w="http://schemas.openxmlformats.org/wordprocessingml/2006/main" xmlns:wp="http://schemas.openxmlformats.org/drawingml/2006/wordprocessingDrawing" xmlns:r="http://schemas.openxmlformats.org/officeDocument/2006/relationships" xmlns:w14="http://schemas.microsoft.com/office/word/2010/wordml">
+              <w:rPr>
+                <w:rFonts w:ascii="Helvetica"/>
+                <w:i w:val="false"/>
+                <w:b w:val="false"/>
+                <w:u w:val="none"/>
+                <w:sz w:val="22"/>
+                <w:szCs w:val="22"/>
+                <w:color w:val="000000"/>
+              </w:rPr>
+              <w:t xml:space="preserve">C+</w:t>
+            </w:r>
+          </w:p>
+        </w:tc>
+        <w:tc>
+          <w:tcPr>
+            <w:tcBorders>
+              <w:bottom w:val="none" w:sz="0" w:space="0" w:color="000000"/>
+              <w:top w:val="none" w:sz="0" w:space="0" w:color="000000"/>
+              <w:left w:val="none" w:sz="0" w:space="0" w:color="000000"/>
+              <w:right w:val="none" w:sz="0" w:space="0" w:color="000000"/>
+            </w:tcBorders>
+            <w:shd w:val="clear" w:color="auto" w:fill="FFFFFF"/>
+            <w:tcMar>
+              <w:top w:w="0" w:type="dxa"/>
+              <w:bottom w:w="0" w:type="dxa"/>
+              <w:left w:w="0" w:type="dxa"/>
+              <w:right w:w="0" w:type="dxa"/>
+            </w:tcMar>
+            <w:vAlign w:val="center"/>
+          </w:tcPr>
+          <w:p>
+            <w:pPr>
+              <w:jc w:val="left"/>
+              <w:keepNext/>
+              <w:pBdr>
+                <w:bottom w:val="none" w:sz="0" w:space="0" w:color="000000"/>
+                <w:top w:val="none" w:sz="0" w:space="0" w:color="000000"/>
+                <w:left w:val="none" w:sz="0" w:space="0" w:color="000000"/>
+                <w:right w:val="none" w:sz="0" w:space="0" w:color="000000"/>
+              </w:pBdr>
+              <w:spacing w:after="100" w:before="100" w:line="240"/>
+              <w:ind w:firstLine="0" w:left="100" w:right="100"/>
+            </w:pPr>
+            <w:r xmlns:w="http://schemas.openxmlformats.org/wordprocessingml/2006/main" xmlns:wp="http://schemas.openxmlformats.org/drawingml/2006/wordprocessingDrawing" xmlns:r="http://schemas.openxmlformats.org/officeDocument/2006/relationships" xmlns:w14="http://schemas.microsoft.com/office/word/2010/wordml">
+              <w:rPr>
+                <w:rFonts w:ascii="Helvetica"/>
+                <w:i w:val="false"/>
+                <w:b w:val="false"/>
+                <w:u w:val="none"/>
+                <w:sz w:val="22"/>
+                <w:szCs w:val="22"/>
+                <w:color w:val="000000"/>
+              </w:rPr>
+              <w:t xml:space="preserve">77&lt;80%</w:t>
+            </w:r>
+          </w:p>
+        </w:tc>
+      </w:tr>
+      <w:tr>
+        <w:trPr>
+          <w:cantSplit/>
+          <w:trHeight w:val="360" w:hRule="auto"/>
+        </w:trPr>
+        body 7
+        <w:tc>
+          <w:tcPr>
+            <w:tcBorders>
+              <w:bottom w:val="none" w:sz="0" w:space="0" w:color="000000"/>
+              <w:top w:val="none" w:sz="0" w:space="0" w:color="000000"/>
+              <w:left w:val="none" w:sz="0" w:space="0" w:color="000000"/>
+              <w:right w:val="none" w:sz="0" w:space="0" w:color="000000"/>
+            </w:tcBorders>
+            <w:shd w:val="clear" w:color="auto" w:fill="FFFFFF"/>
+            <w:tcMar>
+              <w:top w:w="0" w:type="dxa"/>
+              <w:bottom w:w="0" w:type="dxa"/>
+              <w:left w:w="0" w:type="dxa"/>
+              <w:right w:w="0" w:type="dxa"/>
+            </w:tcMar>
+            <w:vAlign w:val="center"/>
+          </w:tcPr>
+          <w:p>
+            <w:pPr>
+              <w:jc w:val="left"/>
+              <w:keepNext/>
+              <w:pBdr>
+                <w:bottom w:val="none" w:sz="0" w:space="0" w:color="000000"/>
+                <w:top w:val="none" w:sz="0" w:space="0" w:color="000000"/>
+                <w:left w:val="none" w:sz="0" w:space="0" w:color="000000"/>
+                <w:right w:val="none" w:sz="0" w:space="0" w:color="000000"/>
+              </w:pBdr>
+              <w:spacing w:after="100" w:before="100" w:line="240"/>
+              <w:ind w:firstLine="0" w:left="100" w:right="100"/>
+            </w:pPr>
+            <w:r xmlns:w="http://schemas.openxmlformats.org/wordprocessingml/2006/main" xmlns:wp="http://schemas.openxmlformats.org/drawingml/2006/wordprocessingDrawing" xmlns:r="http://schemas.openxmlformats.org/officeDocument/2006/relationships" xmlns:w14="http://schemas.microsoft.com/office/word/2010/wordml">
+              <w:rPr>
+                <w:rFonts w:ascii="Helvetica"/>
+                <w:i w:val="false"/>
+                <w:b w:val="false"/>
+                <w:u w:val="none"/>
+                <w:sz w:val="22"/>
+                <w:szCs w:val="22"/>
+                <w:color w:val="000000"/>
+              </w:rPr>
+              <w:t xml:space="preserve">C</w:t>
+            </w:r>
+          </w:p>
+        </w:tc>
+        <w:tc>
+          <w:tcPr>
+            <w:tcBorders>
+              <w:bottom w:val="none" w:sz="0" w:space="0" w:color="000000"/>
+              <w:top w:val="none" w:sz="0" w:space="0" w:color="000000"/>
+              <w:left w:val="none" w:sz="0" w:space="0" w:color="000000"/>
+              <w:right w:val="none" w:sz="0" w:space="0" w:color="000000"/>
+            </w:tcBorders>
+            <w:shd w:val="clear" w:color="auto" w:fill="FFFFFF"/>
+            <w:tcMar>
+              <w:top w:w="0" w:type="dxa"/>
+              <w:bottom w:w="0" w:type="dxa"/>
+              <w:left w:w="0" w:type="dxa"/>
+              <w:right w:w="0" w:type="dxa"/>
+            </w:tcMar>
+            <w:vAlign w:val="center"/>
+          </w:tcPr>
+          <w:p>
+            <w:pPr>
+              <w:jc w:val="left"/>
+              <w:keepNext/>
+              <w:pBdr>
+                <w:bottom w:val="none" w:sz="0" w:space="0" w:color="000000"/>
+                <w:top w:val="none" w:sz="0" w:space="0" w:color="000000"/>
+                <w:left w:val="none" w:sz="0" w:space="0" w:color="000000"/>
+                <w:right w:val="none" w:sz="0" w:space="0" w:color="000000"/>
+              </w:pBdr>
+              <w:spacing w:after="100" w:before="100" w:line="240"/>
+              <w:ind w:firstLine="0" w:left="100" w:right="100"/>
+            </w:pPr>
+            <w:r xmlns:w="http://schemas.openxmlformats.org/wordprocessingml/2006/main" xmlns:wp="http://schemas.openxmlformats.org/drawingml/2006/wordprocessingDrawing" xmlns:r="http://schemas.openxmlformats.org/officeDocument/2006/relationships" xmlns:w14="http://schemas.microsoft.com/office/word/2010/wordml">
+              <w:rPr>
+                <w:rFonts w:ascii="Helvetica"/>
+                <w:i w:val="false"/>
+                <w:b w:val="false"/>
+                <w:u w:val="none"/>
+                <w:sz w:val="22"/>
+                <w:szCs w:val="22"/>
+                <w:color w:val="000000"/>
+              </w:rPr>
+              <w:t xml:space="preserve">73&lt;77%</w:t>
+            </w:r>
+          </w:p>
+        </w:tc>
+      </w:tr>
+      <w:tr>
+        <w:trPr>
+          <w:cantSplit/>
+          <w:trHeight w:val="360" w:hRule="auto"/>
+        </w:trPr>
+        body 8
+        <w:tc>
+          <w:tcPr>
+            <w:tcBorders>
+              <w:bottom w:val="none" w:sz="0" w:space="0" w:color="000000"/>
+              <w:top w:val="none" w:sz="0" w:space="0" w:color="000000"/>
+              <w:left w:val="none" w:sz="0" w:space="0" w:color="000000"/>
+              <w:right w:val="none" w:sz="0" w:space="0" w:color="000000"/>
+            </w:tcBorders>
+            <w:shd w:val="clear" w:color="auto" w:fill="FFFFFF"/>
+            <w:tcMar>
+              <w:top w:w="0" w:type="dxa"/>
+              <w:bottom w:w="0" w:type="dxa"/>
+              <w:left w:w="0" w:type="dxa"/>
+              <w:right w:w="0" w:type="dxa"/>
+            </w:tcMar>
+            <w:vAlign w:val="center"/>
+          </w:tcPr>
+          <w:p>
+            <w:pPr>
+              <w:jc w:val="left"/>
+              <w:keepNext/>
+              <w:pBdr>
+                <w:bottom w:val="none" w:sz="0" w:space="0" w:color="000000"/>
+                <w:top w:val="none" w:sz="0" w:space="0" w:color="000000"/>
+                <w:left w:val="none" w:sz="0" w:space="0" w:color="000000"/>
+                <w:right w:val="none" w:sz="0" w:space="0" w:color="000000"/>
+              </w:pBdr>
+              <w:spacing w:after="100" w:before="100" w:line="240"/>
+              <w:ind w:firstLine="0" w:left="100" w:right="100"/>
+            </w:pPr>
+            <w:r xmlns:w="http://schemas.openxmlformats.org/wordprocessingml/2006/main" xmlns:wp="http://schemas.openxmlformats.org/drawingml/2006/wordprocessingDrawing" xmlns:r="http://schemas.openxmlformats.org/officeDocument/2006/relationships" xmlns:w14="http://schemas.microsoft.com/office/word/2010/wordml">
+              <w:rPr>
+                <w:rFonts w:ascii="Helvetica"/>
+                <w:i w:val="false"/>
+                <w:b w:val="false"/>
+                <w:u w:val="none"/>
+                <w:sz w:val="22"/>
+                <w:szCs w:val="22"/>
+                <w:color w:val="000000"/>
+              </w:rPr>
+              <w:t xml:space="preserve">C-</w:t>
+            </w:r>
+          </w:p>
+        </w:tc>
+        <w:tc>
+          <w:tcPr>
+            <w:tcBorders>
+              <w:bottom w:val="none" w:sz="0" w:space="0" w:color="000000"/>
+              <w:top w:val="none" w:sz="0" w:space="0" w:color="000000"/>
+              <w:left w:val="none" w:sz="0" w:space="0" w:color="000000"/>
+              <w:right w:val="none" w:sz="0" w:space="0" w:color="000000"/>
+            </w:tcBorders>
+            <w:shd w:val="clear" w:color="auto" w:fill="FFFFFF"/>
+            <w:tcMar>
+              <w:top w:w="0" w:type="dxa"/>
+              <w:bottom w:w="0" w:type="dxa"/>
+              <w:left w:w="0" w:type="dxa"/>
+              <w:right w:w="0" w:type="dxa"/>
+            </w:tcMar>
+            <w:vAlign w:val="center"/>
+          </w:tcPr>
+          <w:p>
+            <w:pPr>
+              <w:jc w:val="left"/>
+              <w:keepNext/>
+              <w:pBdr>
+                <w:bottom w:val="none" w:sz="0" w:space="0" w:color="000000"/>
+                <w:top w:val="none" w:sz="0" w:space="0" w:color="000000"/>
+                <w:left w:val="none" w:sz="0" w:space="0" w:color="000000"/>
+                <w:right w:val="none" w:sz="0" w:space="0" w:color="000000"/>
+              </w:pBdr>
+              <w:spacing w:after="100" w:before="100" w:line="240"/>
+              <w:ind w:firstLine="0" w:left="100" w:right="100"/>
+            </w:pPr>
+            <w:r xmlns:w="http://schemas.openxmlformats.org/wordprocessingml/2006/main" xmlns:wp="http://schemas.openxmlformats.org/drawingml/2006/wordprocessingDrawing" xmlns:r="http://schemas.openxmlformats.org/officeDocument/2006/relationships" xmlns:w14="http://schemas.microsoft.com/office/word/2010/wordml">
+              <w:rPr>
+                <w:rFonts w:ascii="Helvetica"/>
+                <w:i w:val="false"/>
+                <w:b w:val="false"/>
+                <w:u w:val="none"/>
+                <w:sz w:val="22"/>
+                <w:szCs w:val="22"/>
+                <w:color w:val="000000"/>
+              </w:rPr>
+              <w:t xml:space="preserve">70&lt;73%</w:t>
+            </w:r>
+          </w:p>
+        </w:tc>
+      </w:tr>
+      <w:tr>
+        <w:trPr>
+          <w:cantSplit/>
+          <w:trHeight w:val="360" w:hRule="auto"/>
+        </w:trPr>
+        body 9
+        <w:tc>
+          <w:tcPr>
+            <w:tcBorders>
+              <w:bottom w:val="none" w:sz="0" w:space="0" w:color="000000"/>
+              <w:top w:val="none" w:sz="0" w:space="0" w:color="000000"/>
+              <w:left w:val="none" w:sz="0" w:space="0" w:color="000000"/>
+              <w:right w:val="none" w:sz="0" w:space="0" w:color="000000"/>
+            </w:tcBorders>
+            <w:shd w:val="clear" w:color="auto" w:fill="FFFFFF"/>
+            <w:tcMar>
+              <w:top w:w="0" w:type="dxa"/>
+              <w:bottom w:w="0" w:type="dxa"/>
+              <w:left w:w="0" w:type="dxa"/>
+              <w:right w:w="0" w:type="dxa"/>
+            </w:tcMar>
+            <w:vAlign w:val="center"/>
+          </w:tcPr>
+          <w:p>
+            <w:pPr>
+              <w:jc w:val="left"/>
+              <w:keepNext/>
+              <w:pBdr>
+                <w:bottom w:val="none" w:sz="0" w:space="0" w:color="000000"/>
+                <w:top w:val="none" w:sz="0" w:space="0" w:color="000000"/>
+                <w:left w:val="none" w:sz="0" w:space="0" w:color="000000"/>
+                <w:right w:val="none" w:sz="0" w:space="0" w:color="000000"/>
+              </w:pBdr>
+              <w:spacing w:after="100" w:before="100" w:line="240"/>
+              <w:ind w:firstLine="0" w:left="100" w:right="100"/>
+            </w:pPr>
+            <w:r xmlns:w="http://schemas.openxmlformats.org/wordprocessingml/2006/main" xmlns:wp="http://schemas.openxmlformats.org/drawingml/2006/wordprocessingDrawing" xmlns:r="http://schemas.openxmlformats.org/officeDocument/2006/relationships" xmlns:w14="http://schemas.microsoft.com/office/word/2010/wordml">
+              <w:rPr>
+                <w:rFonts w:ascii="Helvetica"/>
+                <w:i w:val="false"/>
+                <w:b w:val="false"/>
+                <w:u w:val="none"/>
+                <w:sz w:val="22"/>
+                <w:szCs w:val="22"/>
+                <w:color w:val="000000"/>
+              </w:rPr>
+              <w:t xml:space="preserve">D</w:t>
+            </w:r>
+          </w:p>
+        </w:tc>
+        <w:tc>
+          <w:tcPr>
+            <w:tcBorders>
+              <w:bottom w:val="none" w:sz="0" w:space="0" w:color="000000"/>
+              <w:top w:val="none" w:sz="0" w:space="0" w:color="000000"/>
+              <w:left w:val="none" w:sz="0" w:space="0" w:color="000000"/>
+              <w:right w:val="none" w:sz="0" w:space="0" w:color="000000"/>
+            </w:tcBorders>
+            <w:shd w:val="clear" w:color="auto" w:fill="FFFFFF"/>
+            <w:tcMar>
+              <w:top w:w="0" w:type="dxa"/>
+              <w:bottom w:w="0" w:type="dxa"/>
+              <w:left w:w="0" w:type="dxa"/>
+              <w:right w:w="0" w:type="dxa"/>
+            </w:tcMar>
+            <w:vAlign w:val="center"/>
+          </w:tcPr>
+          <w:p>
+            <w:pPr>
+              <w:jc w:val="left"/>
+              <w:keepNext/>
+              <w:pBdr>
+                <w:bottom w:val="none" w:sz="0" w:space="0" w:color="000000"/>
+                <w:top w:val="none" w:sz="0" w:space="0" w:color="000000"/>
+                <w:left w:val="none" w:sz="0" w:space="0" w:color="000000"/>
+                <w:right w:val="none" w:sz="0" w:space="0" w:color="000000"/>
+              </w:pBdr>
+              <w:spacing w:after="100" w:before="100" w:line="240"/>
+              <w:ind w:firstLine="0" w:left="100" w:right="100"/>
+            </w:pPr>
+            <w:r xmlns:w="http://schemas.openxmlformats.org/wordprocessingml/2006/main" xmlns:wp="http://schemas.openxmlformats.org/drawingml/2006/wordprocessingDrawing" xmlns:r="http://schemas.openxmlformats.org/officeDocument/2006/relationships" xmlns:w14="http://schemas.microsoft.com/office/word/2010/wordml">
+              <w:rPr>
+                <w:rFonts w:ascii="Helvetica"/>
+                <w:i w:val="false"/>
+                <w:b w:val="false"/>
+                <w:u w:val="none"/>
+                <w:sz w:val="22"/>
+                <w:szCs w:val="22"/>
+                <w:color w:val="000000"/>
+              </w:rPr>
+              <w:t xml:space="preserve">60&lt;70%</w:t>
+            </w:r>
+          </w:p>
+        </w:tc>
+      </w:tr>
+      <w:tr>
+        <w:trPr>
+          <w:cantSplit/>
+          <w:trHeight w:val="360" w:hRule="auto"/>
+        </w:trPr>
+        body10
+        <w:tc>
+          <w:tcPr>
+            <w:tcBorders>
+              <w:bottom w:val="single" w:sz="16" w:space="0" w:color="666666"/>
+              <w:top w:val="none" w:sz="0" w:space="0" w:color="000000"/>
+              <w:left w:val="none" w:sz="0" w:space="0" w:color="000000"/>
+              <w:right w:val="none" w:sz="0" w:space="0" w:color="000000"/>
+            </w:tcBorders>
+            <w:shd w:val="clear" w:color="auto" w:fill="FFFFFF"/>
+            <w:tcMar>
+              <w:top w:w="0" w:type="dxa"/>
+              <w:bottom w:w="0" w:type="dxa"/>
+              <w:left w:w="0" w:type="dxa"/>
+              <w:right w:w="0" w:type="dxa"/>
+            </w:tcMar>
+            <w:vAlign w:val="center"/>
+          </w:tcPr>
+          <w:p>
+            <w:pPr>
+              <w:jc w:val="left"/>
+              <w:keepNext/>
+              <w:pBdr>
+                <w:bottom w:val="none" w:sz="0" w:space="0" w:color="000000"/>
+                <w:top w:val="none" w:sz="0" w:space="0" w:color="000000"/>
+                <w:left w:val="none" w:sz="0" w:space="0" w:color="000000"/>
+                <w:right w:val="none" w:sz="0" w:space="0" w:color="000000"/>
+              </w:pBdr>
+              <w:spacing w:after="100" w:before="100" w:line="240"/>
+              <w:ind w:firstLine="0" w:left="100" w:right="100"/>
+            </w:pPr>
+            <w:r xmlns:w="http://schemas.openxmlformats.org/wordprocessingml/2006/main" xmlns:wp="http://schemas.openxmlformats.org/drawingml/2006/wordprocessingDrawing" xmlns:r="http://schemas.openxmlformats.org/officeDocument/2006/relationships" xmlns:w14="http://schemas.microsoft.com/office/word/2010/wordml">
+              <w:rPr>
+                <w:rFonts w:ascii="Helvetica"/>
+                <w:i w:val="false"/>
+                <w:b w:val="false"/>
+                <w:u w:val="none"/>
+                <w:sz w:val="22"/>
+                <w:szCs w:val="22"/>
+                <w:color w:val="000000"/>
+              </w:rPr>
+              <w:t xml:space="preserve">F</w:t>
+            </w:r>
+          </w:p>
+        </w:tc>
+        <w:tc>
+          <w:tcPr>
+            <w:tcBorders>
+              <w:bottom w:val="single" w:sz="16" w:space="0" w:color="666666"/>
+              <w:top w:val="none" w:sz="0" w:space="0" w:color="000000"/>
+              <w:left w:val="none" w:sz="0" w:space="0" w:color="000000"/>
+              <w:right w:val="none" w:sz="0" w:space="0" w:color="000000"/>
+            </w:tcBorders>
+            <w:shd w:val="clear" w:color="auto" w:fill="FFFFFF"/>
+            <w:tcMar>
+              <w:top w:w="0" w:type="dxa"/>
+              <w:bottom w:w="0" w:type="dxa"/>
+              <w:left w:w="0" w:type="dxa"/>
+              <w:right w:w="0" w:type="dxa"/>
+            </w:tcMar>
+            <w:vAlign w:val="center"/>
+          </w:tcPr>
+          <w:p>
+            <w:pPr>
+              <w:jc w:val="left"/>
+              <w:keepNext/>
+              <w:pBdr>
+                <w:bottom w:val="none" w:sz="0" w:space="0" w:color="000000"/>
+                <w:top w:val="none" w:sz="0" w:space="0" w:color="000000"/>
+                <w:left w:val="none" w:sz="0" w:space="0" w:color="000000"/>
+                <w:right w:val="none" w:sz="0" w:space="0" w:color="000000"/>
+              </w:pBdr>
+              <w:spacing w:after="100" w:before="100" w:line="240"/>
+              <w:ind w:firstLine="0" w:left="100" w:right="100"/>
+            </w:pPr>
+            <w:r xmlns:w="http://schemas.openxmlformats.org/wordprocessingml/2006/main" xmlns:wp="http://schemas.openxmlformats.org/drawingml/2006/wordprocessingDrawing" xmlns:r="http://schemas.openxmlformats.org/officeDocument/2006/relationships" xmlns:w14="http://schemas.microsoft.com/office/word/2010/wordml">
+              <w:rPr>
+                <w:rFonts w:ascii="Helvetica"/>
+                <w:i w:val="false"/>
+                <w:b w:val="false"/>
+                <w:u w:val="none"/>
+                <w:sz w:val="22"/>
+                <w:szCs w:val="22"/>
+                <w:color w:val="000000"/>
+              </w:rPr>
+              <w:t xml:space="preserve">0&lt;60%</w:t>
+            </w:r>
+          </w:p>
+        </w:tc>
+      </w:tr>
+    </w:tbl>
+    <w:bookmarkEnd w:id="31"/>
+    <w:bookmarkEnd w:id="32"/>
+    <w:bookmarkStart w:id="34" w:name="course-schedule"/>
     <w:p>
       <w:pPr>
         <w:pStyle w:val="Heading1"/>
       </w:pPr>
       <w:r>
-        <w:t xml:space="preserve">6. Course topics</w:t>
+        <w:t xml:space="preserve">6. Course Schedule</w:t>
       </w:r>
     </w:p>
     <w:p>
@@ -2145,7 +2982,7 @@
       <w:r>
         <w:t xml:space="preserve"> </w:t>
       </w:r>
-      <w:hyperlink r:id="rId37">
+      <w:hyperlink r:id="rId33">
         <w:r>
           <w:rPr>
             <w:rStyle w:val="Hyperlink"/>
@@ -2159,28 +2996,21 @@
     </w:p>
     <w:p>
       <w:pPr>
-        <w:numPr>
-          <w:ilvl w:val="0"/>
-          <w:numId w:val="1025"/>
-        </w:numPr>
-        <w:pStyle w:val="Compact"/>
+        <w:pStyle w:val="BodyText"/>
       </w:pPr>
       <w:r>
         <w:rPr>
           <w:bCs/>
           <w:b/>
         </w:rPr>
-        <w:t xml:space="preserve">Week 1</w:t>
-      </w:r>
-      <w:r>
-        <w:t xml:space="preserve">: Introduction to R</w:t>
-      </w:r>
-    </w:p>
-    <w:p>
-      <w:pPr>
-        <w:numPr>
-          <w:ilvl w:val="1"/>
-          <w:numId w:val="1026"/>
+        <w:t xml:space="preserve">Week 1: Introduction to R</w:t>
+      </w:r>
+    </w:p>
+    <w:p>
+      <w:pPr>
+        <w:numPr>
+          <w:ilvl w:val="0"/>
+          <w:numId w:val="1023"/>
         </w:numPr>
         <w:pStyle w:val="Compact"/>
       </w:pPr>
@@ -2191,8 +3021,8 @@
     <w:p>
       <w:pPr>
         <w:numPr>
-          <w:ilvl w:val="1"/>
-          <w:numId w:val="1026"/>
+          <w:ilvl w:val="0"/>
+          <w:numId w:val="1023"/>
         </w:numPr>
         <w:pStyle w:val="Compact"/>
       </w:pPr>
@@ -2204,19 +3034,31 @@
       <w:pPr>
         <w:numPr>
           <w:ilvl w:val="0"/>
-          <w:numId w:val="1025"/>
-        </w:numPr>
-        <w:pStyle w:val="Compact"/>
-      </w:pPr>
-      <w:r>
-        <w:t xml:space="preserve">Investigating data patterns in Base R [two weeks]</w:t>
-      </w:r>
-    </w:p>
-    <w:p>
-      <w:pPr>
-        <w:numPr>
-          <w:ilvl w:val="1"/>
-          <w:numId w:val="1027"/>
+          <w:numId w:val="1023"/>
+        </w:numPr>
+        <w:pStyle w:val="Compact"/>
+      </w:pPr>
+      <w:r>
+        <w:t xml:space="preserve">Introduce atomic vectors, lists, and functions for investigating objects (e.g., length, type, str)</w:t>
+      </w:r>
+    </w:p>
+    <w:p>
+      <w:pPr>
+        <w:pStyle w:val="FirstParagraph"/>
+      </w:pPr>
+      <w:r>
+        <w:rPr>
+          <w:bCs/>
+          <w:b/>
+        </w:rPr>
+        <w:t xml:space="preserve">Week 2: Investigating data patterns in Base R</w:t>
+      </w:r>
+    </w:p>
+    <w:p>
+      <w:pPr>
+        <w:numPr>
+          <w:ilvl w:val="0"/>
+          <w:numId w:val="1024"/>
         </w:numPr>
         <w:pStyle w:val="Compact"/>
       </w:pPr>
@@ -2227,8 +3069,8 @@
     <w:p>
       <w:pPr>
         <w:numPr>
-          <w:ilvl w:val="1"/>
-          <w:numId w:val="1027"/>
+          <w:ilvl w:val="0"/>
+          <w:numId w:val="1024"/>
         </w:numPr>
         <w:pStyle w:val="Compact"/>
       </w:pPr>
@@ -2253,6 +3095,18 @@
     </w:p>
     <w:p>
       <w:pPr>
+        <w:pStyle w:val="FirstParagraph"/>
+      </w:pPr>
+      <w:r>
+        <w:rPr>
+          <w:bCs/>
+          <w:b/>
+        </w:rPr>
+        <w:t xml:space="preserve">Week 3: Enter the Tidyverse Part I: Pipes &amp; Dplyr</w:t>
+      </w:r>
+    </w:p>
+    <w:p>
+      <w:pPr>
         <w:numPr>
           <w:ilvl w:val="0"/>
           <w:numId w:val="1025"/>
@@ -2260,26 +3114,14 @@
         <w:pStyle w:val="Compact"/>
       </w:pPr>
       <w:r>
-        <w:t xml:space="preserve">Enter the tidyverse: pipes, dplyr, and variable creation</w:t>
-      </w:r>
-    </w:p>
-    <w:p>
-      <w:pPr>
-        <w:numPr>
-          <w:ilvl w:val="1"/>
-          <w:numId w:val="1028"/>
-        </w:numPr>
-        <w:pStyle w:val="Compact"/>
-      </w:pPr>
-      <w:r>
         <w:t xml:space="preserve">Data investigation and manipulation using tidyverse</w:t>
       </w:r>
     </w:p>
     <w:p>
       <w:pPr>
         <w:numPr>
-          <w:ilvl w:val="1"/>
-          <w:numId w:val="1028"/>
+          <w:ilvl w:val="0"/>
+          <w:numId w:val="1025"/>
         </w:numPr>
         <w:pStyle w:val="Compact"/>
       </w:pPr>
@@ -2308,7 +3150,52 @@
         <w:t xml:space="preserve">%&gt;%</w:t>
       </w:r>
       <w:r>
-        <w:t xml:space="preserve">), create new variables conditionally using</w:t>
+        <w:t xml:space="preserve">)</w:t>
+      </w:r>
+    </w:p>
+    <w:p>
+      <w:pPr>
+        <w:pStyle w:val="FirstParagraph"/>
+      </w:pPr>
+      <w:r>
+        <w:rPr>
+          <w:bCs/>
+          <w:b/>
+        </w:rPr>
+        <w:t xml:space="preserve">Week 4: Enter the Tidyverse Part II: variable creation</w:t>
+      </w:r>
+    </w:p>
+    <w:p>
+      <w:pPr>
+        <w:numPr>
+          <w:ilvl w:val="0"/>
+          <w:numId w:val="1026"/>
+        </w:numPr>
+        <w:pStyle w:val="Compact"/>
+      </w:pPr>
+      <w:r>
+        <w:t xml:space="preserve">Create new variables using</w:t>
+      </w:r>
+      <w:r>
+        <w:t xml:space="preserve"> </w:t>
+      </w:r>
+      <w:r>
+        <w:rPr>
+          <w:rStyle w:val="VerbatimChar"/>
+        </w:rPr>
+        <w:t xml:space="preserve">mutate()</w:t>
+      </w:r>
+    </w:p>
+    <w:p>
+      <w:pPr>
+        <w:numPr>
+          <w:ilvl w:val="0"/>
+          <w:numId w:val="1026"/>
+        </w:numPr>
+        <w:pStyle w:val="Compact"/>
+      </w:pPr>
+      <w:r>
+        <w:t xml:space="preserve">Create new variables conditionally using</w:t>
       </w:r>
       <w:r>
         <w:t xml:space="preserve"> </w:t>
@@ -2346,21 +3233,21 @@
     </w:p>
     <w:p>
       <w:pPr>
-        <w:numPr>
-          <w:ilvl w:val="0"/>
-          <w:numId w:val="1025"/>
-        </w:numPr>
-        <w:pStyle w:val="Compact"/>
-      </w:pPr>
-      <w:r>
-        <w:t xml:space="preserve">Enter the tidyverse: processing across rows</w:t>
-      </w:r>
-    </w:p>
-    <w:p>
-      <w:pPr>
-        <w:numPr>
-          <w:ilvl w:val="1"/>
-          <w:numId w:val="1029"/>
+        <w:pStyle w:val="FirstParagraph"/>
+      </w:pPr>
+      <w:r>
+        <w:rPr>
+          <w:bCs/>
+          <w:b/>
+        </w:rPr>
+        <w:t xml:space="preserve">Week 5: Processing across rows</w:t>
+      </w:r>
+    </w:p>
+    <w:p>
+      <w:pPr>
+        <w:numPr>
+          <w:ilvl w:val="0"/>
+          <w:numId w:val="1027"/>
         </w:numPr>
         <w:pStyle w:val="Compact"/>
       </w:pPr>
@@ -2371,8 +3258,8 @@
     <w:p>
       <w:pPr>
         <w:numPr>
-          <w:ilvl w:val="1"/>
-          <w:numId w:val="1029"/>
+          <w:ilvl w:val="0"/>
+          <w:numId w:val="1027"/>
         </w:numPr>
         <w:pStyle w:val="Compact"/>
       </w:pPr>
@@ -2403,21 +3290,72 @@
     </w:p>
     <w:p>
       <w:pPr>
-        <w:numPr>
-          <w:ilvl w:val="0"/>
-          <w:numId w:val="1025"/>
-        </w:numPr>
-        <w:pStyle w:val="Compact"/>
-      </w:pPr>
-      <w:r>
-        <w:t xml:space="preserve">Strings and dates</w:t>
-      </w:r>
-    </w:p>
-    <w:p>
-      <w:pPr>
-        <w:numPr>
-          <w:ilvl w:val="1"/>
-          <w:numId w:val="1030"/>
+        <w:pStyle w:val="FirstParagraph"/>
+      </w:pPr>
+      <w:r>
+        <w:rPr>
+          <w:bCs/>
+          <w:b/>
+        </w:rPr>
+        <w:t xml:space="preserve">Week 6: Attributes and class</w:t>
+      </w:r>
+    </w:p>
+    <w:p>
+      <w:pPr>
+        <w:numPr>
+          <w:ilvl w:val="0"/>
+          <w:numId w:val="1028"/>
+        </w:numPr>
+        <w:pStyle w:val="Compact"/>
+      </w:pPr>
+      <w:r>
+        <w:t xml:space="preserve">Understand the class and attributes of R objects</w:t>
+      </w:r>
+    </w:p>
+    <w:p>
+      <w:pPr>
+        <w:numPr>
+          <w:ilvl w:val="0"/>
+          <w:numId w:val="1028"/>
+        </w:numPr>
+        <w:pStyle w:val="Compact"/>
+      </w:pPr>
+      <w:r>
+        <w:t xml:space="preserve">Investigate R object class and attributes, work with factor variables, label variables and values of a dataframe using the</w:t>
+      </w:r>
+      <w:r>
+        <w:t xml:space="preserve"> </w:t>
+      </w:r>
+      <w:r>
+        <w:rPr>
+          <w:rStyle w:val="VerbatimChar"/>
+        </w:rPr>
+        <w:t xml:space="preserve">labelled</w:t>
+      </w:r>
+      <w:r>
+        <w:t xml:space="preserve"> </w:t>
+      </w:r>
+      <w:r>
+        <w:t xml:space="preserve">package</w:t>
+      </w:r>
+    </w:p>
+    <w:p>
+      <w:pPr>
+        <w:pStyle w:val="FirstParagraph"/>
+      </w:pPr>
+      <w:r>
+        <w:rPr>
+          <w:bCs/>
+          <w:b/>
+        </w:rPr>
+        <w:t xml:space="preserve">Week 7: Strings and dates</w:t>
+      </w:r>
+    </w:p>
+    <w:p>
+      <w:pPr>
+        <w:numPr>
+          <w:ilvl w:val="0"/>
+          <w:numId w:val="1029"/>
         </w:numPr>
         <w:pStyle w:val="Compact"/>
       </w:pPr>
@@ -2428,8 +3366,8 @@
     <w:p>
       <w:pPr>
         <w:numPr>
-          <w:ilvl w:val="1"/>
-          <w:numId w:val="1030"/>
+          <w:ilvl w:val="0"/>
+          <w:numId w:val="1029"/>
         </w:numPr>
         <w:pStyle w:val="Compact"/>
       </w:pPr>
@@ -2469,38 +3407,38 @@
     </w:p>
     <w:p>
       <w:pPr>
-        <w:numPr>
-          <w:ilvl w:val="0"/>
-          <w:numId w:val="1025"/>
-        </w:numPr>
-        <w:pStyle w:val="Compact"/>
-      </w:pPr>
-      <w:r>
-        <w:t xml:space="preserve">Attributes and class</w:t>
-      </w:r>
-    </w:p>
-    <w:p>
-      <w:pPr>
-        <w:numPr>
-          <w:ilvl w:val="1"/>
-          <w:numId w:val="1031"/>
-        </w:numPr>
-        <w:pStyle w:val="Compact"/>
-      </w:pPr>
-      <w:r>
-        <w:t xml:space="preserve">Understand the class and attributes of R objects</w:t>
-      </w:r>
-    </w:p>
-    <w:p>
-      <w:pPr>
-        <w:numPr>
-          <w:ilvl w:val="1"/>
-          <w:numId w:val="1031"/>
-        </w:numPr>
-        <w:pStyle w:val="Compact"/>
-      </w:pPr>
-      <w:r>
-        <w:t xml:space="preserve">Investigate R object class and attributes, work with factor variables, label variables and values of a dataframe using the</w:t>
+        <w:pStyle w:val="FirstParagraph"/>
+      </w:pPr>
+      <w:r>
+        <w:rPr>
+          <w:bCs/>
+          <w:b/>
+        </w:rPr>
+        <w:t xml:space="preserve">Week 8: Create plots w/ ggplot</w:t>
+      </w:r>
+    </w:p>
+    <w:p>
+      <w:pPr>
+        <w:numPr>
+          <w:ilvl w:val="0"/>
+          <w:numId w:val="1030"/>
+        </w:numPr>
+        <w:pStyle w:val="Compact"/>
+      </w:pPr>
+      <w:r>
+        <w:t xml:space="preserve">Understand the layered grammar of graphics for visualizing data with ggplot2</w:t>
+      </w:r>
+    </w:p>
+    <w:p>
+      <w:pPr>
+        <w:numPr>
+          <w:ilvl w:val="0"/>
+          <w:numId w:val="1030"/>
+        </w:numPr>
+        <w:pStyle w:val="Compact"/>
+      </w:pPr>
+      <w:r>
+        <w:t xml:space="preserve">Make plots with the</w:t>
       </w:r>
       <w:r>
         <w:t xml:space="preserve"> </w:t>
@@ -2509,68 +3447,44 @@
         <w:rPr>
           <w:rStyle w:val="VerbatimChar"/>
         </w:rPr>
-        <w:t xml:space="preserve">labelled</w:t>
-      </w:r>
-      <w:r>
-        <w:t xml:space="preserve"> </w:t>
-      </w:r>
-      <w:r>
-        <w:t xml:space="preserve">package</w:t>
-      </w:r>
-    </w:p>
-    <w:p>
-      <w:pPr>
-        <w:numPr>
-          <w:ilvl w:val="0"/>
-          <w:numId w:val="1025"/>
-        </w:numPr>
-        <w:pStyle w:val="Compact"/>
-      </w:pPr>
-      <w:r>
-        <w:t xml:space="preserve">Data quality</w:t>
-      </w:r>
-    </w:p>
-    <w:p>
-      <w:pPr>
-        <w:numPr>
-          <w:ilvl w:val="1"/>
-          <w:numId w:val="1032"/>
-        </w:numPr>
-        <w:pStyle w:val="Compact"/>
-      </w:pPr>
-      <w:r>
-        <w:t xml:space="preserve">Tools and guidelines for exploratory data analysis (EDA)</w:t>
-      </w:r>
-    </w:p>
-    <w:p>
-      <w:pPr>
-        <w:numPr>
-          <w:ilvl w:val="1"/>
-          <w:numId w:val="1032"/>
-        </w:numPr>
-        <w:pStyle w:val="Compact"/>
-      </w:pPr>
-      <w:r>
-        <w:t xml:space="preserve">Learn common approaches for exploring and analyzing data, understand skip patterns in survey data</w:t>
-      </w:r>
-    </w:p>
-    <w:p>
-      <w:pPr>
-        <w:numPr>
-          <w:ilvl w:val="0"/>
-          <w:numId w:val="1025"/>
-        </w:numPr>
-        <w:pStyle w:val="Compact"/>
-      </w:pPr>
-      <w:r>
-        <w:t xml:space="preserve">Tidy data</w:t>
-      </w:r>
-    </w:p>
-    <w:p>
-      <w:pPr>
-        <w:numPr>
-          <w:ilvl w:val="1"/>
-          <w:numId w:val="1033"/>
+        <w:t xml:space="preserve">ggplot</w:t>
+      </w:r>
+      <w:r>
+        <w:t xml:space="preserve"> </w:t>
+      </w:r>
+      <w:r>
+        <w:t xml:space="preserve">function (e.g., bar plots, scatter plots)</w:t>
+      </w:r>
+    </w:p>
+    <w:p>
+      <w:pPr>
+        <w:numPr>
+          <w:ilvl w:val="0"/>
+          <w:numId w:val="1030"/>
+        </w:numPr>
+        <w:pStyle w:val="Compact"/>
+      </w:pPr>
+      <w:r>
+        <w:t xml:space="preserve">Customize plots through color palettes, labels, legends, etc.</w:t>
+      </w:r>
+    </w:p>
+    <w:p>
+      <w:pPr>
+        <w:pStyle w:val="FirstParagraph"/>
+      </w:pPr>
+      <w:r>
+        <w:rPr>
+          <w:bCs/>
+          <w:b/>
+        </w:rPr>
+        <w:t xml:space="preserve">Week 9: Tidy data</w:t>
+      </w:r>
+    </w:p>
+    <w:p>
+      <w:pPr>
+        <w:numPr>
+          <w:ilvl w:val="0"/>
+          <w:numId w:val="1031"/>
         </w:numPr>
         <w:pStyle w:val="Compact"/>
       </w:pPr>
@@ -2581,8 +3495,8 @@
     <w:p>
       <w:pPr>
         <w:numPr>
-          <w:ilvl w:val="1"/>
-          <w:numId w:val="1033"/>
+          <w:ilvl w:val="0"/>
+          <w:numId w:val="1031"/>
         </w:numPr>
         <w:pStyle w:val="Compact"/>
       </w:pPr>
@@ -2616,21 +3530,21 @@
     </w:p>
     <w:p>
       <w:pPr>
-        <w:numPr>
-          <w:ilvl w:val="0"/>
-          <w:numId w:val="1025"/>
-        </w:numPr>
-        <w:pStyle w:val="Compact"/>
-      </w:pPr>
-      <w:r>
-        <w:t xml:space="preserve">Joining data</w:t>
-      </w:r>
-    </w:p>
-    <w:p>
-      <w:pPr>
-        <w:numPr>
-          <w:ilvl w:val="1"/>
-          <w:numId w:val="1034"/>
+        <w:pStyle w:val="FirstParagraph"/>
+      </w:pPr>
+      <w:r>
+        <w:rPr>
+          <w:bCs/>
+          <w:b/>
+        </w:rPr>
+        <w:t xml:space="preserve">Week 10: Joining data</w:t>
+      </w:r>
+    </w:p>
+    <w:p>
+      <w:pPr>
+        <w:numPr>
+          <w:ilvl w:val="0"/>
+          <w:numId w:val="1032"/>
         </w:numPr>
         <w:pStyle w:val="Compact"/>
       </w:pPr>
@@ -2641,8 +3555,8 @@
     <w:p>
       <w:pPr>
         <w:numPr>
-          <w:ilvl w:val="1"/>
-          <w:numId w:val="1034"/>
+          <w:ilvl w:val="0"/>
+          <w:numId w:val="1032"/>
         </w:numPr>
         <w:pStyle w:val="Compact"/>
       </w:pPr>
@@ -2650,7 +3564,7 @@
         <w:t xml:space="preserve">Merge datasets using mutating joins, check quality of merge using filtering joins, append datasets by stacking rows</w:t>
       </w:r>
     </w:p>
-    <w:bookmarkEnd w:id="38"/>
+    <w:bookmarkEnd w:id="34"/>
     <w:sectPr/>
   </w:body>
 </w:document>
@@ -2943,9 +3857,6 @@
     <w:abstractNumId w:val="991"/>
   </w:num>
   <w:num w:numId="1008">
-    <w:abstractNumId w:val="991"/>
-  </w:num>
-  <w:num w:numId="1009">
     <w:abstractNumId w:val="99411"/>
     <w:lvlOverride w:ilvl="0">
       <w:startOverride w:val="1"/>
@@ -2975,6 +3886,9 @@
       <w:startOverride w:val="1"/>
     </w:lvlOverride>
   </w:num>
+  <w:num w:numId="1009">
+    <w:abstractNumId w:val="991"/>
+  </w:num>
   <w:num w:numId="1010">
     <w:abstractNumId w:val="991"/>
   </w:num>
@@ -2991,12 +3905,6 @@
     <w:abstractNumId w:val="991"/>
   </w:num>
   <w:num w:numId="1015">
-    <w:abstractNumId w:val="991"/>
-  </w:num>
-  <w:num w:numId="1016">
-    <w:abstractNumId w:val="991"/>
-  </w:num>
-  <w:num w:numId="1017">
     <w:abstractNumId w:val="99411"/>
     <w:lvlOverride w:ilvl="0">
       <w:startOverride w:val="1"/>
@@ -3026,6 +3934,12 @@
       <w:startOverride w:val="1"/>
     </w:lvlOverride>
   </w:num>
+  <w:num w:numId="1016">
+    <w:abstractNumId w:val="991"/>
+  </w:num>
+  <w:num w:numId="1017">
+    <w:abstractNumId w:val="991"/>
+  </w:num>
   <w:num w:numId="1018">
     <w:abstractNumId w:val="991"/>
   </w:num>
@@ -3048,34 +3962,7 @@
     <w:abstractNumId w:val="991"/>
   </w:num>
   <w:num w:numId="1025">
-    <w:abstractNumId w:val="99411"/>
-    <w:lvlOverride w:ilvl="0">
-      <w:startOverride w:val="1"/>
-    </w:lvlOverride>
-    <w:lvlOverride w:ilvl="1">
-      <w:startOverride w:val="1"/>
-    </w:lvlOverride>
-    <w:lvlOverride w:ilvl="2">
-      <w:startOverride w:val="1"/>
-    </w:lvlOverride>
-    <w:lvlOverride w:ilvl="3">
-      <w:startOverride w:val="1"/>
-    </w:lvlOverride>
-    <w:lvlOverride w:ilvl="4">
-      <w:startOverride w:val="1"/>
-    </w:lvlOverride>
-    <w:lvlOverride w:ilvl="5">
-      <w:startOverride w:val="1"/>
-    </w:lvlOverride>
-    <w:lvlOverride w:ilvl="6">
-      <w:startOverride w:val="1"/>
-    </w:lvlOverride>
-    <w:lvlOverride w:ilvl="7">
-      <w:startOverride w:val="1"/>
-    </w:lvlOverride>
-    <w:lvlOverride w:ilvl="8">
-      <w:startOverride w:val="1"/>
-    </w:lvlOverride>
+    <w:abstractNumId w:val="991"/>
   </w:num>
   <w:num w:numId="1026">
     <w:abstractNumId w:val="991"/>
@@ -3096,12 +3983,6 @@
     <w:abstractNumId w:val="991"/>
   </w:num>
   <w:num w:numId="1032">
-    <w:abstractNumId w:val="991"/>
-  </w:num>
-  <w:num w:numId="1033">
-    <w:abstractNumId w:val="991"/>
-  </w:num>
-  <w:num w:numId="1034">
     <w:abstractNumId w:val="991"/>
   </w:num>
 </w:numbering>

</xml_diff>

<commit_message>
updates to the syllabus language third person
</commit_message>
<xml_diff>
--- a/syllabus/rclass1_undergrad_syllabus.docx
+++ b/syllabus/rclass1_undergrad_syllabus.docx
@@ -582,7 +582,7 @@
       </w:tr>
     </w:tbl>
     <w:bookmarkEnd w:id="20"/>
-    <w:bookmarkStart w:id="22" w:name="course-description"/>
+    <w:bookmarkStart w:id="24" w:name="course-description"/>
     <w:p>
       <w:pPr>
         <w:pStyle w:val="Heading1"/>
@@ -737,7 +737,7 @@
           <w:bCs/>
           <w:b/>
         </w:rPr>
-        <w:t xml:space="preserve">We welcome students from across the university</w:t>
+        <w:t xml:space="preserve">This class is welcome to students across the university</w:t>
       </w:r>
       <w:r>
         <w:t xml:space="preserve">.</w:t>
@@ -785,27 +785,17 @@
         <w:pStyle w:val="Compact"/>
       </w:pPr>
       <w:r>
-        <w:t xml:space="preserve">Proficiency in general computer skills is helpful, e.g., downloading files from internet, renaming files, saving them to a folder of your choosing, finding this folder on your computer, etc</w:t>
+        <w:t xml:space="preserve">Proficiency in general computer skills is helpful, e.g., downloading files from the internet, renaming files, saving them to a folder of your choosing, finding this folder on your computer, etc.</w:t>
       </w:r>
     </w:p>
     <w:bookmarkEnd w:id="21"/>
-    <w:bookmarkEnd w:id="22"/>
-    <w:bookmarkStart w:id="25" w:name="instructor-and-teaching-assistants"/>
-    <w:p>
-      <w:pPr>
-        <w:pStyle w:val="Heading1"/>
-      </w:pPr>
-      <w:r>
-        <w:t xml:space="preserve">3. Instructor and teaching assistants</w:t>
-      </w:r>
-    </w:p>
-    <w:bookmarkStart w:id="23" w:name="instructor"/>
+    <w:bookmarkStart w:id="22" w:name="instructor"/>
     <w:p>
       <w:pPr>
         <w:pStyle w:val="Heading2"/>
       </w:pPr>
       <w:r>
-        <w:t xml:space="preserve">3.1 Instructor</w:t>
+        <w:t xml:space="preserve">2.2 Instructor</w:t>
       </w:r>
     </w:p>
     <w:p>
@@ -892,14 +882,14 @@
         <w:t xml:space="preserve">And by appointment</w:t>
       </w:r>
     </w:p>
-    <w:bookmarkEnd w:id="23"/>
-    <w:bookmarkStart w:id="24" w:name="teaching-assistants"/>
+    <w:bookmarkEnd w:id="22"/>
+    <w:bookmarkStart w:id="23" w:name="teaching-assistants"/>
     <w:p>
       <w:pPr>
         <w:pStyle w:val="Heading2"/>
       </w:pPr>
       <w:r>
-        <w:t xml:space="preserve">3.2 Teaching assistants</w:t>
+        <w:t xml:space="preserve">2.3 Teaching assistants</w:t>
       </w:r>
     </w:p>
     <w:p>
@@ -1046,15 +1036,15 @@
         <w:t xml:space="preserve">And by appointment</w:t>
       </w:r>
     </w:p>
+    <w:bookmarkEnd w:id="23"/>
     <w:bookmarkEnd w:id="24"/>
-    <w:bookmarkEnd w:id="25"/>
-    <w:bookmarkStart w:id="27" w:name="course-learning-goals"/>
+    <w:bookmarkStart w:id="26" w:name="course-learning-goals"/>
     <w:p>
       <w:pPr>
         <w:pStyle w:val="Heading1"/>
       </w:pPr>
       <w:r>
-        <w:t xml:space="preserve">4. Course learning goals</w:t>
+        <w:t xml:space="preserve">3. Course learning goals</w:t>
       </w:r>
     </w:p>
     <w:p>
@@ -1339,13 +1329,13 @@
         <w:t xml:space="preserve">Become proficient at using GitHub issues– the industry standard platform used by programmers to collaborate on projects– to ask questions about course material and to collaborate with your classmates</w:t>
       </w:r>
     </w:p>
-    <w:bookmarkStart w:id="26" w:name="course-structure"/>
+    <w:bookmarkStart w:id="25" w:name="course-structure"/>
     <w:p>
       <w:pPr>
         <w:pStyle w:val="Heading2"/>
       </w:pPr>
       <w:r>
-        <w:t xml:space="preserve">4.1 Course structure</w:t>
+        <w:t xml:space="preserve">3.1 Course structure</w:t>
       </w:r>
     </w:p>
     <w:p>
@@ -1389,7 +1379,7 @@
         <w:t xml:space="preserve">synchronous meetings</w:t>
       </w:r>
       <w:r>
-        <w:t xml:space="preserve">. Each week we will focus on a particular topic (e.g., creating variables; writing functions). For each weekly topic, students will complete a problem set. Problem sets will be completed in groups and focus on practical application of concepts/skills from the topic of the week.</w:t>
+        <w:t xml:space="preserve">. Each week the class focuses on a particular topic (e.g., creating variables; writing functions). For each weekly topic, students will complete a problem set. Problem sets will be completed in groups and focus on practical application of concepts/skills from the topic of the week.</w:t>
       </w:r>
     </w:p>
     <w:p>
@@ -1537,7 +1527,7 @@
         <w:t xml:space="preserve">Synchronous meetings</w:t>
       </w:r>
       <w:r>
-        <w:t xml:space="preserve">. Synchronous class meetings will be on Zoom. Attendance during the entire period is required, but students may ask instructor/TAs for exceptions due to scheduling conflicts.</w:t>
+        <w:t xml:space="preserve">. Synchronous class meetings will be on Zoom. Attendance during the entire period is required, but students may ask the instructor/TAs for exceptions due to scheduling conflicts.</w:t>
       </w:r>
     </w:p>
     <w:p>
@@ -1545,7 +1535,7 @@
         <w:pStyle w:val="BodyText"/>
       </w:pPr>
       <w:r>
-        <w:t xml:space="preserve">During synchronous class time, students will have the option of (A) attending live lecture from the instructor or (B) working through lecture materials/problem sets in Zoom breakout rooms in small groups (e.g., problem set groups) or on their own. For the first three weeks of class, students will not have the option of working in Zoom breakout rooms.</w:t>
+        <w:t xml:space="preserve">During synchronous class time, students will have the option of (A) attending live lectures from the instructor or (B) working through lecture materials/problem sets in Zoom breakout rooms in small groups (e.g., problem set groups) or on their own. For the first three weeks of class, students will not have the option of working in Zoom breakout rooms.</w:t>
       </w:r>
     </w:p>
     <w:p>
@@ -1553,18 +1543,18 @@
         <w:pStyle w:val="BodyText"/>
       </w:pPr>
       <w:r>
-        <w:t xml:space="preserve">For students who decide to work in Zoom breakout rooms, you will use this time to work through course materials (e.g., lecture slides, video lectures) and/or the associated problem set as you see fit. The synchronous workshops are also a great time to ask questions about course material or practical applications. TAs will be moving from one breakout room to the next, providing help. Each group can develop their own approach to how they want to use the synchronous workshop time. Some groups may work relatively independently, while others may work collaboratively. Some groups may agree to work through all asynchronous lecture materials beforehand so they can devote all workshop time to making progress on the problem set. The one requirement I make: do not do the problem set before working through the associated lecture material.</w:t>
-      </w:r>
-    </w:p>
+        <w:t xml:space="preserve">For students who decide to work in Zoom breakout rooms, you will use this time to work through course materials (e.g., lecture slides, video lectures) and/or the associated problem set as you see fit. The synchronous workshops are also a great time to ask questions about course material or practical applications. TAs will be moving from one breakout room to the next, providing help. Each group can develop their own approach to how they want to use the synchronous workshop time. Some groups may work relatively independently, while others may work collaboratively. Some groups may agree to work through all asynchronous lecture materials beforehand so they can devote all workshop time to making progress on the problem set. A recommendation is to work through the lecture material before getting started on the problem set.</w:t>
+      </w:r>
+    </w:p>
+    <w:bookmarkEnd w:id="25"/>
     <w:bookmarkEnd w:id="26"/>
-    <w:bookmarkEnd w:id="27"/>
-    <w:bookmarkStart w:id="32" w:name="assignments-and-grading"/>
+    <w:bookmarkStart w:id="31" w:name="assignments-and-grading"/>
     <w:p>
       <w:pPr>
         <w:pStyle w:val="Heading1"/>
       </w:pPr>
       <w:r>
-        <w:t xml:space="preserve">5. Assignments and grading</w:t>
+        <w:t xml:space="preserve">4. Assignments and grading</w:t>
       </w:r>
     </w:p>
     <w:p>
@@ -1599,13 +1589,13 @@
         <w:t xml:space="preserve">Participation (10% of total grade)</w:t>
       </w:r>
     </w:p>
-    <w:bookmarkStart w:id="29" w:name="problem-sets-90-of-total-grade"/>
+    <w:bookmarkStart w:id="28" w:name="problem-sets-90-of-total-grade"/>
     <w:p>
       <w:pPr>
         <w:pStyle w:val="Heading2"/>
       </w:pPr>
       <w:r>
-        <w:t xml:space="preserve">5.1 Problem sets (90% of total grade)</w:t>
+        <w:t xml:space="preserve">4.1 Problem sets (90% of total grade)</w:t>
       </w:r>
     </w:p>
     <w:p>
@@ -1613,12 +1603,12 @@
         <w:pStyle w:val="FirstParagraph"/>
       </w:pPr>
       <w:r>
-        <w:t xml:space="preserve">Students will complete 10 problem sets (the last one due during finals week). Problem sets are due by [TIME] on [DAY], right before we start class. In general, each problem set will give you practice using the skills and concepts introduced in course materials for that week. For example, after the lecture on joining (merging) datasets, the problem set for that week will require that students complete several different tasks involving merging data. Additionally, the weekly problem sets will require you to use data manipulation skills you learned in previous weeks. Link to problem set expectations and helpful resources</w:t>
-      </w:r>
-      <w:r>
-        <w:t xml:space="preserve"> </w:t>
-      </w:r>
-      <w:hyperlink r:id="rId28">
+        <w:t xml:space="preserve">Students will complete 10 problem sets (the last one due during finals week). Problem sets are due by [TIME] on [DAY], right before the start of class. In general, each problem set will give you practice using the skills and concepts introduced in course materials for that week. For example, after the lecture on joining (merging) datasets, the problem set for that week will require that students complete several different tasks involving merging data. Additionally, the weekly problem sets will require you to use data manipulation skills you learned in previous weeks. Link to problem set expectations and helpful resources</w:t>
+      </w:r>
+      <w:r>
+        <w:t xml:space="preserve"> </w:t>
+      </w:r>
+      <w:hyperlink r:id="rId27">
         <w:r>
           <w:rPr>
             <w:rStyle w:val="Hyperlink"/>
@@ -1651,7 +1641,7 @@
         <w:pStyle w:val="Compact"/>
       </w:pPr>
       <w:r>
-        <w:t xml:space="preserve">Except for the first problem set, students will complete problem sets in groups of 3. We highly encourage students who are abroad to form their own group to set aside time to work on the problem sets together.</w:t>
+        <w:t xml:space="preserve">Except for the first problem set, students will complete problem sets in groups of 3. Students abroad are encouraged to form their own group to set aside time to work on the problem sets together.</w:t>
       </w:r>
     </w:p>
     <w:p>
@@ -1675,7 +1665,7 @@
         <w:pStyle w:val="Compact"/>
       </w:pPr>
       <w:r>
-        <w:t xml:space="preserve">We will form groups during the second synchronous class and you will keep the same group throughout the quarter. However, each student will submit their own assignment. You are encouraged to work together and get help from your group. However, it is important that you understand how to do the problem set on your own, rather than copying the solution developed by group members.</w:t>
+        <w:t xml:space="preserve">The instructional team will assist students in forming groups during the second synchronous class, and you will keep the same group throughout the quarter. However, each student will submit their own assignment. You are encouraged to work together and get help from your group. However, you must understand how to do the problem set on your own, rather than copying the solution developed by group members.</w:t>
       </w:r>
     </w:p>
     <w:p>
@@ -1687,7 +1677,7 @@
         <w:pStyle w:val="Compact"/>
       </w:pPr>
       <w:r>
-        <w:t xml:space="preserve">Since you will be working together, it is understandable that answers for many questions will be the same as your group members. However, if I find compelling evidence that a student merely copied solutions from a classmate, I will consider this a violation of academic integrity and that student will receive a zero for the homework assignment.</w:t>
+        <w:t xml:space="preserve">Since you will be working together, it is understandable that answers to many questions will be the same as those of your group members. However, if there is compelling evidence that a student merely copied solutions from a classmate, this could be considered a violation of academic integrity. That student will receive a zero for the homework assignment.</w:t>
       </w:r>
     </w:p>
     <w:p>
@@ -1695,7 +1685,7 @@
         <w:pStyle w:val="FirstParagraph"/>
       </w:pPr>
       <w:r>
-        <w:t xml:space="preserve">A general strategy I recommend for completing the problem sets is as follows: (1) after lecture, do the reading associated with that lecture; (2) try doing the problem set on your own; (3) communicate with your group to work through the problem set, with a particular focus on areas group members find challenging.</w:t>
+        <w:t xml:space="preserve">A general strategy recommended for completing the problem sets is as follows: (1) after the lecture, do the reading associated with that lecture; (2) try doing the problem set on your own; (3) communicate with your group to work through the problem set, with a particular focus on areas group members find challenging.</w:t>
       </w:r>
     </w:p>
     <w:p>
@@ -1842,66 +1832,66 @@
         <w:t xml:space="preserve">For late submissions due to an unexpected emergency, you will not lose points. Please contact the instructor and/or TAs and we will work it out together.</w:t>
       </w:r>
     </w:p>
+    <w:bookmarkEnd w:id="28"/>
+    <w:bookmarkStart w:id="29" w:name="participation-10-percent-of-total-grade"/>
+    <w:p>
+      <w:pPr>
+        <w:pStyle w:val="Heading2"/>
+      </w:pPr>
+      <w:r>
+        <w:t xml:space="preserve">4.2 Participation (10 percent of total grade)</w:t>
+      </w:r>
+    </w:p>
+    <w:p>
+      <w:pPr>
+        <w:pStyle w:val="FirstParagraph"/>
+      </w:pPr>
+      <w:r>
+        <w:t xml:space="preserve">Broadly, students are expected to participate by being attentive, supportive of classmates, by asking questions, and by answering questions posed by classmates.</w:t>
+      </w:r>
+    </w:p>
+    <w:p>
+      <w:pPr>
+        <w:pStyle w:val="BodyText"/>
+      </w:pPr>
+      <w:r>
+        <w:t xml:space="preserve">Practically speaking, the vast majority of your participation grade will depend on weekly participation on Github. Each week, students are required to post one communication on Github. This could be asking a question about the problem set, answering a question posed by a classmate, or a post describing something you learned while working through the week’s material/problem set. If you post at least one communication on Github each week, you will earn an</w:t>
+      </w:r>
+      <w:r>
+        <w:t xml:space="preserve"> </w:t>
+      </w:r>
+      <w:r>
+        <w:t xml:space="preserve">“</w:t>
+      </w:r>
+      <w:r>
+        <w:t xml:space="preserve">A</w:t>
+      </w:r>
+      <w:r>
+        <w:t xml:space="preserve">”</w:t>
+      </w:r>
+      <w:r>
+        <w:t xml:space="preserve"> </w:t>
+      </w:r>
+      <w:r>
+        <w:t xml:space="preserve">for participation for the quarter.</w:t>
+      </w:r>
+    </w:p>
+    <w:p>
+      <w:pPr>
+        <w:pStyle w:val="BodyText"/>
+      </w:pPr>
+      <w:r>
+        <w:t xml:space="preserve">In addition, students can work towards an 100% participation grade for the quarter by asking/answering questions during synchronous lecture (e.g., zoom chat) or by consistently being helpful/supportive to your classmates on Github.</w:t>
+      </w:r>
+    </w:p>
     <w:bookmarkEnd w:id="29"/>
-    <w:bookmarkStart w:id="30" w:name="participation-10-percent-of-total-grade"/>
+    <w:bookmarkStart w:id="30" w:name="grading-scale"/>
     <w:p>
       <w:pPr>
         <w:pStyle w:val="Heading2"/>
       </w:pPr>
       <w:r>
-        <w:t xml:space="preserve">5.2 Participation (10 percent of total grade)</w:t>
-      </w:r>
-    </w:p>
-    <w:p>
-      <w:pPr>
-        <w:pStyle w:val="FirstParagraph"/>
-      </w:pPr>
-      <w:r>
-        <w:t xml:space="preserve">Broadly, we expect students to participate by being attentive, supportive of classmates, by asking questions, and by answering questions posed by classmates.</w:t>
-      </w:r>
-    </w:p>
-    <w:p>
-      <w:pPr>
-        <w:pStyle w:val="BodyText"/>
-      </w:pPr>
-      <w:r>
-        <w:t xml:space="preserve">Practically speaking, the vast majority of your participation grade will depend on weekly participation on Github. Each week, students are required to post one communication on Github. This could be asking a question about the problem set, answering a question posed by a classmate, or a post describing something you learned while working through the week’s material/problem set. If you post at least one communication on Github each week, you will earn an</w:t>
-      </w:r>
-      <w:r>
-        <w:t xml:space="preserve"> </w:t>
-      </w:r>
-      <w:r>
-        <w:t xml:space="preserve">“</w:t>
-      </w:r>
-      <w:r>
-        <w:t xml:space="preserve">A</w:t>
-      </w:r>
-      <w:r>
-        <w:t xml:space="preserve">”</w:t>
-      </w:r>
-      <w:r>
-        <w:t xml:space="preserve"> </w:t>
-      </w:r>
-      <w:r>
-        <w:t xml:space="preserve">for participation for the quarter.</w:t>
-      </w:r>
-    </w:p>
-    <w:p>
-      <w:pPr>
-        <w:pStyle w:val="BodyText"/>
-      </w:pPr>
-      <w:r>
-        <w:t xml:space="preserve">In addition, students can work towards an 100% participation grade for the quarter by asking/answering questions during synchronous lecture (e.g., zoom chat) or by consistently being helpful/supportive to your classmates on Github.</w:t>
-      </w:r>
-    </w:p>
-    <w:bookmarkEnd w:id="30"/>
-    <w:bookmarkStart w:id="31" w:name="grading-scale"/>
-    <w:p>
-      <w:pPr>
-        <w:pStyle w:val="Heading2"/>
-      </w:pPr>
-      <w:r>
-        <w:t xml:space="preserve">5.3 Grading scale</w:t>
+        <w:t xml:space="preserve">4.3 Grading scale</w:t>
       </w:r>
     </w:p>
     <w:tbl xmlns:w="http://schemas.openxmlformats.org/wordprocessingml/2006/main" xmlns:r="http://schemas.openxmlformats.org/officeDocument/2006/relationships" xmlns:w14="http://schemas.microsoft.com/office/word/2010/wordml" xmlns:wp="http://schemas.openxmlformats.org/drawingml/2006/wordprocessingDrawing" xmlns:a="http://schemas.openxmlformats.org/drawingml/2006/main" xmlns:pic="http://schemas.openxmlformats.org/drawingml/2006/picture">
@@ -2961,15 +2951,15 @@
         </w:tc>
       </w:tr>
     </w:tbl>
+    <w:bookmarkEnd w:id="30"/>
     <w:bookmarkEnd w:id="31"/>
-    <w:bookmarkEnd w:id="32"/>
-    <w:bookmarkStart w:id="34" w:name="course-schedule"/>
+    <w:bookmarkStart w:id="33" w:name="course-schedule"/>
     <w:p>
       <w:pPr>
         <w:pStyle w:val="Heading1"/>
       </w:pPr>
       <w:r>
-        <w:t xml:space="preserve">6. Course Schedule</w:t>
+        <w:t xml:space="preserve">5. Course Schedule</w:t>
       </w:r>
     </w:p>
     <w:p>
@@ -2977,12 +2967,12 @@
         <w:pStyle w:val="FirstParagraph"/>
       </w:pPr>
       <w:r>
-        <w:t xml:space="preserve">Below is an overview of course topics. Topics and schedule are subject to change at the discretion of the instructor. Topics may be cut if we need to devote more time to learning the most central topics. It is unlikely that additional topics will be added. The official course schedule, including weekly required reading and optional reading, will be posted on the</w:t>
-      </w:r>
-      <w:r>
-        <w:t xml:space="preserve"> </w:t>
-      </w:r>
-      <w:hyperlink r:id="rId33">
+        <w:t xml:space="preserve">Below is an overview of course topics. Topics and the schedule are subject to change at the instructor’s discretion. Topics may be cut if more time is needed to learn the most central topics. It is unlikely that additional topics will be added. The official course schedule will be posted on the</w:t>
+      </w:r>
+      <w:r>
+        <w:t xml:space="preserve"> </w:t>
+      </w:r>
+      <w:hyperlink r:id="rId32">
         <w:r>
           <w:rPr>
             <w:rStyle w:val="Hyperlink"/>
@@ -2991,7 +2981,7 @@
         </w:r>
       </w:hyperlink>
       <w:r>
-        <w:t xml:space="preserve">.</w:t>
+        <w:t xml:space="preserve">, including weekly required reading and optional reading.</w:t>
       </w:r>
     </w:p>
     <w:p>
@@ -3561,10 +3551,10 @@
         <w:pStyle w:val="Compact"/>
       </w:pPr>
       <w:r>
-        <w:t xml:space="preserve">Merge datasets using mutating joins, check quality of merge using filtering joins, append datasets by stacking rows</w:t>
-      </w:r>
-    </w:p>
-    <w:bookmarkEnd w:id="34"/>
+        <w:t xml:space="preserve">Merge datasets using mutating joins, check the quality of merge using filtering joins, append datasets by stacking rows</w:t>
+      </w:r>
+    </w:p>
+    <w:bookmarkEnd w:id="33"/>
     <w:sectPr/>
   </w:body>
 </w:document>

</xml_diff>

<commit_message>
edits to syllabus, add resources and consistent language
</commit_message>
<xml_diff>
--- a/syllabus/rclass1_undergrad_syllabus.docx
+++ b/syllabus/rclass1_undergrad_syllabus.docx
@@ -614,7 +614,7 @@
         <w:t xml:space="preserve"> </w:t>
       </w:r>
       <w:r>
-        <w:t xml:space="preserve">which are important regardless of which programming language you use, and (2) to develop a strong foundation in the R programming language. The course is designed for students who never thought they would become programmers and no prior experience with R is required. For goal (1), most statistics courses teach you how to analyze data that are ready for analysis. In real research projects, data management – the process of cleaning, manipulating, and integrating datasets in order to create analysis datasets – is often more challenging than conducting analyses. For goal (2), R is a free, open-source, object-oriented programming language. R is the most popular language for statistical analysis and one of the most popular languages for</w:t>
+        <w:t xml:space="preserve">which are important regardless of which programming language is used, and (2) to develop a strong foundation in the R programming language. The course is designed for students who never thought they would become programmers. No prior experience with R is required. For goal (1), most statistics courses teach you how to analyze data that are ready for analysis. In real research projects, data management – the process of cleaning, manipulating, and integrating datasets in order to create analysis datasets – is often more challenging than conducting analyses. For goal (2), R is a free, open-source, object-oriented programming language. R is the most popular language for statistical analysis and one of the most popular languages for</w:t>
       </w:r>
       <w:r>
         <w:t xml:space="preserve"> </w:t>
@@ -635,6 +635,22 @@
         <w:t xml:space="preserve">applications (e.g., web-scraping, interactive maps, network analysis). Students will become proficient in data management and R programming through weekly problem sets, which will be completed in groups.</w:t>
       </w:r>
     </w:p>
+    <w:p>
+      <w:pPr>
+        <w:pStyle w:val="BodyText"/>
+      </w:pPr>
+      <w:r>
+        <w:t xml:space="preserve">[LANGUAGE ABOUT DATAX]</w:t>
+      </w:r>
+    </w:p>
+    <w:p>
+      <w:pPr>
+        <w:pStyle w:val="BodyText"/>
+      </w:pPr>
+      <w:r>
+        <w:t xml:space="preserve">https://datax.ucla.edu/</w:t>
+      </w:r>
+    </w:p>
     <w:bookmarkStart w:id="21" w:name="extended-description"/>
     <w:p>
       <w:pPr>
@@ -693,7 +709,7 @@
         <w:t xml:space="preserve"> </w:t>
       </w:r>
       <w:r>
-        <w:t xml:space="preserve">because R libraries have been created for web-scraping, mapping, network analysis, etc. By learning R you can be confident that you know a programming language that can run any modeling technique you might need and has amazing capabilities for data collection and data visualization. By learning fundamentals of R in this course, you will be</w:t>
+        <w:t xml:space="preserve">because R libraries have been created for web-scraping, mapping, network analysis, etc. By learning R you can be confident that you know a programming language that can run any modeling technique you might need and has amazing capabilities for data collection and data visualization. By learning the fundamentals of R in this course, you will be</w:t>
       </w:r>
       <w:r>
         <w:t xml:space="preserve"> </w:t>
@@ -727,7 +743,7 @@
         <w:pStyle w:val="BodyText"/>
       </w:pPr>
       <w:r>
-        <w:t xml:space="preserve">The course primarily use data and examples from social science research and designed to teach skills that are important for social science research more broadly and also for computational research within the humanities.</w:t>
+        <w:t xml:space="preserve">The course primarily uses data and examples from social science research and is designed to teach skills that are important for social science research more broadly and also for computational research within the humanities.</w:t>
       </w:r>
       <w:r>
         <w:t xml:space="preserve"> </w:t>
@@ -737,7 +753,7 @@
           <w:bCs/>
           <w:b/>
         </w:rPr>
-        <w:t xml:space="preserve">This class is welcome to students across the university</w:t>
+        <w:t xml:space="preserve">We welcome students from across the university</w:t>
       </w:r>
       <w:r>
         <w:t xml:space="preserve">.</w:t>
@@ -785,7 +801,7 @@
         <w:pStyle w:val="Compact"/>
       </w:pPr>
       <w:r>
-        <w:t xml:space="preserve">Proficiency in general computer skills is helpful, e.g., downloading files from the internet, renaming files, saving them to a folder of your choosing, finding this folder on your computer, etc.</w:t>
+        <w:t xml:space="preserve">Proficiency in general computer skills is helpful, (e.g., downloading files from the internet, renaming files, saving them to a folder of your choosing, finding this folder on your computer, etc).</w:t>
       </w:r>
     </w:p>
     <w:bookmarkEnd w:id="21"/>
@@ -1049,6 +1065,14 @@
     </w:p>
     <w:p>
       <w:pPr>
+        <w:pStyle w:val="FirstParagraph"/>
+      </w:pPr>
+      <w:r>
+        <w:t xml:space="preserve">You will become proficient in data management and R programming language. What does that look like? You will be able to:</w:t>
+      </w:r>
+    </w:p>
+    <w:p>
+      <w:pPr>
         <w:numPr>
           <w:ilvl w:val="0"/>
           <w:numId w:val="1008"/>
@@ -1068,7 +1092,7 @@
         <w:pStyle w:val="Compact"/>
       </w:pPr>
       <w:r>
-        <w:t xml:space="preserve">What are the basic object types and how do they apply to statistical analysis?</w:t>
+        <w:t xml:space="preserve">Understand basic object types and how they apply to statistical analysis?</w:t>
       </w:r>
     </w:p>
     <w:p>
@@ -1092,7 +1116,7 @@
         <w:pStyle w:val="Compact"/>
       </w:pPr>
       <w:r>
-        <w:t xml:space="preserve">Become familiar with Base R approach to data manipulation and Tidyverse approach to data manipulation</w:t>
+        <w:t xml:space="preserve">Become familiar with Base R approach and Tidyverse approach to data manipulation</w:t>
       </w:r>
     </w:p>
     <w:p>
@@ -1326,7 +1350,7 @@
         <w:pStyle w:val="Compact"/>
       </w:pPr>
       <w:r>
-        <w:t xml:space="preserve">Become proficient at using GitHub issues– the industry standard platform used by programmers to collaborate on projects– to ask questions about course material and to collaborate with your classmates</w:t>
+        <w:t xml:space="preserve">In addition, you will become proficient at using GitHub issues– the industry standard platform used by programmers to collaborate on projects– to ask questions about course material and to collaborate with your classmates</w:t>
       </w:r>
     </w:p>
     <w:bookmarkStart w:id="25" w:name="course-structure"/>
@@ -1350,7 +1374,7 @@
         <w:t xml:space="preserve">Overview</w:t>
       </w:r>
       <w:r>
-        <w:t xml:space="preserve">. Course structure consists of weekly</w:t>
+        <w:t xml:space="preserve">. The course structure consists of weekly</w:t>
       </w:r>
       <w:r>
         <w:t xml:space="preserve"> </w:t>
@@ -1379,7 +1403,7 @@
         <w:t xml:space="preserve">synchronous meetings</w:t>
       </w:r>
       <w:r>
-        <w:t xml:space="preserve">. Each week the class focuses on a particular topic (e.g., creating variables; writing functions). For each weekly topic, students will complete a problem set. Problem sets will be completed in groups and focus on practical application of concepts/skills from the topic of the week.</w:t>
+        <w:t xml:space="preserve">. Each week the class focuses on a particular topic (e.g., creating variables; writing functions). For each weekly topic, you will complete a problem set. Problem sets will be completed in groups and focus on practical applications of concepts/skills from the topic of the week.</w:t>
       </w:r>
     </w:p>
     <w:p>
@@ -1478,7 +1502,7 @@
         <w:t xml:space="preserve"> </w:t>
       </w:r>
       <w:r>
-        <w:t xml:space="preserve">and links to all data utilized in the lecture. Thus, students will</w:t>
+        <w:t xml:space="preserve">and links to all data utilized in the lecture. Thus, you will</w:t>
       </w:r>
       <w:r>
         <w:t xml:space="preserve"> </w:t>
@@ -1496,7 +1520,7 @@
         <w:t xml:space="preserve"> </w:t>
       </w:r>
       <w:r>
-        <w:t xml:space="preserve">in that they will run</w:t>
+        <w:t xml:space="preserve">in that you will run</w:t>
       </w:r>
       <w:r>
         <w:t xml:space="preserve"> </w:t>
@@ -1512,7 +1536,7 @@
         <w:t xml:space="preserve"> </w:t>
       </w:r>
       <w:r>
-        <w:t xml:space="preserve">code on their own computer while they work through lecture materials on their own.</w:t>
+        <w:t xml:space="preserve">code on your own computer while you work through lecture materials on your own.</w:t>
       </w:r>
     </w:p>
     <w:p>
@@ -1527,7 +1551,7 @@
         <w:t xml:space="preserve">Synchronous meetings</w:t>
       </w:r>
       <w:r>
-        <w:t xml:space="preserve">. Synchronous class meetings will be on Zoom. Attendance during the entire period is required, but students may ask the instructor/TAs for exceptions due to scheduling conflicts.</w:t>
+        <w:t xml:space="preserve">. Synchronous class meetings will be on Zoom. Attendance during the entire period is required, but you may ask the instructor/TAs for exceptions due to scheduling conflicts.</w:t>
       </w:r>
     </w:p>
     <w:p>
@@ -1535,7 +1559,7 @@
         <w:pStyle w:val="BodyText"/>
       </w:pPr>
       <w:r>
-        <w:t xml:space="preserve">During synchronous class time, students will have the option of (A) attending live lectures from the instructor or (B) working through lecture materials/problem sets in Zoom breakout rooms in small groups (e.g., problem set groups) or on their own. For the first three weeks of class, students will not have the option of working in Zoom breakout rooms.</w:t>
+        <w:t xml:space="preserve">During synchronous class time, you will have the option of (A) attending live lectures from the instructor or (B) working through lecture materials/problem sets in Zoom breakout rooms in small groups (e.g., problem set groups) or on their own. For the first three weeks of class, you will not have the option of working in Zoom breakout rooms.</w:t>
       </w:r>
     </w:p>
     <w:p>
@@ -1543,7 +1567,7 @@
         <w:pStyle w:val="BodyText"/>
       </w:pPr>
       <w:r>
-        <w:t xml:space="preserve">For students who decide to work in Zoom breakout rooms, you will use this time to work through course materials (e.g., lecture slides, video lectures) and/or the associated problem set as you see fit. The synchronous workshops are also a great time to ask questions about course material or practical applications. TAs will be moving from one breakout room to the next, providing help. Each group can develop their own approach to how they want to use the synchronous workshop time. Some groups may work relatively independently, while others may work collaboratively. Some groups may agree to work through all asynchronous lecture materials beforehand so they can devote all workshop time to making progress on the problem set. A recommendation is to work through the lecture material before getting started on the problem set.</w:t>
+        <w:t xml:space="preserve">For those who decide to work in Zoom breakout rooms, you will use this time to work through course materials (e.g., lecture slides, video lectures) and/or the associated problem set as you see fit. The synchronous workshops are also a great time to ask questions about course material or practical applications. TAs will be moving from one breakout room to the next, providing help. Each group can develop their own approach to how they want to use the synchronous workshop time. Some groups may work relatively independently, while others may work collaboratively. Some groups may agree to work through all asynchronous lecture materials beforehand so they can devote all workshop time to making progress on the problem set. A recommendation is to work through the lecture material before getting started on the problem set.</w:t>
       </w:r>
     </w:p>
     <w:bookmarkEnd w:id="25"/>
@@ -1603,7 +1627,7 @@
         <w:pStyle w:val="FirstParagraph"/>
       </w:pPr>
       <w:r>
-        <w:t xml:space="preserve">Students will complete 10 problem sets (the last one due during finals week). Problem sets are due by [TIME] on [DAY], right before the start of class. In general, each problem set will give you practice using the skills and concepts introduced in course materials for that week. For example, after the lecture on joining (merging) datasets, the problem set for that week will require that students complete several different tasks involving merging data. Additionally, the weekly problem sets will require you to use data manipulation skills you learned in previous weeks. Link to problem set expectations and helpful resources</w:t>
+        <w:t xml:space="preserve">You will complete 10 problem sets (the last one due during finals week). Problem sets are due by [TIME] on [DAY], right before the start of class. In general, each problem set will give you practice using the skills and concepts introduced in the course materials for that week. For example, after the lecture on joining (merging) datasets, the problem set for that week will require that you complete several different tasks involving merging data. Additionally, the weekly problem sets will require you to use data manipulation skills you learned in previous weeks. Link to problem set expectations and helpful resources</w:t>
       </w:r>
       <w:r>
         <w:t xml:space="preserve"> </w:t>
@@ -1641,7 +1665,7 @@
         <w:pStyle w:val="Compact"/>
       </w:pPr>
       <w:r>
-        <w:t xml:space="preserve">Except for the first problem set, students will complete problem sets in groups of 3. Students abroad are encouraged to form their own group to set aside time to work on the problem sets together.</w:t>
+        <w:t xml:space="preserve">Except for the first problem set, you will complete problem sets in groups of 3. If you are abroad, you are encouraged to form your own group to set aside time to work on the problem sets together.</w:t>
       </w:r>
     </w:p>
     <w:p>
@@ -1653,7 +1677,7 @@
         <w:pStyle w:val="Compact"/>
       </w:pPr>
       <w:r>
-        <w:t xml:space="preserve">Students have the option of not being part of a problem set group.</w:t>
+        <w:t xml:space="preserve">You have the option of not being part of a problem set group.</w:t>
       </w:r>
     </w:p>
     <w:p>
@@ -1665,7 +1689,7 @@
         <w:pStyle w:val="Compact"/>
       </w:pPr>
       <w:r>
-        <w:t xml:space="preserve">The instructional team will assist students in forming groups during the second synchronous class, and you will keep the same group throughout the quarter. However, each student will submit their own assignment. You are encouraged to work together and get help from your group. However, you must understand how to do the problem set on your own, rather than copying the solution developed by group members.</w:t>
+        <w:t xml:space="preserve">The instructional team will assist you in forming groups during the second synchronous class, and you will keep the same group throughout the quarter. However, you will each submit your own assignment. You are encouraged to work together and get help from your group. However, you must understand how to do the problem set on your own, rather than copying the solution developed by group members.</w:t>
       </w:r>
     </w:p>
     <w:p>
@@ -1721,7 +1745,7 @@
         <w:pStyle w:val="Compact"/>
       </w:pPr>
       <w:r>
-        <w:t xml:space="preserve">If a member of a problem set group has not submitted the problem set by the time the TAs conduct grading, that submission will be grades separately once it is submitted</w:t>
+        <w:t xml:space="preserve">If a member of a problem set group has not submitted the problem set by the time the TAs conduct grading, that submission will be graded separately once it is submitted</w:t>
       </w:r>
     </w:p>
     <w:p>
@@ -1745,7 +1769,7 @@
         <w:pStyle w:val="Compact"/>
       </w:pPr>
       <w:r>
-        <w:t xml:space="preserve">Students who are not part of a problem set group will have their problem sets graded individually. A random subset of 4 or 5 problem sets will be graded. For students who work individually, the lowest problem set grade will not be dropped from calculation of final grade.</w:t>
+        <w:t xml:space="preserve">Students who are not part of a problem set group will have their problem sets graded individually. A random subset of 4 or 5 problem sets will be graded. For students who work individually, the lowest problem set grade will not be dropped from the calculation of final grade.</w:t>
       </w:r>
     </w:p>
     <w:p>
@@ -1757,7 +1781,7 @@
         <w:pStyle w:val="Compact"/>
       </w:pPr>
       <w:r>
-        <w:t xml:space="preserve">Weekly required participation on github will be part of your problem set grade</w:t>
+        <w:t xml:space="preserve">Weekly required participation on GitHub will be part of your problem set grade</w:t>
       </w:r>
     </w:p>
     <w:p>
@@ -1847,7 +1871,7 @@
         <w:pStyle w:val="FirstParagraph"/>
       </w:pPr>
       <w:r>
-        <w:t xml:space="preserve">Broadly, students are expected to participate by being attentive, supportive of classmates, by asking questions, and by answering questions posed by classmates.</w:t>
+        <w:t xml:space="preserve">Broadly, you are expected to participate by being attentive, and supportive of classmates, by asking questions, and by answering questions posed by classmates.</w:t>
       </w:r>
     </w:p>
     <w:p>
@@ -1855,7 +1879,7 @@
         <w:pStyle w:val="BodyText"/>
       </w:pPr>
       <w:r>
-        <w:t xml:space="preserve">Practically speaking, the vast majority of your participation grade will depend on weekly participation on Github. Each week, students are required to post one communication on Github. This could be asking a question about the problem set, answering a question posed by a classmate, or a post describing something you learned while working through the week’s material/problem set. If you post at least one communication on Github each week, you will earn an</w:t>
+        <w:t xml:space="preserve">Practically speaking, the vast majority of your participation grade will depend on weekly participation on GitHub. Each week, you are required to post one communication on GitHub. This could be asking a question about the problem set, answering a question posed by a classmate, or a post describing something you learned while working through the week’s material/problem set. If you post at least one communication on GitHub each week, you will earn an</w:t>
       </w:r>
       <w:r>
         <w:t xml:space="preserve"> </w:t>
@@ -1881,7 +1905,7 @@
         <w:pStyle w:val="BodyText"/>
       </w:pPr>
       <w:r>
-        <w:t xml:space="preserve">In addition, students can work towards an 100% participation grade for the quarter by asking/answering questions during synchronous lecture (e.g., zoom chat) or by consistently being helpful/supportive to your classmates on Github.</w:t>
+        <w:t xml:space="preserve">In addition, you can work towards a 100% participation grade for the quarter by asking/answering questions during synchronous lectures (e.g., zoom chat) or by consistently being helpful/supportive to your classmates on GitHub.</w:t>
       </w:r>
     </w:p>
     <w:bookmarkEnd w:id="29"/>
@@ -3555,6 +3579,1363 @@
       </w:r>
     </w:p>
     <w:bookmarkEnd w:id="33"/>
+    <w:bookmarkStart w:id="37" w:name="course-policies"/>
+    <w:p>
+      <w:pPr>
+        <w:pStyle w:val="Heading1"/>
+      </w:pPr>
+      <w:r>
+        <w:t xml:space="preserve">6. Course policies</w:t>
+      </w:r>
+    </w:p>
+    <w:bookmarkStart w:id="34" w:name="online-collaborationnetiquette"/>
+    <w:p>
+      <w:pPr>
+        <w:pStyle w:val="Heading2"/>
+      </w:pPr>
+      <w:r>
+        <w:t xml:space="preserve">6.1 Online collaboration/netiquette</w:t>
+      </w:r>
+    </w:p>
+    <w:p>
+      <w:pPr>
+        <w:pStyle w:val="FirstParagraph"/>
+      </w:pPr>
+      <w:r>
+        <w:t xml:space="preserve">You will communicate with instructors and peers virtually through a variety of tools such as GitHub, email, and Zoom web conferencing. The following guidelines will enable everyone in the course to participate and collaborate in a productive, safe environment.</w:t>
+      </w:r>
+    </w:p>
+    <w:p>
+      <w:pPr>
+        <w:numPr>
+          <w:ilvl w:val="0"/>
+          <w:numId w:val="1033"/>
+        </w:numPr>
+        <w:pStyle w:val="Compact"/>
+      </w:pPr>
+      <w:r>
+        <w:t xml:space="preserve">Be professional, courteous, and respectful as you would in a physical classroom.</w:t>
+      </w:r>
+    </w:p>
+    <w:p>
+      <w:pPr>
+        <w:numPr>
+          <w:ilvl w:val="0"/>
+          <w:numId w:val="1033"/>
+        </w:numPr>
+        <w:pStyle w:val="Compact"/>
+      </w:pPr>
+      <w:r>
+        <w:t xml:space="preserve">Online communication lacks the nonverbal cues that provide much of the meaning and nuances in face-to-face conversations. Choose your words carefully, phrase your sentences clearly, and stay on topic.</w:t>
+      </w:r>
+    </w:p>
+    <w:p>
+      <w:pPr>
+        <w:numPr>
+          <w:ilvl w:val="0"/>
+          <w:numId w:val="1033"/>
+        </w:numPr>
+        <w:pStyle w:val="Compact"/>
+      </w:pPr>
+      <w:r>
+        <w:t xml:space="preserve">It is expected that you may disagree with the research presented or the opinions of their fellow classmates. To disagree is fine but to disparage others’ views is unacceptable. All comments should be kept civil and thoughtful.</w:t>
+      </w:r>
+    </w:p>
+    <w:p>
+      <w:pPr>
+        <w:numPr>
+          <w:ilvl w:val="0"/>
+          <w:numId w:val="1033"/>
+        </w:numPr>
+        <w:pStyle w:val="Compact"/>
+      </w:pPr>
+      <w:r>
+        <w:t xml:space="preserve">It is imperative that we respect one another in this course, and all other spaces. One way to gain/show respect is to actively listen to one another. Please do not text, tweet, email, Facebook, LinkedIn, browse the internet, and such during class.</w:t>
+      </w:r>
+    </w:p>
+    <w:p>
+      <w:pPr>
+        <w:numPr>
+          <w:ilvl w:val="0"/>
+          <w:numId w:val="1033"/>
+        </w:numPr>
+        <w:pStyle w:val="Compact"/>
+      </w:pPr>
+      <w:r>
+        <w:t xml:space="preserve">In the unlikely event that Zoom is down, please be sure to check your email often for instructions on how we will complete that class session in an asynchronous manner.</w:t>
+      </w:r>
+    </w:p>
+    <w:p>
+      <w:pPr>
+        <w:pStyle w:val="FirstParagraph"/>
+      </w:pPr>
+      <w:r>
+        <w:rPr>
+          <w:bCs/>
+          <w:b/>
+        </w:rPr>
+        <w:t xml:space="preserve">Class Zoom guidelines</w:t>
+      </w:r>
+    </w:p>
+    <w:p>
+      <w:pPr>
+        <w:pStyle w:val="BodyText"/>
+      </w:pPr>
+      <w:r>
+        <w:t xml:space="preserve">All synchronous class sessions will be held online, via Zoom. Below, we have outlined some general guidelines about Zoom learning. As we continue learning together, we can add to and change the below list. I’m open to your feedback and your experiences as we continue to learn how to learn via Zoom.</w:t>
+      </w:r>
+    </w:p>
+    <w:p>
+      <w:pPr>
+        <w:numPr>
+          <w:ilvl w:val="0"/>
+          <w:numId w:val="1034"/>
+        </w:numPr>
+        <w:pStyle w:val="Compact"/>
+      </w:pPr>
+      <w:r>
+        <w:rPr>
+          <w:bCs/>
+          <w:b/>
+        </w:rPr>
+        <w:t xml:space="preserve">Video</w:t>
+      </w:r>
+      <w:r>
+        <w:t xml:space="preserve">: You are not required to turn on your video during synchronous lectures, but we encourage you to do so if you feel comfortable– particularly during small group breakout rooms.</w:t>
+      </w:r>
+      <w:r>
+        <w:br/>
+      </w:r>
+    </w:p>
+    <w:p>
+      <w:pPr>
+        <w:numPr>
+          <w:ilvl w:val="0"/>
+          <w:numId w:val="1034"/>
+        </w:numPr>
+        <w:pStyle w:val="Compact"/>
+      </w:pPr>
+      <w:r>
+        <w:rPr>
+          <w:bCs/>
+          <w:b/>
+        </w:rPr>
+        <w:t xml:space="preserve">Audio</w:t>
+      </w:r>
+      <w:r>
+        <w:t xml:space="preserve">: We are that you mute your microphones when you are not speaking. We encourage the use of earphones or headphones if you are in a space with background noise.</w:t>
+      </w:r>
+      <w:r>
+        <w:br/>
+      </w:r>
+    </w:p>
+    <w:p>
+      <w:pPr>
+        <w:numPr>
+          <w:ilvl w:val="0"/>
+          <w:numId w:val="1034"/>
+        </w:numPr>
+        <w:pStyle w:val="Compact"/>
+      </w:pPr>
+      <w:r>
+        <w:rPr>
+          <w:bCs/>
+          <w:b/>
+        </w:rPr>
+        <w:t xml:space="preserve">Zoom outage</w:t>
+      </w:r>
+      <w:r>
+        <w:t xml:space="preserve">: In the unlikely event that Zoom is down, we will email the class with instructions for completing the class section in an asynchronous manner. Therefore, if Zoom is not functioning properly during the class period, be sure to check your email often.</w:t>
+      </w:r>
+      <w:r>
+        <w:br/>
+      </w:r>
+    </w:p>
+    <w:p>
+      <w:pPr>
+        <w:numPr>
+          <w:ilvl w:val="0"/>
+          <w:numId w:val="1034"/>
+        </w:numPr>
+        <w:pStyle w:val="Compact"/>
+      </w:pPr>
+      <w:r>
+        <w:rPr>
+          <w:bCs/>
+          <w:b/>
+        </w:rPr>
+        <w:t xml:space="preserve">Internet connectivity</w:t>
+      </w:r>
+      <w:r>
+        <w:t xml:space="preserve">: We understand that having access to a stable internet connection and/or electronic equipment is a privilege. With that in mind, we want to provide a space where everyone has the resources they need to do well in the class. If you have any issues with your internet connection and/or don’t have access to electronic equipment, please reach out to us.</w:t>
+      </w:r>
+    </w:p>
+    <w:bookmarkEnd w:id="34"/>
+    <w:bookmarkStart w:id="35" w:name="academic-accomodations"/>
+    <w:p>
+      <w:pPr>
+        <w:pStyle w:val="Heading2"/>
+      </w:pPr>
+      <w:r>
+        <w:t xml:space="preserve">6.2 Academic accomodations</w:t>
+      </w:r>
+    </w:p>
+    <w:p>
+      <w:pPr>
+        <w:pStyle w:val="FirstParagraph"/>
+      </w:pPr>
+      <w:r>
+        <w:rPr>
+          <w:bCs/>
+          <w:b/>
+        </w:rPr>
+        <w:t xml:space="preserve">Center for Accessible Education</w:t>
+      </w:r>
+    </w:p>
+    <w:p>
+      <w:pPr>
+        <w:pStyle w:val="BodyText"/>
+      </w:pPr>
+      <w:r>
+        <w:t xml:space="preserve">If you need academic accommodations please contact the Center for Accessible Education (CAE). When possible, you should contact the CAE within the first two weeks of the term as reasonable notice is needed to coordinate accommodations. For more information visit https://www.cae.ucla.edu/.</w:t>
+      </w:r>
+    </w:p>
+    <w:p>
+      <w:pPr>
+        <w:pStyle w:val="BodyText"/>
+      </w:pPr>
+      <w:r>
+        <w:t xml:space="preserve">Located in A255 Murphy Hall: (310) 825-1501, TDD (310) 206-6083; http://www.cae.ucla.edu/</w:t>
+      </w:r>
+    </w:p>
+    <w:bookmarkEnd w:id="35"/>
+    <w:bookmarkStart w:id="36" w:name="academic-integrity"/>
+    <w:p>
+      <w:pPr>
+        <w:pStyle w:val="Heading2"/>
+      </w:pPr>
+      <w:r>
+        <w:t xml:space="preserve">6.3 Academic integrity</w:t>
+      </w:r>
+    </w:p>
+    <w:p>
+      <w:pPr>
+        <w:pStyle w:val="FirstParagraph"/>
+      </w:pPr>
+      <w:r>
+        <w:rPr>
+          <w:bCs/>
+          <w:b/>
+        </w:rPr>
+        <w:t xml:space="preserve">UCLA policy</w:t>
+      </w:r>
+    </w:p>
+    <w:p>
+      <w:pPr>
+        <w:numPr>
+          <w:ilvl w:val="0"/>
+          <w:numId w:val="1035"/>
+        </w:numPr>
+        <w:pStyle w:val="Compact"/>
+      </w:pPr>
+      <w:r>
+        <w:t xml:space="preserve">UCLA is a community of scholars. In this community, all members including faculty, staff and students alike are responsible for maintaining standards of academic honesty. As a student and member of the University community, you are here to get an education and are, therefore, expected to demonstrate integrity in your academic endeavors. You are evaluated on your own merits. Cheating, plagiarism, collaborative work, multiple submissions without the permission of the professor, or other kinds of academic dishonesty are considered unacceptable behavior and will result in formal disciplinary proceedings.</w:t>
+      </w:r>
+    </w:p>
+    <w:p>
+      <w:pPr>
+        <w:pStyle w:val="FirstParagraph"/>
+      </w:pPr>
+      <w:r>
+        <w:rPr>
+          <w:bCs/>
+          <w:b/>
+        </w:rPr>
+        <w:t xml:space="preserve">This class</w:t>
+      </w:r>
+    </w:p>
+    <w:p>
+      <w:pPr>
+        <w:numPr>
+          <w:ilvl w:val="0"/>
+          <w:numId w:val="1036"/>
+        </w:numPr>
+        <w:pStyle w:val="Compact"/>
+      </w:pPr>
+      <w:r>
+        <w:t xml:space="preserve">Given that 90% of course grade is based on problem sets, the primary academic honesty concern that could come up in this class is copying problem set solutions from somebody else and passing this in as your own work.</w:t>
+      </w:r>
+    </w:p>
+    <w:p>
+      <w:pPr>
+        <w:pStyle w:val="FirstParagraph"/>
+      </w:pPr>
+      <w:r>
+        <w:rPr>
+          <w:bCs/>
+          <w:b/>
+        </w:rPr>
+        <w:t xml:space="preserve">AI in the classroom</w:t>
+      </w:r>
+    </w:p>
+    <w:bookmarkEnd w:id="36"/>
+    <w:bookmarkEnd w:id="37"/>
+    <w:bookmarkStart w:id="52" w:name="Xbfa751aa06b431a948b3662a3ab1c95e280b206"/>
+    <w:p>
+      <w:pPr>
+        <w:pStyle w:val="Heading1"/>
+      </w:pPr>
+      <w:r>
+        <w:t xml:space="preserve">7. Campus resources [CONSIDER CREATING A TABLE TO MINIMIZE SPACE]</w:t>
+      </w:r>
+    </w:p>
+    <w:tbl xmlns:w="http://schemas.openxmlformats.org/wordprocessingml/2006/main" xmlns:r="http://schemas.openxmlformats.org/officeDocument/2006/relationships" xmlns:w14="http://schemas.microsoft.com/office/word/2010/wordml" xmlns:wp="http://schemas.openxmlformats.org/drawingml/2006/wordprocessingDrawing" xmlns:a="http://schemas.openxmlformats.org/drawingml/2006/main" xmlns:pic="http://schemas.openxmlformats.org/drawingml/2006/picture">
+      <w:tblPr>
+        <w:tblLayout w:type="fixed"/>
+        <w:jc w:val="center"/>
+        <w:tblLook w:firstRow="1" w:lastRow="0" w:firstColumn="0" w:lastColumn="0" w:noHBand="0" w:noVBand="1"/>
+      </w:tblPr>
+      <w:tblGrid>
+        <w:gridCol w:w="4320"/>
+        <w:gridCol w:w="4320"/>
+      </w:tblGrid>
+      <w:tr>
+        <w:trPr>
+          <w:cantSplit/>
+          <w:trHeight w:val="360" w:hRule="auto"/>
+          <w:tblHeader/>
+        </w:trPr>
+        header1
+        <w:tc>
+          <w:tcPr>
+            <w:tcBorders>
+              <w:bottom w:val="single" w:sz="16" w:space="0" w:color="666666"/>
+              <w:top w:val="single" w:sz="16" w:space="0" w:color="666666"/>
+              <w:left w:val="none" w:sz="0" w:space="0" w:color="000000"/>
+              <w:right w:val="none" w:sz="0" w:space="0" w:color="000000"/>
+            </w:tcBorders>
+            <w:shd w:val="clear" w:color="auto" w:fill="FFFFFF"/>
+            <w:tcMar>
+              <w:top w:w="0" w:type="dxa"/>
+              <w:bottom w:w="0" w:type="dxa"/>
+              <w:left w:w="0" w:type="dxa"/>
+              <w:right w:w="0" w:type="dxa"/>
+            </w:tcMar>
+            <w:vAlign w:val="center"/>
+          </w:tcPr>
+          <w:p>
+            <w:pPr>
+              <w:jc w:val="left"/>
+              <w:keepNext/>
+              <w:pBdr>
+                <w:bottom w:val="none" w:sz="0" w:space="0" w:color="000000"/>
+                <w:top w:val="none" w:sz="0" w:space="0" w:color="000000"/>
+                <w:left w:val="none" w:sz="0" w:space="0" w:color="000000"/>
+                <w:right w:val="none" w:sz="0" w:space="0" w:color="000000"/>
+              </w:pBdr>
+              <w:spacing w:after="100" w:before="100" w:line="240"/>
+              <w:ind w:firstLine="0" w:left="100" w:right="100"/>
+            </w:pPr>
+            <w:r xmlns:w="http://schemas.openxmlformats.org/wordprocessingml/2006/main" xmlns:wp="http://schemas.openxmlformats.org/drawingml/2006/wordprocessingDrawing" xmlns:r="http://schemas.openxmlformats.org/officeDocument/2006/relationships" xmlns:w14="http://schemas.microsoft.com/office/word/2010/wordml">
+              <w:rPr>
+                <w:rFonts w:ascii="Helvetica"/>
+                <w:i w:val="false"/>
+                <w:b w:val="false"/>
+                <w:u w:val="none"/>
+                <w:sz w:val="22"/>
+                <w:szCs w:val="22"/>
+                <w:color w:val="000000"/>
+              </w:rPr>
+              <w:t xml:space="preserve">Resource</w:t>
+            </w:r>
+          </w:p>
+        </w:tc>
+        <w:tc>
+          <w:tcPr>
+            <w:tcBorders>
+              <w:bottom w:val="single" w:sz="16" w:space="0" w:color="666666"/>
+              <w:top w:val="single" w:sz="16" w:space="0" w:color="666666"/>
+              <w:left w:val="none" w:sz="0" w:space="0" w:color="000000"/>
+              <w:right w:val="none" w:sz="0" w:space="0" w:color="000000"/>
+            </w:tcBorders>
+            <w:shd w:val="clear" w:color="auto" w:fill="FFFFFF"/>
+            <w:tcMar>
+              <w:top w:w="0" w:type="dxa"/>
+              <w:bottom w:w="0" w:type="dxa"/>
+              <w:left w:w="0" w:type="dxa"/>
+              <w:right w:w="0" w:type="dxa"/>
+            </w:tcMar>
+            <w:vAlign w:val="center"/>
+          </w:tcPr>
+          <w:p>
+            <w:pPr>
+              <w:jc w:val="left"/>
+              <w:keepNext/>
+              <w:pBdr>
+                <w:bottom w:val="none" w:sz="0" w:space="0" w:color="000000"/>
+                <w:top w:val="none" w:sz="0" w:space="0" w:color="000000"/>
+                <w:left w:val="none" w:sz="0" w:space="0" w:color="000000"/>
+                <w:right w:val="none" w:sz="0" w:space="0" w:color="000000"/>
+              </w:pBdr>
+              <w:spacing w:after="100" w:before="100" w:line="240"/>
+              <w:ind w:firstLine="0" w:left="100" w:right="100"/>
+            </w:pPr>
+            <w:r xmlns:w="http://schemas.openxmlformats.org/wordprocessingml/2006/main" xmlns:wp="http://schemas.openxmlformats.org/drawingml/2006/wordprocessingDrawing" xmlns:r="http://schemas.openxmlformats.org/officeDocument/2006/relationships" xmlns:w14="http://schemas.microsoft.com/office/word/2010/wordml">
+              <w:rPr>
+                <w:rFonts w:ascii="Helvetica"/>
+                <w:i w:val="false"/>
+                <w:b w:val="false"/>
+                <w:u w:val="none"/>
+                <w:sz w:val="22"/>
+                <w:szCs w:val="22"/>
+                <w:color w:val="000000"/>
+              </w:rPr>
+              <w:t xml:space="preserve">Link</w:t>
+            </w:r>
+          </w:p>
+        </w:tc>
+      </w:tr>
+      <w:tr>
+        <w:trPr>
+          <w:cantSplit/>
+          <w:trHeight w:val="360" w:hRule="auto"/>
+        </w:trPr>
+        body1
+        <w:tc>
+          <w:tcPr>
+            <w:tcBorders>
+              <w:bottom w:val="none" w:sz="0" w:space="0" w:color="000000"/>
+              <w:top w:val="none" w:sz="0" w:space="0" w:color="000000"/>
+              <w:left w:val="none" w:sz="0" w:space="0" w:color="000000"/>
+              <w:right w:val="none" w:sz="0" w:space="0" w:color="000000"/>
+            </w:tcBorders>
+            <w:shd w:val="clear" w:color="auto" w:fill="FFFFFF"/>
+            <w:tcMar>
+              <w:top w:w="0" w:type="dxa"/>
+              <w:bottom w:w="0" w:type="dxa"/>
+              <w:left w:w="0" w:type="dxa"/>
+              <w:right w:w="0" w:type="dxa"/>
+            </w:tcMar>
+            <w:vAlign w:val="center"/>
+          </w:tcPr>
+          <w:p>
+            <w:pPr>
+              <w:jc w:val="left"/>
+              <w:keepNext/>
+              <w:pBdr>
+                <w:bottom w:val="none" w:sz="0" w:space="0" w:color="000000"/>
+                <w:top w:val="none" w:sz="0" w:space="0" w:color="000000"/>
+                <w:left w:val="none" w:sz="0" w:space="0" w:color="000000"/>
+                <w:right w:val="none" w:sz="0" w:space="0" w:color="000000"/>
+              </w:pBdr>
+              <w:spacing w:after="100" w:before="100" w:line="240"/>
+              <w:ind w:firstLine="0" w:left="100" w:right="100"/>
+            </w:pPr>
+            <w:r xmlns:w="http://schemas.openxmlformats.org/wordprocessingml/2006/main" xmlns:wp="http://schemas.openxmlformats.org/drawingml/2006/wordprocessingDrawing" xmlns:r="http://schemas.openxmlformats.org/officeDocument/2006/relationships" xmlns:w14="http://schemas.microsoft.com/office/word/2010/wordml">
+              <w:rPr>
+                <w:rFonts w:ascii="Helvetica"/>
+                <w:i w:val="false"/>
+                <w:b w:val="false"/>
+                <w:u w:val="none"/>
+                <w:sz w:val="22"/>
+                <w:szCs w:val="22"/>
+                <w:color w:val="000000"/>
+              </w:rPr>
+              <w:t xml:space="preserve">Weekly meetings (online) </w:t>
+            </w:r>
+            <w:r xmlns:w="http://schemas.openxmlformats.org/wordprocessingml/2006/main" xmlns:wp="http://schemas.openxmlformats.org/drawingml/2006/wordprocessingDrawing" xmlns:r="http://schemas.openxmlformats.org/officeDocument/2006/relationships" xmlns:w14="http://schemas.microsoft.com/office/word/2010/wordml">
+              <w:rPr>
+                <w:rFonts w:ascii="Helvetica"/>
+                <w:i w:val="false"/>
+                <w:b w:val="false"/>
+                <w:u w:val="none"/>
+                <w:sz w:val="22"/>
+                <w:szCs w:val="22"/>
+                <w:color w:val="000000"/>
+              </w:rPr>
+              <w:br/>
+            </w:r>
+            <w:r xmlns:w="http://schemas.openxmlformats.org/wordprocessingml/2006/main" xmlns:wp="http://schemas.openxmlformats.org/drawingml/2006/wordprocessingDrawing" xmlns:r="http://schemas.openxmlformats.org/officeDocument/2006/relationships" xmlns:w14="http://schemas.microsoft.com/office/word/2010/wordml">
+              <w:rPr>
+                <w:rFonts w:ascii="Helvetica"/>
+                <w:i w:val="false"/>
+                <w:b w:val="false"/>
+                <w:u w:val="none"/>
+                <w:sz w:val="22"/>
+                <w:szCs w:val="22"/>
+                <w:color w:val="000000"/>
+              </w:rPr>
+              <w:t xml:space="preserve"> </w:t>
+            </w:r>
+            <w:r xmlns:w="http://schemas.openxmlformats.org/wordprocessingml/2006/main" xmlns:wp="http://schemas.openxmlformats.org/drawingml/2006/wordprocessingDrawing" xmlns:r="http://schemas.openxmlformats.org/officeDocument/2006/relationships" xmlns:w14="http://schemas.microsoft.com/office/word/2010/wordml">
+              <w:rPr>
+                <w:rFonts w:ascii="Helvetica"/>
+                <w:i w:val="false"/>
+                <w:b w:val="false"/>
+                <w:u w:val="none"/>
+                <w:sz w:val="22"/>
+                <w:szCs w:val="22"/>
+                <w:color w:val="000000"/>
+              </w:rPr>
+              <w:tab/>
+            </w:r>
+            <w:r xmlns:w="http://schemas.openxmlformats.org/wordprocessingml/2006/main" xmlns:wp="http://schemas.openxmlformats.org/drawingml/2006/wordprocessingDrawing" xmlns:r="http://schemas.openxmlformats.org/officeDocument/2006/relationships" xmlns:w14="http://schemas.microsoft.com/office/word/2010/wordml">
+              <w:rPr>
+                <w:rFonts w:ascii="Helvetica"/>
+                <w:i w:val="false"/>
+                <w:b w:val="false"/>
+                <w:u w:val="none"/>
+                <w:sz w:val="22"/>
+                <w:szCs w:val="22"/>
+                <w:color w:val="000000"/>
+              </w:rPr>
+              <w:t xml:space="preserve"> - Hello</w:t>
+            </w:r>
+          </w:p>
+        </w:tc>
+        <w:tc>
+          <w:tcPr>
+            <w:tcBorders>
+              <w:bottom w:val="none" w:sz="0" w:space="0" w:color="000000"/>
+              <w:top w:val="none" w:sz="0" w:space="0" w:color="000000"/>
+              <w:left w:val="none" w:sz="0" w:space="0" w:color="000000"/>
+              <w:right w:val="none" w:sz="0" w:space="0" w:color="000000"/>
+            </w:tcBorders>
+            <w:shd w:val="clear" w:color="auto" w:fill="FFFFFF"/>
+            <w:tcMar>
+              <w:top w:w="0" w:type="dxa"/>
+              <w:bottom w:w="0" w:type="dxa"/>
+              <w:left w:w="0" w:type="dxa"/>
+              <w:right w:w="0" w:type="dxa"/>
+            </w:tcMar>
+            <w:vAlign w:val="center"/>
+          </w:tcPr>
+          <w:p>
+            <w:pPr>
+              <w:jc w:val="left"/>
+              <w:keepNext/>
+              <w:pBdr>
+                <w:bottom w:val="none" w:sz="0" w:space="0" w:color="000000"/>
+                <w:top w:val="none" w:sz="0" w:space="0" w:color="000000"/>
+                <w:left w:val="none" w:sz="0" w:space="0" w:color="000000"/>
+                <w:right w:val="none" w:sz="0" w:space="0" w:color="000000"/>
+              </w:pBdr>
+              <w:spacing w:after="100" w:before="100" w:line="240"/>
+              <w:ind w:firstLine="0" w:left="100" w:right="100"/>
+            </w:pPr>
+            <w:r xmlns:w="http://schemas.openxmlformats.org/wordprocessingml/2006/main" xmlns:wp="http://schemas.openxmlformats.org/drawingml/2006/wordprocessingDrawing" xmlns:r="http://schemas.openxmlformats.org/officeDocument/2006/relationships" xmlns:w14="http://schemas.microsoft.com/office/word/2010/wordml">
+              <w:rPr>
+                <w:rFonts w:ascii="Helvetica"/>
+                <w:i w:val="false"/>
+                <w:b w:val="false"/>
+                <w:u w:val="none"/>
+                <w:sz w:val="22"/>
+                <w:szCs w:val="22"/>
+                <w:color w:val="000000"/>
+              </w:rPr>
+              <w:t xml:space="preserve">Day(s), Time, Timezone</w:t>
+            </w:r>
+          </w:p>
+        </w:tc>
+      </w:tr>
+      <w:tr>
+        <w:trPr>
+          <w:cantSplit/>
+          <w:trHeight w:val="360" w:hRule="auto"/>
+        </w:trPr>
+        body2
+        <w:tc>
+          <w:tcPr>
+            <w:tcBorders>
+              <w:bottom w:val="none" w:sz="0" w:space="0" w:color="000000"/>
+              <w:top w:val="none" w:sz="0" w:space="0" w:color="000000"/>
+              <w:left w:val="none" w:sz="0" w:space="0" w:color="000000"/>
+              <w:right w:val="none" w:sz="0" w:space="0" w:color="000000"/>
+            </w:tcBorders>
+            <w:shd w:val="clear" w:color="auto" w:fill="FFFFFF"/>
+            <w:tcMar>
+              <w:top w:w="0" w:type="dxa"/>
+              <w:bottom w:w="0" w:type="dxa"/>
+              <w:left w:w="0" w:type="dxa"/>
+              <w:right w:w="0" w:type="dxa"/>
+            </w:tcMar>
+            <w:vAlign w:val="center"/>
+          </w:tcPr>
+          <w:p>
+            <w:pPr>
+              <w:jc w:val="left"/>
+              <w:keepNext/>
+              <w:pBdr>
+                <w:bottom w:val="none" w:sz="0" w:space="0" w:color="000000"/>
+                <w:top w:val="none" w:sz="0" w:space="0" w:color="000000"/>
+                <w:left w:val="none" w:sz="0" w:space="0" w:color="000000"/>
+                <w:right w:val="none" w:sz="0" w:space="0" w:color="000000"/>
+              </w:pBdr>
+              <w:spacing w:after="100" w:before="100" w:line="240"/>
+              <w:ind w:firstLine="0" w:left="100" w:right="100"/>
+            </w:pPr>
+            <w:r xmlns:w="http://schemas.openxmlformats.org/wordprocessingml/2006/main" xmlns:wp="http://schemas.openxmlformats.org/drawingml/2006/wordprocessingDrawing" xmlns:r="http://schemas.openxmlformats.org/officeDocument/2006/relationships" xmlns:w14="http://schemas.microsoft.com/office/word/2010/wordml">
+              <w:rPr>
+                <w:rFonts w:ascii="Helvetica"/>
+                <w:i w:val="false"/>
+                <w:b w:val="false"/>
+                <w:u w:val="none"/>
+                <w:sz w:val="22"/>
+                <w:szCs w:val="22"/>
+                <w:color w:val="000000"/>
+              </w:rPr>
+              <w:t xml:space="preserve">Class website (public)</w:t>
+            </w:r>
+          </w:p>
+        </w:tc>
+        <w:tc>
+          <w:tcPr>
+            <w:tcBorders>
+              <w:bottom w:val="none" w:sz="0" w:space="0" w:color="000000"/>
+              <w:top w:val="none" w:sz="0" w:space="0" w:color="000000"/>
+              <w:left w:val="none" w:sz="0" w:space="0" w:color="000000"/>
+              <w:right w:val="none" w:sz="0" w:space="0" w:color="000000"/>
+            </w:tcBorders>
+            <w:shd w:val="clear" w:color="auto" w:fill="FFFFFF"/>
+            <w:tcMar>
+              <w:top w:w="0" w:type="dxa"/>
+              <w:bottom w:w="0" w:type="dxa"/>
+              <w:left w:w="0" w:type="dxa"/>
+              <w:right w:w="0" w:type="dxa"/>
+            </w:tcMar>
+            <w:vAlign w:val="center"/>
+          </w:tcPr>
+          <w:p>
+            <w:pPr>
+              <w:jc w:val="left"/>
+              <w:keepNext/>
+              <w:pBdr>
+                <w:bottom w:val="none" w:sz="0" w:space="0" w:color="000000"/>
+                <w:top w:val="none" w:sz="0" w:space="0" w:color="000000"/>
+                <w:left w:val="none" w:sz="0" w:space="0" w:color="000000"/>
+                <w:right w:val="none" w:sz="0" w:space="0" w:color="000000"/>
+              </w:pBdr>
+              <w:spacing w:after="100" w:before="100" w:line="240"/>
+              <w:ind w:firstLine="0" w:left="100" w:right="100"/>
+            </w:pPr>
+            <w:r xmlns:w="http://schemas.openxmlformats.org/wordprocessingml/2006/main" xmlns:wp="http://schemas.openxmlformats.org/drawingml/2006/wordprocessingDrawing" xmlns:r="http://schemas.openxmlformats.org/officeDocument/2006/relationships" xmlns:w14="http://schemas.microsoft.com/office/word/2010/wordml">
+              <w:rPr>
+                <w:rFonts w:ascii="Helvetica"/>
+                <w:i w:val="false"/>
+                <w:b w:val="false"/>
+                <w:u w:val="none"/>
+                <w:sz w:val="22"/>
+                <w:szCs w:val="22"/>
+                <w:color w:val="000000"/>
+              </w:rPr>
+              <w:t xml:space="preserve">Link to website here</w:t>
+            </w:r>
+          </w:p>
+        </w:tc>
+      </w:tr>
+      <w:tr>
+        <w:trPr>
+          <w:cantSplit/>
+          <w:trHeight w:val="360" w:hRule="auto"/>
+        </w:trPr>
+        body3
+        <w:tc>
+          <w:tcPr>
+            <w:tcBorders>
+              <w:bottom w:val="none" w:sz="0" w:space="0" w:color="000000"/>
+              <w:top w:val="none" w:sz="0" w:space="0" w:color="000000"/>
+              <w:left w:val="none" w:sz="0" w:space="0" w:color="000000"/>
+              <w:right w:val="none" w:sz="0" w:space="0" w:color="000000"/>
+            </w:tcBorders>
+            <w:shd w:val="clear" w:color="auto" w:fill="FFFFFF"/>
+            <w:tcMar>
+              <w:top w:w="0" w:type="dxa"/>
+              <w:bottom w:w="0" w:type="dxa"/>
+              <w:left w:w="0" w:type="dxa"/>
+              <w:right w:w="0" w:type="dxa"/>
+            </w:tcMar>
+            <w:vAlign w:val="center"/>
+          </w:tcPr>
+          <w:p>
+            <w:pPr>
+              <w:jc w:val="left"/>
+              <w:keepNext/>
+              <w:pBdr>
+                <w:bottom w:val="none" w:sz="0" w:space="0" w:color="000000"/>
+                <w:top w:val="none" w:sz="0" w:space="0" w:color="000000"/>
+                <w:left w:val="none" w:sz="0" w:space="0" w:color="000000"/>
+                <w:right w:val="none" w:sz="0" w:space="0" w:color="000000"/>
+              </w:pBdr>
+              <w:spacing w:after="100" w:before="100" w:line="240"/>
+              <w:ind w:firstLine="0" w:left="100" w:right="100"/>
+            </w:pPr>
+            <w:r xmlns:w="http://schemas.openxmlformats.org/wordprocessingml/2006/main" xmlns:wp="http://schemas.openxmlformats.org/drawingml/2006/wordprocessingDrawing" xmlns:r="http://schemas.openxmlformats.org/officeDocument/2006/relationships" xmlns:w14="http://schemas.microsoft.com/office/word/2010/wordml">
+              <w:rPr>
+                <w:rFonts w:ascii="Helvetica"/>
+                <w:i w:val="false"/>
+                <w:b w:val="false"/>
+                <w:u w:val="none"/>
+                <w:sz w:val="22"/>
+                <w:szCs w:val="22"/>
+                <w:color w:val="000000"/>
+              </w:rPr>
+              <w:t xml:space="preserve">Questions, discussion, announcements (private)</w:t>
+            </w:r>
+          </w:p>
+        </w:tc>
+        <w:tc>
+          <w:tcPr>
+            <w:tcBorders>
+              <w:bottom w:val="none" w:sz="0" w:space="0" w:color="000000"/>
+              <w:top w:val="none" w:sz="0" w:space="0" w:color="000000"/>
+              <w:left w:val="none" w:sz="0" w:space="0" w:color="000000"/>
+              <w:right w:val="none" w:sz="0" w:space="0" w:color="000000"/>
+            </w:tcBorders>
+            <w:shd w:val="clear" w:color="auto" w:fill="FFFFFF"/>
+            <w:tcMar>
+              <w:top w:w="0" w:type="dxa"/>
+              <w:bottom w:w="0" w:type="dxa"/>
+              <w:left w:w="0" w:type="dxa"/>
+              <w:right w:w="0" w:type="dxa"/>
+            </w:tcMar>
+            <w:vAlign w:val="center"/>
+          </w:tcPr>
+          <w:p>
+            <w:pPr>
+              <w:jc w:val="left"/>
+              <w:keepNext/>
+              <w:pBdr>
+                <w:bottom w:val="none" w:sz="0" w:space="0" w:color="000000"/>
+                <w:top w:val="none" w:sz="0" w:space="0" w:color="000000"/>
+                <w:left w:val="none" w:sz="0" w:space="0" w:color="000000"/>
+                <w:right w:val="none" w:sz="0" w:space="0" w:color="000000"/>
+              </w:pBdr>
+              <w:spacing w:after="100" w:before="100" w:line="240"/>
+              <w:ind w:firstLine="0" w:left="100" w:right="100"/>
+            </w:pPr>
+            <w:r xmlns:w="http://schemas.openxmlformats.org/wordprocessingml/2006/main" xmlns:wp="http://schemas.openxmlformats.org/drawingml/2006/wordprocessingDrawing" xmlns:r="http://schemas.openxmlformats.org/officeDocument/2006/relationships" xmlns:w14="http://schemas.microsoft.com/office/word/2010/wordml">
+              <w:rPr>
+                <w:rFonts w:ascii="Helvetica"/>
+                <w:i w:val="false"/>
+                <w:b w:val="false"/>
+                <w:u w:val="none"/>
+                <w:sz w:val="22"/>
+                <w:szCs w:val="22"/>
+                <w:color w:val="000000"/>
+              </w:rPr>
+              <w:t xml:space="preserve">Link to class repository for student issues here</w:t>
+            </w:r>
+          </w:p>
+        </w:tc>
+      </w:tr>
+      <w:tr>
+        <w:trPr>
+          <w:cantSplit/>
+          <w:trHeight w:val="360" w:hRule="auto"/>
+        </w:trPr>
+        body4
+        <w:tc>
+          <w:tcPr>
+            <w:tcBorders>
+              <w:bottom w:val="single" w:sz="16" w:space="0" w:color="666666"/>
+              <w:top w:val="none" w:sz="0" w:space="0" w:color="000000"/>
+              <w:left w:val="none" w:sz="0" w:space="0" w:color="000000"/>
+              <w:right w:val="none" w:sz="0" w:space="0" w:color="000000"/>
+            </w:tcBorders>
+            <w:shd w:val="clear" w:color="auto" w:fill="FFFFFF"/>
+            <w:tcMar>
+              <w:top w:w="0" w:type="dxa"/>
+              <w:bottom w:w="0" w:type="dxa"/>
+              <w:left w:w="0" w:type="dxa"/>
+              <w:right w:w="0" w:type="dxa"/>
+            </w:tcMar>
+            <w:vAlign w:val="center"/>
+          </w:tcPr>
+          <w:p>
+            <w:pPr>
+              <w:jc w:val="left"/>
+              <w:keepNext/>
+              <w:pBdr>
+                <w:bottom w:val="none" w:sz="0" w:space="0" w:color="000000"/>
+                <w:top w:val="none" w:sz="0" w:space="0" w:color="000000"/>
+                <w:left w:val="none" w:sz="0" w:space="0" w:color="000000"/>
+                <w:right w:val="none" w:sz="0" w:space="0" w:color="000000"/>
+              </w:pBdr>
+              <w:spacing w:after="100" w:before="100" w:line="240"/>
+              <w:ind w:firstLine="0" w:left="100" w:right="100"/>
+            </w:pPr>
+            <w:r xmlns:w="http://schemas.openxmlformats.org/wordprocessingml/2006/main" xmlns:wp="http://schemas.openxmlformats.org/drawingml/2006/wordprocessingDrawing" xmlns:r="http://schemas.openxmlformats.org/officeDocument/2006/relationships" xmlns:w14="http://schemas.microsoft.com/office/word/2010/wordml">
+              <w:rPr>
+                <w:rFonts w:ascii="Helvetica"/>
+                <w:i w:val="false"/>
+                <w:b w:val="false"/>
+                <w:u w:val="none"/>
+                <w:sz w:val="22"/>
+                <w:szCs w:val="22"/>
+                <w:color w:val="000000"/>
+              </w:rPr>
+              <w:t xml:space="preserve">Class Zoom link</w:t>
+            </w:r>
+          </w:p>
+        </w:tc>
+        <w:tc>
+          <w:tcPr>
+            <w:tcBorders>
+              <w:bottom w:val="single" w:sz="16" w:space="0" w:color="666666"/>
+              <w:top w:val="none" w:sz="0" w:space="0" w:color="000000"/>
+              <w:left w:val="none" w:sz="0" w:space="0" w:color="000000"/>
+              <w:right w:val="none" w:sz="0" w:space="0" w:color="000000"/>
+            </w:tcBorders>
+            <w:shd w:val="clear" w:color="auto" w:fill="FFFFFF"/>
+            <w:tcMar>
+              <w:top w:w="0" w:type="dxa"/>
+              <w:bottom w:w="0" w:type="dxa"/>
+              <w:left w:w="0" w:type="dxa"/>
+              <w:right w:w="0" w:type="dxa"/>
+            </w:tcMar>
+            <w:vAlign w:val="center"/>
+          </w:tcPr>
+          <w:p>
+            <w:pPr>
+              <w:jc w:val="left"/>
+              <w:keepNext/>
+              <w:pBdr>
+                <w:bottom w:val="none" w:sz="0" w:space="0" w:color="000000"/>
+                <w:top w:val="none" w:sz="0" w:space="0" w:color="000000"/>
+                <w:left w:val="none" w:sz="0" w:space="0" w:color="000000"/>
+                <w:right w:val="none" w:sz="0" w:space="0" w:color="000000"/>
+              </w:pBdr>
+              <w:spacing w:after="100" w:before="100" w:line="240"/>
+              <w:ind w:firstLine="0" w:left="100" w:right="100"/>
+            </w:pPr>
+            <w:r xmlns:w="http://schemas.openxmlformats.org/wordprocessingml/2006/main" xmlns:wp="http://schemas.openxmlformats.org/drawingml/2006/wordprocessingDrawing" xmlns:r="http://schemas.openxmlformats.org/officeDocument/2006/relationships" xmlns:w14="http://schemas.microsoft.com/office/word/2010/wordml">
+              <w:rPr>
+                <w:rFonts w:ascii="Helvetica"/>
+                <w:i w:val="false"/>
+                <w:b w:val="false"/>
+                <w:u w:val="none"/>
+                <w:sz w:val="22"/>
+                <w:szCs w:val="22"/>
+                <w:color w:val="000000"/>
+              </w:rPr>
+              <w:t xml:space="preserve">Zoom link here</w:t>
+            </w:r>
+          </w:p>
+        </w:tc>
+      </w:tr>
+    </w:tbl>
+    <w:bookmarkStart w:id="38" w:name="X11a187489f6bcd80dbfe2994b55109d62f3ada1"/>
+    <w:p>
+      <w:pPr>
+        <w:pStyle w:val="Heading2"/>
+      </w:pPr>
+      <w:r>
+        <w:t xml:space="preserve">7.1 Counseling and Psychological Services (CAPS)</w:t>
+      </w:r>
+    </w:p>
+    <w:p>
+      <w:pPr>
+        <w:pStyle w:val="FirstParagraph"/>
+      </w:pPr>
+      <w:r>
+        <w:t xml:space="preserve">As a student you may experience a range of issues that can cause barriers to learning, such as strained relationships, increased anxiety, alcohol/drug problems, depression, difficulty concentrating and/or lack of motivation. These mental health concerns or stressful events may lead to diminished academic performance or reduce your ability to participate in daily activities. UC offers services to assist you with addressing these and other concerns you may be experiencing. If you or someone you know are suffering from any of the aforementioned conditions, consider utilizing the confidential mental health services available on campus.</w:t>
+      </w:r>
+    </w:p>
+    <w:p>
+      <w:pPr>
+        <w:pStyle w:val="BodyText"/>
+      </w:pPr>
+      <w:r>
+        <w:t xml:space="preserve">Students in distress may speak directly with a counselor 24/7 at (310) 825-0768, or may call 911; located in Wooden Center West; https://www.caps.ucla.edu</w:t>
+      </w:r>
+    </w:p>
+    <w:bookmarkEnd w:id="38"/>
+    <w:bookmarkStart w:id="39" w:name="discrimination"/>
+    <w:p>
+      <w:pPr>
+        <w:pStyle w:val="Heading2"/>
+      </w:pPr>
+      <w:r>
+        <w:t xml:space="preserve">7.2 Discrimination</w:t>
+      </w:r>
+    </w:p>
+    <w:p>
+      <w:pPr>
+        <w:pStyle w:val="FirstParagraph"/>
+      </w:pPr>
+      <w:r>
+        <w:t xml:space="preserve">UCLA is committed to maintaining a campus community that provides the stronget possible support for the intellectual and personal growth of all its members- students, faculty, and staff. Acts intended to create a hostile climate are unacceptable.</w:t>
+      </w:r>
+    </w:p>
+    <w:p>
+      <w:pPr>
+        <w:numPr>
+          <w:ilvl w:val="0"/>
+          <w:numId w:val="1038"/>
+        </w:numPr>
+        <w:pStyle w:val="Compact"/>
+      </w:pPr>
+      <w:r>
+        <w:t xml:space="preserve">To file an online incident report, visit: https://equity.ucla.edu/report-an-incident/</w:t>
+      </w:r>
+    </w:p>
+    <w:bookmarkEnd w:id="39"/>
+    <w:bookmarkStart w:id="40" w:name="lgbtq-resource-center"/>
+    <w:p>
+      <w:pPr>
+        <w:pStyle w:val="Heading2"/>
+      </w:pPr>
+      <w:r>
+        <w:t xml:space="preserve">7.3 LGBTQ resource center</w:t>
+      </w:r>
+    </w:p>
+    <w:p>
+      <w:pPr>
+        <w:pStyle w:val="FirstParagraph"/>
+      </w:pPr>
+      <w:r>
+        <w:t xml:space="preserve">The LGBTQ resource center provides a range of education and advocacy services supporting intersectional identity development. It fosters unity; wellness; and an open, safe, inclusive environment for lesbian, gay, bisexual, intersex, transgender, queer, asexual, questioning, and same-gender-loving students, their families, and the entire campus community. Find it in the Student Activities Center, or via email lgbt@lgbt.ucla.edu, &amp; website https://www.lgbt.ucla.edu/.</w:t>
+      </w:r>
+    </w:p>
+    <w:bookmarkEnd w:id="40"/>
+    <w:bookmarkStart w:id="41" w:name="international-students"/>
+    <w:p>
+      <w:pPr>
+        <w:pStyle w:val="Heading2"/>
+      </w:pPr>
+      <w:r>
+        <w:t xml:space="preserve">7.4 International students</w:t>
+      </w:r>
+    </w:p>
+    <w:p>
+      <w:pPr>
+        <w:pStyle w:val="FirstParagraph"/>
+      </w:pPr>
+      <w:r>
+        <w:t xml:space="preserve">The Dashew Center provides a range of programs to promote cross-cultural learning, language improvement, and cultural adjustment. Their programs include trips in the LA area, performances, and on-campus events and workshops.</w:t>
+      </w:r>
+    </w:p>
+    <w:p>
+      <w:pPr>
+        <w:numPr>
+          <w:ilvl w:val="0"/>
+          <w:numId w:val="1039"/>
+        </w:numPr>
+        <w:pStyle w:val="Compact"/>
+      </w:pPr>
+      <w:r>
+        <w:t xml:space="preserve">Visit their website for more information: https://www.internationalcenter.ucla.edu/</w:t>
+      </w:r>
+    </w:p>
+    <w:bookmarkEnd w:id="41"/>
+    <w:bookmarkStart w:id="42" w:name="ucla-undocumented-student-program"/>
+    <w:p>
+      <w:pPr>
+        <w:pStyle w:val="Heading2"/>
+      </w:pPr>
+      <w:r>
+        <w:t xml:space="preserve">7.5 UCLA Undocumented Student Program</w:t>
+      </w:r>
+    </w:p>
+    <w:p>
+      <w:pPr>
+        <w:pStyle w:val="FirstParagraph"/>
+      </w:pPr>
+      <w:r>
+        <w:t xml:space="preserve">This program provides a safe space for undergraduate and graduate undocument students. USP supports the UndocuBruin community through personalized services and resources, programs, and workshops.</w:t>
+      </w:r>
+    </w:p>
+    <w:p>
+      <w:pPr>
+        <w:numPr>
+          <w:ilvl w:val="0"/>
+          <w:numId w:val="1040"/>
+        </w:numPr>
+        <w:pStyle w:val="Compact"/>
+      </w:pPr>
+      <w:r>
+        <w:t xml:space="preserve">Email: usp@saonet.ucla.edu</w:t>
+      </w:r>
+    </w:p>
+    <w:p>
+      <w:pPr>
+        <w:numPr>
+          <w:ilvl w:val="0"/>
+          <w:numId w:val="1040"/>
+        </w:numPr>
+        <w:pStyle w:val="Compact"/>
+      </w:pPr>
+      <w:r>
+        <w:t xml:space="preserve">Website: https://www.usp.ucla.edu/</w:t>
+      </w:r>
+    </w:p>
+    <w:bookmarkEnd w:id="42"/>
+    <w:bookmarkStart w:id="43" w:name="student-legal-services"/>
+    <w:p>
+      <w:pPr>
+        <w:pStyle w:val="Heading2"/>
+      </w:pPr>
+      <w:r>
+        <w:t xml:space="preserve">7.6 Student legal services</w:t>
+      </w:r>
+    </w:p>
+    <w:p>
+      <w:pPr>
+        <w:pStyle w:val="FirstParagraph"/>
+      </w:pPr>
+      <w:r>
+        <w:t xml:space="preserve">UCLA Student Legal Services provides a range of legal support to all registered and enrolled UCLA students. Some of their services include:</w:t>
+      </w:r>
+    </w:p>
+    <w:p>
+      <w:pPr>
+        <w:numPr>
+          <w:ilvl w:val="0"/>
+          <w:numId w:val="1041"/>
+        </w:numPr>
+        <w:pStyle w:val="Compact"/>
+      </w:pPr>
+      <w:r>
+        <w:t xml:space="preserve">Landlord/Tenant Relations (Including challenges during COVID)</w:t>
+      </w:r>
+    </w:p>
+    <w:p>
+      <w:pPr>
+        <w:numPr>
+          <w:ilvl w:val="0"/>
+          <w:numId w:val="1041"/>
+        </w:numPr>
+        <w:pStyle w:val="Compact"/>
+      </w:pPr>
+      <w:r>
+        <w:t xml:space="preserve">Accident and Injury Problems</w:t>
+      </w:r>
+    </w:p>
+    <w:p>
+      <w:pPr>
+        <w:numPr>
+          <w:ilvl w:val="0"/>
+          <w:numId w:val="1041"/>
+        </w:numPr>
+        <w:pStyle w:val="Compact"/>
+      </w:pPr>
+      <w:r>
+        <w:t xml:space="preserve">Domestic Violence and Harassment</w:t>
+      </w:r>
+    </w:p>
+    <w:p>
+      <w:pPr>
+        <w:numPr>
+          <w:ilvl w:val="0"/>
+          <w:numId w:val="1041"/>
+        </w:numPr>
+        <w:pStyle w:val="Compact"/>
+      </w:pPr>
+      <w:r>
+        <w:t xml:space="preserve">Divorces and Other Family Law Matter</w:t>
+      </w:r>
+    </w:p>
+    <w:p>
+      <w:pPr>
+        <w:pStyle w:val="FirstParagraph"/>
+      </w:pPr>
+      <w:r>
+        <w:t xml:space="preserve">Website: http://www.studentlegal.ucla.edu/index.php</w:t>
+      </w:r>
+      <w:r>
+        <w:t xml:space="preserve"> </w:t>
+      </w:r>
+      <w:r>
+        <w:t xml:space="preserve">Email:</w:t>
+      </w:r>
+    </w:p>
+    <w:bookmarkEnd w:id="43"/>
+    <w:bookmarkStart w:id="44" w:name="students-with-dependents"/>
+    <w:p>
+      <w:pPr>
+        <w:pStyle w:val="Heading2"/>
+      </w:pPr>
+      <w:r>
+        <w:t xml:space="preserve">7.7 Students with Dependents</w:t>
+      </w:r>
+    </w:p>
+    <w:p>
+      <w:pPr>
+        <w:pStyle w:val="FirstParagraph"/>
+      </w:pPr>
+      <w:r>
+        <w:t xml:space="preserve">UCLA Students with Dependents provides support to UCLA studens who are parents, guardians, and caregivers. Some of their services include:</w:t>
+      </w:r>
+    </w:p>
+    <w:p>
+      <w:pPr>
+        <w:numPr>
+          <w:ilvl w:val="0"/>
+          <w:numId w:val="1042"/>
+        </w:numPr>
+        <w:pStyle w:val="Compact"/>
+      </w:pPr>
+      <w:r>
+        <w:t xml:space="preserve">Information, referrals, and support to navigate UCLA (childcare, family housing, financial aid)</w:t>
+      </w:r>
+    </w:p>
+    <w:p>
+      <w:pPr>
+        <w:numPr>
+          <w:ilvl w:val="0"/>
+          <w:numId w:val="1042"/>
+        </w:numPr>
+        <w:pStyle w:val="Compact"/>
+      </w:pPr>
+      <w:r>
+        <w:t xml:space="preserve">Access to information about resources within the larger community</w:t>
+      </w:r>
+    </w:p>
+    <w:p>
+      <w:pPr>
+        <w:numPr>
+          <w:ilvl w:val="0"/>
+          <w:numId w:val="1042"/>
+        </w:numPr>
+        <w:pStyle w:val="Compact"/>
+      </w:pPr>
+      <w:r>
+        <w:t xml:space="preserve">On-site application and verification for CalFresh (food stamps) &amp; MediCal and assistance with Cal Works/GAIN</w:t>
+      </w:r>
+    </w:p>
+    <w:p>
+      <w:pPr>
+        <w:numPr>
+          <w:ilvl w:val="0"/>
+          <w:numId w:val="1042"/>
+        </w:numPr>
+        <w:pStyle w:val="Compact"/>
+      </w:pPr>
+      <w:r>
+        <w:t xml:space="preserve">A quiet study space</w:t>
+      </w:r>
+    </w:p>
+    <w:p>
+      <w:pPr>
+        <w:numPr>
+          <w:ilvl w:val="0"/>
+          <w:numId w:val="1042"/>
+        </w:numPr>
+        <w:pStyle w:val="Compact"/>
+      </w:pPr>
+      <w:r>
+        <w:t xml:space="preserve">Family friendly graduation celebration in June</w:t>
+      </w:r>
+    </w:p>
+    <w:p>
+      <w:pPr>
+        <w:pStyle w:val="FirstParagraph"/>
+      </w:pPr>
+      <w:r>
+        <w:t xml:space="preserve">For more information visit their website: https://www.swd.ucla.edu/</w:t>
+      </w:r>
+    </w:p>
+    <w:bookmarkEnd w:id="44"/>
+    <w:bookmarkStart w:id="48" w:name="campus-maps"/>
+    <w:p>
+      <w:pPr>
+        <w:pStyle w:val="Heading2"/>
+      </w:pPr>
+      <w:r>
+        <w:t xml:space="preserve">7.8 Campus maps</w:t>
+      </w:r>
+    </w:p>
+    <w:p>
+      <w:pPr>
+        <w:pStyle w:val="FirstParagraph"/>
+      </w:pPr>
+      <w:r>
+        <w:rPr>
+          <w:bCs/>
+          <w:b/>
+        </w:rPr>
+        <w:t xml:space="preserve">Lactation Rooms</w:t>
+      </w:r>
+    </w:p>
+    <w:p>
+      <w:pPr>
+        <w:numPr>
+          <w:ilvl w:val="0"/>
+          <w:numId w:val="1043"/>
+        </w:numPr>
+        <w:pStyle w:val="Compact"/>
+      </w:pPr>
+      <w:hyperlink r:id="rId45">
+        <w:r>
+          <w:rPr>
+            <w:rStyle w:val="Hyperlink"/>
+          </w:rPr>
+          <w:t xml:space="preserve">Map to lactation rooms on campus</w:t>
+        </w:r>
+      </w:hyperlink>
+    </w:p>
+    <w:p>
+      <w:pPr>
+        <w:pStyle w:val="FirstParagraph"/>
+      </w:pPr>
+      <w:r>
+        <w:rPr>
+          <w:bCs/>
+          <w:b/>
+        </w:rPr>
+        <w:t xml:space="preserve">All-gender restrooms</w:t>
+      </w:r>
+    </w:p>
+    <w:p>
+      <w:pPr>
+        <w:numPr>
+          <w:ilvl w:val="0"/>
+          <w:numId w:val="1044"/>
+        </w:numPr>
+        <w:pStyle w:val="Compact"/>
+      </w:pPr>
+      <w:hyperlink r:id="rId46">
+        <w:r>
+          <w:rPr>
+            <w:rStyle w:val="Hyperlink"/>
+          </w:rPr>
+          <w:t xml:space="preserve">Map to all-gender restrooms</w:t>
+        </w:r>
+      </w:hyperlink>
+    </w:p>
+    <w:p>
+      <w:pPr>
+        <w:pStyle w:val="FirstParagraph"/>
+      </w:pPr>
+      <w:r>
+        <w:rPr>
+          <w:bCs/>
+          <w:b/>
+        </w:rPr>
+        <w:t xml:space="preserve">Campus accessibility</w:t>
+      </w:r>
+    </w:p>
+    <w:p>
+      <w:pPr>
+        <w:numPr>
+          <w:ilvl w:val="0"/>
+          <w:numId w:val="1045"/>
+        </w:numPr>
+        <w:pStyle w:val="Compact"/>
+      </w:pPr>
+      <w:hyperlink r:id="rId47">
+        <w:r>
+          <w:rPr>
+            <w:rStyle w:val="Hyperlink"/>
+          </w:rPr>
+          <w:t xml:space="preserve">Campus accessibility map</w:t>
+        </w:r>
+      </w:hyperlink>
+    </w:p>
+    <w:bookmarkEnd w:id="48"/>
+    <w:bookmarkStart w:id="49" w:name="be-well-program"/>
+    <w:p>
+      <w:pPr>
+        <w:pStyle w:val="Heading2"/>
+      </w:pPr>
+      <w:r>
+        <w:t xml:space="preserve">7.9 Be well program</w:t>
+      </w:r>
+    </w:p>
+    <w:p>
+      <w:pPr>
+        <w:pStyle w:val="FirstParagraph"/>
+      </w:pPr>
+      <w:r>
+        <w:t xml:space="preserve">https://bewellbruin.ucla.edu/</w:t>
+      </w:r>
+    </w:p>
+    <w:bookmarkEnd w:id="49"/>
+    <w:bookmarkStart w:id="50" w:name="data-resources"/>
+    <w:p>
+      <w:pPr>
+        <w:pStyle w:val="Heading2"/>
+      </w:pPr>
+      <w:r>
+        <w:t xml:space="preserve">7.10 Data Resources</w:t>
+      </w:r>
+    </w:p>
+    <w:p>
+      <w:pPr>
+        <w:pStyle w:val="FirstParagraph"/>
+      </w:pPr>
+      <w:r>
+        <w:t xml:space="preserve">Data squad https://www.library.ucla.edu/about/programs/ucla-library-datasquad/</w:t>
+      </w:r>
+    </w:p>
+    <w:bookmarkEnd w:id="50"/>
+    <w:bookmarkStart w:id="51" w:name="title-ix-resources"/>
+    <w:p>
+      <w:pPr>
+        <w:pStyle w:val="Heading2"/>
+      </w:pPr>
+      <w:r>
+        <w:t xml:space="preserve">7.11 Title IX Resources</w:t>
+      </w:r>
+    </w:p>
+    <w:p>
+      <w:pPr>
+        <w:pStyle w:val="FirstParagraph"/>
+      </w:pPr>
+      <w:r>
+        <w:t xml:space="preserve">Title IX prohibits gender discrimination, including sexual harassment, domestic and dating violence, sexual assault, and stalking. If you have experienced sexual harassment or sexual violence, there are a variety of resources to assist you.</w:t>
+      </w:r>
+    </w:p>
+    <w:p>
+      <w:pPr>
+        <w:numPr>
+          <w:ilvl w:val="0"/>
+          <w:numId w:val="1046"/>
+        </w:numPr>
+      </w:pPr>
+      <w:r>
+        <w:rPr>
+          <w:bCs/>
+          <w:b/>
+        </w:rPr>
+        <w:t xml:space="preserve">CONFIDENTIAL RESOURCES</w:t>
+      </w:r>
+      <w:r>
+        <w:t xml:space="preserve">:You can receive confidential support and advocacy at the CARE Advocacy Office for Sexual and Gender-Based Violence, A233 Murphy Hall, CAREadvocate@careprogram.ucla.edu, (310) 206-2465. Counseling and Psychological Services (CAPS) also provides confidential counseling to all students and can be reached 24/7 at (310) 825-0768.</w:t>
+      </w:r>
+    </w:p>
+    <w:p>
+      <w:pPr>
+        <w:numPr>
+          <w:ilvl w:val="0"/>
+          <w:numId w:val="1046"/>
+        </w:numPr>
+      </w:pPr>
+      <w:r>
+        <w:rPr>
+          <w:bCs/>
+          <w:b/>
+        </w:rPr>
+        <w:t xml:space="preserve">NON-CONFIDENTIAL RESOURCES</w:t>
+      </w:r>
+      <w:r>
+        <w:t xml:space="preserve">: You can also report sexual violence or sexual harassment directly to the University’s Title IX Coordinator, 2255 Murphy Hall, titleix@conet.ucla.edu, (310) 206-3417. Reports to law enforcement can be made to UCPD at (310) 825-1491. These offices may be required to pursue an official investigation.</w:t>
+      </w:r>
+    </w:p>
+    <w:p>
+      <w:pPr>
+        <w:pStyle w:val="FirstParagraph"/>
+      </w:pPr>
+      <w:r>
+        <w:rPr>
+          <w:iCs/>
+          <w:i/>
+        </w:rPr>
+        <w:t xml:space="preserve">Faculty and TAs are required under the UC Policy on Sexual Violence and Sexual Harassment to inform the Title IX Coordinator should they become aware that you or any other student has experienced sexual violence or sexual harassment.</w:t>
+      </w:r>
+    </w:p>
+    <w:bookmarkEnd w:id="51"/>
+    <w:bookmarkEnd w:id="52"/>
     <w:sectPr/>
   </w:body>
 </w:document>
@@ -3973,6 +5354,48 @@
     <w:abstractNumId w:val="991"/>
   </w:num>
   <w:num w:numId="1032">
+    <w:abstractNumId w:val="991"/>
+  </w:num>
+  <w:num w:numId="1033">
+    <w:abstractNumId w:val="991"/>
+  </w:num>
+  <w:num w:numId="1034">
+    <w:abstractNumId w:val="991"/>
+  </w:num>
+  <w:num w:numId="1035">
+    <w:abstractNumId w:val="991"/>
+  </w:num>
+  <w:num w:numId="1036">
+    <w:abstractNumId w:val="991"/>
+  </w:num>
+  <w:num w:numId="1037">
+    <w:abstractNumId w:val="991"/>
+  </w:num>
+  <w:num w:numId="1038">
+    <w:abstractNumId w:val="991"/>
+  </w:num>
+  <w:num w:numId="1039">
+    <w:abstractNumId w:val="991"/>
+  </w:num>
+  <w:num w:numId="1040">
+    <w:abstractNumId w:val="991"/>
+  </w:num>
+  <w:num w:numId="1041">
+    <w:abstractNumId w:val="991"/>
+  </w:num>
+  <w:num w:numId="1042">
+    <w:abstractNumId w:val="991"/>
+  </w:num>
+  <w:num w:numId="1043">
+    <w:abstractNumId w:val="991"/>
+  </w:num>
+  <w:num w:numId="1044">
+    <w:abstractNumId w:val="991"/>
+  </w:num>
+  <w:num w:numId="1045">
+    <w:abstractNumId w:val="991"/>
+  </w:num>
+  <w:num w:numId="1046">
     <w:abstractNumId w:val="991"/>
   </w:num>
 </w:numbering>

</xml_diff>

<commit_message>
add table for resources to syllabus
</commit_message>
<xml_diff>
--- a/syllabus/rclass1_undergrad_syllabus.docx
+++ b/syllabus/rclass1_undergrad_syllabus.docx
@@ -1925,13 +1925,13 @@
         <w:tblLook w:firstRow="1" w:lastRow="0" w:firstColumn="0" w:lastColumn="0" w:noHBand="0" w:noVBand="1"/>
       </w:tblPr>
       <w:tblGrid>
-        <w:gridCol w:w="1080"/>
-        <w:gridCol w:w="1080"/>
+        <w:gridCol w:w="1646"/>
+        <w:gridCol w:w="1536"/>
       </w:tblGrid>
       <w:tr>
         <w:trPr>
           <w:cantSplit/>
-          <w:trHeight w:val="360" w:hRule="auto"/>
+          <w:trHeight w:val="617" w:hRule="auto"/>
           <w:tblHeader/>
         </w:trPr>
         header 1
@@ -2027,7 +2027,7 @@
       <w:tr>
         <w:trPr>
           <w:cantSplit/>
-          <w:trHeight w:val="360" w:hRule="auto"/>
+          <w:trHeight w:val="569" w:hRule="auto"/>
         </w:trPr>
         body 1
         <w:tc>
@@ -2035,6 +2035,2022 @@
             <w:tcBorders>
               <w:bottom w:val="none" w:sz="0" w:space="0" w:color="000000"/>
               <w:top w:val="none" w:sz="0" w:space="0" w:color="000000"/>
+              <w:left w:val="none" w:sz="0" w:space="0" w:color="000000"/>
+              <w:right w:val="none" w:sz="0" w:space="0" w:color="000000"/>
+            </w:tcBorders>
+            <w:shd w:val="clear" w:color="auto" w:fill="FFFFFF"/>
+            <w:tcMar>
+              <w:top w:w="0" w:type="dxa"/>
+              <w:bottom w:w="0" w:type="dxa"/>
+              <w:left w:w="0" w:type="dxa"/>
+              <w:right w:w="0" w:type="dxa"/>
+            </w:tcMar>
+            <w:vAlign w:val="center"/>
+          </w:tcPr>
+          <w:p>
+            <w:pPr>
+              <w:jc w:val="center"/>
+              <w:keepNext/>
+              <w:pBdr>
+                <w:bottom w:val="none" w:sz="0" w:space="0" w:color="000000"/>
+                <w:top w:val="none" w:sz="0" w:space="0" w:color="000000"/>
+                <w:left w:val="none" w:sz="0" w:space="0" w:color="000000"/>
+                <w:right w:val="none" w:sz="0" w:space="0" w:color="000000"/>
+              </w:pBdr>
+              <w:spacing w:after="100" w:before="100" w:line="240"/>
+              <w:ind w:firstLine="0" w:left="100" w:right="100"/>
+            </w:pPr>
+            <w:r xmlns:w="http://schemas.openxmlformats.org/wordprocessingml/2006/main" xmlns:wp="http://schemas.openxmlformats.org/drawingml/2006/wordprocessingDrawing" xmlns:r="http://schemas.openxmlformats.org/officeDocument/2006/relationships" xmlns:w14="http://schemas.microsoft.com/office/word/2010/wordml">
+              <w:rPr>
+                <w:rFonts w:ascii="Helvetica"/>
+                <w:i w:val="false"/>
+                <w:b w:val="false"/>
+                <w:u w:val="none"/>
+                <w:sz w:val="22"/>
+                <w:szCs w:val="22"/>
+                <w:color w:val="000000"/>
+              </w:rPr>
+              <w:t xml:space="preserve">A</w:t>
+            </w:r>
+          </w:p>
+        </w:tc>
+        <w:tc>
+          <w:tcPr>
+            <w:tcBorders>
+              <w:bottom w:val="none" w:sz="0" w:space="0" w:color="000000"/>
+              <w:top w:val="none" w:sz="0" w:space="0" w:color="000000"/>
+              <w:left w:val="none" w:sz="0" w:space="0" w:color="000000"/>
+              <w:right w:val="none" w:sz="0" w:space="0" w:color="000000"/>
+            </w:tcBorders>
+            <w:shd w:val="clear" w:color="auto" w:fill="FFFFFF"/>
+            <w:tcMar>
+              <w:top w:w="0" w:type="dxa"/>
+              <w:bottom w:w="0" w:type="dxa"/>
+              <w:left w:w="0" w:type="dxa"/>
+              <w:right w:w="0" w:type="dxa"/>
+            </w:tcMar>
+            <w:vAlign w:val="center"/>
+          </w:tcPr>
+          <w:p>
+            <w:pPr>
+              <w:jc w:val="center"/>
+              <w:keepNext/>
+              <w:pBdr>
+                <w:bottom w:val="none" w:sz="0" w:space="0" w:color="000000"/>
+                <w:top w:val="none" w:sz="0" w:space="0" w:color="000000"/>
+                <w:left w:val="none" w:sz="0" w:space="0" w:color="000000"/>
+                <w:right w:val="none" w:sz="0" w:space="0" w:color="000000"/>
+              </w:pBdr>
+              <w:spacing w:after="100" w:before="100" w:line="240"/>
+              <w:ind w:firstLine="0" w:left="100" w:right="100"/>
+            </w:pPr>
+            <w:r xmlns:w="http://schemas.openxmlformats.org/wordprocessingml/2006/main" xmlns:wp="http://schemas.openxmlformats.org/drawingml/2006/wordprocessingDrawing" xmlns:r="http://schemas.openxmlformats.org/officeDocument/2006/relationships" xmlns:w14="http://schemas.microsoft.com/office/word/2010/wordml">
+              <w:rPr>
+                <w:rFonts w:ascii="Helvetica"/>
+                <w:i w:val="false"/>
+                <w:b w:val="false"/>
+                <w:u w:val="none"/>
+                <w:sz w:val="22"/>
+                <w:szCs w:val="22"/>
+                <w:color w:val="000000"/>
+              </w:rPr>
+              <w:t xml:space="preserve">93&lt;=100%</w:t>
+            </w:r>
+          </w:p>
+        </w:tc>
+      </w:tr>
+      <w:tr>
+        <w:trPr>
+          <w:cantSplit/>
+          <w:trHeight w:val="569" w:hRule="auto"/>
+        </w:trPr>
+        body 2
+        <w:tc>
+          <w:tcPr>
+            <w:tcBorders>
+              <w:bottom w:val="none" w:sz="0" w:space="0" w:color="000000"/>
+              <w:top w:val="none" w:sz="0" w:space="0" w:color="000000"/>
+              <w:left w:val="none" w:sz="0" w:space="0" w:color="000000"/>
+              <w:right w:val="none" w:sz="0" w:space="0" w:color="000000"/>
+            </w:tcBorders>
+            <w:shd w:val="clear" w:color="auto" w:fill="FFFFFF"/>
+            <w:tcMar>
+              <w:top w:w="0" w:type="dxa"/>
+              <w:bottom w:w="0" w:type="dxa"/>
+              <w:left w:w="0" w:type="dxa"/>
+              <w:right w:w="0" w:type="dxa"/>
+            </w:tcMar>
+            <w:vAlign w:val="center"/>
+          </w:tcPr>
+          <w:p>
+            <w:pPr>
+              <w:jc w:val="center"/>
+              <w:keepNext/>
+              <w:pBdr>
+                <w:bottom w:val="none" w:sz="0" w:space="0" w:color="000000"/>
+                <w:top w:val="none" w:sz="0" w:space="0" w:color="000000"/>
+                <w:left w:val="none" w:sz="0" w:space="0" w:color="000000"/>
+                <w:right w:val="none" w:sz="0" w:space="0" w:color="000000"/>
+              </w:pBdr>
+              <w:spacing w:after="100" w:before="100" w:line="240"/>
+              <w:ind w:firstLine="0" w:left="100" w:right="100"/>
+            </w:pPr>
+            <w:r xmlns:w="http://schemas.openxmlformats.org/wordprocessingml/2006/main" xmlns:wp="http://schemas.openxmlformats.org/drawingml/2006/wordprocessingDrawing" xmlns:r="http://schemas.openxmlformats.org/officeDocument/2006/relationships" xmlns:w14="http://schemas.microsoft.com/office/word/2010/wordml">
+              <w:rPr>
+                <w:rFonts w:ascii="Helvetica"/>
+                <w:i w:val="false"/>
+                <w:b w:val="false"/>
+                <w:u w:val="none"/>
+                <w:sz w:val="22"/>
+                <w:szCs w:val="22"/>
+                <w:color w:val="000000"/>
+              </w:rPr>
+              <w:t xml:space="preserve">A-</w:t>
+            </w:r>
+          </w:p>
+        </w:tc>
+        <w:tc>
+          <w:tcPr>
+            <w:tcBorders>
+              <w:bottom w:val="none" w:sz="0" w:space="0" w:color="000000"/>
+              <w:top w:val="none" w:sz="0" w:space="0" w:color="000000"/>
+              <w:left w:val="none" w:sz="0" w:space="0" w:color="000000"/>
+              <w:right w:val="none" w:sz="0" w:space="0" w:color="000000"/>
+            </w:tcBorders>
+            <w:shd w:val="clear" w:color="auto" w:fill="FFFFFF"/>
+            <w:tcMar>
+              <w:top w:w="0" w:type="dxa"/>
+              <w:bottom w:w="0" w:type="dxa"/>
+              <w:left w:w="0" w:type="dxa"/>
+              <w:right w:w="0" w:type="dxa"/>
+            </w:tcMar>
+            <w:vAlign w:val="center"/>
+          </w:tcPr>
+          <w:p>
+            <w:pPr>
+              <w:jc w:val="center"/>
+              <w:keepNext/>
+              <w:pBdr>
+                <w:bottom w:val="none" w:sz="0" w:space="0" w:color="000000"/>
+                <w:top w:val="none" w:sz="0" w:space="0" w:color="000000"/>
+                <w:left w:val="none" w:sz="0" w:space="0" w:color="000000"/>
+                <w:right w:val="none" w:sz="0" w:space="0" w:color="000000"/>
+              </w:pBdr>
+              <w:spacing w:after="100" w:before="100" w:line="240"/>
+              <w:ind w:firstLine="0" w:left="100" w:right="100"/>
+            </w:pPr>
+            <w:r xmlns:w="http://schemas.openxmlformats.org/wordprocessingml/2006/main" xmlns:wp="http://schemas.openxmlformats.org/drawingml/2006/wordprocessingDrawing" xmlns:r="http://schemas.openxmlformats.org/officeDocument/2006/relationships" xmlns:w14="http://schemas.microsoft.com/office/word/2010/wordml">
+              <w:rPr>
+                <w:rFonts w:ascii="Helvetica"/>
+                <w:i w:val="false"/>
+                <w:b w:val="false"/>
+                <w:u w:val="none"/>
+                <w:sz w:val="22"/>
+                <w:szCs w:val="22"/>
+                <w:color w:val="000000"/>
+              </w:rPr>
+              <w:t xml:space="preserve">90&lt;93%</w:t>
+            </w:r>
+          </w:p>
+        </w:tc>
+      </w:tr>
+      <w:tr>
+        <w:trPr>
+          <w:cantSplit/>
+          <w:trHeight w:val="569" w:hRule="auto"/>
+        </w:trPr>
+        body 3
+        <w:tc>
+          <w:tcPr>
+            <w:tcBorders>
+              <w:bottom w:val="none" w:sz="0" w:space="0" w:color="000000"/>
+              <w:top w:val="none" w:sz="0" w:space="0" w:color="000000"/>
+              <w:left w:val="none" w:sz="0" w:space="0" w:color="000000"/>
+              <w:right w:val="none" w:sz="0" w:space="0" w:color="000000"/>
+            </w:tcBorders>
+            <w:shd w:val="clear" w:color="auto" w:fill="FFFFFF"/>
+            <w:tcMar>
+              <w:top w:w="0" w:type="dxa"/>
+              <w:bottom w:w="0" w:type="dxa"/>
+              <w:left w:w="0" w:type="dxa"/>
+              <w:right w:w="0" w:type="dxa"/>
+            </w:tcMar>
+            <w:vAlign w:val="center"/>
+          </w:tcPr>
+          <w:p>
+            <w:pPr>
+              <w:jc w:val="center"/>
+              <w:keepNext/>
+              <w:pBdr>
+                <w:bottom w:val="none" w:sz="0" w:space="0" w:color="000000"/>
+                <w:top w:val="none" w:sz="0" w:space="0" w:color="000000"/>
+                <w:left w:val="none" w:sz="0" w:space="0" w:color="000000"/>
+                <w:right w:val="none" w:sz="0" w:space="0" w:color="000000"/>
+              </w:pBdr>
+              <w:spacing w:after="100" w:before="100" w:line="240"/>
+              <w:ind w:firstLine="0" w:left="100" w:right="100"/>
+            </w:pPr>
+            <w:r xmlns:w="http://schemas.openxmlformats.org/wordprocessingml/2006/main" xmlns:wp="http://schemas.openxmlformats.org/drawingml/2006/wordprocessingDrawing" xmlns:r="http://schemas.openxmlformats.org/officeDocument/2006/relationships" xmlns:w14="http://schemas.microsoft.com/office/word/2010/wordml">
+              <w:rPr>
+                <w:rFonts w:ascii="Helvetica"/>
+                <w:i w:val="false"/>
+                <w:b w:val="false"/>
+                <w:u w:val="none"/>
+                <w:sz w:val="22"/>
+                <w:szCs w:val="22"/>
+                <w:color w:val="000000"/>
+              </w:rPr>
+              <w:t xml:space="preserve">B+</w:t>
+            </w:r>
+          </w:p>
+        </w:tc>
+        <w:tc>
+          <w:tcPr>
+            <w:tcBorders>
+              <w:bottom w:val="none" w:sz="0" w:space="0" w:color="000000"/>
+              <w:top w:val="none" w:sz="0" w:space="0" w:color="000000"/>
+              <w:left w:val="none" w:sz="0" w:space="0" w:color="000000"/>
+              <w:right w:val="none" w:sz="0" w:space="0" w:color="000000"/>
+            </w:tcBorders>
+            <w:shd w:val="clear" w:color="auto" w:fill="FFFFFF"/>
+            <w:tcMar>
+              <w:top w:w="0" w:type="dxa"/>
+              <w:bottom w:w="0" w:type="dxa"/>
+              <w:left w:w="0" w:type="dxa"/>
+              <w:right w:w="0" w:type="dxa"/>
+            </w:tcMar>
+            <w:vAlign w:val="center"/>
+          </w:tcPr>
+          <w:p>
+            <w:pPr>
+              <w:jc w:val="center"/>
+              <w:keepNext/>
+              <w:pBdr>
+                <w:bottom w:val="none" w:sz="0" w:space="0" w:color="000000"/>
+                <w:top w:val="none" w:sz="0" w:space="0" w:color="000000"/>
+                <w:left w:val="none" w:sz="0" w:space="0" w:color="000000"/>
+                <w:right w:val="none" w:sz="0" w:space="0" w:color="000000"/>
+              </w:pBdr>
+              <w:spacing w:after="100" w:before="100" w:line="240"/>
+              <w:ind w:firstLine="0" w:left="100" w:right="100"/>
+            </w:pPr>
+            <w:r xmlns:w="http://schemas.openxmlformats.org/wordprocessingml/2006/main" xmlns:wp="http://schemas.openxmlformats.org/drawingml/2006/wordprocessingDrawing" xmlns:r="http://schemas.openxmlformats.org/officeDocument/2006/relationships" xmlns:w14="http://schemas.microsoft.com/office/word/2010/wordml">
+              <w:rPr>
+                <w:rFonts w:ascii="Helvetica"/>
+                <w:i w:val="false"/>
+                <w:b w:val="false"/>
+                <w:u w:val="none"/>
+                <w:sz w:val="22"/>
+                <w:szCs w:val="22"/>
+                <w:color w:val="000000"/>
+              </w:rPr>
+              <w:t xml:space="preserve">87&lt;90%</w:t>
+            </w:r>
+          </w:p>
+        </w:tc>
+      </w:tr>
+      <w:tr>
+        <w:trPr>
+          <w:cantSplit/>
+          <w:trHeight w:val="569" w:hRule="auto"/>
+        </w:trPr>
+        body 4
+        <w:tc>
+          <w:tcPr>
+            <w:tcBorders>
+              <w:bottom w:val="none" w:sz="0" w:space="0" w:color="000000"/>
+              <w:top w:val="none" w:sz="0" w:space="0" w:color="000000"/>
+              <w:left w:val="none" w:sz="0" w:space="0" w:color="000000"/>
+              <w:right w:val="none" w:sz="0" w:space="0" w:color="000000"/>
+            </w:tcBorders>
+            <w:shd w:val="clear" w:color="auto" w:fill="FFFFFF"/>
+            <w:tcMar>
+              <w:top w:w="0" w:type="dxa"/>
+              <w:bottom w:w="0" w:type="dxa"/>
+              <w:left w:w="0" w:type="dxa"/>
+              <w:right w:w="0" w:type="dxa"/>
+            </w:tcMar>
+            <w:vAlign w:val="center"/>
+          </w:tcPr>
+          <w:p>
+            <w:pPr>
+              <w:jc w:val="center"/>
+              <w:keepNext/>
+              <w:pBdr>
+                <w:bottom w:val="none" w:sz="0" w:space="0" w:color="000000"/>
+                <w:top w:val="none" w:sz="0" w:space="0" w:color="000000"/>
+                <w:left w:val="none" w:sz="0" w:space="0" w:color="000000"/>
+                <w:right w:val="none" w:sz="0" w:space="0" w:color="000000"/>
+              </w:pBdr>
+              <w:spacing w:after="100" w:before="100" w:line="240"/>
+              <w:ind w:firstLine="0" w:left="100" w:right="100"/>
+            </w:pPr>
+            <w:r xmlns:w="http://schemas.openxmlformats.org/wordprocessingml/2006/main" xmlns:wp="http://schemas.openxmlformats.org/drawingml/2006/wordprocessingDrawing" xmlns:r="http://schemas.openxmlformats.org/officeDocument/2006/relationships" xmlns:w14="http://schemas.microsoft.com/office/word/2010/wordml">
+              <w:rPr>
+                <w:rFonts w:ascii="Helvetica"/>
+                <w:i w:val="false"/>
+                <w:b w:val="false"/>
+                <w:u w:val="none"/>
+                <w:sz w:val="22"/>
+                <w:szCs w:val="22"/>
+                <w:color w:val="000000"/>
+              </w:rPr>
+              <w:t xml:space="preserve">B</w:t>
+            </w:r>
+          </w:p>
+        </w:tc>
+        <w:tc>
+          <w:tcPr>
+            <w:tcBorders>
+              <w:bottom w:val="none" w:sz="0" w:space="0" w:color="000000"/>
+              <w:top w:val="none" w:sz="0" w:space="0" w:color="000000"/>
+              <w:left w:val="none" w:sz="0" w:space="0" w:color="000000"/>
+              <w:right w:val="none" w:sz="0" w:space="0" w:color="000000"/>
+            </w:tcBorders>
+            <w:shd w:val="clear" w:color="auto" w:fill="FFFFFF"/>
+            <w:tcMar>
+              <w:top w:w="0" w:type="dxa"/>
+              <w:bottom w:w="0" w:type="dxa"/>
+              <w:left w:w="0" w:type="dxa"/>
+              <w:right w:w="0" w:type="dxa"/>
+            </w:tcMar>
+            <w:vAlign w:val="center"/>
+          </w:tcPr>
+          <w:p>
+            <w:pPr>
+              <w:jc w:val="center"/>
+              <w:keepNext/>
+              <w:pBdr>
+                <w:bottom w:val="none" w:sz="0" w:space="0" w:color="000000"/>
+                <w:top w:val="none" w:sz="0" w:space="0" w:color="000000"/>
+                <w:left w:val="none" w:sz="0" w:space="0" w:color="000000"/>
+                <w:right w:val="none" w:sz="0" w:space="0" w:color="000000"/>
+              </w:pBdr>
+              <w:spacing w:after="100" w:before="100" w:line="240"/>
+              <w:ind w:firstLine="0" w:left="100" w:right="100"/>
+            </w:pPr>
+            <w:r xmlns:w="http://schemas.openxmlformats.org/wordprocessingml/2006/main" xmlns:wp="http://schemas.openxmlformats.org/drawingml/2006/wordprocessingDrawing" xmlns:r="http://schemas.openxmlformats.org/officeDocument/2006/relationships" xmlns:w14="http://schemas.microsoft.com/office/word/2010/wordml">
+              <w:rPr>
+                <w:rFonts w:ascii="Helvetica"/>
+                <w:i w:val="false"/>
+                <w:b w:val="false"/>
+                <w:u w:val="none"/>
+                <w:sz w:val="22"/>
+                <w:szCs w:val="22"/>
+                <w:color w:val="000000"/>
+              </w:rPr>
+              <w:t xml:space="preserve">83&lt;87%</w:t>
+            </w:r>
+          </w:p>
+        </w:tc>
+      </w:tr>
+      <w:tr>
+        <w:trPr>
+          <w:cantSplit/>
+          <w:trHeight w:val="569" w:hRule="auto"/>
+        </w:trPr>
+        body 5
+        <w:tc>
+          <w:tcPr>
+            <w:tcBorders>
+              <w:bottom w:val="none" w:sz="0" w:space="0" w:color="000000"/>
+              <w:top w:val="none" w:sz="0" w:space="0" w:color="000000"/>
+              <w:left w:val="none" w:sz="0" w:space="0" w:color="000000"/>
+              <w:right w:val="none" w:sz="0" w:space="0" w:color="000000"/>
+            </w:tcBorders>
+            <w:shd w:val="clear" w:color="auto" w:fill="FFFFFF"/>
+            <w:tcMar>
+              <w:top w:w="0" w:type="dxa"/>
+              <w:bottom w:w="0" w:type="dxa"/>
+              <w:left w:w="0" w:type="dxa"/>
+              <w:right w:w="0" w:type="dxa"/>
+            </w:tcMar>
+            <w:vAlign w:val="center"/>
+          </w:tcPr>
+          <w:p>
+            <w:pPr>
+              <w:jc w:val="center"/>
+              <w:keepNext/>
+              <w:pBdr>
+                <w:bottom w:val="none" w:sz="0" w:space="0" w:color="000000"/>
+                <w:top w:val="none" w:sz="0" w:space="0" w:color="000000"/>
+                <w:left w:val="none" w:sz="0" w:space="0" w:color="000000"/>
+                <w:right w:val="none" w:sz="0" w:space="0" w:color="000000"/>
+              </w:pBdr>
+              <w:spacing w:after="100" w:before="100" w:line="240"/>
+              <w:ind w:firstLine="0" w:left="100" w:right="100"/>
+            </w:pPr>
+            <w:r xmlns:w="http://schemas.openxmlformats.org/wordprocessingml/2006/main" xmlns:wp="http://schemas.openxmlformats.org/drawingml/2006/wordprocessingDrawing" xmlns:r="http://schemas.openxmlformats.org/officeDocument/2006/relationships" xmlns:w14="http://schemas.microsoft.com/office/word/2010/wordml">
+              <w:rPr>
+                <w:rFonts w:ascii="Helvetica"/>
+                <w:i w:val="false"/>
+                <w:b w:val="false"/>
+                <w:u w:val="none"/>
+                <w:sz w:val="22"/>
+                <w:szCs w:val="22"/>
+                <w:color w:val="000000"/>
+              </w:rPr>
+              <w:t xml:space="preserve">B-</w:t>
+            </w:r>
+          </w:p>
+        </w:tc>
+        <w:tc>
+          <w:tcPr>
+            <w:tcBorders>
+              <w:bottom w:val="none" w:sz="0" w:space="0" w:color="000000"/>
+              <w:top w:val="none" w:sz="0" w:space="0" w:color="000000"/>
+              <w:left w:val="none" w:sz="0" w:space="0" w:color="000000"/>
+              <w:right w:val="none" w:sz="0" w:space="0" w:color="000000"/>
+            </w:tcBorders>
+            <w:shd w:val="clear" w:color="auto" w:fill="FFFFFF"/>
+            <w:tcMar>
+              <w:top w:w="0" w:type="dxa"/>
+              <w:bottom w:w="0" w:type="dxa"/>
+              <w:left w:w="0" w:type="dxa"/>
+              <w:right w:w="0" w:type="dxa"/>
+            </w:tcMar>
+            <w:vAlign w:val="center"/>
+          </w:tcPr>
+          <w:p>
+            <w:pPr>
+              <w:jc w:val="center"/>
+              <w:keepNext/>
+              <w:pBdr>
+                <w:bottom w:val="none" w:sz="0" w:space="0" w:color="000000"/>
+                <w:top w:val="none" w:sz="0" w:space="0" w:color="000000"/>
+                <w:left w:val="none" w:sz="0" w:space="0" w:color="000000"/>
+                <w:right w:val="none" w:sz="0" w:space="0" w:color="000000"/>
+              </w:pBdr>
+              <w:spacing w:after="100" w:before="100" w:line="240"/>
+              <w:ind w:firstLine="0" w:left="100" w:right="100"/>
+            </w:pPr>
+            <w:r xmlns:w="http://schemas.openxmlformats.org/wordprocessingml/2006/main" xmlns:wp="http://schemas.openxmlformats.org/drawingml/2006/wordprocessingDrawing" xmlns:r="http://schemas.openxmlformats.org/officeDocument/2006/relationships" xmlns:w14="http://schemas.microsoft.com/office/word/2010/wordml">
+              <w:rPr>
+                <w:rFonts w:ascii="Helvetica"/>
+                <w:i w:val="false"/>
+                <w:b w:val="false"/>
+                <w:u w:val="none"/>
+                <w:sz w:val="22"/>
+                <w:szCs w:val="22"/>
+                <w:color w:val="000000"/>
+              </w:rPr>
+              <w:t xml:space="preserve">80&lt;83%</w:t>
+            </w:r>
+          </w:p>
+        </w:tc>
+      </w:tr>
+      <w:tr>
+        <w:trPr>
+          <w:cantSplit/>
+          <w:trHeight w:val="577" w:hRule="auto"/>
+        </w:trPr>
+        body 6
+        <w:tc>
+          <w:tcPr>
+            <w:tcBorders>
+              <w:bottom w:val="none" w:sz="0" w:space="0" w:color="000000"/>
+              <w:top w:val="none" w:sz="0" w:space="0" w:color="000000"/>
+              <w:left w:val="none" w:sz="0" w:space="0" w:color="000000"/>
+              <w:right w:val="none" w:sz="0" w:space="0" w:color="000000"/>
+            </w:tcBorders>
+            <w:shd w:val="clear" w:color="auto" w:fill="FFFFFF"/>
+            <w:tcMar>
+              <w:top w:w="0" w:type="dxa"/>
+              <w:bottom w:w="0" w:type="dxa"/>
+              <w:left w:w="0" w:type="dxa"/>
+              <w:right w:w="0" w:type="dxa"/>
+            </w:tcMar>
+            <w:vAlign w:val="center"/>
+          </w:tcPr>
+          <w:p>
+            <w:pPr>
+              <w:jc w:val="center"/>
+              <w:keepNext/>
+              <w:pBdr>
+                <w:bottom w:val="none" w:sz="0" w:space="0" w:color="000000"/>
+                <w:top w:val="none" w:sz="0" w:space="0" w:color="000000"/>
+                <w:left w:val="none" w:sz="0" w:space="0" w:color="000000"/>
+                <w:right w:val="none" w:sz="0" w:space="0" w:color="000000"/>
+              </w:pBdr>
+              <w:spacing w:after="100" w:before="100" w:line="240"/>
+              <w:ind w:firstLine="0" w:left="100" w:right="100"/>
+            </w:pPr>
+            <w:r xmlns:w="http://schemas.openxmlformats.org/wordprocessingml/2006/main" xmlns:wp="http://schemas.openxmlformats.org/drawingml/2006/wordprocessingDrawing" xmlns:r="http://schemas.openxmlformats.org/officeDocument/2006/relationships" xmlns:w14="http://schemas.microsoft.com/office/word/2010/wordml">
+              <w:rPr>
+                <w:rFonts w:ascii="Helvetica"/>
+                <w:i w:val="false"/>
+                <w:b w:val="false"/>
+                <w:u w:val="none"/>
+                <w:sz w:val="22"/>
+                <w:szCs w:val="22"/>
+                <w:color w:val="000000"/>
+              </w:rPr>
+              <w:t xml:space="preserve">C+</w:t>
+            </w:r>
+          </w:p>
+        </w:tc>
+        <w:tc>
+          <w:tcPr>
+            <w:tcBorders>
+              <w:bottom w:val="none" w:sz="0" w:space="0" w:color="000000"/>
+              <w:top w:val="none" w:sz="0" w:space="0" w:color="000000"/>
+              <w:left w:val="none" w:sz="0" w:space="0" w:color="000000"/>
+              <w:right w:val="none" w:sz="0" w:space="0" w:color="000000"/>
+            </w:tcBorders>
+            <w:shd w:val="clear" w:color="auto" w:fill="FFFFFF"/>
+            <w:tcMar>
+              <w:top w:w="0" w:type="dxa"/>
+              <w:bottom w:w="0" w:type="dxa"/>
+              <w:left w:w="0" w:type="dxa"/>
+              <w:right w:w="0" w:type="dxa"/>
+            </w:tcMar>
+            <w:vAlign w:val="center"/>
+          </w:tcPr>
+          <w:p>
+            <w:pPr>
+              <w:jc w:val="center"/>
+              <w:keepNext/>
+              <w:pBdr>
+                <w:bottom w:val="none" w:sz="0" w:space="0" w:color="000000"/>
+                <w:top w:val="none" w:sz="0" w:space="0" w:color="000000"/>
+                <w:left w:val="none" w:sz="0" w:space="0" w:color="000000"/>
+                <w:right w:val="none" w:sz="0" w:space="0" w:color="000000"/>
+              </w:pBdr>
+              <w:spacing w:after="100" w:before="100" w:line="240"/>
+              <w:ind w:firstLine="0" w:left="100" w:right="100"/>
+            </w:pPr>
+            <w:r xmlns:w="http://schemas.openxmlformats.org/wordprocessingml/2006/main" xmlns:wp="http://schemas.openxmlformats.org/drawingml/2006/wordprocessingDrawing" xmlns:r="http://schemas.openxmlformats.org/officeDocument/2006/relationships" xmlns:w14="http://schemas.microsoft.com/office/word/2010/wordml">
+              <w:rPr>
+                <w:rFonts w:ascii="Helvetica"/>
+                <w:i w:val="false"/>
+                <w:b w:val="false"/>
+                <w:u w:val="none"/>
+                <w:sz w:val="22"/>
+                <w:szCs w:val="22"/>
+                <w:color w:val="000000"/>
+              </w:rPr>
+              <w:t xml:space="preserve">77&lt;80%</w:t>
+            </w:r>
+          </w:p>
+        </w:tc>
+      </w:tr>
+      <w:tr>
+        <w:trPr>
+          <w:cantSplit/>
+          <w:trHeight w:val="577" w:hRule="auto"/>
+        </w:trPr>
+        body 7
+        <w:tc>
+          <w:tcPr>
+            <w:tcBorders>
+              <w:bottom w:val="none" w:sz="0" w:space="0" w:color="000000"/>
+              <w:top w:val="none" w:sz="0" w:space="0" w:color="000000"/>
+              <w:left w:val="none" w:sz="0" w:space="0" w:color="000000"/>
+              <w:right w:val="none" w:sz="0" w:space="0" w:color="000000"/>
+            </w:tcBorders>
+            <w:shd w:val="clear" w:color="auto" w:fill="FFFFFF"/>
+            <w:tcMar>
+              <w:top w:w="0" w:type="dxa"/>
+              <w:bottom w:w="0" w:type="dxa"/>
+              <w:left w:w="0" w:type="dxa"/>
+              <w:right w:w="0" w:type="dxa"/>
+            </w:tcMar>
+            <w:vAlign w:val="center"/>
+          </w:tcPr>
+          <w:p>
+            <w:pPr>
+              <w:jc w:val="center"/>
+              <w:keepNext/>
+              <w:pBdr>
+                <w:bottom w:val="none" w:sz="0" w:space="0" w:color="000000"/>
+                <w:top w:val="none" w:sz="0" w:space="0" w:color="000000"/>
+                <w:left w:val="none" w:sz="0" w:space="0" w:color="000000"/>
+                <w:right w:val="none" w:sz="0" w:space="0" w:color="000000"/>
+              </w:pBdr>
+              <w:spacing w:after="100" w:before="100" w:line="240"/>
+              <w:ind w:firstLine="0" w:left="100" w:right="100"/>
+            </w:pPr>
+            <w:r xmlns:w="http://schemas.openxmlformats.org/wordprocessingml/2006/main" xmlns:wp="http://schemas.openxmlformats.org/drawingml/2006/wordprocessingDrawing" xmlns:r="http://schemas.openxmlformats.org/officeDocument/2006/relationships" xmlns:w14="http://schemas.microsoft.com/office/word/2010/wordml">
+              <w:rPr>
+                <w:rFonts w:ascii="Helvetica"/>
+                <w:i w:val="false"/>
+                <w:b w:val="false"/>
+                <w:u w:val="none"/>
+                <w:sz w:val="22"/>
+                <w:szCs w:val="22"/>
+                <w:color w:val="000000"/>
+              </w:rPr>
+              <w:t xml:space="preserve">C</w:t>
+            </w:r>
+          </w:p>
+        </w:tc>
+        <w:tc>
+          <w:tcPr>
+            <w:tcBorders>
+              <w:bottom w:val="none" w:sz="0" w:space="0" w:color="000000"/>
+              <w:top w:val="none" w:sz="0" w:space="0" w:color="000000"/>
+              <w:left w:val="none" w:sz="0" w:space="0" w:color="000000"/>
+              <w:right w:val="none" w:sz="0" w:space="0" w:color="000000"/>
+            </w:tcBorders>
+            <w:shd w:val="clear" w:color="auto" w:fill="FFFFFF"/>
+            <w:tcMar>
+              <w:top w:w="0" w:type="dxa"/>
+              <w:bottom w:w="0" w:type="dxa"/>
+              <w:left w:w="0" w:type="dxa"/>
+              <w:right w:w="0" w:type="dxa"/>
+            </w:tcMar>
+            <w:vAlign w:val="center"/>
+          </w:tcPr>
+          <w:p>
+            <w:pPr>
+              <w:jc w:val="center"/>
+              <w:keepNext/>
+              <w:pBdr>
+                <w:bottom w:val="none" w:sz="0" w:space="0" w:color="000000"/>
+                <w:top w:val="none" w:sz="0" w:space="0" w:color="000000"/>
+                <w:left w:val="none" w:sz="0" w:space="0" w:color="000000"/>
+                <w:right w:val="none" w:sz="0" w:space="0" w:color="000000"/>
+              </w:pBdr>
+              <w:spacing w:after="100" w:before="100" w:line="240"/>
+              <w:ind w:firstLine="0" w:left="100" w:right="100"/>
+            </w:pPr>
+            <w:r xmlns:w="http://schemas.openxmlformats.org/wordprocessingml/2006/main" xmlns:wp="http://schemas.openxmlformats.org/drawingml/2006/wordprocessingDrawing" xmlns:r="http://schemas.openxmlformats.org/officeDocument/2006/relationships" xmlns:w14="http://schemas.microsoft.com/office/word/2010/wordml">
+              <w:rPr>
+                <w:rFonts w:ascii="Helvetica"/>
+                <w:i w:val="false"/>
+                <w:b w:val="false"/>
+                <w:u w:val="none"/>
+                <w:sz w:val="22"/>
+                <w:szCs w:val="22"/>
+                <w:color w:val="000000"/>
+              </w:rPr>
+              <w:t xml:space="preserve">73&lt;77%</w:t>
+            </w:r>
+          </w:p>
+        </w:tc>
+      </w:tr>
+      <w:tr>
+        <w:trPr>
+          <w:cantSplit/>
+          <w:trHeight w:val="577" w:hRule="auto"/>
+        </w:trPr>
+        body 8
+        <w:tc>
+          <w:tcPr>
+            <w:tcBorders>
+              <w:bottom w:val="none" w:sz="0" w:space="0" w:color="000000"/>
+              <w:top w:val="none" w:sz="0" w:space="0" w:color="000000"/>
+              <w:left w:val="none" w:sz="0" w:space="0" w:color="000000"/>
+              <w:right w:val="none" w:sz="0" w:space="0" w:color="000000"/>
+            </w:tcBorders>
+            <w:shd w:val="clear" w:color="auto" w:fill="FFFFFF"/>
+            <w:tcMar>
+              <w:top w:w="0" w:type="dxa"/>
+              <w:bottom w:w="0" w:type="dxa"/>
+              <w:left w:w="0" w:type="dxa"/>
+              <w:right w:w="0" w:type="dxa"/>
+            </w:tcMar>
+            <w:vAlign w:val="center"/>
+          </w:tcPr>
+          <w:p>
+            <w:pPr>
+              <w:jc w:val="center"/>
+              <w:keepNext/>
+              <w:pBdr>
+                <w:bottom w:val="none" w:sz="0" w:space="0" w:color="000000"/>
+                <w:top w:val="none" w:sz="0" w:space="0" w:color="000000"/>
+                <w:left w:val="none" w:sz="0" w:space="0" w:color="000000"/>
+                <w:right w:val="none" w:sz="0" w:space="0" w:color="000000"/>
+              </w:pBdr>
+              <w:spacing w:after="100" w:before="100" w:line="240"/>
+              <w:ind w:firstLine="0" w:left="100" w:right="100"/>
+            </w:pPr>
+            <w:r xmlns:w="http://schemas.openxmlformats.org/wordprocessingml/2006/main" xmlns:wp="http://schemas.openxmlformats.org/drawingml/2006/wordprocessingDrawing" xmlns:r="http://schemas.openxmlformats.org/officeDocument/2006/relationships" xmlns:w14="http://schemas.microsoft.com/office/word/2010/wordml">
+              <w:rPr>
+                <w:rFonts w:ascii="Helvetica"/>
+                <w:i w:val="false"/>
+                <w:b w:val="false"/>
+                <w:u w:val="none"/>
+                <w:sz w:val="22"/>
+                <w:szCs w:val="22"/>
+                <w:color w:val="000000"/>
+              </w:rPr>
+              <w:t xml:space="preserve">C-</w:t>
+            </w:r>
+          </w:p>
+        </w:tc>
+        <w:tc>
+          <w:tcPr>
+            <w:tcBorders>
+              <w:bottom w:val="none" w:sz="0" w:space="0" w:color="000000"/>
+              <w:top w:val="none" w:sz="0" w:space="0" w:color="000000"/>
+              <w:left w:val="none" w:sz="0" w:space="0" w:color="000000"/>
+              <w:right w:val="none" w:sz="0" w:space="0" w:color="000000"/>
+            </w:tcBorders>
+            <w:shd w:val="clear" w:color="auto" w:fill="FFFFFF"/>
+            <w:tcMar>
+              <w:top w:w="0" w:type="dxa"/>
+              <w:bottom w:w="0" w:type="dxa"/>
+              <w:left w:w="0" w:type="dxa"/>
+              <w:right w:w="0" w:type="dxa"/>
+            </w:tcMar>
+            <w:vAlign w:val="center"/>
+          </w:tcPr>
+          <w:p>
+            <w:pPr>
+              <w:jc w:val="center"/>
+              <w:keepNext/>
+              <w:pBdr>
+                <w:bottom w:val="none" w:sz="0" w:space="0" w:color="000000"/>
+                <w:top w:val="none" w:sz="0" w:space="0" w:color="000000"/>
+                <w:left w:val="none" w:sz="0" w:space="0" w:color="000000"/>
+                <w:right w:val="none" w:sz="0" w:space="0" w:color="000000"/>
+              </w:pBdr>
+              <w:spacing w:after="100" w:before="100" w:line="240"/>
+              <w:ind w:firstLine="0" w:left="100" w:right="100"/>
+            </w:pPr>
+            <w:r xmlns:w="http://schemas.openxmlformats.org/wordprocessingml/2006/main" xmlns:wp="http://schemas.openxmlformats.org/drawingml/2006/wordprocessingDrawing" xmlns:r="http://schemas.openxmlformats.org/officeDocument/2006/relationships" xmlns:w14="http://schemas.microsoft.com/office/word/2010/wordml">
+              <w:rPr>
+                <w:rFonts w:ascii="Helvetica"/>
+                <w:i w:val="false"/>
+                <w:b w:val="false"/>
+                <w:u w:val="none"/>
+                <w:sz w:val="22"/>
+                <w:szCs w:val="22"/>
+                <w:color w:val="000000"/>
+              </w:rPr>
+              <w:t xml:space="preserve">70&lt;73%</w:t>
+            </w:r>
+          </w:p>
+        </w:tc>
+      </w:tr>
+      <w:tr>
+        <w:trPr>
+          <w:cantSplit/>
+          <w:trHeight w:val="569" w:hRule="auto"/>
+        </w:trPr>
+        body 9
+        <w:tc>
+          <w:tcPr>
+            <w:tcBorders>
+              <w:bottom w:val="none" w:sz="0" w:space="0" w:color="000000"/>
+              <w:top w:val="none" w:sz="0" w:space="0" w:color="000000"/>
+              <w:left w:val="none" w:sz="0" w:space="0" w:color="000000"/>
+              <w:right w:val="none" w:sz="0" w:space="0" w:color="000000"/>
+            </w:tcBorders>
+            <w:shd w:val="clear" w:color="auto" w:fill="FFFFFF"/>
+            <w:tcMar>
+              <w:top w:w="0" w:type="dxa"/>
+              <w:bottom w:w="0" w:type="dxa"/>
+              <w:left w:w="0" w:type="dxa"/>
+              <w:right w:w="0" w:type="dxa"/>
+            </w:tcMar>
+            <w:vAlign w:val="center"/>
+          </w:tcPr>
+          <w:p>
+            <w:pPr>
+              <w:jc w:val="center"/>
+              <w:keepNext/>
+              <w:pBdr>
+                <w:bottom w:val="none" w:sz="0" w:space="0" w:color="000000"/>
+                <w:top w:val="none" w:sz="0" w:space="0" w:color="000000"/>
+                <w:left w:val="none" w:sz="0" w:space="0" w:color="000000"/>
+                <w:right w:val="none" w:sz="0" w:space="0" w:color="000000"/>
+              </w:pBdr>
+              <w:spacing w:after="100" w:before="100" w:line="240"/>
+              <w:ind w:firstLine="0" w:left="100" w:right="100"/>
+            </w:pPr>
+            <w:r xmlns:w="http://schemas.openxmlformats.org/wordprocessingml/2006/main" xmlns:wp="http://schemas.openxmlformats.org/drawingml/2006/wordprocessingDrawing" xmlns:r="http://schemas.openxmlformats.org/officeDocument/2006/relationships" xmlns:w14="http://schemas.microsoft.com/office/word/2010/wordml">
+              <w:rPr>
+                <w:rFonts w:ascii="Helvetica"/>
+                <w:i w:val="false"/>
+                <w:b w:val="false"/>
+                <w:u w:val="none"/>
+                <w:sz w:val="22"/>
+                <w:szCs w:val="22"/>
+                <w:color w:val="000000"/>
+              </w:rPr>
+              <w:t xml:space="preserve">D</w:t>
+            </w:r>
+          </w:p>
+        </w:tc>
+        <w:tc>
+          <w:tcPr>
+            <w:tcBorders>
+              <w:bottom w:val="none" w:sz="0" w:space="0" w:color="000000"/>
+              <w:top w:val="none" w:sz="0" w:space="0" w:color="000000"/>
+              <w:left w:val="none" w:sz="0" w:space="0" w:color="000000"/>
+              <w:right w:val="none" w:sz="0" w:space="0" w:color="000000"/>
+            </w:tcBorders>
+            <w:shd w:val="clear" w:color="auto" w:fill="FFFFFF"/>
+            <w:tcMar>
+              <w:top w:w="0" w:type="dxa"/>
+              <w:bottom w:w="0" w:type="dxa"/>
+              <w:left w:w="0" w:type="dxa"/>
+              <w:right w:w="0" w:type="dxa"/>
+            </w:tcMar>
+            <w:vAlign w:val="center"/>
+          </w:tcPr>
+          <w:p>
+            <w:pPr>
+              <w:jc w:val="center"/>
+              <w:keepNext/>
+              <w:pBdr>
+                <w:bottom w:val="none" w:sz="0" w:space="0" w:color="000000"/>
+                <w:top w:val="none" w:sz="0" w:space="0" w:color="000000"/>
+                <w:left w:val="none" w:sz="0" w:space="0" w:color="000000"/>
+                <w:right w:val="none" w:sz="0" w:space="0" w:color="000000"/>
+              </w:pBdr>
+              <w:spacing w:after="100" w:before="100" w:line="240"/>
+              <w:ind w:firstLine="0" w:left="100" w:right="100"/>
+            </w:pPr>
+            <w:r xmlns:w="http://schemas.openxmlformats.org/wordprocessingml/2006/main" xmlns:wp="http://schemas.openxmlformats.org/drawingml/2006/wordprocessingDrawing" xmlns:r="http://schemas.openxmlformats.org/officeDocument/2006/relationships" xmlns:w14="http://schemas.microsoft.com/office/word/2010/wordml">
+              <w:rPr>
+                <w:rFonts w:ascii="Helvetica"/>
+                <w:i w:val="false"/>
+                <w:b w:val="false"/>
+                <w:u w:val="none"/>
+                <w:sz w:val="22"/>
+                <w:szCs w:val="22"/>
+                <w:color w:val="000000"/>
+              </w:rPr>
+              <w:t xml:space="preserve">60&lt;70%</w:t>
+            </w:r>
+          </w:p>
+        </w:tc>
+      </w:tr>
+      <w:tr>
+        <w:trPr>
+          <w:cantSplit/>
+          <w:trHeight w:val="569" w:hRule="auto"/>
+        </w:trPr>
+        body10
+        <w:tc>
+          <w:tcPr>
+            <w:tcBorders>
+              <w:bottom w:val="single" w:sz="16" w:space="0" w:color="666666"/>
+              <w:top w:val="none" w:sz="0" w:space="0" w:color="000000"/>
+              <w:left w:val="none" w:sz="0" w:space="0" w:color="000000"/>
+              <w:right w:val="none" w:sz="0" w:space="0" w:color="000000"/>
+            </w:tcBorders>
+            <w:shd w:val="clear" w:color="auto" w:fill="FFFFFF"/>
+            <w:tcMar>
+              <w:top w:w="0" w:type="dxa"/>
+              <w:bottom w:w="0" w:type="dxa"/>
+              <w:left w:w="0" w:type="dxa"/>
+              <w:right w:w="0" w:type="dxa"/>
+            </w:tcMar>
+            <w:vAlign w:val="center"/>
+          </w:tcPr>
+          <w:p>
+            <w:pPr>
+              <w:jc w:val="center"/>
+              <w:keepNext/>
+              <w:pBdr>
+                <w:bottom w:val="none" w:sz="0" w:space="0" w:color="000000"/>
+                <w:top w:val="none" w:sz="0" w:space="0" w:color="000000"/>
+                <w:left w:val="none" w:sz="0" w:space="0" w:color="000000"/>
+                <w:right w:val="none" w:sz="0" w:space="0" w:color="000000"/>
+              </w:pBdr>
+              <w:spacing w:after="100" w:before="100" w:line="240"/>
+              <w:ind w:firstLine="0" w:left="100" w:right="100"/>
+            </w:pPr>
+            <w:r xmlns:w="http://schemas.openxmlformats.org/wordprocessingml/2006/main" xmlns:wp="http://schemas.openxmlformats.org/drawingml/2006/wordprocessingDrawing" xmlns:r="http://schemas.openxmlformats.org/officeDocument/2006/relationships" xmlns:w14="http://schemas.microsoft.com/office/word/2010/wordml">
+              <w:rPr>
+                <w:rFonts w:ascii="Helvetica"/>
+                <w:i w:val="false"/>
+                <w:b w:val="false"/>
+                <w:u w:val="none"/>
+                <w:sz w:val="22"/>
+                <w:szCs w:val="22"/>
+                <w:color w:val="000000"/>
+              </w:rPr>
+              <w:t xml:space="preserve">F</w:t>
+            </w:r>
+          </w:p>
+        </w:tc>
+        <w:tc>
+          <w:tcPr>
+            <w:tcBorders>
+              <w:bottom w:val="single" w:sz="16" w:space="0" w:color="666666"/>
+              <w:top w:val="none" w:sz="0" w:space="0" w:color="000000"/>
+              <w:left w:val="none" w:sz="0" w:space="0" w:color="000000"/>
+              <w:right w:val="none" w:sz="0" w:space="0" w:color="000000"/>
+            </w:tcBorders>
+            <w:shd w:val="clear" w:color="auto" w:fill="FFFFFF"/>
+            <w:tcMar>
+              <w:top w:w="0" w:type="dxa"/>
+              <w:bottom w:w="0" w:type="dxa"/>
+              <w:left w:w="0" w:type="dxa"/>
+              <w:right w:w="0" w:type="dxa"/>
+            </w:tcMar>
+            <w:vAlign w:val="center"/>
+          </w:tcPr>
+          <w:p>
+            <w:pPr>
+              <w:jc w:val="center"/>
+              <w:keepNext/>
+              <w:pBdr>
+                <w:bottom w:val="none" w:sz="0" w:space="0" w:color="000000"/>
+                <w:top w:val="none" w:sz="0" w:space="0" w:color="000000"/>
+                <w:left w:val="none" w:sz="0" w:space="0" w:color="000000"/>
+                <w:right w:val="none" w:sz="0" w:space="0" w:color="000000"/>
+              </w:pBdr>
+              <w:spacing w:after="100" w:before="100" w:line="240"/>
+              <w:ind w:firstLine="0" w:left="100" w:right="100"/>
+            </w:pPr>
+            <w:r xmlns:w="http://schemas.openxmlformats.org/wordprocessingml/2006/main" xmlns:wp="http://schemas.openxmlformats.org/drawingml/2006/wordprocessingDrawing" xmlns:r="http://schemas.openxmlformats.org/officeDocument/2006/relationships" xmlns:w14="http://schemas.microsoft.com/office/word/2010/wordml">
+              <w:rPr>
+                <w:rFonts w:ascii="Helvetica"/>
+                <w:i w:val="false"/>
+                <w:b w:val="false"/>
+                <w:u w:val="none"/>
+                <w:sz w:val="22"/>
+                <w:szCs w:val="22"/>
+                <w:color w:val="000000"/>
+              </w:rPr>
+              <w:t xml:space="preserve">0&lt;60%</w:t>
+            </w:r>
+          </w:p>
+        </w:tc>
+      </w:tr>
+    </w:tbl>
+    <w:bookmarkEnd w:id="30"/>
+    <w:bookmarkEnd w:id="31"/>
+    <w:bookmarkStart w:id="33" w:name="course-schedule"/>
+    <w:p>
+      <w:pPr>
+        <w:pStyle w:val="Heading1"/>
+      </w:pPr>
+      <w:r>
+        <w:t xml:space="preserve">5. Course Schedule</w:t>
+      </w:r>
+    </w:p>
+    <w:p>
+      <w:pPr>
+        <w:pStyle w:val="FirstParagraph"/>
+      </w:pPr>
+      <w:r>
+        <w:t xml:space="preserve">Below is an overview of course topics. Topics and the schedule are subject to change at the instructor’s discretion. Topics may be cut if more time is needed to learn the most central topics. It is unlikely that additional topics will be added. The official course schedule will be posted on the</w:t>
+      </w:r>
+      <w:r>
+        <w:t xml:space="preserve"> </w:t>
+      </w:r>
+      <w:hyperlink r:id="rId32">
+        <w:r>
+          <w:rPr>
+            <w:rStyle w:val="Hyperlink"/>
+          </w:rPr>
+          <w:t xml:space="preserve">course website</w:t>
+        </w:r>
+      </w:hyperlink>
+      <w:r>
+        <w:t xml:space="preserve">, including weekly required reading and optional reading.</w:t>
+      </w:r>
+    </w:p>
+    <w:p>
+      <w:pPr>
+        <w:pStyle w:val="BodyText"/>
+      </w:pPr>
+      <w:r>
+        <w:rPr>
+          <w:bCs/>
+          <w:b/>
+        </w:rPr>
+        <w:t xml:space="preserve">Week 1: Introduction to R</w:t>
+      </w:r>
+    </w:p>
+    <w:p>
+      <w:pPr>
+        <w:numPr>
+          <w:ilvl w:val="0"/>
+          <w:numId w:val="1023"/>
+        </w:numPr>
+        <w:pStyle w:val="Compact"/>
+      </w:pPr>
+      <w:r>
+        <w:t xml:space="preserve">Introduction to R and R data structures</w:t>
+      </w:r>
+    </w:p>
+    <w:p>
+      <w:pPr>
+        <w:numPr>
+          <w:ilvl w:val="0"/>
+          <w:numId w:val="1023"/>
+        </w:numPr>
+        <w:pStyle w:val="Compact"/>
+      </w:pPr>
+      <w:r>
+        <w:t xml:space="preserve">Execute R commands, understand R objects and data structures, use R functions</w:t>
+      </w:r>
+    </w:p>
+    <w:p>
+      <w:pPr>
+        <w:numPr>
+          <w:ilvl w:val="0"/>
+          <w:numId w:val="1023"/>
+        </w:numPr>
+        <w:pStyle w:val="Compact"/>
+      </w:pPr>
+      <w:r>
+        <w:t xml:space="preserve">Introduce atomic vectors, lists, and functions for investigating objects (e.g., length, type, str)</w:t>
+      </w:r>
+    </w:p>
+    <w:p>
+      <w:pPr>
+        <w:pStyle w:val="FirstParagraph"/>
+      </w:pPr>
+      <w:r>
+        <w:rPr>
+          <w:bCs/>
+          <w:b/>
+        </w:rPr>
+        <w:t xml:space="preserve">Week 2: Investigating data patterns in Base R</w:t>
+      </w:r>
+    </w:p>
+    <w:p>
+      <w:pPr>
+        <w:numPr>
+          <w:ilvl w:val="0"/>
+          <w:numId w:val="1024"/>
+        </w:numPr>
+        <w:pStyle w:val="Compact"/>
+      </w:pPr>
+      <w:r>
+        <w:t xml:space="preserve">Data investigation and manipulation using Base R</w:t>
+      </w:r>
+    </w:p>
+    <w:p>
+      <w:pPr>
+        <w:numPr>
+          <w:ilvl w:val="0"/>
+          <w:numId w:val="1024"/>
+        </w:numPr>
+        <w:pStyle w:val="Compact"/>
+      </w:pPr>
+      <w:r>
+        <w:t xml:space="preserve">Investigate R object type and structure, isolate elements using Base R subset operators and the</w:t>
+      </w:r>
+      <w:r>
+        <w:t xml:space="preserve"> </w:t>
+      </w:r>
+      <w:r>
+        <w:rPr>
+          <w:rStyle w:val="VerbatimChar"/>
+        </w:rPr>
+        <w:t xml:space="preserve">subset()</w:t>
+      </w:r>
+      <w:r>
+        <w:t xml:space="preserve"> </w:t>
+      </w:r>
+      <w:r>
+        <w:t xml:space="preserve">function, create new variables in Base R</w:t>
+      </w:r>
+    </w:p>
+    <w:p>
+      <w:pPr>
+        <w:pStyle w:val="FirstParagraph"/>
+      </w:pPr>
+      <w:r>
+        <w:rPr>
+          <w:bCs/>
+          <w:b/>
+        </w:rPr>
+        <w:t xml:space="preserve">Week 3: Enter the Tidyverse Part I: Pipes &amp; Dplyr</w:t>
+      </w:r>
+    </w:p>
+    <w:p>
+      <w:pPr>
+        <w:numPr>
+          <w:ilvl w:val="0"/>
+          <w:numId w:val="1025"/>
+        </w:numPr>
+        <w:pStyle w:val="Compact"/>
+      </w:pPr>
+      <w:r>
+        <w:t xml:space="preserve">Data investigation and manipulation using tidyverse</w:t>
+      </w:r>
+    </w:p>
+    <w:p>
+      <w:pPr>
+        <w:numPr>
+          <w:ilvl w:val="0"/>
+          <w:numId w:val="1025"/>
+        </w:numPr>
+        <w:pStyle w:val="Compact"/>
+      </w:pPr>
+      <w:r>
+        <w:t xml:space="preserve">Select, filter, and sort data using</w:t>
+      </w:r>
+      <w:r>
+        <w:t xml:space="preserve"> </w:t>
+      </w:r>
+      <w:r>
+        <w:rPr>
+          <w:rStyle w:val="VerbatimChar"/>
+        </w:rPr>
+        <w:t xml:space="preserve">tidyverse</w:t>
+      </w:r>
+      <w:r>
+        <w:t xml:space="preserve"> </w:t>
+      </w:r>
+      <w:r>
+        <w:t xml:space="preserve">functions, chain functions together using pipes (</w:t>
+      </w:r>
+      <w:r>
+        <w:rPr>
+          <w:rStyle w:val="VerbatimChar"/>
+        </w:rPr>
+        <w:t xml:space="preserve">%&gt;%</w:t>
+      </w:r>
+      <w:r>
+        <w:t xml:space="preserve">)</w:t>
+      </w:r>
+    </w:p>
+    <w:p>
+      <w:pPr>
+        <w:pStyle w:val="FirstParagraph"/>
+      </w:pPr>
+      <w:r>
+        <w:rPr>
+          <w:bCs/>
+          <w:b/>
+        </w:rPr>
+        <w:t xml:space="preserve">Week 4: Enter the Tidyverse Part II: variable creation</w:t>
+      </w:r>
+    </w:p>
+    <w:p>
+      <w:pPr>
+        <w:numPr>
+          <w:ilvl w:val="0"/>
+          <w:numId w:val="1026"/>
+        </w:numPr>
+        <w:pStyle w:val="Compact"/>
+      </w:pPr>
+      <w:r>
+        <w:t xml:space="preserve">Create new variables using</w:t>
+      </w:r>
+      <w:r>
+        <w:t xml:space="preserve"> </w:t>
+      </w:r>
+      <w:r>
+        <w:rPr>
+          <w:rStyle w:val="VerbatimChar"/>
+        </w:rPr>
+        <w:t xml:space="preserve">mutate()</w:t>
+      </w:r>
+    </w:p>
+    <w:p>
+      <w:pPr>
+        <w:numPr>
+          <w:ilvl w:val="0"/>
+          <w:numId w:val="1026"/>
+        </w:numPr>
+        <w:pStyle w:val="Compact"/>
+      </w:pPr>
+      <w:r>
+        <w:t xml:space="preserve">Create new variables conditionally using</w:t>
+      </w:r>
+      <w:r>
+        <w:t xml:space="preserve"> </w:t>
+      </w:r>
+      <w:r>
+        <w:rPr>
+          <w:rStyle w:val="VerbatimChar"/>
+        </w:rPr>
+        <w:t xml:space="preserve">if_else()</w:t>
+      </w:r>
+      <w:r>
+        <w:t xml:space="preserve">,</w:t>
+      </w:r>
+      <w:r>
+        <w:t xml:space="preserve"> </w:t>
+      </w:r>
+      <w:r>
+        <w:rPr>
+          <w:rStyle w:val="VerbatimChar"/>
+        </w:rPr>
+        <w:t xml:space="preserve">recode()</w:t>
+      </w:r>
+      <w:r>
+        <w:t xml:space="preserve">, and</w:t>
+      </w:r>
+      <w:r>
+        <w:t xml:space="preserve"> </w:t>
+      </w:r>
+      <w:r>
+        <w:rPr>
+          <w:rStyle w:val="VerbatimChar"/>
+        </w:rPr>
+        <w:t xml:space="preserve">case_when()</w:t>
+      </w:r>
+    </w:p>
+    <w:p>
+      <w:pPr>
+        <w:pStyle w:val="FirstParagraph"/>
+      </w:pPr>
+      <w:r>
+        <w:rPr>
+          <w:bCs/>
+          <w:b/>
+        </w:rPr>
+        <w:t xml:space="preserve">Week 5: Processing across rows</w:t>
+      </w:r>
+    </w:p>
+    <w:p>
+      <w:pPr>
+        <w:numPr>
+          <w:ilvl w:val="0"/>
+          <w:numId w:val="1027"/>
+        </w:numPr>
+        <w:pStyle w:val="Compact"/>
+      </w:pPr>
+      <w:r>
+        <w:t xml:space="preserve">Calculate aggregate statistics from multiple rows of data</w:t>
+      </w:r>
+    </w:p>
+    <w:p>
+      <w:pPr>
+        <w:numPr>
+          <w:ilvl w:val="0"/>
+          <w:numId w:val="1027"/>
+        </w:numPr>
+        <w:pStyle w:val="Compact"/>
+      </w:pPr>
+      <w:r>
+        <w:t xml:space="preserve">Group rows of data using</w:t>
+      </w:r>
+      <w:r>
+        <w:t xml:space="preserve"> </w:t>
+      </w:r>
+      <w:r>
+        <w:rPr>
+          <w:rStyle w:val="VerbatimChar"/>
+        </w:rPr>
+        <w:t xml:space="preserve">group_by()</w:t>
+      </w:r>
+      <w:r>
+        <w:t xml:space="preserve">, create aggregate statistics using</w:t>
+      </w:r>
+      <w:r>
+        <w:t xml:space="preserve"> </w:t>
+      </w:r>
+      <w:r>
+        <w:rPr>
+          <w:rStyle w:val="VerbatimChar"/>
+        </w:rPr>
+        <w:t xml:space="preserve">summarize()</w:t>
+      </w:r>
+    </w:p>
+    <w:p>
+      <w:pPr>
+        <w:pStyle w:val="FirstParagraph"/>
+      </w:pPr>
+      <w:r>
+        <w:rPr>
+          <w:bCs/>
+          <w:b/>
+        </w:rPr>
+        <w:t xml:space="preserve">Week 6: Attributes and class</w:t>
+      </w:r>
+    </w:p>
+    <w:p>
+      <w:pPr>
+        <w:numPr>
+          <w:ilvl w:val="0"/>
+          <w:numId w:val="1028"/>
+        </w:numPr>
+        <w:pStyle w:val="Compact"/>
+      </w:pPr>
+      <w:r>
+        <w:t xml:space="preserve">Understand the class and attributes of R objects</w:t>
+      </w:r>
+    </w:p>
+    <w:p>
+      <w:pPr>
+        <w:numPr>
+          <w:ilvl w:val="0"/>
+          <w:numId w:val="1028"/>
+        </w:numPr>
+        <w:pStyle w:val="Compact"/>
+      </w:pPr>
+      <w:r>
+        <w:t xml:space="preserve">Investigate R object class and attributes, work with factor variables, label variables and values of a dataframe using the</w:t>
+      </w:r>
+      <w:r>
+        <w:t xml:space="preserve"> </w:t>
+      </w:r>
+      <w:r>
+        <w:rPr>
+          <w:rStyle w:val="VerbatimChar"/>
+        </w:rPr>
+        <w:t xml:space="preserve">labelled</w:t>
+      </w:r>
+      <w:r>
+        <w:t xml:space="preserve"> </w:t>
+      </w:r>
+      <w:r>
+        <w:t xml:space="preserve">package</w:t>
+      </w:r>
+    </w:p>
+    <w:p>
+      <w:pPr>
+        <w:pStyle w:val="FirstParagraph"/>
+      </w:pPr>
+      <w:r>
+        <w:rPr>
+          <w:bCs/>
+          <w:b/>
+        </w:rPr>
+        <w:t xml:space="preserve">Week 7: Strings and dates</w:t>
+      </w:r>
+    </w:p>
+    <w:p>
+      <w:pPr>
+        <w:numPr>
+          <w:ilvl w:val="0"/>
+          <w:numId w:val="1029"/>
+        </w:numPr>
+        <w:pStyle w:val="Compact"/>
+      </w:pPr>
+      <w:r>
+        <w:t xml:space="preserve">Work with strings and date/datetime objects</w:t>
+      </w:r>
+    </w:p>
+    <w:p>
+      <w:pPr>
+        <w:numPr>
+          <w:ilvl w:val="0"/>
+          <w:numId w:val="1029"/>
+        </w:numPr>
+        <w:pStyle w:val="Compact"/>
+      </w:pPr>
+      <w:r>
+        <w:t xml:space="preserve">Understand string basics, manipulate strings using</w:t>
+      </w:r>
+      <w:r>
+        <w:t xml:space="preserve"> </w:t>
+      </w:r>
+      <w:r>
+        <w:rPr>
+          <w:rStyle w:val="VerbatimChar"/>
+        </w:rPr>
+        <w:t xml:space="preserve">stringr</w:t>
+      </w:r>
+      <w:r>
+        <w:t xml:space="preserve"> </w:t>
+      </w:r>
+      <w:r>
+        <w:t xml:space="preserve">functions, work with dates and times using the</w:t>
+      </w:r>
+      <w:r>
+        <w:t xml:space="preserve"> </w:t>
+      </w:r>
+      <w:r>
+        <w:rPr>
+          <w:rStyle w:val="VerbatimChar"/>
+        </w:rPr>
+        <w:t xml:space="preserve">lubridate</w:t>
+      </w:r>
+      <w:r>
+        <w:t xml:space="preserve"> </w:t>
+      </w:r>
+      <w:r>
+        <w:t xml:space="preserve">package</w:t>
+      </w:r>
+    </w:p>
+    <w:p>
+      <w:pPr>
+        <w:pStyle w:val="FirstParagraph"/>
+      </w:pPr>
+      <w:r>
+        <w:rPr>
+          <w:bCs/>
+          <w:b/>
+        </w:rPr>
+        <w:t xml:space="preserve">Week 8: Create plots w/ ggplot</w:t>
+      </w:r>
+    </w:p>
+    <w:p>
+      <w:pPr>
+        <w:numPr>
+          <w:ilvl w:val="0"/>
+          <w:numId w:val="1030"/>
+        </w:numPr>
+        <w:pStyle w:val="Compact"/>
+      </w:pPr>
+      <w:r>
+        <w:t xml:space="preserve">Understand the layered grammar of graphics for visualizing data with ggplot2</w:t>
+      </w:r>
+    </w:p>
+    <w:p>
+      <w:pPr>
+        <w:numPr>
+          <w:ilvl w:val="0"/>
+          <w:numId w:val="1030"/>
+        </w:numPr>
+        <w:pStyle w:val="Compact"/>
+      </w:pPr>
+      <w:r>
+        <w:t xml:space="preserve">Make plots with the</w:t>
+      </w:r>
+      <w:r>
+        <w:t xml:space="preserve"> </w:t>
+      </w:r>
+      <w:r>
+        <w:rPr>
+          <w:rStyle w:val="VerbatimChar"/>
+        </w:rPr>
+        <w:t xml:space="preserve">ggplot</w:t>
+      </w:r>
+      <w:r>
+        <w:t xml:space="preserve"> </w:t>
+      </w:r>
+      <w:r>
+        <w:t xml:space="preserve">function (e.g., bar plots, scatter plots)</w:t>
+      </w:r>
+    </w:p>
+    <w:p>
+      <w:pPr>
+        <w:numPr>
+          <w:ilvl w:val="0"/>
+          <w:numId w:val="1030"/>
+        </w:numPr>
+        <w:pStyle w:val="Compact"/>
+      </w:pPr>
+      <w:r>
+        <w:t xml:space="preserve">Customize plots through color palettes, labels, legends, etc.</w:t>
+      </w:r>
+    </w:p>
+    <w:p>
+      <w:pPr>
+        <w:pStyle w:val="FirstParagraph"/>
+      </w:pPr>
+      <w:r>
+        <w:rPr>
+          <w:bCs/>
+          <w:b/>
+        </w:rPr>
+        <w:t xml:space="preserve">Week 9: Tidy data</w:t>
+      </w:r>
+    </w:p>
+    <w:p>
+      <w:pPr>
+        <w:numPr>
+          <w:ilvl w:val="0"/>
+          <w:numId w:val="1031"/>
+        </w:numPr>
+        <w:pStyle w:val="Compact"/>
+      </w:pPr>
+      <w:r>
+        <w:t xml:space="preserve">Understand tidy data structure and reshaping data</w:t>
+      </w:r>
+    </w:p>
+    <w:p>
+      <w:pPr>
+        <w:numPr>
+          <w:ilvl w:val="0"/>
+          <w:numId w:val="1031"/>
+        </w:numPr>
+        <w:pStyle w:val="Compact"/>
+      </w:pPr>
+      <w:r>
+        <w:t xml:space="preserve">Define tidy data and how to reshape untidy data into tidy form, reshape data from wide to long using</w:t>
+      </w:r>
+      <w:r>
+        <w:t xml:space="preserve"> </w:t>
+      </w:r>
+      <w:r>
+        <w:rPr>
+          <w:rStyle w:val="VerbatimChar"/>
+        </w:rPr>
+        <w:t xml:space="preserve">pivot_longer()</w:t>
+      </w:r>
+      <w:r>
+        <w:t xml:space="preserve">, reshape data from long to wide using</w:t>
+      </w:r>
+      <w:r>
+        <w:t xml:space="preserve"> </w:t>
+      </w:r>
+      <w:r>
+        <w:rPr>
+          <w:rStyle w:val="VerbatimChar"/>
+        </w:rPr>
+        <w:t xml:space="preserve">pivot_wider()</w:t>
+      </w:r>
+      <w:r>
+        <w:t xml:space="preserve">, handle missing values during reshaping</w:t>
+      </w:r>
+    </w:p>
+    <w:p>
+      <w:pPr>
+        <w:pStyle w:val="FirstParagraph"/>
+      </w:pPr>
+      <w:r>
+        <w:rPr>
+          <w:bCs/>
+          <w:b/>
+        </w:rPr>
+        <w:t xml:space="preserve">Week 10: Joining data</w:t>
+      </w:r>
+    </w:p>
+    <w:p>
+      <w:pPr>
+        <w:numPr>
+          <w:ilvl w:val="0"/>
+          <w:numId w:val="1032"/>
+        </w:numPr>
+        <w:pStyle w:val="Compact"/>
+      </w:pPr>
+      <w:r>
+        <w:t xml:space="preserve">Combine data from multiple datasets using joins</w:t>
+      </w:r>
+    </w:p>
+    <w:p>
+      <w:pPr>
+        <w:numPr>
+          <w:ilvl w:val="0"/>
+          <w:numId w:val="1032"/>
+        </w:numPr>
+        <w:pStyle w:val="Compact"/>
+      </w:pPr>
+      <w:r>
+        <w:t xml:space="preserve">Merge datasets using mutating joins, check the quality of merge using filtering joins, append datasets by stacking rows</w:t>
+      </w:r>
+    </w:p>
+    <w:bookmarkEnd w:id="33"/>
+    <w:bookmarkStart w:id="37" w:name="course-policies"/>
+    <w:p>
+      <w:pPr>
+        <w:pStyle w:val="Heading1"/>
+      </w:pPr>
+      <w:r>
+        <w:t xml:space="preserve">6. Course policies</w:t>
+      </w:r>
+    </w:p>
+    <w:bookmarkStart w:id="34" w:name="online-collaborationnetiquette"/>
+    <w:p>
+      <w:pPr>
+        <w:pStyle w:val="Heading2"/>
+      </w:pPr>
+      <w:r>
+        <w:t xml:space="preserve">6.1 Online collaboration/netiquette</w:t>
+      </w:r>
+    </w:p>
+    <w:p>
+      <w:pPr>
+        <w:pStyle w:val="FirstParagraph"/>
+      </w:pPr>
+      <w:r>
+        <w:t xml:space="preserve">You will communicate with instructors and peers virtually through a variety of tools such as GitHub, email, and Zoom web conferencing. The following guidelines will enable everyone in the course to participate and collaborate in a productive, safe environment.</w:t>
+      </w:r>
+    </w:p>
+    <w:p>
+      <w:pPr>
+        <w:numPr>
+          <w:ilvl w:val="0"/>
+          <w:numId w:val="1033"/>
+        </w:numPr>
+        <w:pStyle w:val="Compact"/>
+      </w:pPr>
+      <w:r>
+        <w:t xml:space="preserve">Be professional, courteous, and respectful as you would in a physical classroom.</w:t>
+      </w:r>
+    </w:p>
+    <w:p>
+      <w:pPr>
+        <w:numPr>
+          <w:ilvl w:val="0"/>
+          <w:numId w:val="1033"/>
+        </w:numPr>
+        <w:pStyle w:val="Compact"/>
+      </w:pPr>
+      <w:r>
+        <w:t xml:space="preserve">Online communication lacks the nonverbal cues that provide much of the meaning and nuances in face-to-face conversations. Choose your words carefully, phrase your sentences clearly, and stay on topic.</w:t>
+      </w:r>
+    </w:p>
+    <w:p>
+      <w:pPr>
+        <w:numPr>
+          <w:ilvl w:val="0"/>
+          <w:numId w:val="1033"/>
+        </w:numPr>
+        <w:pStyle w:val="Compact"/>
+      </w:pPr>
+      <w:r>
+        <w:t xml:space="preserve">It is expected that you may disagree with the research presented or the opinions of their fellow classmates. To disagree is fine but to disparage others’ views is unacceptable. All comments should be kept civil and thoughtful.</w:t>
+      </w:r>
+    </w:p>
+    <w:p>
+      <w:pPr>
+        <w:numPr>
+          <w:ilvl w:val="0"/>
+          <w:numId w:val="1033"/>
+        </w:numPr>
+        <w:pStyle w:val="Compact"/>
+      </w:pPr>
+      <w:r>
+        <w:t xml:space="preserve">It is imperative that we respect one another in this course, and all other spaces. One way to gain/show respect is to actively listen to one another. Please do not text, tweet, email, Facebook, LinkedIn, browse the internet, and such during class.</w:t>
+      </w:r>
+    </w:p>
+    <w:p>
+      <w:pPr>
+        <w:numPr>
+          <w:ilvl w:val="0"/>
+          <w:numId w:val="1033"/>
+        </w:numPr>
+        <w:pStyle w:val="Compact"/>
+      </w:pPr>
+      <w:r>
+        <w:t xml:space="preserve">In the unlikely event that Zoom is down, please be sure to check your email often for instructions on how we will complete that class session in an asynchronous manner.</w:t>
+      </w:r>
+    </w:p>
+    <w:p>
+      <w:pPr>
+        <w:pStyle w:val="FirstParagraph"/>
+      </w:pPr>
+      <w:r>
+        <w:rPr>
+          <w:bCs/>
+          <w:b/>
+        </w:rPr>
+        <w:t xml:space="preserve">Class Zoom guidelines</w:t>
+      </w:r>
+    </w:p>
+    <w:p>
+      <w:pPr>
+        <w:pStyle w:val="BodyText"/>
+      </w:pPr>
+      <w:r>
+        <w:t xml:space="preserve">All synchronous class sessions will be held online, via Zoom. Below, we have outlined some general guidelines about Zoom learning. As we continue learning together, we can add to and change the below list. I’m open to your feedback and your experiences as we continue to learn how to learn via Zoom.</w:t>
+      </w:r>
+    </w:p>
+    <w:p>
+      <w:pPr>
+        <w:numPr>
+          <w:ilvl w:val="0"/>
+          <w:numId w:val="1034"/>
+        </w:numPr>
+        <w:pStyle w:val="Compact"/>
+      </w:pPr>
+      <w:r>
+        <w:rPr>
+          <w:bCs/>
+          <w:b/>
+        </w:rPr>
+        <w:t xml:space="preserve">Video</w:t>
+      </w:r>
+      <w:r>
+        <w:t xml:space="preserve">: You are not required to turn on your video during synchronous lectures, but we encourage you to do so if you feel comfortable– particularly during small group breakout rooms.</w:t>
+      </w:r>
+      <w:r>
+        <w:br/>
+      </w:r>
+    </w:p>
+    <w:p>
+      <w:pPr>
+        <w:numPr>
+          <w:ilvl w:val="0"/>
+          <w:numId w:val="1034"/>
+        </w:numPr>
+        <w:pStyle w:val="Compact"/>
+      </w:pPr>
+      <w:r>
+        <w:rPr>
+          <w:bCs/>
+          <w:b/>
+        </w:rPr>
+        <w:t xml:space="preserve">Audio</w:t>
+      </w:r>
+      <w:r>
+        <w:t xml:space="preserve">: We are that you mute your microphones when you are not speaking. We encourage the use of earphones or headphones if you are in a space with background noise.</w:t>
+      </w:r>
+      <w:r>
+        <w:br/>
+      </w:r>
+    </w:p>
+    <w:p>
+      <w:pPr>
+        <w:numPr>
+          <w:ilvl w:val="0"/>
+          <w:numId w:val="1034"/>
+        </w:numPr>
+        <w:pStyle w:val="Compact"/>
+      </w:pPr>
+      <w:r>
+        <w:rPr>
+          <w:bCs/>
+          <w:b/>
+        </w:rPr>
+        <w:t xml:space="preserve">Zoom outage</w:t>
+      </w:r>
+      <w:r>
+        <w:t xml:space="preserve">: In the unlikely event that Zoom is down, we will email the class with instructions for completing the class section in an asynchronous manner. Therefore, if Zoom is not functioning properly during the class period, be sure to check your email often.</w:t>
+      </w:r>
+      <w:r>
+        <w:br/>
+      </w:r>
+    </w:p>
+    <w:p>
+      <w:pPr>
+        <w:numPr>
+          <w:ilvl w:val="0"/>
+          <w:numId w:val="1034"/>
+        </w:numPr>
+        <w:pStyle w:val="Compact"/>
+      </w:pPr>
+      <w:r>
+        <w:rPr>
+          <w:bCs/>
+          <w:b/>
+        </w:rPr>
+        <w:t xml:space="preserve">Internet connectivity</w:t>
+      </w:r>
+      <w:r>
+        <w:t xml:space="preserve">: We understand that having access to a stable internet connection and/or electronic equipment is a privilege. With that in mind, we want to provide a space where everyone has the resources they need to do well in the class. If you have any issues with your internet connection and/or don’t have access to electronic equipment, please reach out to us.</w:t>
+      </w:r>
+    </w:p>
+    <w:bookmarkEnd w:id="34"/>
+    <w:bookmarkStart w:id="35" w:name="academic-accomodations"/>
+    <w:p>
+      <w:pPr>
+        <w:pStyle w:val="Heading2"/>
+      </w:pPr>
+      <w:r>
+        <w:t xml:space="preserve">6.2 Academic accomodations</w:t>
+      </w:r>
+    </w:p>
+    <w:p>
+      <w:pPr>
+        <w:pStyle w:val="FirstParagraph"/>
+      </w:pPr>
+      <w:r>
+        <w:rPr>
+          <w:bCs/>
+          <w:b/>
+        </w:rPr>
+        <w:t xml:space="preserve">Center for Accessible Education</w:t>
+      </w:r>
+    </w:p>
+    <w:p>
+      <w:pPr>
+        <w:pStyle w:val="BodyText"/>
+      </w:pPr>
+      <w:r>
+        <w:t xml:space="preserve">If you need academic accommodations please contact the Center for Accessible Education (CAE). When possible, you should contact the CAE within the first two weeks of the term as reasonable notice is needed to coordinate accommodations. For more information visit https://www.cae.ucla.edu/.</w:t>
+      </w:r>
+    </w:p>
+    <w:p>
+      <w:pPr>
+        <w:pStyle w:val="BodyText"/>
+      </w:pPr>
+      <w:r>
+        <w:t xml:space="preserve">Located in A255 Murphy Hall: (310) 825-1501, TDD (310) 206-6083; http://www.cae.ucla.edu/</w:t>
+      </w:r>
+    </w:p>
+    <w:bookmarkEnd w:id="35"/>
+    <w:bookmarkStart w:id="36" w:name="academic-integrity"/>
+    <w:p>
+      <w:pPr>
+        <w:pStyle w:val="Heading2"/>
+      </w:pPr>
+      <w:r>
+        <w:t xml:space="preserve">6.3 Academic integrity</w:t>
+      </w:r>
+    </w:p>
+    <w:p>
+      <w:pPr>
+        <w:pStyle w:val="FirstParagraph"/>
+      </w:pPr>
+      <w:r>
+        <w:rPr>
+          <w:bCs/>
+          <w:b/>
+        </w:rPr>
+        <w:t xml:space="preserve">UCLA policy</w:t>
+      </w:r>
+    </w:p>
+    <w:p>
+      <w:pPr>
+        <w:numPr>
+          <w:ilvl w:val="0"/>
+          <w:numId w:val="1035"/>
+        </w:numPr>
+        <w:pStyle w:val="Compact"/>
+      </w:pPr>
+      <w:r>
+        <w:t xml:space="preserve">UCLA is a community of scholars. In this community, all members including faculty, staff and students alike are responsible for maintaining standards of academic honesty. As a student and member of the University community, you are here to get an education and are, therefore, expected to demonstrate integrity in your academic endeavors. You are evaluated on your own merits. Cheating, plagiarism, collaborative work, multiple submissions without the permission of the professor, or other kinds of academic dishonesty are considered unacceptable behavior and will result in formal disciplinary proceedings.</w:t>
+      </w:r>
+    </w:p>
+    <w:p>
+      <w:pPr>
+        <w:pStyle w:val="FirstParagraph"/>
+      </w:pPr>
+      <w:r>
+        <w:rPr>
+          <w:bCs/>
+          <w:b/>
+        </w:rPr>
+        <w:t xml:space="preserve">This class</w:t>
+      </w:r>
+    </w:p>
+    <w:p>
+      <w:pPr>
+        <w:numPr>
+          <w:ilvl w:val="0"/>
+          <w:numId w:val="1036"/>
+        </w:numPr>
+        <w:pStyle w:val="Compact"/>
+      </w:pPr>
+      <w:r>
+        <w:t xml:space="preserve">Given that 90% of course grade is based on problem sets, the primary academic honesty concern that could come up in this class is copying problem set solutions from somebody else and passing this in as your own work.</w:t>
+      </w:r>
+    </w:p>
+    <w:p>
+      <w:pPr>
+        <w:pStyle w:val="FirstParagraph"/>
+      </w:pPr>
+      <w:r>
+        <w:rPr>
+          <w:bCs/>
+          <w:b/>
+        </w:rPr>
+        <w:t xml:space="preserve">AI in the classroom</w:t>
+      </w:r>
+    </w:p>
+    <w:bookmarkEnd w:id="36"/>
+    <w:bookmarkEnd w:id="37"/>
+    <w:bookmarkStart w:id="43" w:name="Xbfa751aa06b431a948b3662a3ab1c95e280b206"/>
+    <w:p>
+      <w:pPr>
+        <w:pStyle w:val="Heading1"/>
+      </w:pPr>
+      <w:r>
+        <w:t xml:space="preserve">7. Campus resources [CONSIDER CREATING A TABLE TO MINIMIZE SPACE]</w:t>
+      </w:r>
+    </w:p>
+    <w:tbl xmlns:w="http://schemas.openxmlformats.org/wordprocessingml/2006/main" xmlns:r="http://schemas.openxmlformats.org/officeDocument/2006/relationships" xmlns:w14="http://schemas.microsoft.com/office/word/2010/wordml" xmlns:wp="http://schemas.openxmlformats.org/drawingml/2006/wordprocessingDrawing" xmlns:a="http://schemas.openxmlformats.org/drawingml/2006/main" xmlns:pic="http://schemas.openxmlformats.org/drawingml/2006/picture">
+      <w:tblPr>
+        <w:tblLayout w:type="fixed"/>
+        <w:jc w:val="center"/>
+        <w:tblLook w:firstRow="1" w:lastRow="0" w:firstColumn="0" w:lastColumn="0" w:noHBand="0" w:noVBand="1"/>
+      </w:tblPr>
+      <w:tblGrid>
+        <w:gridCol w:w="2160"/>
+        <w:gridCol w:w="5040"/>
+        <w:gridCol w:w="2880"/>
+      </w:tblGrid>
+      <w:tr>
+        <w:trPr>
+          <w:cantSplit/>
+          <w:trHeight w:val="360" w:hRule="auto"/>
+          <w:tblHeader/>
+        </w:trPr>
+        header1
+        <w:tc>
+          <w:tcPr>
+            <w:tcBorders>
+              <w:bottom w:val="single" w:sz="4" w:space="0" w:color="E4E8EE"/>
+              <w:top w:val="single" w:sz="4" w:space="0" w:color="E4E8EE"/>
+              <w:left w:val="none" w:sz="0" w:space="0" w:color="000000"/>
+              <w:right w:val="none" w:sz="0" w:space="0" w:color="000000"/>
+            </w:tcBorders>
+            <w:shd w:val="clear" w:color="auto" w:fill="8569B8"/>
+            <w:tcMar>
+              <w:top w:w="0" w:type="dxa"/>
+              <w:bottom w:w="0" w:type="dxa"/>
+              <w:left w:w="0" w:type="dxa"/>
+              <w:right w:w="0" w:type="dxa"/>
+            </w:tcMar>
+            <w:vAlign w:val="center"/>
+          </w:tcPr>
+          <w:p>
+            <w:pPr>
+              <w:jc w:val="left"/>
+              <w:keepNext/>
+              <w:pBdr>
+                <w:bottom w:val="none" w:sz="0" w:space="0" w:color="000000"/>
+                <w:top w:val="none" w:sz="0" w:space="0" w:color="000000"/>
+                <w:left w:val="none" w:sz="0" w:space="0" w:color="000000"/>
+                <w:right w:val="none" w:sz="0" w:space="0" w:color="000000"/>
+              </w:pBdr>
+              <w:spacing w:after="100" w:before="100" w:line="240"/>
+              <w:ind w:firstLine="0" w:left="100" w:right="100"/>
+            </w:pPr>
+            <w:r xmlns:w="http://schemas.openxmlformats.org/wordprocessingml/2006/main" xmlns:wp="http://schemas.openxmlformats.org/drawingml/2006/wordprocessingDrawing" xmlns:r="http://schemas.openxmlformats.org/officeDocument/2006/relationships" xmlns:w14="http://schemas.microsoft.com/office/word/2010/wordml">
+              <w:rPr>
+                <w:rFonts w:ascii="Helvetica"/>
+                <w:i w:val="false"/>
+                <w:b w:val="true"/>
+                <w:u w:val="none"/>
+                <w:sz w:val="22"/>
+                <w:szCs w:val="22"/>
+                <w:color w:val="FFFFFF"/>
+              </w:rPr>
+              <w:t xml:space="preserve">Resource</w:t>
+            </w:r>
+          </w:p>
+        </w:tc>
+        <w:tc>
+          <w:tcPr>
+            <w:tcBorders>
+              <w:bottom w:val="single" w:sz="4" w:space="0" w:color="E4E8EE"/>
+              <w:top w:val="single" w:sz="4" w:space="0" w:color="E4E8EE"/>
+              <w:left w:val="none" w:sz="0" w:space="0" w:color="000000"/>
+              <w:right w:val="none" w:sz="0" w:space="0" w:color="000000"/>
+            </w:tcBorders>
+            <w:shd w:val="clear" w:color="auto" w:fill="8569B8"/>
+            <w:tcMar>
+              <w:top w:w="0" w:type="dxa"/>
+              <w:bottom w:w="0" w:type="dxa"/>
+              <w:left w:w="0" w:type="dxa"/>
+              <w:right w:w="0" w:type="dxa"/>
+            </w:tcMar>
+            <w:vAlign w:val="center"/>
+          </w:tcPr>
+          <w:p>
+            <w:pPr>
+              <w:jc w:val="left"/>
+              <w:keepNext/>
+              <w:pBdr>
+                <w:bottom w:val="none" w:sz="0" w:space="0" w:color="000000"/>
+                <w:top w:val="none" w:sz="0" w:space="0" w:color="000000"/>
+                <w:left w:val="none" w:sz="0" w:space="0" w:color="000000"/>
+                <w:right w:val="none" w:sz="0" w:space="0" w:color="000000"/>
+              </w:pBdr>
+              <w:spacing w:after="100" w:before="100" w:line="240"/>
+              <w:ind w:firstLine="0" w:left="100" w:right="100"/>
+            </w:pPr>
+            <w:r xmlns:w="http://schemas.openxmlformats.org/wordprocessingml/2006/main" xmlns:wp="http://schemas.openxmlformats.org/drawingml/2006/wordprocessingDrawing" xmlns:r="http://schemas.openxmlformats.org/officeDocument/2006/relationships" xmlns:w14="http://schemas.microsoft.com/office/word/2010/wordml">
+              <w:rPr>
+                <w:rFonts w:ascii="Helvetica"/>
+                <w:i w:val="false"/>
+                <w:b w:val="true"/>
+                <w:u w:val="none"/>
+                <w:sz w:val="22"/>
+                <w:szCs w:val="22"/>
+                <w:color w:val="FFFFFF"/>
+              </w:rPr>
+              <w:t xml:space="preserve">Description</w:t>
+            </w:r>
+          </w:p>
+        </w:tc>
+        <w:tc>
+          <w:tcPr>
+            <w:tcBorders>
+              <w:bottom w:val="single" w:sz="4" w:space="0" w:color="E4E8EE"/>
+              <w:top w:val="single" w:sz="4" w:space="0" w:color="E4E8EE"/>
+              <w:left w:val="none" w:sz="0" w:space="0" w:color="000000"/>
+              <w:right w:val="none" w:sz="0" w:space="0" w:color="000000"/>
+            </w:tcBorders>
+            <w:shd w:val="clear" w:color="auto" w:fill="8569B8"/>
+            <w:tcMar>
+              <w:top w:w="0" w:type="dxa"/>
+              <w:bottom w:w="0" w:type="dxa"/>
+              <w:left w:w="0" w:type="dxa"/>
+              <w:right w:w="0" w:type="dxa"/>
+            </w:tcMar>
+            <w:vAlign w:val="center"/>
+          </w:tcPr>
+          <w:p>
+            <w:pPr>
+              <w:jc w:val="left"/>
+              <w:keepNext/>
+              <w:pBdr>
+                <w:bottom w:val="none" w:sz="0" w:space="0" w:color="000000"/>
+                <w:top w:val="none" w:sz="0" w:space="0" w:color="000000"/>
+                <w:left w:val="none" w:sz="0" w:space="0" w:color="000000"/>
+                <w:right w:val="none" w:sz="0" w:space="0" w:color="000000"/>
+              </w:pBdr>
+              <w:spacing w:after="100" w:before="100" w:line="240"/>
+              <w:ind w:firstLine="0" w:left="100" w:right="100"/>
+            </w:pPr>
+            <w:r xmlns:w="http://schemas.openxmlformats.org/wordprocessingml/2006/main" xmlns:wp="http://schemas.openxmlformats.org/drawingml/2006/wordprocessingDrawing" xmlns:r="http://schemas.openxmlformats.org/officeDocument/2006/relationships" xmlns:w14="http://schemas.microsoft.com/office/word/2010/wordml">
+              <w:rPr>
+                <w:rFonts w:ascii="Helvetica"/>
+                <w:i w:val="false"/>
+                <w:b w:val="true"/>
+                <w:u w:val="none"/>
+                <w:sz w:val="22"/>
+                <w:szCs w:val="22"/>
+                <w:color w:val="FFFFFF"/>
+              </w:rPr>
+              <w:t xml:space="preserve">Contact</w:t>
+            </w:r>
+          </w:p>
+        </w:tc>
+      </w:tr>
+      <w:tr>
+        <w:trPr>
+          <w:cantSplit/>
+          <w:trHeight w:val="360" w:hRule="auto"/>
+        </w:trPr>
+        body1
+        <w:tc>
+          <w:tcPr>
+            <w:tcBorders>
+              <w:bottom w:val="dashed" w:sz="8" w:space="0" w:color="E4E8EE"/>
+              <w:top w:val="dashed" w:sz="8" w:space="0" w:color="E4E8EE"/>
               <w:left w:val="none" w:sz="0" w:space="0" w:color="000000"/>
               <w:right w:val="none" w:sz="0" w:space="0" w:color="000000"/>
             </w:tcBorders>
@@ -2070,15 +4086,15 @@
                 <w:szCs w:val="22"/>
                 <w:color w:val="000000"/>
               </w:rPr>
-              <w:t xml:space="preserve">A</w:t>
+              <w:t xml:space="preserve">Counseling and Psychological Services (CAPS)</w:t>
             </w:r>
           </w:p>
         </w:tc>
         <w:tc>
           <w:tcPr>
             <w:tcBorders>
-              <w:bottom w:val="none" w:sz="0" w:space="0" w:color="000000"/>
-              <w:top w:val="none" w:sz="0" w:space="0" w:color="000000"/>
+              <w:bottom w:val="dashed" w:sz="8" w:space="0" w:color="E4E8EE"/>
+              <w:top w:val="dashed" w:sz="8" w:space="0" w:color="E4E8EE"/>
               <w:left w:val="none" w:sz="0" w:space="0" w:color="000000"/>
               <w:right w:val="none" w:sz="0" w:space="0" w:color="000000"/>
             </w:tcBorders>
@@ -2114,22 +4130,15 @@
                 <w:szCs w:val="22"/>
                 <w:color w:val="000000"/>
               </w:rPr>
-              <w:t xml:space="preserve">93&lt;=100%</w:t>
+              <w:t xml:space="preserve">As a student, you may experience a range of issues that can cause barriers to learning, such as strained relationships, increased anxiety, alcohol/drug problems, depression, difficulty concentrating, and/or lack of motivation that may lead to diminished academic performance or reduce your ability to participate in daily activities.</w:t>
             </w:r>
           </w:p>
         </w:tc>
-      </w:tr>
-      <w:tr>
-        <w:trPr>
-          <w:cantSplit/>
-          <w:trHeight w:val="360" w:hRule="auto"/>
-        </w:trPr>
-        body 2
         <w:tc>
           <w:tcPr>
             <w:tcBorders>
-              <w:bottom w:val="none" w:sz="0" w:space="0" w:color="000000"/>
-              <w:top w:val="none" w:sz="0" w:space="0" w:color="000000"/>
+              <w:bottom w:val="dashed" w:sz="8" w:space="0" w:color="E4E8EE"/>
+              <w:top w:val="dashed" w:sz="8" w:space="0" w:color="E4E8EE"/>
               <w:left w:val="none" w:sz="0" w:space="0" w:color="000000"/>
               <w:right w:val="none" w:sz="0" w:space="0" w:color="000000"/>
             </w:tcBorders>
@@ -2165,15 +4174,70 @@
                 <w:szCs w:val="22"/>
                 <w:color w:val="000000"/>
               </w:rPr>
-              <w:t xml:space="preserve">A-</w:t>
+              <w:t xml:space="preserve">To speak directly with a counselor 24/7 at (310) 825-0768, if an emergency call 911 </w:t>
+            </w:r>
+            <w:r xmlns:w="http://schemas.openxmlformats.org/wordprocessingml/2006/main" xmlns:wp="http://schemas.openxmlformats.org/drawingml/2006/wordprocessingDrawing" xmlns:r="http://schemas.openxmlformats.org/officeDocument/2006/relationships" xmlns:w14="http://schemas.microsoft.com/office/word/2010/wordml">
+              <w:rPr>
+                <w:rFonts w:ascii="Helvetica"/>
+                <w:i w:val="false"/>
+                <w:b w:val="false"/>
+                <w:u w:val="none"/>
+                <w:sz w:val="22"/>
+                <w:szCs w:val="22"/>
+                <w:color w:val="000000"/>
+              </w:rPr>
+              <w:br/>
+            </w:r>
+            <w:r xmlns:w="http://schemas.openxmlformats.org/wordprocessingml/2006/main" xmlns:wp="http://schemas.openxmlformats.org/drawingml/2006/wordprocessingDrawing" xmlns:r="http://schemas.openxmlformats.org/officeDocument/2006/relationships" xmlns:w14="http://schemas.microsoft.com/office/word/2010/wordml">
+              <w:rPr>
+                <w:rFonts w:ascii="Helvetica"/>
+                <w:i w:val="false"/>
+                <w:b w:val="false"/>
+                <w:u w:val="none"/>
+                <w:sz w:val="22"/>
+                <w:szCs w:val="22"/>
+                <w:color w:val="000000"/>
+              </w:rPr>
+              <w:t xml:space="preserve">Located in the Wooden Center West </w:t>
+            </w:r>
+            <w:r xmlns:w="http://schemas.openxmlformats.org/wordprocessingml/2006/main" xmlns:wp="http://schemas.openxmlformats.org/drawingml/2006/wordprocessingDrawing" xmlns:r="http://schemas.openxmlformats.org/officeDocument/2006/relationships" xmlns:w14="http://schemas.microsoft.com/office/word/2010/wordml">
+              <w:rPr>
+                <w:rFonts w:ascii="Helvetica"/>
+                <w:i w:val="false"/>
+                <w:b w:val="false"/>
+                <w:u w:val="none"/>
+                <w:sz w:val="22"/>
+                <w:szCs w:val="22"/>
+                <w:color w:val="000000"/>
+              </w:rPr>
+              <w:br/>
+            </w:r>
+            <w:r xmlns:w="http://schemas.openxmlformats.org/wordprocessingml/2006/main" xmlns:wp="http://schemas.openxmlformats.org/drawingml/2006/wordprocessingDrawing" xmlns:r="http://schemas.openxmlformats.org/officeDocument/2006/relationships" xmlns:w14="http://schemas.microsoft.com/office/word/2010/wordml">
+              <w:rPr>
+                <w:rFonts w:ascii="Helvetica"/>
+                <w:i w:val="false"/>
+                <w:b w:val="false"/>
+                <w:u w:val="none"/>
+                <w:sz w:val="22"/>
+                <w:szCs w:val="22"/>
+                <w:color w:val="000000"/>
+              </w:rPr>
+              <w:t xml:space="preserve">Website: https://www.caps.ucla.edu</w:t>
             </w:r>
           </w:p>
         </w:tc>
+      </w:tr>
+      <w:tr>
+        <w:trPr>
+          <w:cantSplit/>
+          <w:trHeight w:val="360" w:hRule="auto"/>
+        </w:trPr>
+        body2
         <w:tc>
           <w:tcPr>
             <w:tcBorders>
-              <w:bottom w:val="none" w:sz="0" w:space="0" w:color="000000"/>
-              <w:top w:val="none" w:sz="0" w:space="0" w:color="000000"/>
+              <w:bottom w:val="dashed" w:sz="8" w:space="0" w:color="E4E8EE"/>
+              <w:top w:val="dashed" w:sz="8" w:space="0" w:color="E4E8EE"/>
               <w:left w:val="none" w:sz="0" w:space="0" w:color="000000"/>
               <w:right w:val="none" w:sz="0" w:space="0" w:color="000000"/>
             </w:tcBorders>
@@ -2209,22 +4273,15 @@
                 <w:szCs w:val="22"/>
                 <w:color w:val="000000"/>
               </w:rPr>
-              <w:t xml:space="preserve">90&lt;93%</w:t>
+              <w:t xml:space="preserve">LGBTQ Resource Center</w:t>
             </w:r>
           </w:p>
         </w:tc>
-      </w:tr>
-      <w:tr>
-        <w:trPr>
-          <w:cantSplit/>
-          <w:trHeight w:val="360" w:hRule="auto"/>
-        </w:trPr>
-        body 3
         <w:tc>
           <w:tcPr>
             <w:tcBorders>
-              <w:bottom w:val="none" w:sz="0" w:space="0" w:color="000000"/>
-              <w:top w:val="none" w:sz="0" w:space="0" w:color="000000"/>
+              <w:bottom w:val="dashed" w:sz="8" w:space="0" w:color="E4E8EE"/>
+              <w:top w:val="dashed" w:sz="8" w:space="0" w:color="E4E8EE"/>
               <w:left w:val="none" w:sz="0" w:space="0" w:color="000000"/>
               <w:right w:val="none" w:sz="0" w:space="0" w:color="000000"/>
             </w:tcBorders>
@@ -2260,15 +4317,15 @@
                 <w:szCs w:val="22"/>
                 <w:color w:val="000000"/>
               </w:rPr>
-              <w:t xml:space="preserve">B+</w:t>
+              <w:t xml:space="preserve">The LGBTQ resource center provides a range of education and advocacy services supporting intersectional identity development. It fosters unity; wellness; and an open, safe, inclusive environment for lesbian, gay, bisexual, intersex, transgender, queer, asexual, questioning, and same-gender-loving students, their families, and the entire campus community.</w:t>
             </w:r>
           </w:p>
         </w:tc>
         <w:tc>
           <w:tcPr>
             <w:tcBorders>
-              <w:bottom w:val="none" w:sz="0" w:space="0" w:color="000000"/>
-              <w:top w:val="none" w:sz="0" w:space="0" w:color="000000"/>
+              <w:bottom w:val="dashed" w:sz="8" w:space="0" w:color="E4E8EE"/>
+              <w:top w:val="dashed" w:sz="8" w:space="0" w:color="E4E8EE"/>
               <w:left w:val="none" w:sz="0" w:space="0" w:color="000000"/>
               <w:right w:val="none" w:sz="0" w:space="0" w:color="000000"/>
             </w:tcBorders>
@@ -2304,7 +4361,55 @@
                 <w:szCs w:val="22"/>
                 <w:color w:val="000000"/>
               </w:rPr>
-              <w:t xml:space="preserve">87&lt;90%</w:t>
+              <w:t xml:space="preserve">Email: lgbt@lgbt.ucla.edu </w:t>
+            </w:r>
+            <w:r xmlns:w="http://schemas.openxmlformats.org/wordprocessingml/2006/main" xmlns:wp="http://schemas.openxmlformats.org/drawingml/2006/wordprocessingDrawing" xmlns:r="http://schemas.openxmlformats.org/officeDocument/2006/relationships" xmlns:w14="http://schemas.microsoft.com/office/word/2010/wordml">
+              <w:rPr>
+                <w:rFonts w:ascii="Helvetica"/>
+                <w:i w:val="false"/>
+                <w:b w:val="false"/>
+                <w:u w:val="none"/>
+                <w:sz w:val="22"/>
+                <w:szCs w:val="22"/>
+                <w:color w:val="000000"/>
+              </w:rPr>
+              <w:br/>
+            </w:r>
+            <w:r xmlns:w="http://schemas.openxmlformats.org/wordprocessingml/2006/main" xmlns:wp="http://schemas.openxmlformats.org/drawingml/2006/wordprocessingDrawing" xmlns:r="http://schemas.openxmlformats.org/officeDocument/2006/relationships" xmlns:w14="http://schemas.microsoft.com/office/word/2010/wordml">
+              <w:rPr>
+                <w:rFonts w:ascii="Helvetica"/>
+                <w:i w:val="false"/>
+                <w:b w:val="false"/>
+                <w:u w:val="none"/>
+                <w:sz w:val="22"/>
+                <w:szCs w:val="22"/>
+                <w:color w:val="000000"/>
+              </w:rPr>
+              <w:t xml:space="preserve"> Located in the Student Activities Center </w:t>
+            </w:r>
+            <w:r xmlns:w="http://schemas.openxmlformats.org/wordprocessingml/2006/main" xmlns:wp="http://schemas.openxmlformats.org/drawingml/2006/wordprocessingDrawing" xmlns:r="http://schemas.openxmlformats.org/officeDocument/2006/relationships" xmlns:w14="http://schemas.microsoft.com/office/word/2010/wordml">
+              <w:rPr>
+                <w:rFonts w:ascii="Helvetica"/>
+                <w:i w:val="false"/>
+                <w:b w:val="false"/>
+                <w:u w:val="none"/>
+                <w:sz w:val="22"/>
+                <w:szCs w:val="22"/>
+                <w:color w:val="000000"/>
+              </w:rPr>
+              <w:br/>
+            </w:r>
+            <w:r xmlns:w="http://schemas.openxmlformats.org/wordprocessingml/2006/main" xmlns:wp="http://schemas.openxmlformats.org/drawingml/2006/wordprocessingDrawing" xmlns:r="http://schemas.openxmlformats.org/officeDocument/2006/relationships" xmlns:w14="http://schemas.microsoft.com/office/word/2010/wordml">
+              <w:rPr>
+                <w:rFonts w:ascii="Helvetica"/>
+                <w:i w:val="false"/>
+                <w:b w:val="false"/>
+                <w:u w:val="none"/>
+                <w:sz w:val="22"/>
+                <w:szCs w:val="22"/>
+                <w:color w:val="000000"/>
+              </w:rPr>
+              <w:t xml:space="preserve">Website: https://www.lgbt.ucla.edu/</w:t>
             </w:r>
           </w:p>
         </w:tc>
@@ -2314,12 +4419,12 @@
           <w:cantSplit/>
           <w:trHeight w:val="360" w:hRule="auto"/>
         </w:trPr>
-        body 4
+        body3
         <w:tc>
           <w:tcPr>
             <w:tcBorders>
-              <w:bottom w:val="none" w:sz="0" w:space="0" w:color="000000"/>
-              <w:top w:val="none" w:sz="0" w:space="0" w:color="000000"/>
+              <w:bottom w:val="dashed" w:sz="8" w:space="0" w:color="E4E8EE"/>
+              <w:top w:val="dashed" w:sz="8" w:space="0" w:color="E4E8EE"/>
               <w:left w:val="none" w:sz="0" w:space="0" w:color="000000"/>
               <w:right w:val="none" w:sz="0" w:space="0" w:color="000000"/>
             </w:tcBorders>
@@ -2355,15 +4460,15 @@
                 <w:szCs w:val="22"/>
                 <w:color w:val="000000"/>
               </w:rPr>
-              <w:t xml:space="preserve">B</w:t>
+              <w:t xml:space="preserve">International Students</w:t>
             </w:r>
           </w:p>
         </w:tc>
         <w:tc>
           <w:tcPr>
             <w:tcBorders>
-              <w:bottom w:val="none" w:sz="0" w:space="0" w:color="000000"/>
-              <w:top w:val="none" w:sz="0" w:space="0" w:color="000000"/>
+              <w:bottom w:val="dashed" w:sz="8" w:space="0" w:color="E4E8EE"/>
+              <w:top w:val="dashed" w:sz="8" w:space="0" w:color="E4E8EE"/>
               <w:left w:val="none" w:sz="0" w:space="0" w:color="000000"/>
               <w:right w:val="none" w:sz="0" w:space="0" w:color="000000"/>
             </w:tcBorders>
@@ -2399,22 +4504,15 @@
                 <w:szCs w:val="22"/>
                 <w:color w:val="000000"/>
               </w:rPr>
-              <w:t xml:space="preserve">83&lt;87%</w:t>
+              <w:t xml:space="preserve">The Dashew Center provides a range of programs to promote cross-cultural learning, language improvement, and cultural adjustment. Their programs include trips in the LA area, performances, and on-campus events and workshops.</w:t>
             </w:r>
           </w:p>
         </w:tc>
-      </w:tr>
-      <w:tr>
-        <w:trPr>
-          <w:cantSplit/>
-          <w:trHeight w:val="360" w:hRule="auto"/>
-        </w:trPr>
-        body 5
         <w:tc>
           <w:tcPr>
             <w:tcBorders>
-              <w:bottom w:val="none" w:sz="0" w:space="0" w:color="000000"/>
-              <w:top w:val="none" w:sz="0" w:space="0" w:color="000000"/>
+              <w:bottom w:val="dashed" w:sz="8" w:space="0" w:color="E4E8EE"/>
+              <w:top w:val="dashed" w:sz="8" w:space="0" w:color="E4E8EE"/>
               <w:left w:val="none" w:sz="0" w:space="0" w:color="000000"/>
               <w:right w:val="none" w:sz="0" w:space="0" w:color="000000"/>
             </w:tcBorders>
@@ -2450,15 +4548,22 @@
                 <w:szCs w:val="22"/>
                 <w:color w:val="000000"/>
               </w:rPr>
-              <w:t xml:space="preserve">B-</w:t>
+              <w:t xml:space="preserve">Website: https://www.internationalcenter.ucla.edu/</w:t>
             </w:r>
           </w:p>
         </w:tc>
+      </w:tr>
+      <w:tr>
+        <w:trPr>
+          <w:cantSplit/>
+          <w:trHeight w:val="360" w:hRule="auto"/>
+        </w:trPr>
+        body4
         <w:tc>
           <w:tcPr>
             <w:tcBorders>
-              <w:bottom w:val="none" w:sz="0" w:space="0" w:color="000000"/>
-              <w:top w:val="none" w:sz="0" w:space="0" w:color="000000"/>
+              <w:bottom w:val="dashed" w:sz="8" w:space="0" w:color="E4E8EE"/>
+              <w:top w:val="dashed" w:sz="8" w:space="0" w:color="E4E8EE"/>
               <w:left w:val="none" w:sz="0" w:space="0" w:color="000000"/>
               <w:right w:val="none" w:sz="0" w:space="0" w:color="000000"/>
             </w:tcBorders>
@@ -2494,22 +4599,15 @@
                 <w:szCs w:val="22"/>
                 <w:color w:val="000000"/>
               </w:rPr>
-              <w:t xml:space="preserve">80&lt;83%</w:t>
+              <w:t xml:space="preserve">Undocumented Students Program</w:t>
             </w:r>
           </w:p>
         </w:tc>
-      </w:tr>
-      <w:tr>
-        <w:trPr>
-          <w:cantSplit/>
-          <w:trHeight w:val="360" w:hRule="auto"/>
-        </w:trPr>
-        body 6
         <w:tc>
           <w:tcPr>
             <w:tcBorders>
-              <w:bottom w:val="none" w:sz="0" w:space="0" w:color="000000"/>
-              <w:top w:val="none" w:sz="0" w:space="0" w:color="000000"/>
+              <w:bottom w:val="dashed" w:sz="8" w:space="0" w:color="E4E8EE"/>
+              <w:top w:val="dashed" w:sz="8" w:space="0" w:color="E4E8EE"/>
               <w:left w:val="none" w:sz="0" w:space="0" w:color="000000"/>
               <w:right w:val="none" w:sz="0" w:space="0" w:color="000000"/>
             </w:tcBorders>
@@ -2545,15 +4643,15 @@
                 <w:szCs w:val="22"/>
                 <w:color w:val="000000"/>
               </w:rPr>
-              <w:t xml:space="preserve">C+</w:t>
+              <w:t xml:space="preserve">This program provides a safe space for undergraduate and graduate undocument students. USP supports the UndocuBruin community through personalized services and resources, programs, and workshops.</w:t>
             </w:r>
           </w:p>
         </w:tc>
         <w:tc>
           <w:tcPr>
             <w:tcBorders>
-              <w:bottom w:val="none" w:sz="0" w:space="0" w:color="000000"/>
-              <w:top w:val="none" w:sz="0" w:space="0" w:color="000000"/>
+              <w:bottom w:val="dashed" w:sz="8" w:space="0" w:color="E4E8EE"/>
+              <w:top w:val="dashed" w:sz="8" w:space="0" w:color="E4E8EE"/>
               <w:left w:val="none" w:sz="0" w:space="0" w:color="000000"/>
               <w:right w:val="none" w:sz="0" w:space="0" w:color="000000"/>
             </w:tcBorders>
@@ -2589,7 +4687,31 @@
                 <w:szCs w:val="22"/>
                 <w:color w:val="000000"/>
               </w:rPr>
-              <w:t xml:space="preserve">77&lt;80%</w:t>
+              <w:t xml:space="preserve">Email: usp@saonet.ucla.edu </w:t>
+            </w:r>
+            <w:r xmlns:w="http://schemas.openxmlformats.org/wordprocessingml/2006/main" xmlns:wp="http://schemas.openxmlformats.org/drawingml/2006/wordprocessingDrawing" xmlns:r="http://schemas.openxmlformats.org/officeDocument/2006/relationships" xmlns:w14="http://schemas.microsoft.com/office/word/2010/wordml">
+              <w:rPr>
+                <w:rFonts w:ascii="Helvetica"/>
+                <w:i w:val="false"/>
+                <w:b w:val="false"/>
+                <w:u w:val="none"/>
+                <w:sz w:val="22"/>
+                <w:szCs w:val="22"/>
+                <w:color w:val="000000"/>
+              </w:rPr>
+              <w:br/>
+            </w:r>
+            <w:r xmlns:w="http://schemas.openxmlformats.org/wordprocessingml/2006/main" xmlns:wp="http://schemas.openxmlformats.org/drawingml/2006/wordprocessingDrawing" xmlns:r="http://schemas.openxmlformats.org/officeDocument/2006/relationships" xmlns:w14="http://schemas.microsoft.com/office/word/2010/wordml">
+              <w:rPr>
+                <w:rFonts w:ascii="Helvetica"/>
+                <w:i w:val="false"/>
+                <w:b w:val="false"/>
+                <w:u w:val="none"/>
+                <w:sz w:val="22"/>
+                <w:szCs w:val="22"/>
+                <w:color w:val="000000"/>
+              </w:rPr>
+              <w:t xml:space="preserve">Website: https://www.usp.ucla.edu/ </w:t>
             </w:r>
           </w:p>
         </w:tc>
@@ -2599,12 +4721,12 @@
           <w:cantSplit/>
           <w:trHeight w:val="360" w:hRule="auto"/>
         </w:trPr>
-        body 7
+        body5
         <w:tc>
           <w:tcPr>
             <w:tcBorders>
-              <w:bottom w:val="none" w:sz="0" w:space="0" w:color="000000"/>
-              <w:top w:val="none" w:sz="0" w:space="0" w:color="000000"/>
+              <w:bottom w:val="dashed" w:sz="8" w:space="0" w:color="E4E8EE"/>
+              <w:top w:val="dashed" w:sz="8" w:space="0" w:color="E4E8EE"/>
               <w:left w:val="none" w:sz="0" w:space="0" w:color="000000"/>
               <w:right w:val="none" w:sz="0" w:space="0" w:color="000000"/>
             </w:tcBorders>
@@ -2640,15 +4762,15 @@
                 <w:szCs w:val="22"/>
                 <w:color w:val="000000"/>
               </w:rPr>
-              <w:t xml:space="preserve">C</w:t>
+              <w:t xml:space="preserve">Students with Dependents</w:t>
             </w:r>
           </w:p>
         </w:tc>
         <w:tc>
           <w:tcPr>
             <w:tcBorders>
-              <w:bottom w:val="none" w:sz="0" w:space="0" w:color="000000"/>
-              <w:top w:val="none" w:sz="0" w:space="0" w:color="000000"/>
+              <w:bottom w:val="dashed" w:sz="8" w:space="0" w:color="E4E8EE"/>
+              <w:top w:val="dashed" w:sz="8" w:space="0" w:color="E4E8EE"/>
               <w:left w:val="none" w:sz="0" w:space="0" w:color="000000"/>
               <w:right w:val="none" w:sz="0" w:space="0" w:color="000000"/>
             </w:tcBorders>
@@ -2684,22 +4806,15 @@
                 <w:szCs w:val="22"/>
                 <w:color w:val="000000"/>
               </w:rPr>
-              <w:t xml:space="preserve">73&lt;77%</w:t>
+              <w:t xml:space="preserve">UCLA Students with Dependents provides support to UCLA studens who are parents, guardians, and caregivers. Some of their services include: Information, referrals, and support to navigate UCLA (childcare, family housing, financial aid, Access to information about resources within the larger community, On-site application and verification for CalFresh (food stamps) &amp; MediCal and assistance with Cal Works/GAIN, A quiet study space, Family friendly graduation celebration in June</w:t>
             </w:r>
           </w:p>
         </w:tc>
-      </w:tr>
-      <w:tr>
-        <w:trPr>
-          <w:cantSplit/>
-          <w:trHeight w:val="360" w:hRule="auto"/>
-        </w:trPr>
-        body 8
         <w:tc>
           <w:tcPr>
             <w:tcBorders>
-              <w:bottom w:val="none" w:sz="0" w:space="0" w:color="000000"/>
-              <w:top w:val="none" w:sz="0" w:space="0" w:color="000000"/>
+              <w:bottom w:val="dashed" w:sz="8" w:space="0" w:color="E4E8EE"/>
+              <w:top w:val="dashed" w:sz="8" w:space="0" w:color="E4E8EE"/>
               <w:left w:val="none" w:sz="0" w:space="0" w:color="000000"/>
               <w:right w:val="none" w:sz="0" w:space="0" w:color="000000"/>
             </w:tcBorders>
@@ -2735,15 +4850,22 @@
                 <w:szCs w:val="22"/>
                 <w:color w:val="000000"/>
               </w:rPr>
-              <w:t xml:space="preserve">C-</w:t>
+              <w:t xml:space="preserve">Website: https://www.swd.ucla.edu/</w:t>
             </w:r>
           </w:p>
         </w:tc>
+      </w:tr>
+      <w:tr>
+        <w:trPr>
+          <w:cantSplit/>
+          <w:trHeight w:val="360" w:hRule="auto"/>
+        </w:trPr>
+        body6
         <w:tc>
           <w:tcPr>
             <w:tcBorders>
-              <w:bottom w:val="none" w:sz="0" w:space="0" w:color="000000"/>
-              <w:top w:val="none" w:sz="0" w:space="0" w:color="000000"/>
+              <w:bottom w:val="dashed" w:sz="8" w:space="0" w:color="E4E8EE"/>
+              <w:top w:val="dashed" w:sz="8" w:space="0" w:color="E4E8EE"/>
               <w:left w:val="none" w:sz="0" w:space="0" w:color="000000"/>
               <w:right w:val="none" w:sz="0" w:space="0" w:color="000000"/>
             </w:tcBorders>
@@ -2779,22 +4901,15 @@
                 <w:szCs w:val="22"/>
                 <w:color w:val="000000"/>
               </w:rPr>
-              <w:t xml:space="preserve">70&lt;73%</w:t>
+              <w:t xml:space="preserve">Be Well Program</w:t>
             </w:r>
           </w:p>
         </w:tc>
-      </w:tr>
-      <w:tr>
-        <w:trPr>
-          <w:cantSplit/>
-          <w:trHeight w:val="360" w:hRule="auto"/>
-        </w:trPr>
-        body 9
         <w:tc>
           <w:tcPr>
             <w:tcBorders>
-              <w:bottom w:val="none" w:sz="0" w:space="0" w:color="000000"/>
-              <w:top w:val="none" w:sz="0" w:space="0" w:color="000000"/>
+              <w:bottom w:val="dashed" w:sz="8" w:space="0" w:color="E4E8EE"/>
+              <w:top w:val="dashed" w:sz="8" w:space="0" w:color="E4E8EE"/>
               <w:left w:val="none" w:sz="0" w:space="0" w:color="000000"/>
               <w:right w:val="none" w:sz="0" w:space="0" w:color="000000"/>
             </w:tcBorders>
@@ -2830,15 +4945,15 @@
                 <w:szCs w:val="22"/>
                 <w:color w:val="000000"/>
               </w:rPr>
-              <w:t xml:space="preserve">D</w:t>
+              <w:t xml:space="preserve"/>
             </w:r>
           </w:p>
         </w:tc>
         <w:tc>
           <w:tcPr>
             <w:tcBorders>
-              <w:bottom w:val="none" w:sz="0" w:space="0" w:color="000000"/>
-              <w:top w:val="none" w:sz="0" w:space="0" w:color="000000"/>
+              <w:bottom w:val="dashed" w:sz="8" w:space="0" w:color="E4E8EE"/>
+              <w:top w:val="dashed" w:sz="8" w:space="0" w:color="E4E8EE"/>
               <w:left w:val="none" w:sz="0" w:space="0" w:color="000000"/>
               <w:right w:val="none" w:sz="0" w:space="0" w:color="000000"/>
             </w:tcBorders>
@@ -2874,7 +4989,7 @@
                 <w:szCs w:val="22"/>
                 <w:color w:val="000000"/>
               </w:rPr>
-              <w:t xml:space="preserve">60&lt;70%</w:t>
+              <w:t xml:space="preserve">Website: https://bewellbruin.ucla.edu/</w:t>
             </w:r>
           </w:p>
         </w:tc>
@@ -2884,12 +4999,12 @@
           <w:cantSplit/>
           <w:trHeight w:val="360" w:hRule="auto"/>
         </w:trPr>
-        body10
+        body7
         <w:tc>
           <w:tcPr>
             <w:tcBorders>
-              <w:bottom w:val="single" w:sz="16" w:space="0" w:color="666666"/>
-              <w:top w:val="none" w:sz="0" w:space="0" w:color="000000"/>
+              <w:bottom w:val="dashed" w:sz="8" w:space="0" w:color="E4E8EE"/>
+              <w:top w:val="dashed" w:sz="8" w:space="0" w:color="E4E8EE"/>
               <w:left w:val="none" w:sz="0" w:space="0" w:color="000000"/>
               <w:right w:val="none" w:sz="0" w:space="0" w:color="000000"/>
             </w:tcBorders>
@@ -2925,15 +5040,15 @@
                 <w:szCs w:val="22"/>
                 <w:color w:val="000000"/>
               </w:rPr>
-              <w:t xml:space="preserve">F</w:t>
+              <w:t xml:space="preserve">Data Squad</w:t>
             </w:r>
           </w:p>
         </w:tc>
         <w:tc>
           <w:tcPr>
             <w:tcBorders>
-              <w:bottom w:val="single" w:sz="16" w:space="0" w:color="666666"/>
-              <w:top w:val="none" w:sz="0" w:space="0" w:color="000000"/>
+              <w:bottom w:val="dashed" w:sz="8" w:space="0" w:color="E4E8EE"/>
+              <w:top w:val="dashed" w:sz="8" w:space="0" w:color="E4E8EE"/>
               <w:left w:val="none" w:sz="0" w:space="0" w:color="000000"/>
               <w:right w:val="none" w:sz="0" w:space="0" w:color="000000"/>
             </w:tcBorders>
@@ -2969,948 +5084,15 @@
                 <w:szCs w:val="22"/>
                 <w:color w:val="000000"/>
               </w:rPr>
-              <w:t xml:space="preserve">0&lt;60%</w:t>
+              <w:t xml:space="preserve"/>
             </w:r>
           </w:p>
         </w:tc>
-      </w:tr>
-    </w:tbl>
-    <w:bookmarkEnd w:id="30"/>
-    <w:bookmarkEnd w:id="31"/>
-    <w:bookmarkStart w:id="33" w:name="course-schedule"/>
-    <w:p>
-      <w:pPr>
-        <w:pStyle w:val="Heading1"/>
-      </w:pPr>
-      <w:r>
-        <w:t xml:space="preserve">5. Course Schedule</w:t>
-      </w:r>
-    </w:p>
-    <w:p>
-      <w:pPr>
-        <w:pStyle w:val="FirstParagraph"/>
-      </w:pPr>
-      <w:r>
-        <w:t xml:space="preserve">Below is an overview of course topics. Topics and the schedule are subject to change at the instructor’s discretion. Topics may be cut if more time is needed to learn the most central topics. It is unlikely that additional topics will be added. The official course schedule will be posted on the</w:t>
-      </w:r>
-      <w:r>
-        <w:t xml:space="preserve"> </w:t>
-      </w:r>
-      <w:hyperlink r:id="rId32">
-        <w:r>
-          <w:rPr>
-            <w:rStyle w:val="Hyperlink"/>
-          </w:rPr>
-          <w:t xml:space="preserve">course website</w:t>
-        </w:r>
-      </w:hyperlink>
-      <w:r>
-        <w:t xml:space="preserve">, including weekly required reading and optional reading.</w:t>
-      </w:r>
-    </w:p>
-    <w:p>
-      <w:pPr>
-        <w:pStyle w:val="BodyText"/>
-      </w:pPr>
-      <w:r>
-        <w:rPr>
-          <w:bCs/>
-          <w:b/>
-        </w:rPr>
-        <w:t xml:space="preserve">Week 1: Introduction to R</w:t>
-      </w:r>
-    </w:p>
-    <w:p>
-      <w:pPr>
-        <w:numPr>
-          <w:ilvl w:val="0"/>
-          <w:numId w:val="1023"/>
-        </w:numPr>
-        <w:pStyle w:val="Compact"/>
-      </w:pPr>
-      <w:r>
-        <w:t xml:space="preserve">Introduction to R and R data structures</w:t>
-      </w:r>
-    </w:p>
-    <w:p>
-      <w:pPr>
-        <w:numPr>
-          <w:ilvl w:val="0"/>
-          <w:numId w:val="1023"/>
-        </w:numPr>
-        <w:pStyle w:val="Compact"/>
-      </w:pPr>
-      <w:r>
-        <w:t xml:space="preserve">Execute R commands, understand R objects and data structures, use R functions</w:t>
-      </w:r>
-    </w:p>
-    <w:p>
-      <w:pPr>
-        <w:numPr>
-          <w:ilvl w:val="0"/>
-          <w:numId w:val="1023"/>
-        </w:numPr>
-        <w:pStyle w:val="Compact"/>
-      </w:pPr>
-      <w:r>
-        <w:t xml:space="preserve">Introduce atomic vectors, lists, and functions for investigating objects (e.g., length, type, str)</w:t>
-      </w:r>
-    </w:p>
-    <w:p>
-      <w:pPr>
-        <w:pStyle w:val="FirstParagraph"/>
-      </w:pPr>
-      <w:r>
-        <w:rPr>
-          <w:bCs/>
-          <w:b/>
-        </w:rPr>
-        <w:t xml:space="preserve">Week 2: Investigating data patterns in Base R</w:t>
-      </w:r>
-    </w:p>
-    <w:p>
-      <w:pPr>
-        <w:numPr>
-          <w:ilvl w:val="0"/>
-          <w:numId w:val="1024"/>
-        </w:numPr>
-        <w:pStyle w:val="Compact"/>
-      </w:pPr>
-      <w:r>
-        <w:t xml:space="preserve">Data investigation and manipulation using Base R</w:t>
-      </w:r>
-    </w:p>
-    <w:p>
-      <w:pPr>
-        <w:numPr>
-          <w:ilvl w:val="0"/>
-          <w:numId w:val="1024"/>
-        </w:numPr>
-        <w:pStyle w:val="Compact"/>
-      </w:pPr>
-      <w:r>
-        <w:t xml:space="preserve">Investigate R object type and structure, isolate elements using Base R subset operators and the</w:t>
-      </w:r>
-      <w:r>
-        <w:t xml:space="preserve"> </w:t>
-      </w:r>
-      <w:r>
-        <w:rPr>
-          <w:rStyle w:val="VerbatimChar"/>
-        </w:rPr>
-        <w:t xml:space="preserve">subset()</w:t>
-      </w:r>
-      <w:r>
-        <w:t xml:space="preserve"> </w:t>
-      </w:r>
-      <w:r>
-        <w:t xml:space="preserve">function, create new variables in Base R</w:t>
-      </w:r>
-    </w:p>
-    <w:p>
-      <w:pPr>
-        <w:pStyle w:val="FirstParagraph"/>
-      </w:pPr>
-      <w:r>
-        <w:rPr>
-          <w:bCs/>
-          <w:b/>
-        </w:rPr>
-        <w:t xml:space="preserve">Week 3: Enter the Tidyverse Part I: Pipes &amp; Dplyr</w:t>
-      </w:r>
-    </w:p>
-    <w:p>
-      <w:pPr>
-        <w:numPr>
-          <w:ilvl w:val="0"/>
-          <w:numId w:val="1025"/>
-        </w:numPr>
-        <w:pStyle w:val="Compact"/>
-      </w:pPr>
-      <w:r>
-        <w:t xml:space="preserve">Data investigation and manipulation using tidyverse</w:t>
-      </w:r>
-    </w:p>
-    <w:p>
-      <w:pPr>
-        <w:numPr>
-          <w:ilvl w:val="0"/>
-          <w:numId w:val="1025"/>
-        </w:numPr>
-        <w:pStyle w:val="Compact"/>
-      </w:pPr>
-      <w:r>
-        <w:t xml:space="preserve">Select, filter, and sort data using</w:t>
-      </w:r>
-      <w:r>
-        <w:t xml:space="preserve"> </w:t>
-      </w:r>
-      <w:r>
-        <w:rPr>
-          <w:rStyle w:val="VerbatimChar"/>
-        </w:rPr>
-        <w:t xml:space="preserve">tidyverse</w:t>
-      </w:r>
-      <w:r>
-        <w:t xml:space="preserve"> </w:t>
-      </w:r>
-      <w:r>
-        <w:t xml:space="preserve">functions, chain functions together using pipes (</w:t>
-      </w:r>
-      <w:r>
-        <w:rPr>
-          <w:rStyle w:val="VerbatimChar"/>
-        </w:rPr>
-        <w:t xml:space="preserve">%&gt;%</w:t>
-      </w:r>
-      <w:r>
-        <w:t xml:space="preserve">)</w:t>
-      </w:r>
-    </w:p>
-    <w:p>
-      <w:pPr>
-        <w:pStyle w:val="FirstParagraph"/>
-      </w:pPr>
-      <w:r>
-        <w:rPr>
-          <w:bCs/>
-          <w:b/>
-        </w:rPr>
-        <w:t xml:space="preserve">Week 4: Enter the Tidyverse Part II: variable creation</w:t>
-      </w:r>
-    </w:p>
-    <w:p>
-      <w:pPr>
-        <w:numPr>
-          <w:ilvl w:val="0"/>
-          <w:numId w:val="1026"/>
-        </w:numPr>
-        <w:pStyle w:val="Compact"/>
-      </w:pPr>
-      <w:r>
-        <w:t xml:space="preserve">Create new variables using</w:t>
-      </w:r>
-      <w:r>
-        <w:t xml:space="preserve"> </w:t>
-      </w:r>
-      <w:r>
-        <w:rPr>
-          <w:rStyle w:val="VerbatimChar"/>
-        </w:rPr>
-        <w:t xml:space="preserve">mutate()</w:t>
-      </w:r>
-    </w:p>
-    <w:p>
-      <w:pPr>
-        <w:numPr>
-          <w:ilvl w:val="0"/>
-          <w:numId w:val="1026"/>
-        </w:numPr>
-        <w:pStyle w:val="Compact"/>
-      </w:pPr>
-      <w:r>
-        <w:t xml:space="preserve">Create new variables conditionally using</w:t>
-      </w:r>
-      <w:r>
-        <w:t xml:space="preserve"> </w:t>
-      </w:r>
-      <w:r>
-        <w:rPr>
-          <w:rStyle w:val="VerbatimChar"/>
-        </w:rPr>
-        <w:t xml:space="preserve">if_else()</w:t>
-      </w:r>
-      <w:r>
-        <w:t xml:space="preserve">,</w:t>
-      </w:r>
-      <w:r>
-        <w:t xml:space="preserve"> </w:t>
-      </w:r>
-      <w:r>
-        <w:rPr>
-          <w:rStyle w:val="VerbatimChar"/>
-        </w:rPr>
-        <w:t xml:space="preserve">recode()</w:t>
-      </w:r>
-      <w:r>
-        <w:t xml:space="preserve">, and</w:t>
-      </w:r>
-      <w:r>
-        <w:t xml:space="preserve"> </w:t>
-      </w:r>
-      <w:r>
-        <w:rPr>
-          <w:rStyle w:val="VerbatimChar"/>
-        </w:rPr>
-        <w:t xml:space="preserve">case_when()</w:t>
-      </w:r>
-    </w:p>
-    <w:p>
-      <w:pPr>
-        <w:pStyle w:val="FirstParagraph"/>
-      </w:pPr>
-      <w:r>
-        <w:rPr>
-          <w:bCs/>
-          <w:b/>
-        </w:rPr>
-        <w:t xml:space="preserve">Week 5: Processing across rows</w:t>
-      </w:r>
-    </w:p>
-    <w:p>
-      <w:pPr>
-        <w:numPr>
-          <w:ilvl w:val="0"/>
-          <w:numId w:val="1027"/>
-        </w:numPr>
-        <w:pStyle w:val="Compact"/>
-      </w:pPr>
-      <w:r>
-        <w:t xml:space="preserve">Calculate aggregate statistics from multiple rows of data</w:t>
-      </w:r>
-    </w:p>
-    <w:p>
-      <w:pPr>
-        <w:numPr>
-          <w:ilvl w:val="0"/>
-          <w:numId w:val="1027"/>
-        </w:numPr>
-        <w:pStyle w:val="Compact"/>
-      </w:pPr>
-      <w:r>
-        <w:t xml:space="preserve">Group rows of data using</w:t>
-      </w:r>
-      <w:r>
-        <w:t xml:space="preserve"> </w:t>
-      </w:r>
-      <w:r>
-        <w:rPr>
-          <w:rStyle w:val="VerbatimChar"/>
-        </w:rPr>
-        <w:t xml:space="preserve">group_by()</w:t>
-      </w:r>
-      <w:r>
-        <w:t xml:space="preserve">, create aggregate statistics using</w:t>
-      </w:r>
-      <w:r>
-        <w:t xml:space="preserve"> </w:t>
-      </w:r>
-      <w:r>
-        <w:rPr>
-          <w:rStyle w:val="VerbatimChar"/>
-        </w:rPr>
-        <w:t xml:space="preserve">summarize()</w:t>
-      </w:r>
-    </w:p>
-    <w:p>
-      <w:pPr>
-        <w:pStyle w:val="FirstParagraph"/>
-      </w:pPr>
-      <w:r>
-        <w:rPr>
-          <w:bCs/>
-          <w:b/>
-        </w:rPr>
-        <w:t xml:space="preserve">Week 6: Attributes and class</w:t>
-      </w:r>
-    </w:p>
-    <w:p>
-      <w:pPr>
-        <w:numPr>
-          <w:ilvl w:val="0"/>
-          <w:numId w:val="1028"/>
-        </w:numPr>
-        <w:pStyle w:val="Compact"/>
-      </w:pPr>
-      <w:r>
-        <w:t xml:space="preserve">Understand the class and attributes of R objects</w:t>
-      </w:r>
-    </w:p>
-    <w:p>
-      <w:pPr>
-        <w:numPr>
-          <w:ilvl w:val="0"/>
-          <w:numId w:val="1028"/>
-        </w:numPr>
-        <w:pStyle w:val="Compact"/>
-      </w:pPr>
-      <w:r>
-        <w:t xml:space="preserve">Investigate R object class and attributes, work with factor variables, label variables and values of a dataframe using the</w:t>
-      </w:r>
-      <w:r>
-        <w:t xml:space="preserve"> </w:t>
-      </w:r>
-      <w:r>
-        <w:rPr>
-          <w:rStyle w:val="VerbatimChar"/>
-        </w:rPr>
-        <w:t xml:space="preserve">labelled</w:t>
-      </w:r>
-      <w:r>
-        <w:t xml:space="preserve"> </w:t>
-      </w:r>
-      <w:r>
-        <w:t xml:space="preserve">package</w:t>
-      </w:r>
-    </w:p>
-    <w:p>
-      <w:pPr>
-        <w:pStyle w:val="FirstParagraph"/>
-      </w:pPr>
-      <w:r>
-        <w:rPr>
-          <w:bCs/>
-          <w:b/>
-        </w:rPr>
-        <w:t xml:space="preserve">Week 7: Strings and dates</w:t>
-      </w:r>
-    </w:p>
-    <w:p>
-      <w:pPr>
-        <w:numPr>
-          <w:ilvl w:val="0"/>
-          <w:numId w:val="1029"/>
-        </w:numPr>
-        <w:pStyle w:val="Compact"/>
-      </w:pPr>
-      <w:r>
-        <w:t xml:space="preserve">Work with strings and date/datetime objects</w:t>
-      </w:r>
-    </w:p>
-    <w:p>
-      <w:pPr>
-        <w:numPr>
-          <w:ilvl w:val="0"/>
-          <w:numId w:val="1029"/>
-        </w:numPr>
-        <w:pStyle w:val="Compact"/>
-      </w:pPr>
-      <w:r>
-        <w:t xml:space="preserve">Understand string basics, manipulate strings using</w:t>
-      </w:r>
-      <w:r>
-        <w:t xml:space="preserve"> </w:t>
-      </w:r>
-      <w:r>
-        <w:rPr>
-          <w:rStyle w:val="VerbatimChar"/>
-        </w:rPr>
-        <w:t xml:space="preserve">stringr</w:t>
-      </w:r>
-      <w:r>
-        <w:t xml:space="preserve"> </w:t>
-      </w:r>
-      <w:r>
-        <w:t xml:space="preserve">functions, work with dates and times using the</w:t>
-      </w:r>
-      <w:r>
-        <w:t xml:space="preserve"> </w:t>
-      </w:r>
-      <w:r>
-        <w:rPr>
-          <w:rStyle w:val="VerbatimChar"/>
-        </w:rPr>
-        <w:t xml:space="preserve">lubridate</w:t>
-      </w:r>
-      <w:r>
-        <w:t xml:space="preserve"> </w:t>
-      </w:r>
-      <w:r>
-        <w:t xml:space="preserve">package</w:t>
-      </w:r>
-    </w:p>
-    <w:p>
-      <w:pPr>
-        <w:pStyle w:val="FirstParagraph"/>
-      </w:pPr>
-      <w:r>
-        <w:rPr>
-          <w:bCs/>
-          <w:b/>
-        </w:rPr>
-        <w:t xml:space="preserve">Week 8: Create plots w/ ggplot</w:t>
-      </w:r>
-    </w:p>
-    <w:p>
-      <w:pPr>
-        <w:numPr>
-          <w:ilvl w:val="0"/>
-          <w:numId w:val="1030"/>
-        </w:numPr>
-        <w:pStyle w:val="Compact"/>
-      </w:pPr>
-      <w:r>
-        <w:t xml:space="preserve">Understand the layered grammar of graphics for visualizing data with ggplot2</w:t>
-      </w:r>
-    </w:p>
-    <w:p>
-      <w:pPr>
-        <w:numPr>
-          <w:ilvl w:val="0"/>
-          <w:numId w:val="1030"/>
-        </w:numPr>
-        <w:pStyle w:val="Compact"/>
-      </w:pPr>
-      <w:r>
-        <w:t xml:space="preserve">Make plots with the</w:t>
-      </w:r>
-      <w:r>
-        <w:t xml:space="preserve"> </w:t>
-      </w:r>
-      <w:r>
-        <w:rPr>
-          <w:rStyle w:val="VerbatimChar"/>
-        </w:rPr>
-        <w:t xml:space="preserve">ggplot</w:t>
-      </w:r>
-      <w:r>
-        <w:t xml:space="preserve"> </w:t>
-      </w:r>
-      <w:r>
-        <w:t xml:space="preserve">function (e.g., bar plots, scatter plots)</w:t>
-      </w:r>
-    </w:p>
-    <w:p>
-      <w:pPr>
-        <w:numPr>
-          <w:ilvl w:val="0"/>
-          <w:numId w:val="1030"/>
-        </w:numPr>
-        <w:pStyle w:val="Compact"/>
-      </w:pPr>
-      <w:r>
-        <w:t xml:space="preserve">Customize plots through color palettes, labels, legends, etc.</w:t>
-      </w:r>
-    </w:p>
-    <w:p>
-      <w:pPr>
-        <w:pStyle w:val="FirstParagraph"/>
-      </w:pPr>
-      <w:r>
-        <w:rPr>
-          <w:bCs/>
-          <w:b/>
-        </w:rPr>
-        <w:t xml:space="preserve">Week 9: Tidy data</w:t>
-      </w:r>
-    </w:p>
-    <w:p>
-      <w:pPr>
-        <w:numPr>
-          <w:ilvl w:val="0"/>
-          <w:numId w:val="1031"/>
-        </w:numPr>
-        <w:pStyle w:val="Compact"/>
-      </w:pPr>
-      <w:r>
-        <w:t xml:space="preserve">Understand tidy data structure and reshaping data</w:t>
-      </w:r>
-    </w:p>
-    <w:p>
-      <w:pPr>
-        <w:numPr>
-          <w:ilvl w:val="0"/>
-          <w:numId w:val="1031"/>
-        </w:numPr>
-        <w:pStyle w:val="Compact"/>
-      </w:pPr>
-      <w:r>
-        <w:t xml:space="preserve">Define tidy data and how to reshape untidy data into tidy form, reshape data from wide to long using</w:t>
-      </w:r>
-      <w:r>
-        <w:t xml:space="preserve"> </w:t>
-      </w:r>
-      <w:r>
-        <w:rPr>
-          <w:rStyle w:val="VerbatimChar"/>
-        </w:rPr>
-        <w:t xml:space="preserve">pivot_longer()</w:t>
-      </w:r>
-      <w:r>
-        <w:t xml:space="preserve">, reshape data from long to wide using</w:t>
-      </w:r>
-      <w:r>
-        <w:t xml:space="preserve"> </w:t>
-      </w:r>
-      <w:r>
-        <w:rPr>
-          <w:rStyle w:val="VerbatimChar"/>
-        </w:rPr>
-        <w:t xml:space="preserve">pivot_wider()</w:t>
-      </w:r>
-      <w:r>
-        <w:t xml:space="preserve">, handle missing values during reshaping</w:t>
-      </w:r>
-    </w:p>
-    <w:p>
-      <w:pPr>
-        <w:pStyle w:val="FirstParagraph"/>
-      </w:pPr>
-      <w:r>
-        <w:rPr>
-          <w:bCs/>
-          <w:b/>
-        </w:rPr>
-        <w:t xml:space="preserve">Week 10: Joining data</w:t>
-      </w:r>
-    </w:p>
-    <w:p>
-      <w:pPr>
-        <w:numPr>
-          <w:ilvl w:val="0"/>
-          <w:numId w:val="1032"/>
-        </w:numPr>
-        <w:pStyle w:val="Compact"/>
-      </w:pPr>
-      <w:r>
-        <w:t xml:space="preserve">Combine data from multiple datasets using joins</w:t>
-      </w:r>
-    </w:p>
-    <w:p>
-      <w:pPr>
-        <w:numPr>
-          <w:ilvl w:val="0"/>
-          <w:numId w:val="1032"/>
-        </w:numPr>
-        <w:pStyle w:val="Compact"/>
-      </w:pPr>
-      <w:r>
-        <w:t xml:space="preserve">Merge datasets using mutating joins, check the quality of merge using filtering joins, append datasets by stacking rows</w:t>
-      </w:r>
-    </w:p>
-    <w:bookmarkEnd w:id="33"/>
-    <w:bookmarkStart w:id="37" w:name="course-policies"/>
-    <w:p>
-      <w:pPr>
-        <w:pStyle w:val="Heading1"/>
-      </w:pPr>
-      <w:r>
-        <w:t xml:space="preserve">6. Course policies</w:t>
-      </w:r>
-    </w:p>
-    <w:bookmarkStart w:id="34" w:name="online-collaborationnetiquette"/>
-    <w:p>
-      <w:pPr>
-        <w:pStyle w:val="Heading2"/>
-      </w:pPr>
-      <w:r>
-        <w:t xml:space="preserve">6.1 Online collaboration/netiquette</w:t>
-      </w:r>
-    </w:p>
-    <w:p>
-      <w:pPr>
-        <w:pStyle w:val="FirstParagraph"/>
-      </w:pPr>
-      <w:r>
-        <w:t xml:space="preserve">You will communicate with instructors and peers virtually through a variety of tools such as GitHub, email, and Zoom web conferencing. The following guidelines will enable everyone in the course to participate and collaborate in a productive, safe environment.</w:t>
-      </w:r>
-    </w:p>
-    <w:p>
-      <w:pPr>
-        <w:numPr>
-          <w:ilvl w:val="0"/>
-          <w:numId w:val="1033"/>
-        </w:numPr>
-        <w:pStyle w:val="Compact"/>
-      </w:pPr>
-      <w:r>
-        <w:t xml:space="preserve">Be professional, courteous, and respectful as you would in a physical classroom.</w:t>
-      </w:r>
-    </w:p>
-    <w:p>
-      <w:pPr>
-        <w:numPr>
-          <w:ilvl w:val="0"/>
-          <w:numId w:val="1033"/>
-        </w:numPr>
-        <w:pStyle w:val="Compact"/>
-      </w:pPr>
-      <w:r>
-        <w:t xml:space="preserve">Online communication lacks the nonverbal cues that provide much of the meaning and nuances in face-to-face conversations. Choose your words carefully, phrase your sentences clearly, and stay on topic.</w:t>
-      </w:r>
-    </w:p>
-    <w:p>
-      <w:pPr>
-        <w:numPr>
-          <w:ilvl w:val="0"/>
-          <w:numId w:val="1033"/>
-        </w:numPr>
-        <w:pStyle w:val="Compact"/>
-      </w:pPr>
-      <w:r>
-        <w:t xml:space="preserve">It is expected that you may disagree with the research presented or the opinions of their fellow classmates. To disagree is fine but to disparage others’ views is unacceptable. All comments should be kept civil and thoughtful.</w:t>
-      </w:r>
-    </w:p>
-    <w:p>
-      <w:pPr>
-        <w:numPr>
-          <w:ilvl w:val="0"/>
-          <w:numId w:val="1033"/>
-        </w:numPr>
-        <w:pStyle w:val="Compact"/>
-      </w:pPr>
-      <w:r>
-        <w:t xml:space="preserve">It is imperative that we respect one another in this course, and all other spaces. One way to gain/show respect is to actively listen to one another. Please do not text, tweet, email, Facebook, LinkedIn, browse the internet, and such during class.</w:t>
-      </w:r>
-    </w:p>
-    <w:p>
-      <w:pPr>
-        <w:numPr>
-          <w:ilvl w:val="0"/>
-          <w:numId w:val="1033"/>
-        </w:numPr>
-        <w:pStyle w:val="Compact"/>
-      </w:pPr>
-      <w:r>
-        <w:t xml:space="preserve">In the unlikely event that Zoom is down, please be sure to check your email often for instructions on how we will complete that class session in an asynchronous manner.</w:t>
-      </w:r>
-    </w:p>
-    <w:p>
-      <w:pPr>
-        <w:pStyle w:val="FirstParagraph"/>
-      </w:pPr>
-      <w:r>
-        <w:rPr>
-          <w:bCs/>
-          <w:b/>
-        </w:rPr>
-        <w:t xml:space="preserve">Class Zoom guidelines</w:t>
-      </w:r>
-    </w:p>
-    <w:p>
-      <w:pPr>
-        <w:pStyle w:val="BodyText"/>
-      </w:pPr>
-      <w:r>
-        <w:t xml:space="preserve">All synchronous class sessions will be held online, via Zoom. Below, we have outlined some general guidelines about Zoom learning. As we continue learning together, we can add to and change the below list. I’m open to your feedback and your experiences as we continue to learn how to learn via Zoom.</w:t>
-      </w:r>
-    </w:p>
-    <w:p>
-      <w:pPr>
-        <w:numPr>
-          <w:ilvl w:val="0"/>
-          <w:numId w:val="1034"/>
-        </w:numPr>
-        <w:pStyle w:val="Compact"/>
-      </w:pPr>
-      <w:r>
-        <w:rPr>
-          <w:bCs/>
-          <w:b/>
-        </w:rPr>
-        <w:t xml:space="preserve">Video</w:t>
-      </w:r>
-      <w:r>
-        <w:t xml:space="preserve">: You are not required to turn on your video during synchronous lectures, but we encourage you to do so if you feel comfortable– particularly during small group breakout rooms.</w:t>
-      </w:r>
-      <w:r>
-        <w:br/>
-      </w:r>
-    </w:p>
-    <w:p>
-      <w:pPr>
-        <w:numPr>
-          <w:ilvl w:val="0"/>
-          <w:numId w:val="1034"/>
-        </w:numPr>
-        <w:pStyle w:val="Compact"/>
-      </w:pPr>
-      <w:r>
-        <w:rPr>
-          <w:bCs/>
-          <w:b/>
-        </w:rPr>
-        <w:t xml:space="preserve">Audio</w:t>
-      </w:r>
-      <w:r>
-        <w:t xml:space="preserve">: We are that you mute your microphones when you are not speaking. We encourage the use of earphones or headphones if you are in a space with background noise.</w:t>
-      </w:r>
-      <w:r>
-        <w:br/>
-      </w:r>
-    </w:p>
-    <w:p>
-      <w:pPr>
-        <w:numPr>
-          <w:ilvl w:val="0"/>
-          <w:numId w:val="1034"/>
-        </w:numPr>
-        <w:pStyle w:val="Compact"/>
-      </w:pPr>
-      <w:r>
-        <w:rPr>
-          <w:bCs/>
-          <w:b/>
-        </w:rPr>
-        <w:t xml:space="preserve">Zoom outage</w:t>
-      </w:r>
-      <w:r>
-        <w:t xml:space="preserve">: In the unlikely event that Zoom is down, we will email the class with instructions for completing the class section in an asynchronous manner. Therefore, if Zoom is not functioning properly during the class period, be sure to check your email often.</w:t>
-      </w:r>
-      <w:r>
-        <w:br/>
-      </w:r>
-    </w:p>
-    <w:p>
-      <w:pPr>
-        <w:numPr>
-          <w:ilvl w:val="0"/>
-          <w:numId w:val="1034"/>
-        </w:numPr>
-        <w:pStyle w:val="Compact"/>
-      </w:pPr>
-      <w:r>
-        <w:rPr>
-          <w:bCs/>
-          <w:b/>
-        </w:rPr>
-        <w:t xml:space="preserve">Internet connectivity</w:t>
-      </w:r>
-      <w:r>
-        <w:t xml:space="preserve">: We understand that having access to a stable internet connection and/or electronic equipment is a privilege. With that in mind, we want to provide a space where everyone has the resources they need to do well in the class. If you have any issues with your internet connection and/or don’t have access to electronic equipment, please reach out to us.</w:t>
-      </w:r>
-    </w:p>
-    <w:bookmarkEnd w:id="34"/>
-    <w:bookmarkStart w:id="35" w:name="academic-accomodations"/>
-    <w:p>
-      <w:pPr>
-        <w:pStyle w:val="Heading2"/>
-      </w:pPr>
-      <w:r>
-        <w:t xml:space="preserve">6.2 Academic accomodations</w:t>
-      </w:r>
-    </w:p>
-    <w:p>
-      <w:pPr>
-        <w:pStyle w:val="FirstParagraph"/>
-      </w:pPr>
-      <w:r>
-        <w:rPr>
-          <w:bCs/>
-          <w:b/>
-        </w:rPr>
-        <w:t xml:space="preserve">Center for Accessible Education</w:t>
-      </w:r>
-    </w:p>
-    <w:p>
-      <w:pPr>
-        <w:pStyle w:val="BodyText"/>
-      </w:pPr>
-      <w:r>
-        <w:t xml:space="preserve">If you need academic accommodations please contact the Center for Accessible Education (CAE). When possible, you should contact the CAE within the first two weeks of the term as reasonable notice is needed to coordinate accommodations. For more information visit https://www.cae.ucla.edu/.</w:t>
-      </w:r>
-    </w:p>
-    <w:p>
-      <w:pPr>
-        <w:pStyle w:val="BodyText"/>
-      </w:pPr>
-      <w:r>
-        <w:t xml:space="preserve">Located in A255 Murphy Hall: (310) 825-1501, TDD (310) 206-6083; http://www.cae.ucla.edu/</w:t>
-      </w:r>
-    </w:p>
-    <w:bookmarkEnd w:id="35"/>
-    <w:bookmarkStart w:id="36" w:name="academic-integrity"/>
-    <w:p>
-      <w:pPr>
-        <w:pStyle w:val="Heading2"/>
-      </w:pPr>
-      <w:r>
-        <w:t xml:space="preserve">6.3 Academic integrity</w:t>
-      </w:r>
-    </w:p>
-    <w:p>
-      <w:pPr>
-        <w:pStyle w:val="FirstParagraph"/>
-      </w:pPr>
-      <w:r>
-        <w:rPr>
-          <w:bCs/>
-          <w:b/>
-        </w:rPr>
-        <w:t xml:space="preserve">UCLA policy</w:t>
-      </w:r>
-    </w:p>
-    <w:p>
-      <w:pPr>
-        <w:numPr>
-          <w:ilvl w:val="0"/>
-          <w:numId w:val="1035"/>
-        </w:numPr>
-        <w:pStyle w:val="Compact"/>
-      </w:pPr>
-      <w:r>
-        <w:t xml:space="preserve">UCLA is a community of scholars. In this community, all members including faculty, staff and students alike are responsible for maintaining standards of academic honesty. As a student and member of the University community, you are here to get an education and are, therefore, expected to demonstrate integrity in your academic endeavors. You are evaluated on your own merits. Cheating, plagiarism, collaborative work, multiple submissions without the permission of the professor, or other kinds of academic dishonesty are considered unacceptable behavior and will result in formal disciplinary proceedings.</w:t>
-      </w:r>
-    </w:p>
-    <w:p>
-      <w:pPr>
-        <w:pStyle w:val="FirstParagraph"/>
-      </w:pPr>
-      <w:r>
-        <w:rPr>
-          <w:bCs/>
-          <w:b/>
-        </w:rPr>
-        <w:t xml:space="preserve">This class</w:t>
-      </w:r>
-    </w:p>
-    <w:p>
-      <w:pPr>
-        <w:numPr>
-          <w:ilvl w:val="0"/>
-          <w:numId w:val="1036"/>
-        </w:numPr>
-        <w:pStyle w:val="Compact"/>
-      </w:pPr>
-      <w:r>
-        <w:t xml:space="preserve">Given that 90% of course grade is based on problem sets, the primary academic honesty concern that could come up in this class is copying problem set solutions from somebody else and passing this in as your own work.</w:t>
-      </w:r>
-    </w:p>
-    <w:p>
-      <w:pPr>
-        <w:pStyle w:val="FirstParagraph"/>
-      </w:pPr>
-      <w:r>
-        <w:rPr>
-          <w:bCs/>
-          <w:b/>
-        </w:rPr>
-        <w:t xml:space="preserve">AI in the classroom</w:t>
-      </w:r>
-    </w:p>
-    <w:bookmarkEnd w:id="36"/>
-    <w:bookmarkEnd w:id="37"/>
-    <w:bookmarkStart w:id="52" w:name="Xbfa751aa06b431a948b3662a3ab1c95e280b206"/>
-    <w:p>
-      <w:pPr>
-        <w:pStyle w:val="Heading1"/>
-      </w:pPr>
-      <w:r>
-        <w:t xml:space="preserve">7. Campus resources [CONSIDER CREATING A TABLE TO MINIMIZE SPACE]</w:t>
-      </w:r>
-    </w:p>
-    <w:tbl xmlns:w="http://schemas.openxmlformats.org/wordprocessingml/2006/main" xmlns:r="http://schemas.openxmlformats.org/officeDocument/2006/relationships" xmlns:w14="http://schemas.microsoft.com/office/word/2010/wordml" xmlns:wp="http://schemas.openxmlformats.org/drawingml/2006/wordprocessingDrawing" xmlns:a="http://schemas.openxmlformats.org/drawingml/2006/main" xmlns:pic="http://schemas.openxmlformats.org/drawingml/2006/picture">
-      <w:tblPr>
-        <w:tblLayout w:type="fixed"/>
-        <w:jc w:val="center"/>
-        <w:tblLook w:firstRow="1" w:lastRow="0" w:firstColumn="0" w:lastColumn="0" w:noHBand="0" w:noVBand="1"/>
-      </w:tblPr>
-      <w:tblGrid>
-        <w:gridCol w:w="4320"/>
-        <w:gridCol w:w="4320"/>
-      </w:tblGrid>
-      <w:tr>
-        <w:trPr>
-          <w:cantSplit/>
-          <w:trHeight w:val="360" w:hRule="auto"/>
-          <w:tblHeader/>
-        </w:trPr>
-        header1
         <w:tc>
           <w:tcPr>
             <w:tcBorders>
-              <w:bottom w:val="single" w:sz="16" w:space="0" w:color="666666"/>
-              <w:top w:val="single" w:sz="16" w:space="0" w:color="666666"/>
+              <w:bottom w:val="dashed" w:sz="8" w:space="0" w:color="E4E8EE"/>
+              <w:top w:val="dashed" w:sz="8" w:space="0" w:color="E4E8EE"/>
               <w:left w:val="none" w:sz="0" w:space="0" w:color="000000"/>
               <w:right w:val="none" w:sz="0" w:space="0" w:color="000000"/>
             </w:tcBorders>
@@ -3946,15 +5128,22 @@
                 <w:szCs w:val="22"/>
                 <w:color w:val="000000"/>
               </w:rPr>
-              <w:t xml:space="preserve">Resource</w:t>
+              <w:t xml:space="preserve">Website: https://www.library.ucla.edu/about/programs/ucla-library-datasquad/</w:t>
             </w:r>
           </w:p>
         </w:tc>
+      </w:tr>
+      <w:tr>
+        <w:trPr>
+          <w:cantSplit/>
+          <w:trHeight w:val="360" w:hRule="auto"/>
+        </w:trPr>
+        body8
         <w:tc>
           <w:tcPr>
             <w:tcBorders>
-              <w:bottom w:val="single" w:sz="16" w:space="0" w:color="666666"/>
-              <w:top w:val="single" w:sz="16" w:space="0" w:color="666666"/>
+              <w:bottom w:val="dashed" w:sz="8" w:space="0" w:color="E4E8EE"/>
+              <w:top w:val="dashed" w:sz="8" w:space="0" w:color="E4E8EE"/>
               <w:left w:val="none" w:sz="0" w:space="0" w:color="000000"/>
               <w:right w:val="none" w:sz="0" w:space="0" w:color="000000"/>
             </w:tcBorders>
@@ -3990,22 +5179,15 @@
                 <w:szCs w:val="22"/>
                 <w:color w:val="000000"/>
               </w:rPr>
-              <w:t xml:space="preserve">Link</w:t>
+              <w:t xml:space="preserve">Student Legal Services</w:t>
             </w:r>
           </w:p>
         </w:tc>
-      </w:tr>
-      <w:tr>
-        <w:trPr>
-          <w:cantSplit/>
-          <w:trHeight w:val="360" w:hRule="auto"/>
-        </w:trPr>
-        body1
         <w:tc>
           <w:tcPr>
             <w:tcBorders>
-              <w:bottom w:val="none" w:sz="0" w:space="0" w:color="000000"/>
-              <w:top w:val="none" w:sz="0" w:space="0" w:color="000000"/>
+              <w:bottom w:val="dashed" w:sz="8" w:space="0" w:color="E4E8EE"/>
+              <w:top w:val="dashed" w:sz="8" w:space="0" w:color="E4E8EE"/>
               <w:left w:val="none" w:sz="0" w:space="0" w:color="000000"/>
               <w:right w:val="none" w:sz="0" w:space="0" w:color="000000"/>
             </w:tcBorders>
@@ -4041,63 +5223,15 @@
                 <w:szCs w:val="22"/>
                 <w:color w:val="000000"/>
               </w:rPr>
-              <w:t xml:space="preserve">Weekly meetings (online) </w:t>
-            </w:r>
-            <w:r xmlns:w="http://schemas.openxmlformats.org/wordprocessingml/2006/main" xmlns:wp="http://schemas.openxmlformats.org/drawingml/2006/wordprocessingDrawing" xmlns:r="http://schemas.openxmlformats.org/officeDocument/2006/relationships" xmlns:w14="http://schemas.microsoft.com/office/word/2010/wordml">
-              <w:rPr>
-                <w:rFonts w:ascii="Helvetica"/>
-                <w:i w:val="false"/>
-                <w:b w:val="false"/>
-                <w:u w:val="none"/>
-                <w:sz w:val="22"/>
-                <w:szCs w:val="22"/>
-                <w:color w:val="000000"/>
-              </w:rPr>
-              <w:br/>
-            </w:r>
-            <w:r xmlns:w="http://schemas.openxmlformats.org/wordprocessingml/2006/main" xmlns:wp="http://schemas.openxmlformats.org/drawingml/2006/wordprocessingDrawing" xmlns:r="http://schemas.openxmlformats.org/officeDocument/2006/relationships" xmlns:w14="http://schemas.microsoft.com/office/word/2010/wordml">
-              <w:rPr>
-                <w:rFonts w:ascii="Helvetica"/>
-                <w:i w:val="false"/>
-                <w:b w:val="false"/>
-                <w:u w:val="none"/>
-                <w:sz w:val="22"/>
-                <w:szCs w:val="22"/>
-                <w:color w:val="000000"/>
-              </w:rPr>
-              <w:t xml:space="preserve"> </w:t>
-            </w:r>
-            <w:r xmlns:w="http://schemas.openxmlformats.org/wordprocessingml/2006/main" xmlns:wp="http://schemas.openxmlformats.org/drawingml/2006/wordprocessingDrawing" xmlns:r="http://schemas.openxmlformats.org/officeDocument/2006/relationships" xmlns:w14="http://schemas.microsoft.com/office/word/2010/wordml">
-              <w:rPr>
-                <w:rFonts w:ascii="Helvetica"/>
-                <w:i w:val="false"/>
-                <w:b w:val="false"/>
-                <w:u w:val="none"/>
-                <w:sz w:val="22"/>
-                <w:szCs w:val="22"/>
-                <w:color w:val="000000"/>
-              </w:rPr>
-              <w:tab/>
-            </w:r>
-            <w:r xmlns:w="http://schemas.openxmlformats.org/wordprocessingml/2006/main" xmlns:wp="http://schemas.openxmlformats.org/drawingml/2006/wordprocessingDrawing" xmlns:r="http://schemas.openxmlformats.org/officeDocument/2006/relationships" xmlns:w14="http://schemas.microsoft.com/office/word/2010/wordml">
-              <w:rPr>
-                <w:rFonts w:ascii="Helvetica"/>
-                <w:i w:val="false"/>
-                <w:b w:val="false"/>
-                <w:u w:val="none"/>
-                <w:sz w:val="22"/>
-                <w:szCs w:val="22"/>
-                <w:color w:val="000000"/>
-              </w:rPr>
-              <w:t xml:space="preserve"> - Hello</w:t>
+              <w:t xml:space="preserve">UCLA Student Legal Services provides a range of legal support to all registered and enrolled UCLA students. Some of their services include: Landlord/Tenant Relations (Including challenges during COVID), Accident and Injury Problems, Domestic Violence and Harassment, Divorces, and Other Family Law matter</w:t>
             </w:r>
           </w:p>
         </w:tc>
         <w:tc>
           <w:tcPr>
             <w:tcBorders>
-              <w:bottom w:val="none" w:sz="0" w:space="0" w:color="000000"/>
-              <w:top w:val="none" w:sz="0" w:space="0" w:color="000000"/>
+              <w:bottom w:val="dashed" w:sz="8" w:space="0" w:color="E4E8EE"/>
+              <w:top w:val="dashed" w:sz="8" w:space="0" w:color="E4E8EE"/>
               <w:left w:val="none" w:sz="0" w:space="0" w:color="000000"/>
               <w:right w:val="none" w:sz="0" w:space="0" w:color="000000"/>
             </w:tcBorders>
@@ -4133,7 +5267,7 @@
                 <w:szCs w:val="22"/>
                 <w:color w:val="000000"/>
               </w:rPr>
-              <w:t xml:space="preserve">Day(s), Time, Timezone</w:t>
+              <w:t xml:space="preserve">Website: http://www.studentlegal.ucla.edu/index.php</w:t>
             </w:r>
           </w:p>
         </w:tc>
@@ -4143,12 +5277,12 @@
           <w:cantSplit/>
           <w:trHeight w:val="360" w:hRule="auto"/>
         </w:trPr>
-        body2
+        body9
         <w:tc>
           <w:tcPr>
             <w:tcBorders>
-              <w:bottom w:val="none" w:sz="0" w:space="0" w:color="000000"/>
-              <w:top w:val="none" w:sz="0" w:space="0" w:color="000000"/>
+              <w:bottom w:val="dashed" w:sz="8" w:space="0" w:color="E4E8EE"/>
+              <w:top w:val="dashed" w:sz="8" w:space="0" w:color="E4E8EE"/>
               <w:left w:val="none" w:sz="0" w:space="0" w:color="000000"/>
               <w:right w:val="none" w:sz="0" w:space="0" w:color="000000"/>
             </w:tcBorders>
@@ -4184,15 +5318,15 @@
                 <w:szCs w:val="22"/>
                 <w:color w:val="000000"/>
               </w:rPr>
-              <w:t xml:space="preserve">Class website (public)</w:t>
+              <w:t xml:space="preserve">Discrimination</w:t>
             </w:r>
           </w:p>
         </w:tc>
         <w:tc>
           <w:tcPr>
             <w:tcBorders>
-              <w:bottom w:val="none" w:sz="0" w:space="0" w:color="000000"/>
-              <w:top w:val="none" w:sz="0" w:space="0" w:color="000000"/>
+              <w:bottom w:val="dashed" w:sz="8" w:space="0" w:color="E4E8EE"/>
+              <w:top w:val="dashed" w:sz="8" w:space="0" w:color="E4E8EE"/>
               <w:left w:val="none" w:sz="0" w:space="0" w:color="000000"/>
               <w:right w:val="none" w:sz="0" w:space="0" w:color="000000"/>
             </w:tcBorders>
@@ -4228,22 +5362,15 @@
                 <w:szCs w:val="22"/>
                 <w:color w:val="000000"/>
               </w:rPr>
-              <w:t xml:space="preserve">Link to website here</w:t>
+              <w:t xml:space="preserve">UCLA is committed to maintaining a campus community that provides the stronget possible support for the intellectual and personal growth of all its members- students, faculty, and staff. Acts intended to create a hostile climate are unacceptable.</w:t>
             </w:r>
           </w:p>
         </w:tc>
-      </w:tr>
-      <w:tr>
-        <w:trPr>
-          <w:cantSplit/>
-          <w:trHeight w:val="360" w:hRule="auto"/>
-        </w:trPr>
-        body3
         <w:tc>
           <w:tcPr>
             <w:tcBorders>
-              <w:bottom w:val="none" w:sz="0" w:space="0" w:color="000000"/>
-              <w:top w:val="none" w:sz="0" w:space="0" w:color="000000"/>
+              <w:bottom w:val="dashed" w:sz="8" w:space="0" w:color="E4E8EE"/>
+              <w:top w:val="dashed" w:sz="8" w:space="0" w:color="E4E8EE"/>
               <w:left w:val="none" w:sz="0" w:space="0" w:color="000000"/>
               <w:right w:val="none" w:sz="0" w:space="0" w:color="000000"/>
             </w:tcBorders>
@@ -4279,470 +5406,19 @@
                 <w:szCs w:val="22"/>
                 <w:color w:val="000000"/>
               </w:rPr>
-              <w:t xml:space="preserve">Questions, discussion, announcements (private)</w:t>
-            </w:r>
-          </w:p>
-        </w:tc>
-        <w:tc>
-          <w:tcPr>
-            <w:tcBorders>
-              <w:bottom w:val="none" w:sz="0" w:space="0" w:color="000000"/>
-              <w:top w:val="none" w:sz="0" w:space="0" w:color="000000"/>
-              <w:left w:val="none" w:sz="0" w:space="0" w:color="000000"/>
-              <w:right w:val="none" w:sz="0" w:space="0" w:color="000000"/>
-            </w:tcBorders>
-            <w:shd w:val="clear" w:color="auto" w:fill="FFFFFF"/>
-            <w:tcMar>
-              <w:top w:w="0" w:type="dxa"/>
-              <w:bottom w:w="0" w:type="dxa"/>
-              <w:left w:w="0" w:type="dxa"/>
-              <w:right w:w="0" w:type="dxa"/>
-            </w:tcMar>
-            <w:vAlign w:val="center"/>
-          </w:tcPr>
-          <w:p>
-            <w:pPr>
-              <w:jc w:val="left"/>
-              <w:keepNext/>
-              <w:pBdr>
-                <w:bottom w:val="none" w:sz="0" w:space="0" w:color="000000"/>
-                <w:top w:val="none" w:sz="0" w:space="0" w:color="000000"/>
-                <w:left w:val="none" w:sz="0" w:space="0" w:color="000000"/>
-                <w:right w:val="none" w:sz="0" w:space="0" w:color="000000"/>
-              </w:pBdr>
-              <w:spacing w:after="100" w:before="100" w:line="240"/>
-              <w:ind w:firstLine="0" w:left="100" w:right="100"/>
-            </w:pPr>
-            <w:r xmlns:w="http://schemas.openxmlformats.org/wordprocessingml/2006/main" xmlns:wp="http://schemas.openxmlformats.org/drawingml/2006/wordprocessingDrawing" xmlns:r="http://schemas.openxmlformats.org/officeDocument/2006/relationships" xmlns:w14="http://schemas.microsoft.com/office/word/2010/wordml">
-              <w:rPr>
-                <w:rFonts w:ascii="Helvetica"/>
-                <w:i w:val="false"/>
-                <w:b w:val="false"/>
-                <w:u w:val="none"/>
-                <w:sz w:val="22"/>
-                <w:szCs w:val="22"/>
-                <w:color w:val="000000"/>
-              </w:rPr>
-              <w:t xml:space="preserve">Link to class repository for student issues here</w:t>
-            </w:r>
-          </w:p>
-        </w:tc>
-      </w:tr>
-      <w:tr>
-        <w:trPr>
-          <w:cantSplit/>
-          <w:trHeight w:val="360" w:hRule="auto"/>
-        </w:trPr>
-        body4
-        <w:tc>
-          <w:tcPr>
-            <w:tcBorders>
-              <w:bottom w:val="single" w:sz="16" w:space="0" w:color="666666"/>
-              <w:top w:val="none" w:sz="0" w:space="0" w:color="000000"/>
-              <w:left w:val="none" w:sz="0" w:space="0" w:color="000000"/>
-              <w:right w:val="none" w:sz="0" w:space="0" w:color="000000"/>
-            </w:tcBorders>
-            <w:shd w:val="clear" w:color="auto" w:fill="FFFFFF"/>
-            <w:tcMar>
-              <w:top w:w="0" w:type="dxa"/>
-              <w:bottom w:w="0" w:type="dxa"/>
-              <w:left w:w="0" w:type="dxa"/>
-              <w:right w:w="0" w:type="dxa"/>
-            </w:tcMar>
-            <w:vAlign w:val="center"/>
-          </w:tcPr>
-          <w:p>
-            <w:pPr>
-              <w:jc w:val="left"/>
-              <w:keepNext/>
-              <w:pBdr>
-                <w:bottom w:val="none" w:sz="0" w:space="0" w:color="000000"/>
-                <w:top w:val="none" w:sz="0" w:space="0" w:color="000000"/>
-                <w:left w:val="none" w:sz="0" w:space="0" w:color="000000"/>
-                <w:right w:val="none" w:sz="0" w:space="0" w:color="000000"/>
-              </w:pBdr>
-              <w:spacing w:after="100" w:before="100" w:line="240"/>
-              <w:ind w:firstLine="0" w:left="100" w:right="100"/>
-            </w:pPr>
-            <w:r xmlns:w="http://schemas.openxmlformats.org/wordprocessingml/2006/main" xmlns:wp="http://schemas.openxmlformats.org/drawingml/2006/wordprocessingDrawing" xmlns:r="http://schemas.openxmlformats.org/officeDocument/2006/relationships" xmlns:w14="http://schemas.microsoft.com/office/word/2010/wordml">
-              <w:rPr>
-                <w:rFonts w:ascii="Helvetica"/>
-                <w:i w:val="false"/>
-                <w:b w:val="false"/>
-                <w:u w:val="none"/>
-                <w:sz w:val="22"/>
-                <w:szCs w:val="22"/>
-                <w:color w:val="000000"/>
-              </w:rPr>
-              <w:t xml:space="preserve">Class Zoom link</w:t>
-            </w:r>
-          </w:p>
-        </w:tc>
-        <w:tc>
-          <w:tcPr>
-            <w:tcBorders>
-              <w:bottom w:val="single" w:sz="16" w:space="0" w:color="666666"/>
-              <w:top w:val="none" w:sz="0" w:space="0" w:color="000000"/>
-              <w:left w:val="none" w:sz="0" w:space="0" w:color="000000"/>
-              <w:right w:val="none" w:sz="0" w:space="0" w:color="000000"/>
-            </w:tcBorders>
-            <w:shd w:val="clear" w:color="auto" w:fill="FFFFFF"/>
-            <w:tcMar>
-              <w:top w:w="0" w:type="dxa"/>
-              <w:bottom w:w="0" w:type="dxa"/>
-              <w:left w:w="0" w:type="dxa"/>
-              <w:right w:w="0" w:type="dxa"/>
-            </w:tcMar>
-            <w:vAlign w:val="center"/>
-          </w:tcPr>
-          <w:p>
-            <w:pPr>
-              <w:jc w:val="left"/>
-              <w:keepNext/>
-              <w:pBdr>
-                <w:bottom w:val="none" w:sz="0" w:space="0" w:color="000000"/>
-                <w:top w:val="none" w:sz="0" w:space="0" w:color="000000"/>
-                <w:left w:val="none" w:sz="0" w:space="0" w:color="000000"/>
-                <w:right w:val="none" w:sz="0" w:space="0" w:color="000000"/>
-              </w:pBdr>
-              <w:spacing w:after="100" w:before="100" w:line="240"/>
-              <w:ind w:firstLine="0" w:left="100" w:right="100"/>
-            </w:pPr>
-            <w:r xmlns:w="http://schemas.openxmlformats.org/wordprocessingml/2006/main" xmlns:wp="http://schemas.openxmlformats.org/drawingml/2006/wordprocessingDrawing" xmlns:r="http://schemas.openxmlformats.org/officeDocument/2006/relationships" xmlns:w14="http://schemas.microsoft.com/office/word/2010/wordml">
-              <w:rPr>
-                <w:rFonts w:ascii="Helvetica"/>
-                <w:i w:val="false"/>
-                <w:b w:val="false"/>
-                <w:u w:val="none"/>
-                <w:sz w:val="22"/>
-                <w:szCs w:val="22"/>
-                <w:color w:val="000000"/>
-              </w:rPr>
-              <w:t xml:space="preserve">Zoom link here</w:t>
+              <w:t xml:space="preserve">Website: https://equity.ucla.edu/report-an-incident/</w:t>
             </w:r>
           </w:p>
         </w:tc>
       </w:tr>
     </w:tbl>
-    <w:bookmarkStart w:id="38" w:name="X11a187489f6bcd80dbfe2994b55109d62f3ada1"/>
+    <w:bookmarkStart w:id="41" w:name="campus-maps"/>
     <w:p>
       <w:pPr>
         <w:pStyle w:val="Heading2"/>
       </w:pPr>
       <w:r>
-        <w:t xml:space="preserve">7.1 Counseling and Psychological Services (CAPS)</w:t>
-      </w:r>
-    </w:p>
-    <w:p>
-      <w:pPr>
-        <w:pStyle w:val="FirstParagraph"/>
-      </w:pPr>
-      <w:r>
-        <w:t xml:space="preserve">As a student you may experience a range of issues that can cause barriers to learning, such as strained relationships, increased anxiety, alcohol/drug problems, depression, difficulty concentrating and/or lack of motivation. These mental health concerns or stressful events may lead to diminished academic performance or reduce your ability to participate in daily activities. UC offers services to assist you with addressing these and other concerns you may be experiencing. If you or someone you know are suffering from any of the aforementioned conditions, consider utilizing the confidential mental health services available on campus.</w:t>
-      </w:r>
-    </w:p>
-    <w:p>
-      <w:pPr>
-        <w:pStyle w:val="BodyText"/>
-      </w:pPr>
-      <w:r>
-        <w:t xml:space="preserve">Students in distress may speak directly with a counselor 24/7 at (310) 825-0768, or may call 911; located in Wooden Center West; https://www.caps.ucla.edu</w:t>
-      </w:r>
-    </w:p>
-    <w:bookmarkEnd w:id="38"/>
-    <w:bookmarkStart w:id="39" w:name="discrimination"/>
-    <w:p>
-      <w:pPr>
-        <w:pStyle w:val="Heading2"/>
-      </w:pPr>
-      <w:r>
-        <w:t xml:space="preserve">7.2 Discrimination</w:t>
-      </w:r>
-    </w:p>
-    <w:p>
-      <w:pPr>
-        <w:pStyle w:val="FirstParagraph"/>
-      </w:pPr>
-      <w:r>
-        <w:t xml:space="preserve">UCLA is committed to maintaining a campus community that provides the stronget possible support for the intellectual and personal growth of all its members- students, faculty, and staff. Acts intended to create a hostile climate are unacceptable.</w:t>
-      </w:r>
-    </w:p>
-    <w:p>
-      <w:pPr>
-        <w:numPr>
-          <w:ilvl w:val="0"/>
-          <w:numId w:val="1038"/>
-        </w:numPr>
-        <w:pStyle w:val="Compact"/>
-      </w:pPr>
-      <w:r>
-        <w:t xml:space="preserve">To file an online incident report, visit: https://equity.ucla.edu/report-an-incident/</w:t>
-      </w:r>
-    </w:p>
-    <w:bookmarkEnd w:id="39"/>
-    <w:bookmarkStart w:id="40" w:name="lgbtq-resource-center"/>
-    <w:p>
-      <w:pPr>
-        <w:pStyle w:val="Heading2"/>
-      </w:pPr>
-      <w:r>
-        <w:t xml:space="preserve">7.3 LGBTQ resource center</w:t>
-      </w:r>
-    </w:p>
-    <w:p>
-      <w:pPr>
-        <w:pStyle w:val="FirstParagraph"/>
-      </w:pPr>
-      <w:r>
-        <w:t xml:space="preserve">The LGBTQ resource center provides a range of education and advocacy services supporting intersectional identity development. It fosters unity; wellness; and an open, safe, inclusive environment for lesbian, gay, bisexual, intersex, transgender, queer, asexual, questioning, and same-gender-loving students, their families, and the entire campus community. Find it in the Student Activities Center, or via email lgbt@lgbt.ucla.edu, &amp; website https://www.lgbt.ucla.edu/.</w:t>
-      </w:r>
-    </w:p>
-    <w:bookmarkEnd w:id="40"/>
-    <w:bookmarkStart w:id="41" w:name="international-students"/>
-    <w:p>
-      <w:pPr>
-        <w:pStyle w:val="Heading2"/>
-      </w:pPr>
-      <w:r>
-        <w:t xml:space="preserve">7.4 International students</w:t>
-      </w:r>
-    </w:p>
-    <w:p>
-      <w:pPr>
-        <w:pStyle w:val="FirstParagraph"/>
-      </w:pPr>
-      <w:r>
-        <w:t xml:space="preserve">The Dashew Center provides a range of programs to promote cross-cultural learning, language improvement, and cultural adjustment. Their programs include trips in the LA area, performances, and on-campus events and workshops.</w:t>
-      </w:r>
-    </w:p>
-    <w:p>
-      <w:pPr>
-        <w:numPr>
-          <w:ilvl w:val="0"/>
-          <w:numId w:val="1039"/>
-        </w:numPr>
-        <w:pStyle w:val="Compact"/>
-      </w:pPr>
-      <w:r>
-        <w:t xml:space="preserve">Visit their website for more information: https://www.internationalcenter.ucla.edu/</w:t>
-      </w:r>
-    </w:p>
-    <w:bookmarkEnd w:id="41"/>
-    <w:bookmarkStart w:id="42" w:name="ucla-undocumented-student-program"/>
-    <w:p>
-      <w:pPr>
-        <w:pStyle w:val="Heading2"/>
-      </w:pPr>
-      <w:r>
-        <w:t xml:space="preserve">7.5 UCLA Undocumented Student Program</w:t>
-      </w:r>
-    </w:p>
-    <w:p>
-      <w:pPr>
-        <w:pStyle w:val="FirstParagraph"/>
-      </w:pPr>
-      <w:r>
-        <w:t xml:space="preserve">This program provides a safe space for undergraduate and graduate undocument students. USP supports the UndocuBruin community through personalized services and resources, programs, and workshops.</w:t>
-      </w:r>
-    </w:p>
-    <w:p>
-      <w:pPr>
-        <w:numPr>
-          <w:ilvl w:val="0"/>
-          <w:numId w:val="1040"/>
-        </w:numPr>
-        <w:pStyle w:val="Compact"/>
-      </w:pPr>
-      <w:r>
-        <w:t xml:space="preserve">Email: usp@saonet.ucla.edu</w:t>
-      </w:r>
-    </w:p>
-    <w:p>
-      <w:pPr>
-        <w:numPr>
-          <w:ilvl w:val="0"/>
-          <w:numId w:val="1040"/>
-        </w:numPr>
-        <w:pStyle w:val="Compact"/>
-      </w:pPr>
-      <w:r>
-        <w:t xml:space="preserve">Website: https://www.usp.ucla.edu/</w:t>
-      </w:r>
-    </w:p>
-    <w:bookmarkEnd w:id="42"/>
-    <w:bookmarkStart w:id="43" w:name="student-legal-services"/>
-    <w:p>
-      <w:pPr>
-        <w:pStyle w:val="Heading2"/>
-      </w:pPr>
-      <w:r>
-        <w:t xml:space="preserve">7.6 Student legal services</w:t>
-      </w:r>
-    </w:p>
-    <w:p>
-      <w:pPr>
-        <w:pStyle w:val="FirstParagraph"/>
-      </w:pPr>
-      <w:r>
-        <w:t xml:space="preserve">UCLA Student Legal Services provides a range of legal support to all registered and enrolled UCLA students. Some of their services include:</w:t>
-      </w:r>
-    </w:p>
-    <w:p>
-      <w:pPr>
-        <w:numPr>
-          <w:ilvl w:val="0"/>
-          <w:numId w:val="1041"/>
-        </w:numPr>
-        <w:pStyle w:val="Compact"/>
-      </w:pPr>
-      <w:r>
-        <w:t xml:space="preserve">Landlord/Tenant Relations (Including challenges during COVID)</w:t>
-      </w:r>
-    </w:p>
-    <w:p>
-      <w:pPr>
-        <w:numPr>
-          <w:ilvl w:val="0"/>
-          <w:numId w:val="1041"/>
-        </w:numPr>
-        <w:pStyle w:val="Compact"/>
-      </w:pPr>
-      <w:r>
-        <w:t xml:space="preserve">Accident and Injury Problems</w:t>
-      </w:r>
-    </w:p>
-    <w:p>
-      <w:pPr>
-        <w:numPr>
-          <w:ilvl w:val="0"/>
-          <w:numId w:val="1041"/>
-        </w:numPr>
-        <w:pStyle w:val="Compact"/>
-      </w:pPr>
-      <w:r>
-        <w:t xml:space="preserve">Domestic Violence and Harassment</w:t>
-      </w:r>
-    </w:p>
-    <w:p>
-      <w:pPr>
-        <w:numPr>
-          <w:ilvl w:val="0"/>
-          <w:numId w:val="1041"/>
-        </w:numPr>
-        <w:pStyle w:val="Compact"/>
-      </w:pPr>
-      <w:r>
-        <w:t xml:space="preserve">Divorces and Other Family Law Matter</w:t>
-      </w:r>
-    </w:p>
-    <w:p>
-      <w:pPr>
-        <w:pStyle w:val="FirstParagraph"/>
-      </w:pPr>
-      <w:r>
-        <w:t xml:space="preserve">Website: http://www.studentlegal.ucla.edu/index.php</w:t>
-      </w:r>
-      <w:r>
-        <w:t xml:space="preserve"> </w:t>
-      </w:r>
-      <w:r>
-        <w:t xml:space="preserve">Email:</w:t>
-      </w:r>
-    </w:p>
-    <w:bookmarkEnd w:id="43"/>
-    <w:bookmarkStart w:id="44" w:name="students-with-dependents"/>
-    <w:p>
-      <w:pPr>
-        <w:pStyle w:val="Heading2"/>
-      </w:pPr>
-      <w:r>
-        <w:t xml:space="preserve">7.7 Students with Dependents</w:t>
-      </w:r>
-    </w:p>
-    <w:p>
-      <w:pPr>
-        <w:pStyle w:val="FirstParagraph"/>
-      </w:pPr>
-      <w:r>
-        <w:t xml:space="preserve">UCLA Students with Dependents provides support to UCLA studens who are parents, guardians, and caregivers. Some of their services include:</w:t>
-      </w:r>
-    </w:p>
-    <w:p>
-      <w:pPr>
-        <w:numPr>
-          <w:ilvl w:val="0"/>
-          <w:numId w:val="1042"/>
-        </w:numPr>
-        <w:pStyle w:val="Compact"/>
-      </w:pPr>
-      <w:r>
-        <w:t xml:space="preserve">Information, referrals, and support to navigate UCLA (childcare, family housing, financial aid)</w:t>
-      </w:r>
-    </w:p>
-    <w:p>
-      <w:pPr>
-        <w:numPr>
-          <w:ilvl w:val="0"/>
-          <w:numId w:val="1042"/>
-        </w:numPr>
-        <w:pStyle w:val="Compact"/>
-      </w:pPr>
-      <w:r>
-        <w:t xml:space="preserve">Access to information about resources within the larger community</w:t>
-      </w:r>
-    </w:p>
-    <w:p>
-      <w:pPr>
-        <w:numPr>
-          <w:ilvl w:val="0"/>
-          <w:numId w:val="1042"/>
-        </w:numPr>
-        <w:pStyle w:val="Compact"/>
-      </w:pPr>
-      <w:r>
-        <w:t xml:space="preserve">On-site application and verification for CalFresh (food stamps) &amp; MediCal and assistance with Cal Works/GAIN</w:t>
-      </w:r>
-    </w:p>
-    <w:p>
-      <w:pPr>
-        <w:numPr>
-          <w:ilvl w:val="0"/>
-          <w:numId w:val="1042"/>
-        </w:numPr>
-        <w:pStyle w:val="Compact"/>
-      </w:pPr>
-      <w:r>
-        <w:t xml:space="preserve">A quiet study space</w:t>
-      </w:r>
-    </w:p>
-    <w:p>
-      <w:pPr>
-        <w:numPr>
-          <w:ilvl w:val="0"/>
-          <w:numId w:val="1042"/>
-        </w:numPr>
-        <w:pStyle w:val="Compact"/>
-      </w:pPr>
-      <w:r>
-        <w:t xml:space="preserve">Family friendly graduation celebration in June</w:t>
-      </w:r>
-    </w:p>
-    <w:p>
-      <w:pPr>
-        <w:pStyle w:val="FirstParagraph"/>
-      </w:pPr>
-      <w:r>
-        <w:t xml:space="preserve">For more information visit their website: https://www.swd.ucla.edu/</w:t>
-      </w:r>
-    </w:p>
-    <w:bookmarkEnd w:id="44"/>
-    <w:bookmarkStart w:id="48" w:name="campus-maps"/>
-    <w:p>
-      <w:pPr>
-        <w:pStyle w:val="Heading2"/>
-      </w:pPr>
-      <w:r>
-        <w:t xml:space="preserve">7.8 Campus maps</w:t>
+        <w:t xml:space="preserve">7.1 Campus maps</w:t>
       </w:r>
     </w:p>
     <w:p>
@@ -4761,11 +5437,11 @@
       <w:pPr>
         <w:numPr>
           <w:ilvl w:val="0"/>
-          <w:numId w:val="1043"/>
-        </w:numPr>
-        <w:pStyle w:val="Compact"/>
-      </w:pPr>
-      <w:hyperlink r:id="rId45">
+          <w:numId w:val="1038"/>
+        </w:numPr>
+        <w:pStyle w:val="Compact"/>
+      </w:pPr>
+      <w:hyperlink r:id="rId38">
         <w:r>
           <w:rPr>
             <w:rStyle w:val="Hyperlink"/>
@@ -4783,23 +5459,23 @@
           <w:bCs/>
           <w:b/>
         </w:rPr>
-        <w:t xml:space="preserve">All-gender restrooms</w:t>
-      </w:r>
-    </w:p>
-    <w:p>
-      <w:pPr>
-        <w:numPr>
-          <w:ilvl w:val="0"/>
-          <w:numId w:val="1044"/>
-        </w:numPr>
-        <w:pStyle w:val="Compact"/>
-      </w:pPr>
-      <w:hyperlink r:id="rId46">
+        <w:t xml:space="preserve">Gender-Inclusive Restrooms</w:t>
+      </w:r>
+    </w:p>
+    <w:p>
+      <w:pPr>
+        <w:numPr>
+          <w:ilvl w:val="0"/>
+          <w:numId w:val="1039"/>
+        </w:numPr>
+        <w:pStyle w:val="Compact"/>
+      </w:pPr>
+      <w:hyperlink r:id="rId39">
         <w:r>
           <w:rPr>
             <w:rStyle w:val="Hyperlink"/>
           </w:rPr>
-          <w:t xml:space="preserve">Map to all-gender restrooms</w:t>
+          <w:t xml:space="preserve">Gender-Inclusive Restrooms</w:t>
         </w:r>
       </w:hyperlink>
     </w:p>
@@ -4819,11 +5495,11 @@
       <w:pPr>
         <w:numPr>
           <w:ilvl w:val="0"/>
-          <w:numId w:val="1045"/>
-        </w:numPr>
-        <w:pStyle w:val="Compact"/>
-      </w:pPr>
-      <w:hyperlink r:id="rId47">
+          <w:numId w:val="1040"/>
+        </w:numPr>
+        <w:pStyle w:val="Compact"/>
+      </w:pPr>
+      <w:hyperlink r:id="rId40">
         <w:r>
           <w:rPr>
             <w:rStyle w:val="Hyperlink"/>
@@ -4832,14 +5508,14 @@
         </w:r>
       </w:hyperlink>
     </w:p>
-    <w:bookmarkEnd w:id="48"/>
-    <w:bookmarkStart w:id="49" w:name="be-well-program"/>
+    <w:bookmarkEnd w:id="41"/>
+    <w:bookmarkStart w:id="42" w:name="title-ix-resources"/>
     <w:p>
       <w:pPr>
         <w:pStyle w:val="Heading2"/>
       </w:pPr>
       <w:r>
-        <w:t xml:space="preserve">7.9 Be well program</w:t>
+        <w:t xml:space="preserve">7.2 Title IX Resources</w:t>
       </w:r>
     </w:p>
     <w:p>
@@ -4847,42 +5523,6 @@
         <w:pStyle w:val="FirstParagraph"/>
       </w:pPr>
       <w:r>
-        <w:t xml:space="preserve">https://bewellbruin.ucla.edu/</w:t>
-      </w:r>
-    </w:p>
-    <w:bookmarkEnd w:id="49"/>
-    <w:bookmarkStart w:id="50" w:name="data-resources"/>
-    <w:p>
-      <w:pPr>
-        <w:pStyle w:val="Heading2"/>
-      </w:pPr>
-      <w:r>
-        <w:t xml:space="preserve">7.10 Data Resources</w:t>
-      </w:r>
-    </w:p>
-    <w:p>
-      <w:pPr>
-        <w:pStyle w:val="FirstParagraph"/>
-      </w:pPr>
-      <w:r>
-        <w:t xml:space="preserve">Data squad https://www.library.ucla.edu/about/programs/ucla-library-datasquad/</w:t>
-      </w:r>
-    </w:p>
-    <w:bookmarkEnd w:id="50"/>
-    <w:bookmarkStart w:id="51" w:name="title-ix-resources"/>
-    <w:p>
-      <w:pPr>
-        <w:pStyle w:val="Heading2"/>
-      </w:pPr>
-      <w:r>
-        <w:t xml:space="preserve">7.11 Title IX Resources</w:t>
-      </w:r>
-    </w:p>
-    <w:p>
-      <w:pPr>
-        <w:pStyle w:val="FirstParagraph"/>
-      </w:pPr>
-      <w:r>
         <w:t xml:space="preserve">Title IX prohibits gender discrimination, including sexual harassment, domestic and dating violence, sexual assault, and stalking. If you have experienced sexual harassment or sexual violence, there are a variety of resources to assist you.</w:t>
       </w:r>
     </w:p>
@@ -4890,7 +5530,7 @@
       <w:pPr>
         <w:numPr>
           <w:ilvl w:val="0"/>
-          <w:numId w:val="1046"/>
+          <w:numId w:val="1041"/>
         </w:numPr>
       </w:pPr>
       <w:r>
@@ -4908,7 +5548,7 @@
       <w:pPr>
         <w:numPr>
           <w:ilvl w:val="0"/>
-          <w:numId w:val="1046"/>
+          <w:numId w:val="1041"/>
         </w:numPr>
       </w:pPr>
       <w:r>
@@ -4934,8 +5574,8 @@
         <w:t xml:space="preserve">Faculty and TAs are required under the UC Policy on Sexual Violence and Sexual Harassment to inform the Title IX Coordinator should they become aware that you or any other student has experienced sexual violence or sexual harassment.</w:t>
       </w:r>
     </w:p>
-    <w:bookmarkEnd w:id="51"/>
-    <w:bookmarkEnd w:id="52"/>
+    <w:bookmarkEnd w:id="42"/>
+    <w:bookmarkEnd w:id="43"/>
     <w:sectPr/>
   </w:body>
 </w:document>
@@ -5381,21 +6021,6 @@
     <w:abstractNumId w:val="991"/>
   </w:num>
   <w:num w:numId="1041">
-    <w:abstractNumId w:val="991"/>
-  </w:num>
-  <w:num w:numId="1042">
-    <w:abstractNumId w:val="991"/>
-  </w:num>
-  <w:num w:numId="1043">
-    <w:abstractNumId w:val="991"/>
-  </w:num>
-  <w:num w:numId="1044">
-    <w:abstractNumId w:val="991"/>
-  </w:num>
-  <w:num w:numId="1045">
-    <w:abstractNumId w:val="991"/>
-  </w:num>
-  <w:num w:numId="1046">
     <w:abstractNumId w:val="991"/>
   </w:num>
 </w:numbering>

</xml_diff>

<commit_message>
add table for resources and campus maps
</commit_message>
<xml_diff>
--- a/syllabus/rclass1_undergrad_syllabus.docx
+++ b/syllabus/rclass1_undergrad_syllabus.docx
@@ -3880,13 +3880,13 @@
     </w:p>
     <w:bookmarkEnd w:id="36"/>
     <w:bookmarkEnd w:id="37"/>
-    <w:bookmarkStart w:id="43" w:name="Xbfa751aa06b431a948b3662a3ab1c95e280b206"/>
+    <w:bookmarkStart w:id="40" w:name="campus-resources"/>
     <w:p>
       <w:pPr>
         <w:pStyle w:val="Heading1"/>
       </w:pPr>
       <w:r>
-        <w:t xml:space="preserve">7. Campus resources [CONSIDER CREATING A TABLE TO MINIMIZE SPACE]</w:t>
+        <w:t xml:space="preserve">7. Campus resources</w:t>
       </w:r>
     </w:p>
     <w:tbl xmlns:w="http://schemas.openxmlformats.org/wordprocessingml/2006/main" xmlns:r="http://schemas.openxmlformats.org/officeDocument/2006/relationships" xmlns:w14="http://schemas.microsoft.com/office/word/2010/wordml" xmlns:wp="http://schemas.openxmlformats.org/drawingml/2006/wordprocessingDrawing" xmlns:a="http://schemas.openxmlformats.org/drawingml/2006/main" xmlns:pic="http://schemas.openxmlformats.org/drawingml/2006/picture">
@@ -3915,7 +3915,7 @@
               <w:left w:val="none" w:sz="0" w:space="0" w:color="000000"/>
               <w:right w:val="none" w:sz="0" w:space="0" w:color="000000"/>
             </w:tcBorders>
-            <w:shd w:val="clear" w:color="auto" w:fill="8569B8"/>
+            <w:shd w:val="clear" w:color="auto" w:fill="D3D2D4"/>
             <w:tcMar>
               <w:top w:w="0" w:type="dxa"/>
               <w:bottom w:w="0" w:type="dxa"/>
@@ -3959,7 +3959,7 @@
               <w:left w:val="none" w:sz="0" w:space="0" w:color="000000"/>
               <w:right w:val="none" w:sz="0" w:space="0" w:color="000000"/>
             </w:tcBorders>
-            <w:shd w:val="clear" w:color="auto" w:fill="8569B8"/>
+            <w:shd w:val="clear" w:color="auto" w:fill="D3D2D4"/>
             <w:tcMar>
               <w:top w:w="0" w:type="dxa"/>
               <w:bottom w:w="0" w:type="dxa"/>
@@ -4003,7 +4003,7 @@
               <w:left w:val="none" w:sz="0" w:space="0" w:color="000000"/>
               <w:right w:val="none" w:sz="0" w:space="0" w:color="000000"/>
             </w:tcBorders>
-            <w:shd w:val="clear" w:color="auto" w:fill="8569B8"/>
+            <w:shd w:val="clear" w:color="auto" w:fill="D3D2D4"/>
             <w:tcMar>
               <w:top w:w="0" w:type="dxa"/>
               <w:bottom w:w="0" w:type="dxa"/>
@@ -4945,7 +4945,7 @@
                 <w:szCs w:val="22"/>
                 <w:color w:val="000000"/>
               </w:rPr>
-              <w:t xml:space="preserve"/>
+              <w:t xml:space="preserve">UCLA Be Well Bruin is committed to increasing students' access and awareness of health and well-being resources on campus. They provide a search tool to find resources related to physical, academic, emotional, financial, social, and basic needs.</w:t>
             </w:r>
           </w:p>
         </w:tc>
@@ -5084,7 +5084,7 @@
                 <w:szCs w:val="22"/>
                 <w:color w:val="000000"/>
               </w:rPr>
-              <w:t xml:space="preserve"/>
+              <w:t xml:space="preserve">UCLA Library DataSquad is a team of undergraduate students offering consultations in coding, data cleaning and manipulation, data visualization, and statistical analysis in R, Python, Tableau, and SQL.</w:t>
             </w:r>
           </w:p>
         </w:tc>
@@ -5412,7 +5412,7 @@
         </w:tc>
       </w:tr>
     </w:tbl>
-    <w:bookmarkStart w:id="41" w:name="campus-maps"/>
+    <w:bookmarkStart w:id="38" w:name="campus-maps"/>
     <w:p>
       <w:pPr>
         <w:pStyle w:val="Heading2"/>
@@ -5421,16 +5421,750 @@
         <w:t xml:space="preserve">7.1 Campus maps</w:t>
       </w:r>
     </w:p>
+    <w:tbl xmlns:w="http://schemas.openxmlformats.org/wordprocessingml/2006/main" xmlns:r="http://schemas.openxmlformats.org/officeDocument/2006/relationships" xmlns:w14="http://schemas.microsoft.com/office/word/2010/wordml" xmlns:wp="http://schemas.openxmlformats.org/drawingml/2006/wordprocessingDrawing" xmlns:a="http://schemas.openxmlformats.org/drawingml/2006/main" xmlns:pic="http://schemas.openxmlformats.org/drawingml/2006/picture">
+      <w:tblPr>
+        <w:tblLayout w:type="fixed"/>
+        <w:jc w:val="center"/>
+        <w:tblLook w:firstRow="1" w:lastRow="0" w:firstColumn="0" w:lastColumn="0" w:noHBand="0" w:noVBand="1"/>
+      </w:tblPr>
+      <w:tblGrid>
+        <w:gridCol w:w="2880"/>
+        <w:gridCol w:w="2160"/>
+        <w:gridCol w:w="5040"/>
+      </w:tblGrid>
+      <w:tr>
+        <w:trPr>
+          <w:cantSplit/>
+          <w:trHeight w:val="360" w:hRule="auto"/>
+          <w:tblHeader/>
+        </w:trPr>
+        header1
+        <w:tc>
+          <w:tcPr>
+            <w:tcBorders>
+              <w:bottom w:val="single" w:sz="4" w:space="0" w:color="E4E8EE"/>
+              <w:top w:val="single" w:sz="4" w:space="0" w:color="E4E8EE"/>
+              <w:left w:val="none" w:sz="0" w:space="0" w:color="000000"/>
+              <w:right w:val="none" w:sz="0" w:space="0" w:color="000000"/>
+            </w:tcBorders>
+            <w:shd w:val="clear" w:color="auto" w:fill="D3D2D4"/>
+            <w:tcMar>
+              <w:top w:w="0" w:type="dxa"/>
+              <w:bottom w:w="0" w:type="dxa"/>
+              <w:left w:w="0" w:type="dxa"/>
+              <w:right w:w="0" w:type="dxa"/>
+            </w:tcMar>
+            <w:vAlign w:val="center"/>
+          </w:tcPr>
+          <w:p>
+            <w:pPr>
+              <w:jc w:val="left"/>
+              <w:keepNext/>
+              <w:pBdr>
+                <w:bottom w:val="none" w:sz="0" w:space="0" w:color="000000"/>
+                <w:top w:val="none" w:sz="0" w:space="0" w:color="000000"/>
+                <w:left w:val="none" w:sz="0" w:space="0" w:color="000000"/>
+                <w:right w:val="none" w:sz="0" w:space="0" w:color="000000"/>
+              </w:pBdr>
+              <w:spacing w:after="100" w:before="100" w:line="240"/>
+              <w:ind w:firstLine="0" w:left="100" w:right="100"/>
+            </w:pPr>
+            <w:r xmlns:w="http://schemas.openxmlformats.org/wordprocessingml/2006/main" xmlns:wp="http://schemas.openxmlformats.org/drawingml/2006/wordprocessingDrawing" xmlns:r="http://schemas.openxmlformats.org/officeDocument/2006/relationships" xmlns:w14="http://schemas.microsoft.com/office/word/2010/wordml">
+              <w:rPr>
+                <w:rFonts w:ascii="Helvetica"/>
+                <w:i w:val="false"/>
+                <w:b w:val="true"/>
+                <w:u w:val="none"/>
+                <w:sz w:val="22"/>
+                <w:szCs w:val="22"/>
+                <w:color w:val="FFFFFF"/>
+              </w:rPr>
+              <w:t xml:space="preserve">Map</w:t>
+            </w:r>
+          </w:p>
+        </w:tc>
+        <w:tc>
+          <w:tcPr>
+            <w:tcBorders>
+              <w:bottom w:val="single" w:sz="4" w:space="0" w:color="E4E8EE"/>
+              <w:top w:val="single" w:sz="4" w:space="0" w:color="E4E8EE"/>
+              <w:left w:val="none" w:sz="0" w:space="0" w:color="000000"/>
+              <w:right w:val="none" w:sz="0" w:space="0" w:color="000000"/>
+            </w:tcBorders>
+            <w:shd w:val="clear" w:color="auto" w:fill="D3D2D4"/>
+            <w:tcMar>
+              <w:top w:w="0" w:type="dxa"/>
+              <w:bottom w:w="0" w:type="dxa"/>
+              <w:left w:w="0" w:type="dxa"/>
+              <w:right w:w="0" w:type="dxa"/>
+            </w:tcMar>
+            <w:vAlign w:val="center"/>
+          </w:tcPr>
+          <w:p>
+            <w:pPr>
+              <w:jc w:val="left"/>
+              <w:keepNext/>
+              <w:pBdr>
+                <w:bottom w:val="none" w:sz="0" w:space="0" w:color="000000"/>
+                <w:top w:val="none" w:sz="0" w:space="0" w:color="000000"/>
+                <w:left w:val="none" w:sz="0" w:space="0" w:color="000000"/>
+                <w:right w:val="none" w:sz="0" w:space="0" w:color="000000"/>
+              </w:pBdr>
+              <w:spacing w:after="100" w:before="100" w:line="240"/>
+              <w:ind w:firstLine="0" w:left="100" w:right="100"/>
+            </w:pPr>
+            <w:r xmlns:w="http://schemas.openxmlformats.org/wordprocessingml/2006/main" xmlns:wp="http://schemas.openxmlformats.org/drawingml/2006/wordprocessingDrawing" xmlns:r="http://schemas.openxmlformats.org/officeDocument/2006/relationships" xmlns:w14="http://schemas.microsoft.com/office/word/2010/wordml">
+              <w:rPr>
+                <w:rFonts w:ascii="Helvetica"/>
+                <w:i w:val="false"/>
+                <w:b w:val="true"/>
+                <w:u w:val="none"/>
+                <w:sz w:val="22"/>
+                <w:szCs w:val="22"/>
+                <w:color w:val="FFFFFF"/>
+              </w:rPr>
+              <w:t xml:space="preserve">Resource</w:t>
+            </w:r>
+          </w:p>
+        </w:tc>
+        <w:tc>
+          <w:tcPr>
+            <w:tcBorders>
+              <w:bottom w:val="single" w:sz="4" w:space="0" w:color="E4E8EE"/>
+              <w:top w:val="single" w:sz="4" w:space="0" w:color="E4E8EE"/>
+              <w:left w:val="none" w:sz="0" w:space="0" w:color="000000"/>
+              <w:right w:val="none" w:sz="0" w:space="0" w:color="000000"/>
+            </w:tcBorders>
+            <w:shd w:val="clear" w:color="auto" w:fill="D3D2D4"/>
+            <w:tcMar>
+              <w:top w:w="0" w:type="dxa"/>
+              <w:bottom w:w="0" w:type="dxa"/>
+              <w:left w:w="0" w:type="dxa"/>
+              <w:right w:w="0" w:type="dxa"/>
+            </w:tcMar>
+            <w:vAlign w:val="center"/>
+          </w:tcPr>
+          <w:p>
+            <w:pPr>
+              <w:jc w:val="left"/>
+              <w:keepNext/>
+              <w:pBdr>
+                <w:bottom w:val="none" w:sz="0" w:space="0" w:color="000000"/>
+                <w:top w:val="none" w:sz="0" w:space="0" w:color="000000"/>
+                <w:left w:val="none" w:sz="0" w:space="0" w:color="000000"/>
+                <w:right w:val="none" w:sz="0" w:space="0" w:color="000000"/>
+              </w:pBdr>
+              <w:spacing w:after="100" w:before="100" w:line="240"/>
+              <w:ind w:firstLine="0" w:left="100" w:right="100"/>
+            </w:pPr>
+            <w:r xmlns:w="http://schemas.openxmlformats.org/wordprocessingml/2006/main" xmlns:wp="http://schemas.openxmlformats.org/drawingml/2006/wordprocessingDrawing" xmlns:r="http://schemas.openxmlformats.org/officeDocument/2006/relationships" xmlns:w14="http://schemas.microsoft.com/office/word/2010/wordml">
+              <w:rPr>
+                <w:rFonts w:ascii="Helvetica"/>
+                <w:i w:val="false"/>
+                <w:b w:val="true"/>
+                <w:u w:val="none"/>
+                <w:sz w:val="22"/>
+                <w:szCs w:val="22"/>
+                <w:color w:val="FFFFFF"/>
+              </w:rPr>
+              <w:t xml:space="preserve">Link</w:t>
+            </w:r>
+          </w:p>
+        </w:tc>
+      </w:tr>
+      <w:tr>
+        <w:trPr>
+          <w:cantSplit/>
+          <w:trHeight w:val="360" w:hRule="auto"/>
+        </w:trPr>
+        body1
+        <w:tc>
+          <w:tcPr>
+            <w:tcBorders>
+              <w:bottom w:val="dashed" w:sz="8" w:space="0" w:color="E4E8EE"/>
+              <w:top w:val="dashed" w:sz="8" w:space="0" w:color="E4E8EE"/>
+              <w:left w:val="none" w:sz="0" w:space="0" w:color="000000"/>
+              <w:right w:val="none" w:sz="0" w:space="0" w:color="000000"/>
+            </w:tcBorders>
+            <w:shd w:val="clear" w:color="auto" w:fill="FFFFFF"/>
+            <w:tcMar>
+              <w:top w:w="0" w:type="dxa"/>
+              <w:bottom w:w="0" w:type="dxa"/>
+              <w:left w:w="0" w:type="dxa"/>
+              <w:right w:w="0" w:type="dxa"/>
+            </w:tcMar>
+            <w:vAlign w:val="center"/>
+          </w:tcPr>
+          <w:p>
+            <w:pPr>
+              <w:jc w:val="left"/>
+              <w:keepNext/>
+              <w:pBdr>
+                <w:bottom w:val="none" w:sz="0" w:space="0" w:color="000000"/>
+                <w:top w:val="none" w:sz="0" w:space="0" w:color="000000"/>
+                <w:left w:val="none" w:sz="0" w:space="0" w:color="000000"/>
+                <w:right w:val="none" w:sz="0" w:space="0" w:color="000000"/>
+              </w:pBdr>
+              <w:spacing w:after="100" w:before="100" w:line="240"/>
+              <w:ind w:firstLine="0" w:left="100" w:right="100"/>
+            </w:pPr>
+            <w:r xmlns:w="http://schemas.openxmlformats.org/wordprocessingml/2006/main" xmlns:wp="http://schemas.openxmlformats.org/drawingml/2006/wordprocessingDrawing" xmlns:r="http://schemas.openxmlformats.org/officeDocument/2006/relationships" xmlns:w14="http://schemas.microsoft.com/office/word/2010/wordml">
+              <w:rPr>
+                <w:rFonts w:ascii="Helvetica"/>
+                <w:i w:val="false"/>
+                <w:b w:val="false"/>
+                <w:u w:val="none"/>
+                <w:sz w:val="22"/>
+                <w:szCs w:val="22"/>
+                <w:color w:val="000000"/>
+              </w:rPr>
+              <w:t xml:space="preserve"/>
+            </w:r>
+            <w:r xmlns:w="http://schemas.openxmlformats.org/wordprocessingml/2006/main" xmlns:wp="http://schemas.openxmlformats.org/drawingml/2006/wordprocessingDrawing" xmlns:r="http://schemas.openxmlformats.org/officeDocument/2006/relationships" xmlns:w14="http://schemas.microsoft.com/office/word/2010/wordml">
+              <w:rPr/>
+              <w:drawing>
+                <wp:inline distT="0" distB="0" distL="0" distR="0">
+                  <wp:extent cx="914400" cy="1143000"/>
+                  <wp:docPr id="" name=""/>
+                  <wp:cNvGraphicFramePr>
+                    <a:graphicFrameLocks xmlns:a="http://schemas.openxmlformats.org/drawingml/2006/main" noChangeAspect="1"/>
+                  </wp:cNvGraphicFramePr>
+                  <a:graphic xmlns:a="http://schemas.openxmlformats.org/drawingml/2006/main">
+                    <a:graphicData uri="http://schemas.openxmlformats.org/drawingml/2006/picture">
+                      <pic:pic xmlns:pic="http://schemas.openxmlformats.org/drawingml/2006/picture">
+                        <pic:nvPicPr>
+                          <pic:cNvPr id="" name=""/>
+                          <pic:cNvPicPr>
+                            <a:picLocks noChangeAspect="1" noChangeArrowheads="1"/>
+                          </pic:cNvPicPr>
+                        </pic:nvPicPr>
+                        <pic:blipFill>
+                          <a:blip r:embed="ucla-lactation-map.png"/>
+                          <a:srcRect/>
+                          <a:stretch>
+                            <a:fillRect/>
+                          </a:stretch>
+                        </pic:blipFill>
+                        <pic:spPr bwMode="auto">
+                          <a:xfrm>
+                            <a:off x="0" y="0"/>
+                            <a:ext cx="12700" cy="15875"/>
+                          </a:xfrm>
+                          <a:prstGeom prst="rect">
+                            <a:avLst/>
+                          </a:prstGeom>
+                          <a:noFill/>
+                        </pic:spPr>
+                      </pic:pic>
+                    </a:graphicData>
+                  </a:graphic>
+                </wp:inline>
+              </w:drawing>
+            </w:r>
+            <w:r xmlns:w="http://schemas.openxmlformats.org/wordprocessingml/2006/main" xmlns:wp="http://schemas.openxmlformats.org/drawingml/2006/wordprocessingDrawing" xmlns:r="http://schemas.openxmlformats.org/officeDocument/2006/relationships" xmlns:w14="http://schemas.microsoft.com/office/word/2010/wordml">
+              <w:rPr>
+                <w:rFonts w:ascii="Helvetica"/>
+                <w:i w:val="false"/>
+                <w:b w:val="false"/>
+                <w:u w:val="none"/>
+                <w:sz w:val="22"/>
+                <w:szCs w:val="22"/>
+                <w:color w:val="000000"/>
+              </w:rPr>
+              <w:t xml:space="preserve"/>
+            </w:r>
+          </w:p>
+        </w:tc>
+        <w:tc>
+          <w:tcPr>
+            <w:tcBorders>
+              <w:bottom w:val="dashed" w:sz="8" w:space="0" w:color="E4E8EE"/>
+              <w:top w:val="dashed" w:sz="8" w:space="0" w:color="E4E8EE"/>
+              <w:left w:val="none" w:sz="0" w:space="0" w:color="000000"/>
+              <w:right w:val="none" w:sz="0" w:space="0" w:color="000000"/>
+            </w:tcBorders>
+            <w:shd w:val="clear" w:color="auto" w:fill="FFFFFF"/>
+            <w:tcMar>
+              <w:top w:w="0" w:type="dxa"/>
+              <w:bottom w:w="0" w:type="dxa"/>
+              <w:left w:w="0" w:type="dxa"/>
+              <w:right w:w="0" w:type="dxa"/>
+            </w:tcMar>
+            <w:vAlign w:val="center"/>
+          </w:tcPr>
+          <w:p>
+            <w:pPr>
+              <w:jc w:val="left"/>
+              <w:keepNext/>
+              <w:pBdr>
+                <w:bottom w:val="none" w:sz="0" w:space="0" w:color="000000"/>
+                <w:top w:val="none" w:sz="0" w:space="0" w:color="000000"/>
+                <w:left w:val="none" w:sz="0" w:space="0" w:color="000000"/>
+                <w:right w:val="none" w:sz="0" w:space="0" w:color="000000"/>
+              </w:pBdr>
+              <w:spacing w:after="100" w:before="100" w:line="240"/>
+              <w:ind w:firstLine="0" w:left="100" w:right="100"/>
+            </w:pPr>
+            <w:r xmlns:w="http://schemas.openxmlformats.org/wordprocessingml/2006/main" xmlns:wp="http://schemas.openxmlformats.org/drawingml/2006/wordprocessingDrawing" xmlns:r="http://schemas.openxmlformats.org/officeDocument/2006/relationships" xmlns:w14="http://schemas.microsoft.com/office/word/2010/wordml">
+              <w:rPr>
+                <w:rFonts w:ascii="Helvetica"/>
+                <w:i w:val="false"/>
+                <w:b w:val="false"/>
+                <w:u w:val="none"/>
+                <w:sz w:val="22"/>
+                <w:szCs w:val="22"/>
+                <w:color w:val="000000"/>
+              </w:rPr>
+              <w:t xml:space="preserve">Lactation Rooms</w:t>
+            </w:r>
+          </w:p>
+        </w:tc>
+        <w:tc>
+          <w:tcPr>
+            <w:tcBorders>
+              <w:bottom w:val="dashed" w:sz="8" w:space="0" w:color="E4E8EE"/>
+              <w:top w:val="dashed" w:sz="8" w:space="0" w:color="E4E8EE"/>
+              <w:left w:val="none" w:sz="0" w:space="0" w:color="000000"/>
+              <w:right w:val="none" w:sz="0" w:space="0" w:color="000000"/>
+            </w:tcBorders>
+            <w:shd w:val="clear" w:color="auto" w:fill="FFFFFF"/>
+            <w:tcMar>
+              <w:top w:w="0" w:type="dxa"/>
+              <w:bottom w:w="0" w:type="dxa"/>
+              <w:left w:w="0" w:type="dxa"/>
+              <w:right w:w="0" w:type="dxa"/>
+            </w:tcMar>
+            <w:vAlign w:val="center"/>
+          </w:tcPr>
+          <w:p>
+            <w:pPr>
+              <w:jc w:val="left"/>
+              <w:keepNext/>
+              <w:pBdr>
+                <w:bottom w:val="none" w:sz="0" w:space="0" w:color="000000"/>
+                <w:top w:val="none" w:sz="0" w:space="0" w:color="000000"/>
+                <w:left w:val="none" w:sz="0" w:space="0" w:color="000000"/>
+                <w:right w:val="none" w:sz="0" w:space="0" w:color="000000"/>
+              </w:pBdr>
+              <w:spacing w:after="100" w:before="100" w:line="240"/>
+              <w:ind w:firstLine="0" w:left="100" w:right="100"/>
+            </w:pPr>
+            <w:r xmlns:w="http://schemas.openxmlformats.org/wordprocessingml/2006/main" xmlns:wp="http://schemas.openxmlformats.org/drawingml/2006/wordprocessingDrawing" xmlns:r="http://schemas.openxmlformats.org/officeDocument/2006/relationships" xmlns:w14="http://schemas.microsoft.com/office/word/2010/wordml">
+              <w:rPr>
+                <w:rFonts w:ascii="Helvetica"/>
+                <w:i w:val="false"/>
+                <w:b w:val="false"/>
+                <w:u w:val="none"/>
+                <w:sz w:val="22"/>
+                <w:szCs w:val="22"/>
+                <w:color w:val="000000"/>
+              </w:rPr>
+              <w:t xml:space="preserve">https://chr.ucla.edu/benefits/support-nursing-mothers-at-work</w:t>
+            </w:r>
+          </w:p>
+        </w:tc>
+      </w:tr>
+      <w:tr>
+        <w:trPr>
+          <w:cantSplit/>
+          <w:trHeight w:val="360" w:hRule="auto"/>
+        </w:trPr>
+        body2
+        <w:tc>
+          <w:tcPr>
+            <w:tcBorders>
+              <w:bottom w:val="dashed" w:sz="8" w:space="0" w:color="E4E8EE"/>
+              <w:top w:val="dashed" w:sz="8" w:space="0" w:color="E4E8EE"/>
+              <w:left w:val="none" w:sz="0" w:space="0" w:color="000000"/>
+              <w:right w:val="none" w:sz="0" w:space="0" w:color="000000"/>
+            </w:tcBorders>
+            <w:shd w:val="clear" w:color="auto" w:fill="FFFFFF"/>
+            <w:tcMar>
+              <w:top w:w="0" w:type="dxa"/>
+              <w:bottom w:w="0" w:type="dxa"/>
+              <w:left w:w="0" w:type="dxa"/>
+              <w:right w:w="0" w:type="dxa"/>
+            </w:tcMar>
+            <w:vAlign w:val="center"/>
+          </w:tcPr>
+          <w:p>
+            <w:pPr>
+              <w:jc w:val="left"/>
+              <w:keepNext/>
+              <w:pBdr>
+                <w:bottom w:val="none" w:sz="0" w:space="0" w:color="000000"/>
+                <w:top w:val="none" w:sz="0" w:space="0" w:color="000000"/>
+                <w:left w:val="none" w:sz="0" w:space="0" w:color="000000"/>
+                <w:right w:val="none" w:sz="0" w:space="0" w:color="000000"/>
+              </w:pBdr>
+              <w:spacing w:after="100" w:before="100" w:line="240"/>
+              <w:ind w:firstLine="0" w:left="100" w:right="100"/>
+            </w:pPr>
+            <w:r xmlns:w="http://schemas.openxmlformats.org/wordprocessingml/2006/main" xmlns:wp="http://schemas.openxmlformats.org/drawingml/2006/wordprocessingDrawing" xmlns:r="http://schemas.openxmlformats.org/officeDocument/2006/relationships" xmlns:w14="http://schemas.microsoft.com/office/word/2010/wordml">
+              <w:rPr>
+                <w:rFonts w:ascii="Helvetica"/>
+                <w:i w:val="false"/>
+                <w:b w:val="false"/>
+                <w:u w:val="none"/>
+                <w:sz w:val="22"/>
+                <w:szCs w:val="22"/>
+                <w:color w:val="000000"/>
+              </w:rPr>
+              <w:t xml:space="preserve"/>
+            </w:r>
+            <w:r xmlns:w="http://schemas.openxmlformats.org/wordprocessingml/2006/main" xmlns:wp="http://schemas.openxmlformats.org/drawingml/2006/wordprocessingDrawing" xmlns:r="http://schemas.openxmlformats.org/officeDocument/2006/relationships" xmlns:w14="http://schemas.microsoft.com/office/word/2010/wordml">
+              <w:rPr/>
+              <w:drawing>
+                <wp:inline distT="0" distB="0" distL="0" distR="0">
+                  <wp:extent cx="914400" cy="1143000"/>
+                  <wp:docPr id="" name=""/>
+                  <wp:cNvGraphicFramePr>
+                    <a:graphicFrameLocks xmlns:a="http://schemas.openxmlformats.org/drawingml/2006/main" noChangeAspect="1"/>
+                  </wp:cNvGraphicFramePr>
+                  <a:graphic xmlns:a="http://schemas.openxmlformats.org/drawingml/2006/main">
+                    <a:graphicData uri="http://schemas.openxmlformats.org/drawingml/2006/picture">
+                      <pic:pic xmlns:pic="http://schemas.openxmlformats.org/drawingml/2006/picture">
+                        <pic:nvPicPr>
+                          <pic:cNvPr id="" name=""/>
+                          <pic:cNvPicPr>
+                            <a:picLocks noChangeAspect="1" noChangeArrowheads="1"/>
+                          </pic:cNvPicPr>
+                        </pic:nvPicPr>
+                        <pic:blipFill>
+                          <a:blip r:embed="ucla-gender-inclusive-restroom-map.png"/>
+                          <a:srcRect/>
+                          <a:stretch>
+                            <a:fillRect/>
+                          </a:stretch>
+                        </pic:blipFill>
+                        <pic:spPr bwMode="auto">
+                          <a:xfrm>
+                            <a:off x="0" y="0"/>
+                            <a:ext cx="12700" cy="15875"/>
+                          </a:xfrm>
+                          <a:prstGeom prst="rect">
+                            <a:avLst/>
+                          </a:prstGeom>
+                          <a:noFill/>
+                        </pic:spPr>
+                      </pic:pic>
+                    </a:graphicData>
+                  </a:graphic>
+                </wp:inline>
+              </w:drawing>
+            </w:r>
+            <w:r xmlns:w="http://schemas.openxmlformats.org/wordprocessingml/2006/main" xmlns:wp="http://schemas.openxmlformats.org/drawingml/2006/wordprocessingDrawing" xmlns:r="http://schemas.openxmlformats.org/officeDocument/2006/relationships" xmlns:w14="http://schemas.microsoft.com/office/word/2010/wordml">
+              <w:rPr>
+                <w:rFonts w:ascii="Helvetica"/>
+                <w:i w:val="false"/>
+                <w:b w:val="false"/>
+                <w:u w:val="none"/>
+                <w:sz w:val="22"/>
+                <w:szCs w:val="22"/>
+                <w:color w:val="000000"/>
+              </w:rPr>
+              <w:t xml:space="preserve"/>
+            </w:r>
+          </w:p>
+        </w:tc>
+        <w:tc>
+          <w:tcPr>
+            <w:tcBorders>
+              <w:bottom w:val="dashed" w:sz="8" w:space="0" w:color="E4E8EE"/>
+              <w:top w:val="dashed" w:sz="8" w:space="0" w:color="E4E8EE"/>
+              <w:left w:val="none" w:sz="0" w:space="0" w:color="000000"/>
+              <w:right w:val="none" w:sz="0" w:space="0" w:color="000000"/>
+            </w:tcBorders>
+            <w:shd w:val="clear" w:color="auto" w:fill="FFFFFF"/>
+            <w:tcMar>
+              <w:top w:w="0" w:type="dxa"/>
+              <w:bottom w:w="0" w:type="dxa"/>
+              <w:left w:w="0" w:type="dxa"/>
+              <w:right w:w="0" w:type="dxa"/>
+            </w:tcMar>
+            <w:vAlign w:val="center"/>
+          </w:tcPr>
+          <w:p>
+            <w:pPr>
+              <w:jc w:val="left"/>
+              <w:keepNext/>
+              <w:pBdr>
+                <w:bottom w:val="none" w:sz="0" w:space="0" w:color="000000"/>
+                <w:top w:val="none" w:sz="0" w:space="0" w:color="000000"/>
+                <w:left w:val="none" w:sz="0" w:space="0" w:color="000000"/>
+                <w:right w:val="none" w:sz="0" w:space="0" w:color="000000"/>
+              </w:pBdr>
+              <w:spacing w:after="100" w:before="100" w:line="240"/>
+              <w:ind w:firstLine="0" w:left="100" w:right="100"/>
+            </w:pPr>
+            <w:r xmlns:w="http://schemas.openxmlformats.org/wordprocessingml/2006/main" xmlns:wp="http://schemas.openxmlformats.org/drawingml/2006/wordprocessingDrawing" xmlns:r="http://schemas.openxmlformats.org/officeDocument/2006/relationships" xmlns:w14="http://schemas.microsoft.com/office/word/2010/wordml">
+              <w:rPr>
+                <w:rFonts w:ascii="Helvetica"/>
+                <w:i w:val="false"/>
+                <w:b w:val="false"/>
+                <w:u w:val="none"/>
+                <w:sz w:val="22"/>
+                <w:szCs w:val="22"/>
+                <w:color w:val="000000"/>
+              </w:rPr>
+              <w:t xml:space="preserve">Gender-Inclusive Restrooms</w:t>
+            </w:r>
+          </w:p>
+        </w:tc>
+        <w:tc>
+          <w:tcPr>
+            <w:tcBorders>
+              <w:bottom w:val="dashed" w:sz="8" w:space="0" w:color="E4E8EE"/>
+              <w:top w:val="dashed" w:sz="8" w:space="0" w:color="E4E8EE"/>
+              <w:left w:val="none" w:sz="0" w:space="0" w:color="000000"/>
+              <w:right w:val="none" w:sz="0" w:space="0" w:color="000000"/>
+            </w:tcBorders>
+            <w:shd w:val="clear" w:color="auto" w:fill="FFFFFF"/>
+            <w:tcMar>
+              <w:top w:w="0" w:type="dxa"/>
+              <w:bottom w:w="0" w:type="dxa"/>
+              <w:left w:w="0" w:type="dxa"/>
+              <w:right w:w="0" w:type="dxa"/>
+            </w:tcMar>
+            <w:vAlign w:val="center"/>
+          </w:tcPr>
+          <w:p>
+            <w:pPr>
+              <w:jc w:val="left"/>
+              <w:keepNext/>
+              <w:pBdr>
+                <w:bottom w:val="none" w:sz="0" w:space="0" w:color="000000"/>
+                <w:top w:val="none" w:sz="0" w:space="0" w:color="000000"/>
+                <w:left w:val="none" w:sz="0" w:space="0" w:color="000000"/>
+                <w:right w:val="none" w:sz="0" w:space="0" w:color="000000"/>
+              </w:pBdr>
+              <w:spacing w:after="100" w:before="100" w:line="240"/>
+              <w:ind w:firstLine="0" w:left="100" w:right="100"/>
+            </w:pPr>
+            <w:r xmlns:w="http://schemas.openxmlformats.org/wordprocessingml/2006/main" xmlns:wp="http://schemas.openxmlformats.org/drawingml/2006/wordprocessingDrawing" xmlns:r="http://schemas.openxmlformats.org/officeDocument/2006/relationships" xmlns:w14="http://schemas.microsoft.com/office/word/2010/wordml">
+              <w:rPr>
+                <w:rFonts w:ascii="Helvetica"/>
+                <w:i w:val="false"/>
+                <w:b w:val="false"/>
+                <w:u w:val="none"/>
+                <w:sz w:val="22"/>
+                <w:szCs w:val="22"/>
+                <w:color w:val="000000"/>
+              </w:rPr>
+              <w:t xml:space="preserve">https://lgbtq.ucla.edu/file/1500b7f1-7c6b-4c1b-9bbe-12674dd23f67</w:t>
+            </w:r>
+          </w:p>
+        </w:tc>
+      </w:tr>
+      <w:tr>
+        <w:trPr>
+          <w:cantSplit/>
+          <w:trHeight w:val="360" w:hRule="auto"/>
+        </w:trPr>
+        body3
+        <w:tc>
+          <w:tcPr>
+            <w:tcBorders>
+              <w:bottom w:val="dashed" w:sz="8" w:space="0" w:color="E4E8EE"/>
+              <w:top w:val="dashed" w:sz="8" w:space="0" w:color="E4E8EE"/>
+              <w:left w:val="none" w:sz="0" w:space="0" w:color="000000"/>
+              <w:right w:val="none" w:sz="0" w:space="0" w:color="000000"/>
+            </w:tcBorders>
+            <w:shd w:val="clear" w:color="auto" w:fill="FFFFFF"/>
+            <w:tcMar>
+              <w:top w:w="0" w:type="dxa"/>
+              <w:bottom w:w="0" w:type="dxa"/>
+              <w:left w:w="0" w:type="dxa"/>
+              <w:right w:w="0" w:type="dxa"/>
+            </w:tcMar>
+            <w:vAlign w:val="center"/>
+          </w:tcPr>
+          <w:p>
+            <w:pPr>
+              <w:jc w:val="left"/>
+              <w:keepNext/>
+              <w:pBdr>
+                <w:bottom w:val="none" w:sz="0" w:space="0" w:color="000000"/>
+                <w:top w:val="none" w:sz="0" w:space="0" w:color="000000"/>
+                <w:left w:val="none" w:sz="0" w:space="0" w:color="000000"/>
+                <w:right w:val="none" w:sz="0" w:space="0" w:color="000000"/>
+              </w:pBdr>
+              <w:spacing w:after="100" w:before="100" w:line="240"/>
+              <w:ind w:firstLine="0" w:left="100" w:right="100"/>
+            </w:pPr>
+            <w:r xmlns:w="http://schemas.openxmlformats.org/wordprocessingml/2006/main" xmlns:wp="http://schemas.openxmlformats.org/drawingml/2006/wordprocessingDrawing" xmlns:r="http://schemas.openxmlformats.org/officeDocument/2006/relationships" xmlns:w14="http://schemas.microsoft.com/office/word/2010/wordml">
+              <w:rPr>
+                <w:rFonts w:ascii="Helvetica"/>
+                <w:i w:val="false"/>
+                <w:b w:val="false"/>
+                <w:u w:val="none"/>
+                <w:sz w:val="22"/>
+                <w:szCs w:val="22"/>
+                <w:color w:val="000000"/>
+              </w:rPr>
+              <w:t xml:space="preserve"/>
+            </w:r>
+            <w:r xmlns:w="http://schemas.openxmlformats.org/wordprocessingml/2006/main" xmlns:wp="http://schemas.openxmlformats.org/drawingml/2006/wordprocessingDrawing" xmlns:r="http://schemas.openxmlformats.org/officeDocument/2006/relationships" xmlns:w14="http://schemas.microsoft.com/office/word/2010/wordml">
+              <w:rPr/>
+              <w:drawing>
+                <wp:inline distT="0" distB="0" distL="0" distR="0">
+                  <wp:extent cx="914400" cy="1143000"/>
+                  <wp:docPr id="" name=""/>
+                  <wp:cNvGraphicFramePr>
+                    <a:graphicFrameLocks xmlns:a="http://schemas.openxmlformats.org/drawingml/2006/main" noChangeAspect="1"/>
+                  </wp:cNvGraphicFramePr>
+                  <a:graphic xmlns:a="http://schemas.openxmlformats.org/drawingml/2006/main">
+                    <a:graphicData uri="http://schemas.openxmlformats.org/drawingml/2006/picture">
+                      <pic:pic xmlns:pic="http://schemas.openxmlformats.org/drawingml/2006/picture">
+                        <pic:nvPicPr>
+                          <pic:cNvPr id="" name=""/>
+                          <pic:cNvPicPr>
+                            <a:picLocks noChangeAspect="1" noChangeArrowheads="1"/>
+                          </pic:cNvPicPr>
+                        </pic:nvPicPr>
+                        <pic:blipFill>
+                          <a:blip r:embed="ucla-accessibility-map.png"/>
+                          <a:srcRect/>
+                          <a:stretch>
+                            <a:fillRect/>
+                          </a:stretch>
+                        </pic:blipFill>
+                        <pic:spPr bwMode="auto">
+                          <a:xfrm>
+                            <a:off x="0" y="0"/>
+                            <a:ext cx="12700" cy="15875"/>
+                          </a:xfrm>
+                          <a:prstGeom prst="rect">
+                            <a:avLst/>
+                          </a:prstGeom>
+                          <a:noFill/>
+                        </pic:spPr>
+                      </pic:pic>
+                    </a:graphicData>
+                  </a:graphic>
+                </wp:inline>
+              </w:drawing>
+            </w:r>
+            <w:r xmlns:w="http://schemas.openxmlformats.org/wordprocessingml/2006/main" xmlns:wp="http://schemas.openxmlformats.org/drawingml/2006/wordprocessingDrawing" xmlns:r="http://schemas.openxmlformats.org/officeDocument/2006/relationships" xmlns:w14="http://schemas.microsoft.com/office/word/2010/wordml">
+              <w:rPr>
+                <w:rFonts w:ascii="Helvetica"/>
+                <w:i w:val="false"/>
+                <w:b w:val="false"/>
+                <w:u w:val="none"/>
+                <w:sz w:val="22"/>
+                <w:szCs w:val="22"/>
+                <w:color w:val="000000"/>
+              </w:rPr>
+              <w:t xml:space="preserve"/>
+            </w:r>
+          </w:p>
+        </w:tc>
+        <w:tc>
+          <w:tcPr>
+            <w:tcBorders>
+              <w:bottom w:val="dashed" w:sz="8" w:space="0" w:color="E4E8EE"/>
+              <w:top w:val="dashed" w:sz="8" w:space="0" w:color="E4E8EE"/>
+              <w:left w:val="none" w:sz="0" w:space="0" w:color="000000"/>
+              <w:right w:val="none" w:sz="0" w:space="0" w:color="000000"/>
+            </w:tcBorders>
+            <w:shd w:val="clear" w:color="auto" w:fill="FFFFFF"/>
+            <w:tcMar>
+              <w:top w:w="0" w:type="dxa"/>
+              <w:bottom w:w="0" w:type="dxa"/>
+              <w:left w:w="0" w:type="dxa"/>
+              <w:right w:w="0" w:type="dxa"/>
+            </w:tcMar>
+            <w:vAlign w:val="center"/>
+          </w:tcPr>
+          <w:p>
+            <w:pPr>
+              <w:jc w:val="left"/>
+              <w:keepNext/>
+              <w:pBdr>
+                <w:bottom w:val="none" w:sz="0" w:space="0" w:color="000000"/>
+                <w:top w:val="none" w:sz="0" w:space="0" w:color="000000"/>
+                <w:left w:val="none" w:sz="0" w:space="0" w:color="000000"/>
+                <w:right w:val="none" w:sz="0" w:space="0" w:color="000000"/>
+              </w:pBdr>
+              <w:spacing w:after="100" w:before="100" w:line="240"/>
+              <w:ind w:firstLine="0" w:left="100" w:right="100"/>
+            </w:pPr>
+            <w:r xmlns:w="http://schemas.openxmlformats.org/wordprocessingml/2006/main" xmlns:wp="http://schemas.openxmlformats.org/drawingml/2006/wordprocessingDrawing" xmlns:r="http://schemas.openxmlformats.org/officeDocument/2006/relationships" xmlns:w14="http://schemas.microsoft.com/office/word/2010/wordml">
+              <w:rPr>
+                <w:rFonts w:ascii="Helvetica"/>
+                <w:i w:val="false"/>
+                <w:b w:val="false"/>
+                <w:u w:val="none"/>
+                <w:sz w:val="22"/>
+                <w:szCs w:val="22"/>
+                <w:color w:val="000000"/>
+              </w:rPr>
+              <w:t xml:space="preserve">Campus Accessibility</w:t>
+            </w:r>
+          </w:p>
+        </w:tc>
+        <w:tc>
+          <w:tcPr>
+            <w:tcBorders>
+              <w:bottom w:val="dashed" w:sz="8" w:space="0" w:color="E4E8EE"/>
+              <w:top w:val="dashed" w:sz="8" w:space="0" w:color="E4E8EE"/>
+              <w:left w:val="none" w:sz="0" w:space="0" w:color="000000"/>
+              <w:right w:val="none" w:sz="0" w:space="0" w:color="000000"/>
+            </w:tcBorders>
+            <w:shd w:val="clear" w:color="auto" w:fill="FFFFFF"/>
+            <w:tcMar>
+              <w:top w:w="0" w:type="dxa"/>
+              <w:bottom w:w="0" w:type="dxa"/>
+              <w:left w:w="0" w:type="dxa"/>
+              <w:right w:w="0" w:type="dxa"/>
+            </w:tcMar>
+            <w:vAlign w:val="center"/>
+          </w:tcPr>
+          <w:p>
+            <w:pPr>
+              <w:jc w:val="left"/>
+              <w:keepNext/>
+              <w:pBdr>
+                <w:bottom w:val="none" w:sz="0" w:space="0" w:color="000000"/>
+                <w:top w:val="none" w:sz="0" w:space="0" w:color="000000"/>
+                <w:left w:val="none" w:sz="0" w:space="0" w:color="000000"/>
+                <w:right w:val="none" w:sz="0" w:space="0" w:color="000000"/>
+              </w:pBdr>
+              <w:spacing w:after="100" w:before="100" w:line="240"/>
+              <w:ind w:firstLine="0" w:left="100" w:right="100"/>
+            </w:pPr>
+            <w:r xmlns:w="http://schemas.openxmlformats.org/wordprocessingml/2006/main" xmlns:wp="http://schemas.openxmlformats.org/drawingml/2006/wordprocessingDrawing" xmlns:r="http://schemas.openxmlformats.org/officeDocument/2006/relationships" xmlns:w14="http://schemas.microsoft.com/office/word/2010/wordml">
+              <w:rPr>
+                <w:rFonts w:ascii="Helvetica"/>
+                <w:i w:val="false"/>
+                <w:b w:val="false"/>
+                <w:u w:val="none"/>
+                <w:sz w:val="22"/>
+                <w:szCs w:val="22"/>
+                <w:color w:val="000000"/>
+              </w:rPr>
+              <w:t xml:space="preserve">https://map.ucla.edu/downloads/pdf/Access_Oct_2020.pdf</w:t>
+            </w:r>
+          </w:p>
+        </w:tc>
+      </w:tr>
+    </w:tbl>
+    <w:bookmarkEnd w:id="38"/>
+    <w:bookmarkStart w:id="39" w:name="title-ix-resources"/>
+    <w:p>
+      <w:pPr>
+        <w:pStyle w:val="Heading2"/>
+      </w:pPr>
+      <w:r>
+        <w:t xml:space="preserve">7.2 Title IX Resources</w:t>
+      </w:r>
+    </w:p>
     <w:p>
       <w:pPr>
         <w:pStyle w:val="FirstParagraph"/>
       </w:pPr>
       <w:r>
-        <w:rPr>
-          <w:bCs/>
-          <w:b/>
-        </w:rPr>
-        <w:t xml:space="preserve">Lactation Rooms</w:t>
+        <w:t xml:space="preserve">Title IX prohibits gender discrimination, including sexual harassment, domestic and dating violence, sexual assault, and stalking. If you have experienced sexual harassment or sexual violence, there are a variety of resources to assist you.</w:t>
       </w:r>
     </w:p>
     <w:p>
@@ -5438,99 +6172,6 @@
         <w:numPr>
           <w:ilvl w:val="0"/>
           <w:numId w:val="1038"/>
-        </w:numPr>
-        <w:pStyle w:val="Compact"/>
-      </w:pPr>
-      <w:hyperlink r:id="rId38">
-        <w:r>
-          <w:rPr>
-            <w:rStyle w:val="Hyperlink"/>
-          </w:rPr>
-          <w:t xml:space="preserve">Map to lactation rooms on campus</w:t>
-        </w:r>
-      </w:hyperlink>
-    </w:p>
-    <w:p>
-      <w:pPr>
-        <w:pStyle w:val="FirstParagraph"/>
-      </w:pPr>
-      <w:r>
-        <w:rPr>
-          <w:bCs/>
-          <w:b/>
-        </w:rPr>
-        <w:t xml:space="preserve">Gender-Inclusive Restrooms</w:t>
-      </w:r>
-    </w:p>
-    <w:p>
-      <w:pPr>
-        <w:numPr>
-          <w:ilvl w:val="0"/>
-          <w:numId w:val="1039"/>
-        </w:numPr>
-        <w:pStyle w:val="Compact"/>
-      </w:pPr>
-      <w:hyperlink r:id="rId39">
-        <w:r>
-          <w:rPr>
-            <w:rStyle w:val="Hyperlink"/>
-          </w:rPr>
-          <w:t xml:space="preserve">Gender-Inclusive Restrooms</w:t>
-        </w:r>
-      </w:hyperlink>
-    </w:p>
-    <w:p>
-      <w:pPr>
-        <w:pStyle w:val="FirstParagraph"/>
-      </w:pPr>
-      <w:r>
-        <w:rPr>
-          <w:bCs/>
-          <w:b/>
-        </w:rPr>
-        <w:t xml:space="preserve">Campus accessibility</w:t>
-      </w:r>
-    </w:p>
-    <w:p>
-      <w:pPr>
-        <w:numPr>
-          <w:ilvl w:val="0"/>
-          <w:numId w:val="1040"/>
-        </w:numPr>
-        <w:pStyle w:val="Compact"/>
-      </w:pPr>
-      <w:hyperlink r:id="rId40">
-        <w:r>
-          <w:rPr>
-            <w:rStyle w:val="Hyperlink"/>
-          </w:rPr>
-          <w:t xml:space="preserve">Campus accessibility map</w:t>
-        </w:r>
-      </w:hyperlink>
-    </w:p>
-    <w:bookmarkEnd w:id="41"/>
-    <w:bookmarkStart w:id="42" w:name="title-ix-resources"/>
-    <w:p>
-      <w:pPr>
-        <w:pStyle w:val="Heading2"/>
-      </w:pPr>
-      <w:r>
-        <w:t xml:space="preserve">7.2 Title IX Resources</w:t>
-      </w:r>
-    </w:p>
-    <w:p>
-      <w:pPr>
-        <w:pStyle w:val="FirstParagraph"/>
-      </w:pPr>
-      <w:r>
-        <w:t xml:space="preserve">Title IX prohibits gender discrimination, including sexual harassment, domestic and dating violence, sexual assault, and stalking. If you have experienced sexual harassment or sexual violence, there are a variety of resources to assist you.</w:t>
-      </w:r>
-    </w:p>
-    <w:p>
-      <w:pPr>
-        <w:numPr>
-          <w:ilvl w:val="0"/>
-          <w:numId w:val="1041"/>
         </w:numPr>
       </w:pPr>
       <w:r>
@@ -5548,7 +6189,7 @@
       <w:pPr>
         <w:numPr>
           <w:ilvl w:val="0"/>
-          <w:numId w:val="1041"/>
+          <w:numId w:val="1038"/>
         </w:numPr>
       </w:pPr>
       <w:r>
@@ -5574,8 +6215,8 @@
         <w:t xml:space="preserve">Faculty and TAs are required under the UC Policy on Sexual Violence and Sexual Harassment to inform the Title IX Coordinator should they become aware that you or any other student has experienced sexual violence or sexual harassment.</w:t>
       </w:r>
     </w:p>
-    <w:bookmarkEnd w:id="42"/>
-    <w:bookmarkEnd w:id="43"/>
+    <w:bookmarkEnd w:id="39"/>
+    <w:bookmarkEnd w:id="40"/>
     <w:sectPr/>
   </w:body>
 </w:document>
@@ -6012,15 +6653,6 @@
     <w:abstractNumId w:val="991"/>
   </w:num>
   <w:num w:numId="1038">
-    <w:abstractNumId w:val="991"/>
-  </w:num>
-  <w:num w:numId="1039">
-    <w:abstractNumId w:val="991"/>
-  </w:num>
-  <w:num w:numId="1040">
-    <w:abstractNumId w:val="991"/>
-  </w:num>
-  <w:num w:numId="1041">
     <w:abstractNumId w:val="991"/>
   </w:num>
 </w:numbering>

</xml_diff>

<commit_message>
add description language per DH feedback & info about office hours
</commit_message>
<xml_diff>
--- a/syllabus/rclass1_undergrad_syllabus.docx
+++ b/syllabus/rclass1_undergrad_syllabus.docx
@@ -582,7 +582,7 @@
       </w:tr>
     </w:tbl>
     <w:bookmarkEnd w:id="20"/>
-    <w:bookmarkStart w:id="24" w:name="course-description"/>
+    <w:bookmarkStart w:id="23" w:name="course-description"/>
     <w:p>
       <w:pPr>
         <w:pStyle w:val="Heading1"/>
@@ -614,16 +614,41 @@
         <w:t xml:space="preserve"> </w:t>
       </w:r>
       <w:r>
-        <w:t xml:space="preserve">which are important regardless of which programming language is used, and (2) to develop a strong foundation in the R programming language. The course is designed for students who never thought they would become programmers. No prior experience with R is required. For goal (1), most statistics courses teach you how to analyze data that are ready for analysis. In real research projects, data management – the process of cleaning, manipulating, and integrating datasets in order to create analysis datasets – is often more challenging than conducting analyses. For goal (2), R is a free, open-source, object-oriented programming language. R is the most popular language for statistical analysis and one of the most popular languages for</w:t>
+        <w:t xml:space="preserve">which are important regardless of which programming language is used, and (2) to develop a strong foundation in the R programming language. The course is designed for students who never thought they would become programmers. No prior experience with R is required. For goal (1), most statistics courses teach you how to analyze data that are ready for analysis. In real research projects, data management – the process of cleaning, manipulating, and integrating datasets in order to create analysis datasets – is often more challenging than conducting analyses. For goal (2), R is a free, open-source, object-oriented programming language. R is arguably the most popular language for statistical analysis and one of the most popular languages for graphics and data visualizations (e.g., web-scraping, interactive maps, network analysis) compared to other open-source languages. Students will become proficient in data management and R programming through weekly problem sets, which will be completed in groups.</w:t>
+      </w:r>
+    </w:p>
+    <w:p>
+      <w:pPr>
+        <w:pStyle w:val="BodyText"/>
+      </w:pPr>
+      <w:r>
+        <w:t xml:space="preserve">This class is created in collaboration with</w:t>
       </w:r>
       <w:r>
         <w:t xml:space="preserve"> </w:t>
       </w:r>
+      <w:hyperlink r:id="rId21">
+        <w:r>
+          <w:rPr>
+            <w:rStyle w:val="Hyperlink"/>
+          </w:rPr>
+          <w:t xml:space="preserve">UCLA’s DataX initiative</w:t>
+        </w:r>
+      </w:hyperlink>
+      <w:r>
+        <w:t xml:space="preserve"> </w:t>
+      </w:r>
+      <w:r>
+        <w:t xml:space="preserve">in an effort to make data science accessible to the the UCLA community. The DataX initiative encourages interdisciplinary research, scholarship, and innovation centering on the application of</w:t>
+      </w:r>
+      <w:r>
+        <w:t xml:space="preserve"> </w:t>
+      </w:r>
       <w:r>
         <w:t xml:space="preserve">“</w:t>
       </w:r>
       <w:r>
-        <w:t xml:space="preserve">data science</w:t>
+        <w:t xml:space="preserve">data science and critical social, ethical, and data justice research and pedagogy.</w:t>
       </w:r>
       <w:r>
         <w:t xml:space="preserve">”</w:t>
@@ -632,7 +657,24 @@
         <w:t xml:space="preserve"> </w:t>
       </w:r>
       <w:r>
-        <w:t xml:space="preserve">applications (e.g., web-scraping, interactive maps, network analysis). Students will become proficient in data management and R programming through weekly problem sets, which will be completed in groups.</w:t>
+        <w:t xml:space="preserve">The course aims to provide a welcoming space for all learners interested in working with data and the implications of how it is used and for what purpose.</w:t>
+      </w:r>
+    </w:p>
+    <w:bookmarkStart w:id="22" w:name="extended-description"/>
+    <w:p>
+      <w:pPr>
+        <w:pStyle w:val="Heading2"/>
+      </w:pPr>
+      <w:r>
+        <w:t xml:space="preserve">2.1 Extended description</w:t>
+      </w:r>
+    </w:p>
+    <w:p>
+      <w:pPr>
+        <w:pStyle w:val="FirstParagraph"/>
+      </w:pPr>
+      <w:r>
+        <w:t xml:space="preserve">Data management consists of acquiring, investigating, cleaning, combining, and manipulating data. Most statistics courses teach you how to analyze data that are ready for analysis. In real research projects, cleaning the data and creating analysis datasets is often more time consuming than conducting analyses. This course teaches the fundamental data management and data manipulation skills necessary for creating analysis datasets particularly in social science research in asking questions that inform our social world (e.g., social relationships, policies impacting communities, administrative data for organizational change, etc.).</w:t>
       </w:r>
     </w:p>
     <w:p>
@@ -640,40 +682,7 @@
         <w:pStyle w:val="BodyText"/>
       </w:pPr>
       <w:r>
-        <w:t xml:space="preserve">[LANGUAGE ABOUT DATAX]</w:t>
-      </w:r>
-    </w:p>
-    <w:p>
-      <w:pPr>
-        <w:pStyle w:val="BodyText"/>
-      </w:pPr>
-      <w:r>
-        <w:t xml:space="preserve">https://datax.ucla.edu/</w:t>
-      </w:r>
-    </w:p>
-    <w:bookmarkStart w:id="21" w:name="extended-description"/>
-    <w:p>
-      <w:pPr>
-        <w:pStyle w:val="Heading2"/>
-      </w:pPr>
-      <w:r>
-        <w:t xml:space="preserve">2.1 Extended description</w:t>
-      </w:r>
-    </w:p>
-    <w:p>
-      <w:pPr>
-        <w:pStyle w:val="FirstParagraph"/>
-      </w:pPr>
-      <w:r>
-        <w:t xml:space="preserve">Data management consists of acquiring, investigating, cleaning, combining, and manipulating data. Most statistics courses teach you how to analyze data that are ready for analysis. In real research projects, cleaning the data and creating analysis datasets is often more time consuming than conducting analyses. This course teaches the fundamental data management and data manipulation skills necessary for creating analysis datasets.</w:t>
-      </w:r>
-    </w:p>
-    <w:p>
-      <w:pPr>
-        <w:pStyle w:val="BodyText"/>
-      </w:pPr>
-      <w:r>
-        <w:t xml:space="preserve">The course will be taught using R, a free, open-source programming language. R has become the most popular language for statistical analysis, surpassing SPSS, Stata, and SAS. What differentiates R from these other languages is the thousands of open-source</w:t>
+        <w:t xml:space="preserve">The course will use R, a free, open-source programming language. R has become the most popular language for statistical analysis, surpassing SPSS, Stata, and SAS. What differentiates R from these other languages is the thousands of open-source</w:t>
       </w:r>
       <w:r>
         <w:t xml:space="preserve"> </w:t>
@@ -804,14 +813,32 @@
         <w:t xml:space="preserve">Proficiency in general computer skills is helpful, (e.g., downloading files from the internet, renaming files, saving them to a folder of your choosing, finding this folder on your computer, etc).</w:t>
       </w:r>
     </w:p>
-    <w:bookmarkEnd w:id="21"/>
-    <w:bookmarkStart w:id="22" w:name="instructor"/>
+    <w:bookmarkEnd w:id="22"/>
+    <w:bookmarkEnd w:id="23"/>
+    <w:bookmarkStart w:id="26" w:name="office-hours"/>
+    <w:p>
+      <w:pPr>
+        <w:pStyle w:val="Heading1"/>
+      </w:pPr>
+      <w:r>
+        <w:t xml:space="preserve">3. Office hours</w:t>
+      </w:r>
+    </w:p>
+    <w:p>
+      <w:pPr>
+        <w:pStyle w:val="FirstParagraph"/>
+      </w:pPr>
+      <w:r>
+        <w:t xml:space="preserve">The instructor’s and teaching assistants’ weekly office hours are listed below. If you would like to schedule a 1:1 appointment with someone from the instructional team, please email them 48 hours in advance.</w:t>
+      </w:r>
+    </w:p>
+    <w:bookmarkStart w:id="24" w:name="instructional-team"/>
     <w:p>
       <w:pPr>
         <w:pStyle w:val="Heading2"/>
       </w:pPr>
       <w:r>
-        <w:t xml:space="preserve">2.2 Instructor</w:t>
+        <w:t xml:space="preserve">3.1 Instructional team</w:t>
       </w:r>
     </w:p>
     <w:p>
@@ -898,14 +925,14 @@
         <w:t xml:space="preserve">And by appointment</w:t>
       </w:r>
     </w:p>
-    <w:bookmarkEnd w:id="22"/>
-    <w:bookmarkStart w:id="23" w:name="teaching-assistants"/>
+    <w:bookmarkEnd w:id="24"/>
+    <w:bookmarkStart w:id="25" w:name="teaching-assistants"/>
     <w:p>
       <w:pPr>
         <w:pStyle w:val="Heading2"/>
       </w:pPr>
       <w:r>
-        <w:t xml:space="preserve">2.3 Teaching assistants</w:t>
+        <w:t xml:space="preserve">3.2 Teaching assistants</w:t>
       </w:r>
     </w:p>
     <w:p>
@@ -1052,15 +1079,15 @@
         <w:t xml:space="preserve">And by appointment</w:t>
       </w:r>
     </w:p>
-    <w:bookmarkEnd w:id="23"/>
-    <w:bookmarkEnd w:id="24"/>
-    <w:bookmarkStart w:id="26" w:name="course-learning-goals"/>
+    <w:bookmarkEnd w:id="25"/>
+    <w:bookmarkEnd w:id="26"/>
+    <w:bookmarkStart w:id="28" w:name="course-learning-goals"/>
     <w:p>
       <w:pPr>
         <w:pStyle w:val="Heading1"/>
       </w:pPr>
       <w:r>
-        <w:t xml:space="preserve">3. Course learning goals</w:t>
+        <w:t xml:space="preserve">4. Course learning goals</w:t>
       </w:r>
     </w:p>
     <w:p>
@@ -1353,13 +1380,13 @@
         <w:t xml:space="preserve">In addition, you will become proficient at using GitHub issues– the industry standard platform used by programmers to collaborate on projects– to ask questions about course material and to collaborate with your classmates</w:t>
       </w:r>
     </w:p>
-    <w:bookmarkStart w:id="25" w:name="course-structure"/>
+    <w:bookmarkStart w:id="27" w:name="course-structure"/>
     <w:p>
       <w:pPr>
         <w:pStyle w:val="Heading2"/>
       </w:pPr>
       <w:r>
-        <w:t xml:space="preserve">3.1 Course structure</w:t>
+        <w:t xml:space="preserve">4.1 Course structure</w:t>
       </w:r>
     </w:p>
     <w:p>
@@ -1570,15 +1597,15 @@
         <w:t xml:space="preserve">For those who decide to work in Zoom breakout rooms, you will use this time to work through course materials (e.g., lecture slides, video lectures) and/or the associated problem set as you see fit. The synchronous workshops are also a great time to ask questions about course material or practical applications. TAs will be moving from one breakout room to the next, providing help. Each group can develop their own approach to how they want to use the synchronous workshop time. Some groups may work relatively independently, while others may work collaboratively. Some groups may agree to work through all asynchronous lecture materials beforehand so they can devote all workshop time to making progress on the problem set. A recommendation is to work through the lecture material before getting started on the problem set.</w:t>
       </w:r>
     </w:p>
-    <w:bookmarkEnd w:id="25"/>
-    <w:bookmarkEnd w:id="26"/>
-    <w:bookmarkStart w:id="31" w:name="assignments-and-grading"/>
+    <w:bookmarkEnd w:id="27"/>
+    <w:bookmarkEnd w:id="28"/>
+    <w:bookmarkStart w:id="33" w:name="assignments-and-grading"/>
     <w:p>
       <w:pPr>
         <w:pStyle w:val="Heading1"/>
       </w:pPr>
       <w:r>
-        <w:t xml:space="preserve">4. Assignments and grading</w:t>
+        <w:t xml:space="preserve">5. Assignments and grading</w:t>
       </w:r>
     </w:p>
     <w:p>
@@ -1613,13 +1640,13 @@
         <w:t xml:space="preserve">Participation (10% of total grade)</w:t>
       </w:r>
     </w:p>
-    <w:bookmarkStart w:id="28" w:name="problem-sets-90-of-total-grade"/>
+    <w:bookmarkStart w:id="30" w:name="problem-sets-90-of-total-grade"/>
     <w:p>
       <w:pPr>
         <w:pStyle w:val="Heading2"/>
       </w:pPr>
       <w:r>
-        <w:t xml:space="preserve">4.1 Problem sets (90% of total grade)</w:t>
+        <w:t xml:space="preserve">5.1 Problem sets (90% of total grade)</w:t>
       </w:r>
     </w:p>
     <w:p>
@@ -1632,7 +1659,7 @@
       <w:r>
         <w:t xml:space="preserve"> </w:t>
       </w:r>
-      <w:hyperlink r:id="rId27">
+      <w:hyperlink r:id="rId29">
         <w:r>
           <w:rPr>
             <w:rStyle w:val="Hyperlink"/>
@@ -1856,14 +1883,14 @@
         <w:t xml:space="preserve">For late submissions due to an unexpected emergency, you will not lose points. Please contact the instructor and/or TAs and we will work it out together.</w:t>
       </w:r>
     </w:p>
-    <w:bookmarkEnd w:id="28"/>
-    <w:bookmarkStart w:id="29" w:name="participation-10-percent-of-total-grade"/>
+    <w:bookmarkEnd w:id="30"/>
+    <w:bookmarkStart w:id="31" w:name="participation-10-percent-of-total-grade"/>
     <w:p>
       <w:pPr>
         <w:pStyle w:val="Heading2"/>
       </w:pPr>
       <w:r>
-        <w:t xml:space="preserve">4.2 Participation (10 percent of total grade)</w:t>
+        <w:t xml:space="preserve">5.2 Participation (10 percent of total grade)</w:t>
       </w:r>
     </w:p>
     <w:p>
@@ -1908,14 +1935,14 @@
         <w:t xml:space="preserve">In addition, you can work towards a 100% participation grade for the quarter by asking/answering questions during synchronous lectures (e.g., zoom chat) or by consistently being helpful/supportive to your classmates on GitHub.</w:t>
       </w:r>
     </w:p>
-    <w:bookmarkEnd w:id="29"/>
-    <w:bookmarkStart w:id="30" w:name="grading-scale"/>
+    <w:bookmarkEnd w:id="31"/>
+    <w:bookmarkStart w:id="32" w:name="grading-scale"/>
     <w:p>
       <w:pPr>
         <w:pStyle w:val="Heading2"/>
       </w:pPr>
       <w:r>
-        <w:t xml:space="preserve">4.3 Grading scale</w:t>
+        <w:t xml:space="preserve">5.3 Grading scale</w:t>
       </w:r>
     </w:p>
     <w:tbl xmlns:w="http://schemas.openxmlformats.org/wordprocessingml/2006/main" xmlns:r="http://schemas.openxmlformats.org/officeDocument/2006/relationships" xmlns:w14="http://schemas.microsoft.com/office/word/2010/wordml" xmlns:wp="http://schemas.openxmlformats.org/drawingml/2006/wordprocessingDrawing" xmlns:a="http://schemas.openxmlformats.org/drawingml/2006/main" xmlns:pic="http://schemas.openxmlformats.org/drawingml/2006/picture">
@@ -2975,15 +3002,15 @@
         </w:tc>
       </w:tr>
     </w:tbl>
-    <w:bookmarkEnd w:id="30"/>
-    <w:bookmarkEnd w:id="31"/>
-    <w:bookmarkStart w:id="33" w:name="course-schedule"/>
+    <w:bookmarkEnd w:id="32"/>
+    <w:bookmarkEnd w:id="33"/>
+    <w:bookmarkStart w:id="35" w:name="course-schedule"/>
     <w:p>
       <w:pPr>
         <w:pStyle w:val="Heading1"/>
       </w:pPr>
       <w:r>
-        <w:t xml:space="preserve">5. Course Schedule</w:t>
+        <w:t xml:space="preserve">6. Course Schedule</w:t>
       </w:r>
     </w:p>
     <w:p>
@@ -2996,7 +3023,7 @@
       <w:r>
         <w:t xml:space="preserve"> </w:t>
       </w:r>
-      <w:hyperlink r:id="rId32">
+      <w:hyperlink r:id="rId34">
         <w:r>
           <w:rPr>
             <w:rStyle w:val="Hyperlink"/>
@@ -3578,23 +3605,23 @@
         <w:t xml:space="preserve">Merge datasets using mutating joins, check the quality of merge using filtering joins, append datasets by stacking rows</w:t>
       </w:r>
     </w:p>
-    <w:bookmarkEnd w:id="33"/>
-    <w:bookmarkStart w:id="37" w:name="course-policies"/>
+    <w:bookmarkEnd w:id="35"/>
+    <w:bookmarkStart w:id="39" w:name="course-policies"/>
     <w:p>
       <w:pPr>
         <w:pStyle w:val="Heading1"/>
       </w:pPr>
       <w:r>
-        <w:t xml:space="preserve">6. Course policies</w:t>
-      </w:r>
-    </w:p>
-    <w:bookmarkStart w:id="34" w:name="online-collaborationnetiquette"/>
+        <w:t xml:space="preserve">7. Course policies</w:t>
+      </w:r>
+    </w:p>
+    <w:bookmarkStart w:id="36" w:name="online-collaborationnetiquette"/>
     <w:p>
       <w:pPr>
         <w:pStyle w:val="Heading2"/>
       </w:pPr>
       <w:r>
-        <w:t xml:space="preserve">6.1 Online collaboration/netiquette</w:t>
+        <w:t xml:space="preserve">7.1 Online collaboration/netiquette</w:t>
       </w:r>
     </w:p>
     <w:p>
@@ -3770,14 +3797,14 @@
         <w:t xml:space="preserve">: We understand that having access to a stable internet connection and/or electronic equipment is a privilege. With that in mind, we want to provide a space where everyone has the resources they need to do well in the class. If you have any issues with your internet connection and/or don’t have access to electronic equipment, please reach out to us.</w:t>
       </w:r>
     </w:p>
-    <w:bookmarkEnd w:id="34"/>
-    <w:bookmarkStart w:id="35" w:name="academic-accomodations"/>
+    <w:bookmarkEnd w:id="36"/>
+    <w:bookmarkStart w:id="37" w:name="academic-accomodations"/>
     <w:p>
       <w:pPr>
         <w:pStyle w:val="Heading2"/>
       </w:pPr>
       <w:r>
-        <w:t xml:space="preserve">6.2 Academic accomodations</w:t>
+        <w:t xml:space="preserve">7.2 Academic accomodations</w:t>
       </w:r>
     </w:p>
     <w:p>
@@ -3808,14 +3835,14 @@
         <w:t xml:space="preserve">Located in A255 Murphy Hall: (310) 825-1501, TDD (310) 206-6083; http://www.cae.ucla.edu/</w:t>
       </w:r>
     </w:p>
-    <w:bookmarkEnd w:id="35"/>
-    <w:bookmarkStart w:id="36" w:name="academic-integrity"/>
+    <w:bookmarkEnd w:id="37"/>
+    <w:bookmarkStart w:id="38" w:name="academic-integrity"/>
     <w:p>
       <w:pPr>
         <w:pStyle w:val="Heading2"/>
       </w:pPr>
       <w:r>
-        <w:t xml:space="preserve">6.3 Academic integrity</w:t>
+        <w:t xml:space="preserve">7.3 Academic integrity</w:t>
       </w:r>
     </w:p>
     <w:p>
@@ -3878,15 +3905,15 @@
         <w:t xml:space="preserve">AI in the classroom</w:t>
       </w:r>
     </w:p>
-    <w:bookmarkEnd w:id="36"/>
-    <w:bookmarkEnd w:id="37"/>
-    <w:bookmarkStart w:id="40" w:name="campus-resources"/>
+    <w:bookmarkEnd w:id="38"/>
+    <w:bookmarkEnd w:id="39"/>
+    <w:bookmarkStart w:id="42" w:name="campus-resources"/>
     <w:p>
       <w:pPr>
         <w:pStyle w:val="Heading1"/>
       </w:pPr>
       <w:r>
-        <w:t xml:space="preserve">7. Campus resources</w:t>
+        <w:t xml:space="preserve">8. Campus resources</w:t>
       </w:r>
     </w:p>
     <w:tbl xmlns:w="http://schemas.openxmlformats.org/wordprocessingml/2006/main" xmlns:r="http://schemas.openxmlformats.org/officeDocument/2006/relationships" xmlns:w14="http://schemas.microsoft.com/office/word/2010/wordml" xmlns:wp="http://schemas.openxmlformats.org/drawingml/2006/wordprocessingDrawing" xmlns:a="http://schemas.openxmlformats.org/drawingml/2006/main" xmlns:pic="http://schemas.openxmlformats.org/drawingml/2006/picture">
@@ -3897,8 +3924,8 @@
       </w:tblPr>
       <w:tblGrid>
         <w:gridCol w:w="2160"/>
-        <w:gridCol w:w="5040"/>
-        <w:gridCol w:w="2880"/>
+        <w:gridCol w:w="4320"/>
+        <w:gridCol w:w="2160"/>
       </w:tblGrid>
       <w:tr>
         <w:trPr>
@@ -3910,12 +3937,12 @@
         <w:tc>
           <w:tcPr>
             <w:tcBorders>
-              <w:bottom w:val="single" w:sz="4" w:space="0" w:color="E4E8EE"/>
-              <w:top w:val="single" w:sz="4" w:space="0" w:color="E4E8EE"/>
+              <w:bottom w:val="single" w:sz="16" w:space="0" w:color="666666"/>
+              <w:top w:val="single" w:sz="16" w:space="0" w:color="666666"/>
               <w:left w:val="none" w:sz="0" w:space="0" w:color="000000"/>
               <w:right w:val="none" w:sz="0" w:space="0" w:color="000000"/>
             </w:tcBorders>
-            <w:shd w:val="clear" w:color="auto" w:fill="D3D2D4"/>
+            <w:shd w:val="clear" w:color="auto" w:fill="FFFFFF"/>
             <w:tcMar>
               <w:top w:w="0" w:type="dxa"/>
               <w:bottom w:w="0" w:type="dxa"/>
@@ -3945,7 +3972,7 @@
                 <w:u w:val="none"/>
                 <w:sz w:val="22"/>
                 <w:szCs w:val="22"/>
-                <w:color w:val="FFFFFF"/>
+                <w:color w:val="000000"/>
               </w:rPr>
               <w:t xml:space="preserve">Resource</w:t>
             </w:r>
@@ -3954,12 +3981,12 @@
         <w:tc>
           <w:tcPr>
             <w:tcBorders>
-              <w:bottom w:val="single" w:sz="4" w:space="0" w:color="E4E8EE"/>
-              <w:top w:val="single" w:sz="4" w:space="0" w:color="E4E8EE"/>
+              <w:bottom w:val="single" w:sz="16" w:space="0" w:color="666666"/>
+              <w:top w:val="single" w:sz="16" w:space="0" w:color="666666"/>
               <w:left w:val="none" w:sz="0" w:space="0" w:color="000000"/>
               <w:right w:val="none" w:sz="0" w:space="0" w:color="000000"/>
             </w:tcBorders>
-            <w:shd w:val="clear" w:color="auto" w:fill="D3D2D4"/>
+            <w:shd w:val="clear" w:color="auto" w:fill="FFFFFF"/>
             <w:tcMar>
               <w:top w:w="0" w:type="dxa"/>
               <w:bottom w:w="0" w:type="dxa"/>
@@ -3989,7 +4016,7 @@
                 <w:u w:val="none"/>
                 <w:sz w:val="22"/>
                 <w:szCs w:val="22"/>
-                <w:color w:val="FFFFFF"/>
+                <w:color w:val="000000"/>
               </w:rPr>
               <w:t xml:space="preserve">Description</w:t>
             </w:r>
@@ -3998,12 +4025,12 @@
         <w:tc>
           <w:tcPr>
             <w:tcBorders>
-              <w:bottom w:val="single" w:sz="4" w:space="0" w:color="E4E8EE"/>
-              <w:top w:val="single" w:sz="4" w:space="0" w:color="E4E8EE"/>
+              <w:bottom w:val="single" w:sz="16" w:space="0" w:color="666666"/>
+              <w:top w:val="single" w:sz="16" w:space="0" w:color="666666"/>
               <w:left w:val="none" w:sz="0" w:space="0" w:color="000000"/>
               <w:right w:val="none" w:sz="0" w:space="0" w:color="000000"/>
             </w:tcBorders>
-            <w:shd w:val="clear" w:color="auto" w:fill="D3D2D4"/>
+            <w:shd w:val="clear" w:color="auto" w:fill="FFFFFF"/>
             <w:tcMar>
               <w:top w:w="0" w:type="dxa"/>
               <w:bottom w:w="0" w:type="dxa"/>
@@ -4033,7 +4060,7 @@
                 <w:u w:val="none"/>
                 <w:sz w:val="22"/>
                 <w:szCs w:val="22"/>
-                <w:color w:val="FFFFFF"/>
+                <w:color w:val="000000"/>
               </w:rPr>
               <w:t xml:space="preserve">Contact</w:t>
             </w:r>
@@ -5412,13 +5439,13 @@
         </w:tc>
       </w:tr>
     </w:tbl>
-    <w:bookmarkStart w:id="38" w:name="campus-maps"/>
+    <w:bookmarkStart w:id="40" w:name="campus-maps"/>
     <w:p>
       <w:pPr>
         <w:pStyle w:val="Heading2"/>
       </w:pPr>
       <w:r>
-        <w:t xml:space="preserve">7.1 Campus maps</w:t>
+        <w:t xml:space="preserve">8.1 Campus maps</w:t>
       </w:r>
     </w:p>
     <w:tbl xmlns:w="http://schemas.openxmlformats.org/wordprocessingml/2006/main" xmlns:r="http://schemas.openxmlformats.org/officeDocument/2006/relationships" xmlns:w14="http://schemas.microsoft.com/office/word/2010/wordml" xmlns:wp="http://schemas.openxmlformats.org/drawingml/2006/wordprocessingDrawing" xmlns:a="http://schemas.openxmlformats.org/drawingml/2006/main" xmlns:pic="http://schemas.openxmlformats.org/drawingml/2006/picture">
@@ -5429,8 +5456,8 @@
       </w:tblPr>
       <w:tblGrid>
         <w:gridCol w:w="2880"/>
-        <w:gridCol w:w="2160"/>
-        <w:gridCol w:w="5040"/>
+        <w:gridCol w:w="1440"/>
+        <w:gridCol w:w="4320"/>
       </w:tblGrid>
       <w:tr>
         <w:trPr>
@@ -5442,12 +5469,12 @@
         <w:tc>
           <w:tcPr>
             <w:tcBorders>
-              <w:bottom w:val="single" w:sz="4" w:space="0" w:color="E4E8EE"/>
-              <w:top w:val="single" w:sz="4" w:space="0" w:color="E4E8EE"/>
+              <w:bottom w:val="single" w:sz="16" w:space="0" w:color="666666"/>
+              <w:top w:val="single" w:sz="16" w:space="0" w:color="666666"/>
               <w:left w:val="none" w:sz="0" w:space="0" w:color="000000"/>
               <w:right w:val="none" w:sz="0" w:space="0" w:color="000000"/>
             </w:tcBorders>
-            <w:shd w:val="clear" w:color="auto" w:fill="D3D2D4"/>
+            <w:shd w:val="clear" w:color="auto" w:fill="FFFFFF"/>
             <w:tcMar>
               <w:top w:w="0" w:type="dxa"/>
               <w:bottom w:w="0" w:type="dxa"/>
@@ -5477,7 +5504,7 @@
                 <w:u w:val="none"/>
                 <w:sz w:val="22"/>
                 <w:szCs w:val="22"/>
-                <w:color w:val="FFFFFF"/>
+                <w:color w:val="000000"/>
               </w:rPr>
               <w:t xml:space="preserve">Map</w:t>
             </w:r>
@@ -5486,12 +5513,12 @@
         <w:tc>
           <w:tcPr>
             <w:tcBorders>
-              <w:bottom w:val="single" w:sz="4" w:space="0" w:color="E4E8EE"/>
-              <w:top w:val="single" w:sz="4" w:space="0" w:color="E4E8EE"/>
+              <w:bottom w:val="single" w:sz="16" w:space="0" w:color="666666"/>
+              <w:top w:val="single" w:sz="16" w:space="0" w:color="666666"/>
               <w:left w:val="none" w:sz="0" w:space="0" w:color="000000"/>
               <w:right w:val="none" w:sz="0" w:space="0" w:color="000000"/>
             </w:tcBorders>
-            <w:shd w:val="clear" w:color="auto" w:fill="D3D2D4"/>
+            <w:shd w:val="clear" w:color="auto" w:fill="FFFFFF"/>
             <w:tcMar>
               <w:top w:w="0" w:type="dxa"/>
               <w:bottom w:w="0" w:type="dxa"/>
@@ -5521,7 +5548,7 @@
                 <w:u w:val="none"/>
                 <w:sz w:val="22"/>
                 <w:szCs w:val="22"/>
-                <w:color w:val="FFFFFF"/>
+                <w:color w:val="000000"/>
               </w:rPr>
               <w:t xml:space="preserve">Resource</w:t>
             </w:r>
@@ -5530,12 +5557,12 @@
         <w:tc>
           <w:tcPr>
             <w:tcBorders>
-              <w:bottom w:val="single" w:sz="4" w:space="0" w:color="E4E8EE"/>
-              <w:top w:val="single" w:sz="4" w:space="0" w:color="E4E8EE"/>
+              <w:bottom w:val="single" w:sz="16" w:space="0" w:color="666666"/>
+              <w:top w:val="single" w:sz="16" w:space="0" w:color="666666"/>
               <w:left w:val="none" w:sz="0" w:space="0" w:color="000000"/>
               <w:right w:val="none" w:sz="0" w:space="0" w:color="000000"/>
             </w:tcBorders>
-            <w:shd w:val="clear" w:color="auto" w:fill="D3D2D4"/>
+            <w:shd w:val="clear" w:color="auto" w:fill="FFFFFF"/>
             <w:tcMar>
               <w:top w:w="0" w:type="dxa"/>
               <w:bottom w:w="0" w:type="dxa"/>
@@ -5565,7 +5592,7 @@
                 <w:u w:val="none"/>
                 <w:sz w:val="22"/>
                 <w:szCs w:val="22"/>
-                <w:color w:val="FFFFFF"/>
+                <w:color w:val="000000"/>
               </w:rPr>
               <w:t xml:space="preserve">Link</w:t>
             </w:r>
@@ -6149,14 +6176,14 @@
         </w:tc>
       </w:tr>
     </w:tbl>
-    <w:bookmarkEnd w:id="38"/>
-    <w:bookmarkStart w:id="39" w:name="title-ix-resources"/>
+    <w:bookmarkEnd w:id="40"/>
+    <w:bookmarkStart w:id="41" w:name="title-ix-resources"/>
     <w:p>
       <w:pPr>
         <w:pStyle w:val="Heading2"/>
       </w:pPr>
       <w:r>
-        <w:t xml:space="preserve">7.2 Title IX Resources</w:t>
+        <w:t xml:space="preserve">8.2 Title IX Resources</w:t>
       </w:r>
     </w:p>
     <w:p>
@@ -6215,8 +6242,8 @@
         <w:t xml:space="preserve">Faculty and TAs are required under the UC Policy on Sexual Violence and Sexual Harassment to inform the Title IX Coordinator should they become aware that you or any other student has experienced sexual violence or sexual harassment.</w:t>
       </w:r>
     </w:p>
-    <w:bookmarkEnd w:id="39"/>
-    <w:bookmarkEnd w:id="40"/>
+    <w:bookmarkEnd w:id="41"/>
+    <w:bookmarkEnd w:id="42"/>
     <w:sectPr/>
   </w:body>
 </w:document>

</xml_diff>

<commit_message>
edit table in syllabus & adjust width of html page content
</commit_message>
<xml_diff>
--- a/syllabus/rclass1_undergrad_syllabus.docx
+++ b/syllabus/rclass1_undergrad_syllabus.docx
@@ -615,6 +615,18 @@
       </w:r>
       <w:r>
         <w:t xml:space="preserve">which are important regardless of which programming language is used, and (2) to develop a strong foundation in the R programming language. The course is designed for students who never thought they would become programmers. No prior experience with R is required. For goal (1), most statistics courses teach you how to analyze data that are ready for analysis. In real research projects, data management – the process of cleaning, manipulating, and integrating datasets in order to create analysis datasets – is often more challenging than conducting analyses. For goal (2), R is a free, open-source, object-oriented programming language. R is arguably the most popular language for statistical analysis and one of the most popular languages for graphics and data visualizations (e.g., web-scraping, interactive maps, network analysis) compared to other open-source languages. Students will become proficient in data management and R programming through weekly problem sets, which will be completed in groups.</w:t>
+      </w:r>
+    </w:p>
+    <w:p>
+      <w:pPr>
+        <w:pStyle w:val="BodyText"/>
+      </w:pPr>
+      <w:r>
+        <w:rPr>
+          <w:bCs/>
+          <w:b/>
+        </w:rPr>
+        <w:t xml:space="preserve">DataX Initiative</w:t>
       </w:r>
     </w:p>
     <w:p>

</xml_diff>